<commit_message>
some wotk on report
</commit_message>
<xml_diff>
--- a/RELATORIO.docx
+++ b/RELATORIO.docx
@@ -8,22 +8,37 @@
         <w:ind w:left="-30" w:firstLine="390"/>
         <w:jc w:val="center"/>
         <w:rPr>
+          <w:rFonts w:ascii="Trebuchet MS" w:eastAsia="Times New Roman" w:hAnsi="Trebuchet MS" w:cs="Times New Roman"/>
+          <w:b/>
+          <w:bCs/>
+          <w:color w:val="000000"/>
+          <w:sz w:val="28"/>
+          <w:szCs w:val="28"/>
+        </w:rPr>
+      </w:pPr>
+      <w:r>
+        <w:rPr>
+          <w:rFonts w:ascii="Trebuchet MS" w:eastAsia="Times New Roman" w:hAnsi="Trebuchet MS" w:cs="Times New Roman"/>
+          <w:b/>
+          <w:bCs/>
+          <w:color w:val="000000"/>
+          <w:sz w:val="28"/>
+          <w:szCs w:val="28"/>
+        </w:rPr>
+        <w:t>Faculdade de Engenharia da Universidade do Porto</w:t>
+      </w:r>
+    </w:p>
+    <w:p>
+      <w:pPr>
+        <w:spacing w:after="10" w:line="240" w:lineRule="auto"/>
+        <w:ind w:left="-30" w:firstLine="390"/>
+        <w:jc w:val="center"/>
+        <w:rPr>
           <w:rFonts w:ascii="Times New Roman" w:eastAsia="Times New Roman" w:hAnsi="Times New Roman" w:cs="Times New Roman"/>
           <w:sz w:val="24"/>
           <w:szCs w:val="24"/>
         </w:rPr>
       </w:pPr>
-      <w:r>
-        <w:rPr>
-          <w:rFonts w:ascii="Trebuchet MS" w:eastAsia="Times New Roman" w:hAnsi="Trebuchet MS" w:cs="Times New Roman"/>
-          <w:b/>
-          <w:bCs/>
-          <w:color w:val="000000"/>
-          <w:sz w:val="28"/>
-          <w:szCs w:val="28"/>
-        </w:rPr>
-        <w:t>Faculdade de Engenharia da Universidade do Porto</w:t>
-      </w:r>
     </w:p>
     <w:p>
       <w:pPr>
@@ -70,7 +85,7 @@
                     </pic:cNvPicPr>
                   </pic:nvPicPr>
                   <pic:blipFill>
-                    <a:blip r:embed="rId4">
+                    <a:blip r:embed="rId8">
                       <a:extLst>
                         <a:ext uri="{28A0092B-C50C-407E-A947-70E740481C1C}">
                           <a14:useLocalDpi xmlns:a14="http://schemas.microsoft.com/office/drawing/2010/main" val="0"/>
@@ -268,6 +283,7 @@
     <w:p>
       <w:pPr>
         <w:spacing w:after="0" w:line="240" w:lineRule="auto"/>
+        <w:jc w:val="both"/>
         <w:rPr>
           <w:rFonts w:ascii="Times New Roman" w:eastAsia="Times New Roman" w:hAnsi="Times New Roman" w:cs="Times New Roman"/>
           <w:sz w:val="24"/>
@@ -279,7 +295,7 @@
       <w:pPr>
         <w:spacing w:after="10" w:line="240" w:lineRule="auto"/>
         <w:ind w:left="-30" w:firstLine="30"/>
-        <w:jc w:val="center"/>
+        <w:jc w:val="both"/>
         <w:rPr>
           <w:rFonts w:ascii="Times New Roman" w:eastAsia="Times New Roman" w:hAnsi="Times New Roman" w:cs="Times New Roman"/>
           <w:sz w:val="24"/>
@@ -302,7 +318,7 @@
           <w:sz w:val="20"/>
           <w:szCs w:val="20"/>
         </w:rPr>
-        <w:t xml:space="preserve"> up2016</w:t>
+        <w:t xml:space="preserve"> </w:t>
       </w:r>
       <w:r>
         <w:rPr>
@@ -311,7 +327,7 @@
           <w:sz w:val="20"/>
           <w:szCs w:val="20"/>
         </w:rPr>
-        <w:t>0</w:t>
+        <w:tab/>
       </w:r>
       <w:r>
         <w:rPr>
@@ -320,7 +336,7 @@
           <w:sz w:val="20"/>
           <w:szCs w:val="20"/>
         </w:rPr>
-        <w:t>3</w:t>
+        <w:tab/>
       </w:r>
       <w:r>
         <w:rPr>
@@ -329,14 +345,78 @@
           <w:sz w:val="20"/>
           <w:szCs w:val="20"/>
         </w:rPr>
+        <w:tab/>
+      </w:r>
+      <w:r>
+        <w:rPr>
+          <w:rFonts w:ascii="Arial" w:eastAsia="Times New Roman" w:hAnsi="Arial" w:cs="Arial"/>
+          <w:color w:val="000000"/>
+          <w:sz w:val="20"/>
+          <w:szCs w:val="20"/>
+        </w:rPr>
+        <w:t>2016</w:t>
+      </w:r>
+      <w:r>
+        <w:rPr>
+          <w:rFonts w:ascii="Arial" w:eastAsia="Times New Roman" w:hAnsi="Arial" w:cs="Arial"/>
+          <w:color w:val="000000"/>
+          <w:sz w:val="20"/>
+          <w:szCs w:val="20"/>
+        </w:rPr>
+        <w:t>0</w:t>
+      </w:r>
+      <w:r>
+        <w:rPr>
+          <w:rFonts w:ascii="Arial" w:eastAsia="Times New Roman" w:hAnsi="Arial" w:cs="Arial"/>
+          <w:color w:val="000000"/>
+          <w:sz w:val="20"/>
+          <w:szCs w:val="20"/>
+        </w:rPr>
+        <w:t>3</w:t>
+      </w:r>
+      <w:r>
+        <w:rPr>
+          <w:rFonts w:ascii="Arial" w:eastAsia="Times New Roman" w:hAnsi="Arial" w:cs="Arial"/>
+          <w:color w:val="000000"/>
+          <w:sz w:val="20"/>
+          <w:szCs w:val="20"/>
+        </w:rPr>
         <w:t>265</w:t>
+      </w:r>
+      <w:r>
+        <w:rPr>
+          <w:rFonts w:ascii="Arial" w:eastAsia="Times New Roman" w:hAnsi="Arial" w:cs="Arial"/>
+          <w:color w:val="000000"/>
+          <w:sz w:val="20"/>
+          <w:szCs w:val="20"/>
+        </w:rPr>
+        <w:tab/>
+      </w:r>
+      <w:r>
+        <w:rPr>
+          <w:rFonts w:ascii="Arial" w:eastAsia="Times New Roman" w:hAnsi="Arial" w:cs="Arial"/>
+          <w:color w:val="000000"/>
+          <w:sz w:val="20"/>
+          <w:szCs w:val="20"/>
+        </w:rPr>
+        <w:tab/>
+      </w:r>
+      <w:r>
+        <w:rPr>
+          <w:rFonts w:ascii="Arial" w:eastAsia="Times New Roman" w:hAnsi="Arial" w:cs="Arial"/>
+          <w:color w:val="000000"/>
+          <w:sz w:val="20"/>
+          <w:szCs w:val="20"/>
+        </w:rPr>
+        <w:tab/>
+        <w:t>up201603265@fe.up.pt</w:t>
       </w:r>
     </w:p>
     <w:p>
       <w:pPr>
         <w:spacing w:after="10" w:line="240" w:lineRule="auto"/>
         <w:ind w:left="-30"/>
-        <w:jc w:val="center"/>
+        <w:jc w:val="both"/>
         <w:rPr>
           <w:rFonts w:ascii="Times New Roman" w:eastAsia="Times New Roman" w:hAnsi="Times New Roman" w:cs="Times New Roman"/>
           <w:sz w:val="24"/>
@@ -369,14 +449,96 @@
           <w:sz w:val="20"/>
           <w:szCs w:val="20"/>
         </w:rPr>
-        <w:t xml:space="preserve"> up20160</w:t>
+        <w:t xml:space="preserve"> </w:t>
+      </w:r>
+      <w:r>
+        <w:rPr>
+          <w:rFonts w:ascii="Arial" w:eastAsia="Times New Roman" w:hAnsi="Arial" w:cs="Arial"/>
+          <w:color w:val="000000"/>
+          <w:sz w:val="20"/>
+          <w:szCs w:val="20"/>
+        </w:rPr>
+        <w:tab/>
+      </w:r>
+      <w:r>
+        <w:rPr>
+          <w:rFonts w:ascii="Arial" w:eastAsia="Times New Roman" w:hAnsi="Arial" w:cs="Arial"/>
+          <w:color w:val="000000"/>
+          <w:sz w:val="20"/>
+          <w:szCs w:val="20"/>
+        </w:rPr>
+        <w:tab/>
+      </w:r>
+      <w:r>
+        <w:rPr>
+          <w:rFonts w:ascii="Arial" w:eastAsia="Times New Roman" w:hAnsi="Arial" w:cs="Arial"/>
+          <w:color w:val="000000"/>
+          <w:sz w:val="20"/>
+          <w:szCs w:val="20"/>
+        </w:rPr>
+        <w:tab/>
+      </w:r>
+      <w:r>
+        <w:rPr>
+          <w:rFonts w:ascii="Arial" w:eastAsia="Times New Roman" w:hAnsi="Arial" w:cs="Arial"/>
+          <w:color w:val="000000"/>
+          <w:sz w:val="20"/>
+          <w:szCs w:val="20"/>
+        </w:rPr>
+        <w:tab/>
+      </w:r>
+      <w:r>
+        <w:rPr>
+          <w:rFonts w:ascii="Arial" w:eastAsia="Times New Roman" w:hAnsi="Arial" w:cs="Arial"/>
+          <w:color w:val="000000"/>
+          <w:sz w:val="20"/>
+          <w:szCs w:val="20"/>
+        </w:rPr>
+        <w:t>20160</w:t>
+      </w:r>
+      <w:r>
+        <w:rPr>
+          <w:rFonts w:ascii="Arial" w:eastAsia="Times New Roman" w:hAnsi="Arial" w:cs="Arial"/>
+          <w:color w:val="000000"/>
+          <w:sz w:val="20"/>
+          <w:szCs w:val="20"/>
+        </w:rPr>
+        <w:t>3190</w:t>
+      </w:r>
+      <w:r>
+        <w:rPr>
+          <w:rFonts w:ascii="Arial" w:eastAsia="Times New Roman" w:hAnsi="Arial" w:cs="Arial"/>
+          <w:color w:val="000000"/>
+          <w:sz w:val="20"/>
+          <w:szCs w:val="20"/>
+        </w:rPr>
+        <w:tab/>
+      </w:r>
+      <w:r>
+        <w:rPr>
+          <w:rFonts w:ascii="Arial" w:eastAsia="Times New Roman" w:hAnsi="Arial" w:cs="Arial"/>
+          <w:color w:val="000000"/>
+          <w:sz w:val="20"/>
+          <w:szCs w:val="20"/>
+        </w:rPr>
+        <w:tab/>
+      </w:r>
+      <w:r>
+        <w:rPr>
+          <w:rFonts w:ascii="Arial" w:eastAsia="Times New Roman" w:hAnsi="Arial" w:cs="Arial"/>
+          <w:color w:val="000000"/>
+          <w:sz w:val="20"/>
+          <w:szCs w:val="20"/>
+        </w:rPr>
+        <w:tab/>
+        <w:t>up201603190@fe.up.pt</w:t>
       </w:r>
     </w:p>
     <w:p>
       <w:pPr>
         <w:spacing w:after="10" w:line="240" w:lineRule="auto"/>
         <w:ind w:left="-30"/>
-        <w:jc w:val="center"/>
+        <w:jc w:val="both"/>
         <w:rPr>
           <w:rFonts w:ascii="Times New Roman" w:eastAsia="Times New Roman" w:hAnsi="Times New Roman" w:cs="Times New Roman"/>
           <w:sz w:val="24"/>
@@ -390,7 +552,80 @@
           <w:sz w:val="20"/>
           <w:szCs w:val="20"/>
         </w:rPr>
-        <w:t>Susana Lima up201603634</w:t>
+        <w:t xml:space="preserve">Susana Lima </w:t>
+      </w:r>
+      <w:r>
+        <w:rPr>
+          <w:rFonts w:ascii="Arial" w:eastAsia="Times New Roman" w:hAnsi="Arial" w:cs="Arial"/>
+          <w:color w:val="000000"/>
+          <w:sz w:val="20"/>
+          <w:szCs w:val="20"/>
+        </w:rPr>
+        <w:tab/>
+      </w:r>
+      <w:r>
+        <w:rPr>
+          <w:rFonts w:ascii="Arial" w:eastAsia="Times New Roman" w:hAnsi="Arial" w:cs="Arial"/>
+          <w:color w:val="000000"/>
+          <w:sz w:val="20"/>
+          <w:szCs w:val="20"/>
+        </w:rPr>
+        <w:tab/>
+      </w:r>
+      <w:r>
+        <w:rPr>
+          <w:rFonts w:ascii="Arial" w:eastAsia="Times New Roman" w:hAnsi="Arial" w:cs="Arial"/>
+          <w:color w:val="000000"/>
+          <w:sz w:val="20"/>
+          <w:szCs w:val="20"/>
+        </w:rPr>
+        <w:tab/>
+      </w:r>
+      <w:r>
+        <w:rPr>
+          <w:rFonts w:ascii="Arial" w:eastAsia="Times New Roman" w:hAnsi="Arial" w:cs="Arial"/>
+          <w:color w:val="000000"/>
+          <w:sz w:val="20"/>
+          <w:szCs w:val="20"/>
+        </w:rPr>
+        <w:tab/>
+      </w:r>
+      <w:r>
+        <w:rPr>
+          <w:rFonts w:ascii="Arial" w:eastAsia="Times New Roman" w:hAnsi="Arial" w:cs="Arial"/>
+          <w:color w:val="000000"/>
+          <w:sz w:val="20"/>
+          <w:szCs w:val="20"/>
+        </w:rPr>
+        <w:t>201603634</w:t>
+      </w:r>
+      <w:r>
+        <w:rPr>
+          <w:rFonts w:ascii="Arial" w:eastAsia="Times New Roman" w:hAnsi="Arial" w:cs="Arial"/>
+          <w:color w:val="000000"/>
+          <w:sz w:val="20"/>
+          <w:szCs w:val="20"/>
+        </w:rPr>
+        <w:tab/>
+      </w:r>
+      <w:r>
+        <w:rPr>
+          <w:rFonts w:ascii="Arial" w:eastAsia="Times New Roman" w:hAnsi="Arial" w:cs="Arial"/>
+          <w:color w:val="000000"/>
+          <w:sz w:val="20"/>
+          <w:szCs w:val="20"/>
+        </w:rPr>
+        <w:tab/>
+      </w:r>
+      <w:r>
+        <w:rPr>
+          <w:rFonts w:ascii="Arial" w:eastAsia="Times New Roman" w:hAnsi="Arial" w:cs="Arial"/>
+          <w:color w:val="000000"/>
+          <w:sz w:val="20"/>
+          <w:szCs w:val="20"/>
+        </w:rPr>
+        <w:tab/>
+        <w:t>up201603634@fe.up.pt</w:t>
       </w:r>
     </w:p>
     <w:p/>
@@ -402,6 +637,330 @@
         <w:br w:type="page"/>
       </w:r>
     </w:p>
+    <w:sdt>
+      <w:sdtPr>
+        <w:id w:val="1932386445"/>
+        <w:docPartObj>
+          <w:docPartGallery w:val="Table of Contents"/>
+          <w:docPartUnique/>
+        </w:docPartObj>
+      </w:sdtPr>
+      <w:sdtEndPr>
+        <w:rPr>
+          <w:rFonts w:asciiTheme="minorHAnsi" w:eastAsiaTheme="minorEastAsia" w:hAnsiTheme="minorHAnsi" w:cstheme="minorBidi"/>
+          <w:b/>
+          <w:bCs/>
+          <w:color w:val="auto"/>
+          <w:sz w:val="22"/>
+          <w:szCs w:val="22"/>
+        </w:rPr>
+      </w:sdtEndPr>
+      <w:sdtContent>
+        <w:p>
+          <w:pPr>
+            <w:pStyle w:val="Cabealhodondice"/>
+          </w:pPr>
+          <w:r>
+            <w:t>Conteúdo</w:t>
+          </w:r>
+        </w:p>
+        <w:p/>
+        <w:p>
+          <w:pPr>
+            <w:pStyle w:val="ndice2"/>
+            <w:tabs>
+              <w:tab w:val="right" w:leader="dot" w:pos="8494"/>
+            </w:tabs>
+            <w:ind w:left="0"/>
+            <w:rPr>
+              <w:noProof/>
+            </w:rPr>
+          </w:pPr>
+          <w:r>
+            <w:fldChar w:fldCharType="begin"/>
+          </w:r>
+          <w:r>
+            <w:instrText xml:space="preserve"> TOC \o "1-3" \h \z \u </w:instrText>
+          </w:r>
+          <w:r>
+            <w:fldChar w:fldCharType="separate"/>
+          </w:r>
+          <w:hyperlink w:anchor="_Toc510807107" w:history="1">
+            <w:r>
+              <w:rPr>
+                <w:rStyle w:val="Hiperligao"/>
+                <w:noProof/>
+              </w:rPr>
+              <w:t>Introdução</w:t>
+            </w:r>
+            <w:r>
+              <w:rPr>
+                <w:noProof/>
+                <w:webHidden/>
+              </w:rPr>
+              <w:tab/>
+            </w:r>
+            <w:r>
+              <w:rPr>
+                <w:noProof/>
+                <w:webHidden/>
+              </w:rPr>
+              <w:fldChar w:fldCharType="begin"/>
+            </w:r>
+            <w:r>
+              <w:rPr>
+                <w:noProof/>
+                <w:webHidden/>
+              </w:rPr>
+              <w:instrText xml:space="preserve"> PAGEREF _Toc510807107 \h </w:instrText>
+            </w:r>
+            <w:r>
+              <w:rPr>
+                <w:noProof/>
+                <w:webHidden/>
+              </w:rPr>
+            </w:r>
+            <w:r>
+              <w:rPr>
+                <w:noProof/>
+                <w:webHidden/>
+              </w:rPr>
+              <w:fldChar w:fldCharType="separate"/>
+            </w:r>
+            <w:r>
+              <w:rPr>
+                <w:noProof/>
+                <w:webHidden/>
+              </w:rPr>
+              <w:t>3</w:t>
+            </w:r>
+            <w:r>
+              <w:rPr>
+                <w:noProof/>
+                <w:webHidden/>
+              </w:rPr>
+              <w:fldChar w:fldCharType="end"/>
+            </w:r>
+          </w:hyperlink>
+        </w:p>
+        <w:p>
+          <w:pPr>
+            <w:pStyle w:val="ndice2"/>
+            <w:tabs>
+              <w:tab w:val="right" w:leader="dot" w:pos="8494"/>
+            </w:tabs>
+            <w:ind w:left="0"/>
+            <w:rPr>
+              <w:noProof/>
+            </w:rPr>
+          </w:pPr>
+          <w:hyperlink w:anchor="_Toc510807108" w:history="1">
+            <w:r>
+              <w:rPr>
+                <w:rStyle w:val="Hiperligao"/>
+                <w:noProof/>
+              </w:rPr>
+              <w:t>Explicação do problema</w:t>
+            </w:r>
+            <w:r>
+              <w:rPr>
+                <w:noProof/>
+                <w:webHidden/>
+              </w:rPr>
+              <w:tab/>
+            </w:r>
+            <w:r>
+              <w:rPr>
+                <w:noProof/>
+                <w:webHidden/>
+              </w:rPr>
+              <w:fldChar w:fldCharType="begin"/>
+            </w:r>
+            <w:r>
+              <w:rPr>
+                <w:noProof/>
+                <w:webHidden/>
+              </w:rPr>
+              <w:instrText xml:space="preserve"> PAGEREF _Toc510807108 \h </w:instrText>
+            </w:r>
+            <w:r>
+              <w:rPr>
+                <w:noProof/>
+                <w:webHidden/>
+              </w:rPr>
+            </w:r>
+            <w:r>
+              <w:rPr>
+                <w:noProof/>
+                <w:webHidden/>
+              </w:rPr>
+              <w:fldChar w:fldCharType="separate"/>
+            </w:r>
+            <w:r>
+              <w:rPr>
+                <w:noProof/>
+                <w:webHidden/>
+              </w:rPr>
+              <w:t>4</w:t>
+            </w:r>
+            <w:r>
+              <w:rPr>
+                <w:noProof/>
+                <w:webHidden/>
+              </w:rPr>
+              <w:fldChar w:fldCharType="end"/>
+            </w:r>
+          </w:hyperlink>
+        </w:p>
+        <w:p>
+          <w:pPr>
+            <w:pStyle w:val="ndice3"/>
+            <w:tabs>
+              <w:tab w:val="right" w:leader="dot" w:pos="8494"/>
+            </w:tabs>
+            <w:ind w:left="0"/>
+            <w:rPr>
+              <w:noProof/>
+            </w:rPr>
+          </w:pPr>
+          <w:hyperlink w:anchor="_Toc510807109" w:history="1">
+            <w:r>
+              <w:rPr>
+                <w:rStyle w:val="Hiperligao"/>
+                <w:noProof/>
+              </w:rPr>
+              <w:t>Descrição do problema</w:t>
+            </w:r>
+            <w:r>
+              <w:rPr>
+                <w:noProof/>
+                <w:webHidden/>
+              </w:rPr>
+              <w:tab/>
+            </w:r>
+            <w:r>
+              <w:rPr>
+                <w:noProof/>
+                <w:webHidden/>
+              </w:rPr>
+              <w:fldChar w:fldCharType="begin"/>
+            </w:r>
+            <w:r>
+              <w:rPr>
+                <w:noProof/>
+                <w:webHidden/>
+              </w:rPr>
+              <w:instrText xml:space="preserve"> PAGEREF _Toc510807109 \h </w:instrText>
+            </w:r>
+            <w:r>
+              <w:rPr>
+                <w:noProof/>
+                <w:webHidden/>
+              </w:rPr>
+            </w:r>
+            <w:r>
+              <w:rPr>
+                <w:noProof/>
+                <w:webHidden/>
+              </w:rPr>
+              <w:fldChar w:fldCharType="separate"/>
+            </w:r>
+            <w:r>
+              <w:rPr>
+                <w:noProof/>
+                <w:webHidden/>
+              </w:rPr>
+              <w:t>5</w:t>
+            </w:r>
+            <w:r>
+              <w:rPr>
+                <w:noProof/>
+                <w:webHidden/>
+              </w:rPr>
+              <w:fldChar w:fldCharType="end"/>
+            </w:r>
+          </w:hyperlink>
+        </w:p>
+        <w:p>
+          <w:pPr>
+            <w:pStyle w:val="ndice3"/>
+            <w:tabs>
+              <w:tab w:val="right" w:leader="dot" w:pos="8494"/>
+            </w:tabs>
+            <w:ind w:left="0"/>
+            <w:rPr>
+              <w:noProof/>
+            </w:rPr>
+          </w:pPr>
+          <w:hyperlink w:anchor="_Toc510807110" w:history="1">
+            <w:r>
+              <w:rPr>
+                <w:rStyle w:val="Hiperligao"/>
+                <w:noProof/>
+              </w:rPr>
+              <w:t>Formalização do problema</w:t>
+            </w:r>
+            <w:r>
+              <w:rPr>
+                <w:noProof/>
+                <w:webHidden/>
+              </w:rPr>
+              <w:tab/>
+            </w:r>
+            <w:r>
+              <w:rPr>
+                <w:noProof/>
+                <w:webHidden/>
+              </w:rPr>
+              <w:fldChar w:fldCharType="begin"/>
+            </w:r>
+            <w:r>
+              <w:rPr>
+                <w:noProof/>
+                <w:webHidden/>
+              </w:rPr>
+              <w:instrText xml:space="preserve"> PAGEREF _Toc510807110 \h </w:instrText>
+            </w:r>
+            <w:r>
+              <w:rPr>
+                <w:noProof/>
+                <w:webHidden/>
+              </w:rPr>
+            </w:r>
+            <w:r>
+              <w:rPr>
+                <w:noProof/>
+                <w:webHidden/>
+              </w:rPr>
+              <w:fldChar w:fldCharType="separate"/>
+            </w:r>
+            <w:r>
+              <w:rPr>
+                <w:noProof/>
+                <w:webHidden/>
+              </w:rPr>
+              <w:t>7</w:t>
+            </w:r>
+            <w:r>
+              <w:rPr>
+                <w:noProof/>
+                <w:webHidden/>
+              </w:rPr>
+              <w:fldChar w:fldCharType="end"/>
+            </w:r>
+          </w:hyperlink>
+        </w:p>
+        <w:p>
+          <w:r>
+            <w:rPr>
+              <w:b/>
+              <w:bCs/>
+            </w:rPr>
+            <w:fldChar w:fldCharType="end"/>
+          </w:r>
+        </w:p>
+      </w:sdtContent>
+    </w:sdt>
     <w:p>
       <w:pPr>
         <w:rPr>
@@ -411,56 +970,45 @@
           <w:szCs w:val="48"/>
         </w:rPr>
       </w:pPr>
-      <w:r>
+    </w:p>
+    <w:p>
+      <w:pPr>
+        <w:spacing w:line="259" w:lineRule="auto"/>
         <w:rPr>
           <w:rFonts w:ascii="Arial" w:hAnsi="Arial" w:cs="Arial"/>
           <w:color w:val="000000"/>
           <w:sz w:val="48"/>
           <w:szCs w:val="48"/>
         </w:rPr>
-        <w:lastRenderedPageBreak/>
-        <w:t>Índice</w:t>
-      </w:r>
-    </w:p>
-    <w:p>
-      <w:pPr>
-        <w:spacing w:line="259" w:lineRule="auto"/>
+      </w:pPr>
+      <w:r>
         <w:rPr>
           <w:rFonts w:ascii="Arial" w:hAnsi="Arial" w:cs="Arial"/>
           <w:color w:val="000000"/>
           <w:sz w:val="48"/>
           <w:szCs w:val="48"/>
         </w:rPr>
-      </w:pPr>
-      <w:r>
-        <w:rPr>
-          <w:rFonts w:ascii="Arial" w:hAnsi="Arial" w:cs="Arial"/>
-          <w:color w:val="000000"/>
-          <w:sz w:val="48"/>
-          <w:szCs w:val="48"/>
-        </w:rPr>
         <w:br w:type="page"/>
       </w:r>
     </w:p>
     <w:p>
       <w:pPr>
-        <w:rPr>
-          <w:rFonts w:ascii="Arial" w:hAnsi="Arial" w:cs="Arial"/>
-          <w:color w:val="0000FF"/>
-          <w:sz w:val="48"/>
-          <w:szCs w:val="48"/>
-        </w:rPr>
-      </w:pPr>
-      <w:r>
-        <w:rPr>
-          <w:rFonts w:ascii="Arial" w:hAnsi="Arial" w:cs="Arial"/>
-          <w:color w:val="0000FF"/>
-          <w:sz w:val="48"/>
-          <w:szCs w:val="48"/>
+        <w:pStyle w:val="Cabealho2"/>
+        <w:rPr>
+          <w:sz w:val="40"/>
+          <w:szCs w:val="40"/>
+        </w:rPr>
+      </w:pPr>
+      <w:bookmarkStart w:id="0" w:name="_Toc510807107"/>
+      <w:r>
+        <w:rPr>
+          <w:sz w:val="40"/>
+          <w:szCs w:val="40"/>
         </w:rPr>
         <w:lastRenderedPageBreak/>
         <w:t>Introdução</w:t>
       </w:r>
+      <w:bookmarkEnd w:id="0"/>
     </w:p>
     <w:p>
       <w:pPr>
@@ -595,40 +1143,35 @@
     </w:p>
     <w:p>
       <w:pPr>
-        <w:rPr>
-          <w:rFonts w:ascii="Arial" w:hAnsi="Arial" w:cs="Arial"/>
-          <w:color w:val="0000FF"/>
-          <w:sz w:val="48"/>
-          <w:szCs w:val="48"/>
-        </w:rPr>
-      </w:pPr>
-      <w:r>
-        <w:rPr>
-          <w:rFonts w:ascii="Arial" w:hAnsi="Arial" w:cs="Arial"/>
-          <w:color w:val="0000FF"/>
-          <w:sz w:val="48"/>
-          <w:szCs w:val="48"/>
+        <w:pStyle w:val="Cabealho2"/>
+        <w:rPr>
+          <w:sz w:val="40"/>
+          <w:szCs w:val="40"/>
+        </w:rPr>
+      </w:pPr>
+      <w:bookmarkStart w:id="1" w:name="_Toc510807108"/>
+      <w:r>
+        <w:rPr>
+          <w:sz w:val="40"/>
+          <w:szCs w:val="40"/>
         </w:rPr>
         <w:t>Explicação</w:t>
       </w:r>
       <w:r>
         <w:rPr>
-          <w:rFonts w:ascii="Arial" w:hAnsi="Arial" w:cs="Arial"/>
-          <w:color w:val="0000FF"/>
-          <w:sz w:val="48"/>
-          <w:szCs w:val="48"/>
+          <w:sz w:val="40"/>
+          <w:szCs w:val="40"/>
         </w:rPr>
         <w:t xml:space="preserve"> do</w:t>
       </w:r>
       <w:r>
         <w:rPr>
-          <w:rFonts w:ascii="Arial" w:hAnsi="Arial" w:cs="Arial"/>
-          <w:color w:val="0000FF"/>
-          <w:sz w:val="48"/>
-          <w:szCs w:val="48"/>
+          <w:sz w:val="40"/>
+          <w:szCs w:val="40"/>
         </w:rPr>
         <w:t xml:space="preserve"> problema</w:t>
       </w:r>
+      <w:bookmarkEnd w:id="1"/>
     </w:p>
     <w:p>
       <w:pPr>
@@ -746,24 +1289,32 @@
         <w:rPr>
           <w:sz w:val="28"/>
           <w:szCs w:val="28"/>
-        </w:rPr>
-      </w:pPr>
-      <w:r>
-        <w:rPr>
-          <w:sz w:val="28"/>
-          <w:szCs w:val="28"/>
-        </w:rPr>
-        <w:t>Foi considerada também a familiaridade entre passageiros, ou seja, pessoas que viagem em conjunto (possuem a mesma origem e destino).</w:t>
-      </w:r>
-    </w:p>
-    <w:p>
-      <w:pPr>
-        <w:rPr>
-          <w:sz w:val="28"/>
-          <w:szCs w:val="28"/>
           <w:u w:val="single"/>
         </w:rPr>
       </w:pPr>
+      <w:r>
+        <w:rPr>
+          <w:sz w:val="28"/>
+          <w:szCs w:val="28"/>
+        </w:rPr>
+        <w:t>Foi considerada também a familiaridade entre passageiros, ou seja, pessoas que viagem em conjunto</w:t>
+      </w:r>
+      <w:r>
+        <w:rPr>
+          <w:sz w:val="28"/>
+          <w:szCs w:val="28"/>
+        </w:rPr>
+        <w:t>.</w:t>
+      </w:r>
+    </w:p>
+    <w:p>
+      <w:pPr>
+        <w:rPr>
+          <w:sz w:val="28"/>
+          <w:szCs w:val="28"/>
+          <w:u w:val="single"/>
+        </w:rPr>
+      </w:pPr>
     </w:p>
     <w:p>
       <w:pPr>
@@ -785,23 +1336,22 @@
     </w:p>
     <w:p>
       <w:pPr>
-        <w:rPr>
-          <w:rFonts w:ascii="Arial" w:hAnsi="Arial" w:cs="Arial"/>
-          <w:color w:val="0000FF"/>
-          <w:sz w:val="48"/>
-          <w:szCs w:val="48"/>
-        </w:rPr>
-      </w:pPr>
-      <w:r>
-        <w:rPr>
-          <w:rFonts w:ascii="Arial" w:hAnsi="Arial" w:cs="Arial"/>
-          <w:color w:val="0000FF"/>
-          <w:sz w:val="48"/>
-          <w:szCs w:val="48"/>
+        <w:pStyle w:val="Cabealho3"/>
+        <w:rPr>
+          <w:sz w:val="40"/>
+          <w:szCs w:val="40"/>
+        </w:rPr>
+      </w:pPr>
+      <w:bookmarkStart w:id="2" w:name="_Toc510807109"/>
+      <w:r>
+        <w:rPr>
+          <w:sz w:val="40"/>
+          <w:szCs w:val="40"/>
         </w:rPr>
         <w:lastRenderedPageBreak/>
         <w:t>Descrição do problema</w:t>
       </w:r>
+      <w:bookmarkEnd w:id="2"/>
     </w:p>
     <w:p>
       <w:pPr>
@@ -937,21 +1487,36 @@
           <w:sz w:val="28"/>
           <w:szCs w:val="28"/>
         </w:rPr>
-        <w:t xml:space="preserve">Deste modo pessoas </w:t>
-      </w:r>
-      <w:r>
-        <w:rPr>
-          <w:sz w:val="28"/>
-          <w:szCs w:val="28"/>
-        </w:rPr>
-        <w:t>cuja origem e destino estivessem contidas no percurso do condutor não seriam</w:t>
-      </w:r>
-      <w:r>
-        <w:rPr>
-          <w:sz w:val="28"/>
-          <w:szCs w:val="28"/>
-        </w:rPr>
-        <w:t xml:space="preserve"> transportadas</w:t>
+        <w:t>Convém salientar que a familiaridade entre pessoas foi considerada sendo que grupos de pessoas que viagem em conjunto não podem ser separados, ou seja, um grupo só será transportado caso no veículo existam lugares disponíveis para acomodar todos os elementos do</w:t>
+      </w:r>
+      <w:r>
+        <w:rPr>
+          <w:sz w:val="28"/>
+          <w:szCs w:val="28"/>
+        </w:rPr>
+        <w:t xml:space="preserve"> mesmo.</w:t>
+      </w:r>
+    </w:p>
+    <w:p>
+      <w:pPr>
+        <w:rPr>
+          <w:sz w:val="28"/>
+          <w:szCs w:val="28"/>
+        </w:rPr>
+      </w:pPr>
+      <w:r>
+        <w:rPr>
+          <w:sz w:val="28"/>
+          <w:szCs w:val="28"/>
+        </w:rPr>
+        <w:t>No entanto,</w:t>
+      </w:r>
+      <w:r>
+        <w:rPr>
+          <w:sz w:val="28"/>
+          <w:szCs w:val="28"/>
+        </w:rPr>
+        <w:t xml:space="preserve"> pessoas cuja origem e destino estivessem contidas no percurso do condutor não seriam transportadas</w:t>
       </w:r>
       <w:r>
         <w:rPr>
@@ -986,19 +1551,94 @@
     <w:p>
       <w:pPr>
         <w:rPr>
+          <w:sz w:val="28"/>
+          <w:szCs w:val="28"/>
+        </w:rPr>
+      </w:pPr>
+    </w:p>
+    <w:p>
+      <w:pPr>
+        <w:rPr>
+          <w:sz w:val="28"/>
+          <w:szCs w:val="28"/>
+        </w:rPr>
+      </w:pPr>
+    </w:p>
+    <w:p>
+      <w:pPr>
+        <w:rPr>
+          <w:sz w:val="28"/>
+          <w:szCs w:val="28"/>
+        </w:rPr>
+      </w:pPr>
+    </w:p>
+    <w:p>
+      <w:pPr>
+        <w:rPr>
+          <w:sz w:val="28"/>
+          <w:szCs w:val="28"/>
+        </w:rPr>
+      </w:pPr>
+    </w:p>
+    <w:p>
+      <w:pPr>
+        <w:rPr>
+          <w:sz w:val="28"/>
+          <w:szCs w:val="28"/>
+        </w:rPr>
+      </w:pPr>
+    </w:p>
+    <w:p>
+      <w:pPr>
+        <w:rPr>
+          <w:sz w:val="28"/>
+          <w:szCs w:val="28"/>
+        </w:rPr>
+      </w:pPr>
+    </w:p>
+    <w:p>
+      <w:pPr>
+        <w:rPr>
+          <w:sz w:val="28"/>
+          <w:szCs w:val="28"/>
+        </w:rPr>
+      </w:pPr>
+    </w:p>
+    <w:p>
+      <w:pPr>
+        <w:rPr>
+          <w:sz w:val="28"/>
+          <w:szCs w:val="28"/>
+        </w:rPr>
+      </w:pPr>
+    </w:p>
+    <w:p>
+      <w:pPr>
+        <w:rPr>
           <w:b/>
           <w:sz w:val="28"/>
           <w:szCs w:val="28"/>
           <w:u w:val="single"/>
         </w:rPr>
       </w:pPr>
-      <w:r>
+    </w:p>
+    <w:p>
+      <w:pPr>
         <w:rPr>
           <w:b/>
           <w:sz w:val="28"/>
           <w:szCs w:val="28"/>
           <w:u w:val="single"/>
         </w:rPr>
+      </w:pPr>
+      <w:r>
+        <w:rPr>
+          <w:b/>
+          <w:sz w:val="28"/>
+          <w:szCs w:val="28"/>
+          <w:u w:val="single"/>
+        </w:rPr>
+        <w:lastRenderedPageBreak/>
         <w:t>2ªiteração: recolha de pessoas cuja origem e destino estejam contidos no percurso do condutor</w:t>
       </w:r>
     </w:p>
@@ -1035,7 +1675,266 @@
           <w:sz w:val="28"/>
           <w:szCs w:val="28"/>
         </w:rPr>
-        <w:t>verificasse</w:t>
+        <w:t>a existência de</w:t>
+      </w:r>
+      <w:r>
+        <w:rPr>
+          <w:sz w:val="28"/>
+          <w:szCs w:val="28"/>
+        </w:rPr>
+        <w:t xml:space="preserve"> pessoas que </w:t>
+      </w:r>
+      <w:r>
+        <w:rPr>
+          <w:sz w:val="28"/>
+          <w:szCs w:val="28"/>
+        </w:rPr>
+        <w:t xml:space="preserve">cumprissem todas as restrições de tempo nos pontos de recolha contidos no percurso do condutor, tendo em consideração a lotação do carro nos sucessivos pontos, cuja origem e destino pertencessem </w:t>
+      </w:r>
+      <w:r>
+        <w:rPr>
+          <w:sz w:val="28"/>
+          <w:szCs w:val="28"/>
+        </w:rPr>
+        <w:t>ao</w:t>
+      </w:r>
+      <w:r>
+        <w:rPr>
+          <w:sz w:val="28"/>
+          <w:szCs w:val="28"/>
+        </w:rPr>
+        <w:t xml:space="preserve"> caminho</w:t>
+      </w:r>
+      <w:r>
+        <w:rPr>
+          <w:sz w:val="28"/>
+          <w:szCs w:val="28"/>
+        </w:rPr>
+        <w:t xml:space="preserve"> em questão</w:t>
+      </w:r>
+      <w:r>
+        <w:rPr>
+          <w:sz w:val="28"/>
+          <w:szCs w:val="28"/>
+        </w:rPr>
+        <w:t>.</w:t>
+      </w:r>
+      <w:r>
+        <w:rPr>
+          <w:sz w:val="28"/>
+          <w:szCs w:val="28"/>
+        </w:rPr>
+        <w:t xml:space="preserve"> Se tal acontecesse essas pessoas seriam também transportadas.</w:t>
+      </w:r>
+    </w:p>
+    <w:p>
+      <w:pPr>
+        <w:rPr>
+          <w:sz w:val="28"/>
+          <w:szCs w:val="28"/>
+        </w:rPr>
+      </w:pPr>
+      <w:r>
+        <w:rPr>
+          <w:sz w:val="28"/>
+          <w:szCs w:val="28"/>
+        </w:rPr>
+        <w:t>Como consequência deste pós-processamento,</w:t>
+      </w:r>
+      <w:r>
+        <w:rPr>
+          <w:sz w:val="28"/>
+          <w:szCs w:val="28"/>
+        </w:rPr>
+        <w:t xml:space="preserve"> pessoas cuja origem e destino estivessem contidas no percurso do condutor seriam transportadas se as condições impostas fossem cumpridas.</w:t>
+      </w:r>
+    </w:p>
+    <w:p>
+      <w:pPr>
+        <w:rPr>
+          <w:sz w:val="28"/>
+          <w:szCs w:val="28"/>
+        </w:rPr>
+      </w:pPr>
+    </w:p>
+    <w:p>
+      <w:pPr>
+        <w:spacing w:line="259" w:lineRule="auto"/>
+        <w:rPr>
+          <w:sz w:val="28"/>
+          <w:szCs w:val="28"/>
+        </w:rPr>
+      </w:pPr>
+      <w:r>
+        <w:rPr>
+          <w:sz w:val="28"/>
+          <w:szCs w:val="28"/>
+        </w:rPr>
+        <w:br w:type="page"/>
+      </w:r>
+    </w:p>
+    <w:p>
+      <w:pPr>
+        <w:pStyle w:val="Cabealho3"/>
+        <w:rPr>
+          <w:sz w:val="40"/>
+          <w:szCs w:val="40"/>
+        </w:rPr>
+      </w:pPr>
+      <w:bookmarkStart w:id="3" w:name="_Toc510807110"/>
+      <w:r>
+        <w:rPr>
+          <w:sz w:val="40"/>
+          <w:szCs w:val="40"/>
+        </w:rPr>
+        <w:lastRenderedPageBreak/>
+        <w:t>Formalização do problema</w:t>
+      </w:r>
+      <w:bookmarkEnd w:id="3"/>
+    </w:p>
+    <w:p>
+      <w:pPr>
+        <w:rPr>
+          <w:sz w:val="28"/>
+          <w:szCs w:val="28"/>
+        </w:rPr>
+      </w:pPr>
+    </w:p>
+    <w:p>
+      <w:pPr>
+        <w:pStyle w:val="Subttulo"/>
+        <w:rPr>
+          <w:color w:val="000000" w:themeColor="text1"/>
+          <w:sz w:val="28"/>
+          <w:szCs w:val="28"/>
+        </w:rPr>
+      </w:pPr>
+      <w:r>
+        <w:rPr>
+          <w:color w:val="000000" w:themeColor="text1"/>
+          <w:sz w:val="28"/>
+          <w:szCs w:val="28"/>
+        </w:rPr>
+        <w:t>O programa implementad</w:t>
+      </w:r>
+      <w:r>
+        <w:rPr>
+          <w:color w:val="000000" w:themeColor="text1"/>
+          <w:sz w:val="28"/>
+          <w:szCs w:val="28"/>
+        </w:rPr>
+        <w:t>o</w:t>
+      </w:r>
+      <w:r>
+        <w:rPr>
+          <w:color w:val="000000" w:themeColor="text1"/>
+          <w:sz w:val="28"/>
+          <w:szCs w:val="28"/>
+        </w:rPr>
+        <w:t xml:space="preserve"> permite, de uma forma geral, resolver o problema de </w:t>
+      </w:r>
+      <w:r>
+        <w:rPr>
+          <w:i/>
+          <w:color w:val="000000" w:themeColor="text1"/>
+          <w:sz w:val="28"/>
+          <w:szCs w:val="28"/>
+        </w:rPr>
+        <w:t xml:space="preserve">ride </w:t>
+      </w:r>
+      <w:proofErr w:type="spellStart"/>
+      <w:r>
+        <w:rPr>
+          <w:i/>
+          <w:color w:val="000000" w:themeColor="text1"/>
+          <w:sz w:val="28"/>
+          <w:szCs w:val="28"/>
+        </w:rPr>
+        <w:t>sharing</w:t>
+      </w:r>
+      <w:proofErr w:type="spellEnd"/>
+      <w:r>
+        <w:rPr>
+          <w:color w:val="000000" w:themeColor="text1"/>
+          <w:sz w:val="28"/>
+          <w:szCs w:val="28"/>
+        </w:rPr>
+        <w:t xml:space="preserve"> recebendo um ponto de partida</w:t>
+      </w:r>
+      <w:r>
+        <w:rPr>
+          <w:color w:val="000000" w:themeColor="text1"/>
+          <w:sz w:val="28"/>
+          <w:szCs w:val="28"/>
+        </w:rPr>
+        <w:t>, com a respetiva hora,</w:t>
+      </w:r>
+      <w:r>
+        <w:rPr>
+          <w:color w:val="000000" w:themeColor="text1"/>
+          <w:sz w:val="28"/>
+          <w:szCs w:val="28"/>
+        </w:rPr>
+        <w:t xml:space="preserve"> e um ponto de chegada, um limite de tempo </w:t>
+      </w:r>
+      <w:r>
+        <w:rPr>
+          <w:color w:val="000000" w:themeColor="text1"/>
+          <w:sz w:val="28"/>
+          <w:szCs w:val="28"/>
+        </w:rPr>
+        <w:t>máximo para o percurso a efetuar, atendendo à capacidade do veículo, caso o utilizador se trate de um condutor ou o número de pessoas a viajar em grupo, caso o utilizador seja um passageiro.</w:t>
+      </w:r>
+    </w:p>
+    <w:p/>
+    <w:p>
+      <w:pPr>
+        <w:ind w:firstLine="708"/>
+        <w:rPr>
+          <w:b/>
+          <w:sz w:val="28"/>
+          <w:szCs w:val="28"/>
+          <w:u w:val="single"/>
+        </w:rPr>
+      </w:pPr>
+      <w:r>
+        <w:rPr>
+          <w:b/>
+          <w:sz w:val="28"/>
+          <w:szCs w:val="28"/>
+          <w:u w:val="single"/>
+        </w:rPr>
+        <w:t>Dados de entrada</w:t>
+      </w:r>
+    </w:p>
+    <w:p>
+      <w:pPr>
+        <w:rPr>
+          <w:sz w:val="28"/>
+          <w:szCs w:val="28"/>
+        </w:rPr>
+      </w:pPr>
+    </w:p>
+    <w:p>
+      <w:pPr>
+        <w:rPr>
+          <w:sz w:val="28"/>
+          <w:szCs w:val="28"/>
+        </w:rPr>
+      </w:pPr>
+      <w:r>
+        <w:rPr>
+          <w:sz w:val="28"/>
+          <w:szCs w:val="28"/>
+        </w:rPr>
+        <w:t xml:space="preserve">P </w:t>
+      </w:r>
+      <w:r>
+        <w:rPr>
+          <w:sz w:val="28"/>
+          <w:szCs w:val="28"/>
+        </w:rPr>
+        <w:t>–</w:t>
       </w:r>
       <w:r>
         <w:rPr>
@@ -1049,54 +1948,700 @@
           <w:sz w:val="28"/>
           <w:szCs w:val="28"/>
         </w:rPr>
-        <w:t xml:space="preserve">se existiam pessoas que </w:t>
-      </w:r>
-      <w:r>
-        <w:rPr>
-          <w:sz w:val="28"/>
-          <w:szCs w:val="28"/>
-        </w:rPr>
-        <w:t xml:space="preserve">cumprissem todas as restrições de tempo nos pontos de recolha contidos no percurso do condutor, tendo em consideração a lotação do carro nos sucessivos pontos, cuja origem e destino pertencessem </w:t>
-      </w:r>
-      <w:r>
-        <w:rPr>
-          <w:sz w:val="28"/>
-          <w:szCs w:val="28"/>
-        </w:rPr>
-        <w:t>ao</w:t>
-      </w:r>
-      <w:r>
-        <w:rPr>
-          <w:sz w:val="28"/>
-          <w:szCs w:val="28"/>
-        </w:rPr>
-        <w:t xml:space="preserve"> caminho</w:t>
-      </w:r>
-      <w:r>
-        <w:rPr>
-          <w:sz w:val="28"/>
-          <w:szCs w:val="28"/>
-        </w:rPr>
-        <w:t xml:space="preserve"> em questão</w:t>
-      </w:r>
-      <w:r>
-        <w:rPr>
-          <w:sz w:val="28"/>
-          <w:szCs w:val="28"/>
-        </w:rPr>
-        <w:t>.</w:t>
-      </w:r>
-      <w:r>
-        <w:rPr>
-          <w:sz w:val="28"/>
-          <w:szCs w:val="28"/>
-        </w:rPr>
-        <w:t xml:space="preserve"> Se tal acontecesse essas pessoas seriam também transportadas.</w:t>
-      </w:r>
-      <w:bookmarkStart w:id="0" w:name="_GoBack"/>
-      <w:bookmarkEnd w:id="0"/>
-    </w:p>
+        <w:t>Sequência de p</w:t>
+      </w:r>
+      <w:r>
+        <w:rPr>
+          <w:sz w:val="28"/>
+          <w:szCs w:val="28"/>
+        </w:rPr>
+        <w:t>assageiros que aguardam transporte</w:t>
+      </w:r>
+      <w:r>
+        <w:rPr>
+          <w:sz w:val="28"/>
+          <w:szCs w:val="28"/>
+        </w:rPr>
+        <w:t xml:space="preserve">, sendo </w:t>
+      </w:r>
+      <w:r>
+        <w:rPr>
+          <w:sz w:val="28"/>
+          <w:szCs w:val="28"/>
+        </w:rPr>
+        <w:t>P</w:t>
+      </w:r>
+      <w:r>
+        <w:rPr>
+          <w:sz w:val="28"/>
+          <w:szCs w:val="28"/>
+        </w:rPr>
+        <w:t>(i) o seu i-</w:t>
+      </w:r>
+      <w:proofErr w:type="spellStart"/>
+      <w:r>
+        <w:rPr>
+          <w:sz w:val="28"/>
+          <w:szCs w:val="28"/>
+        </w:rPr>
+        <w:t>ésimo</w:t>
+      </w:r>
+      <w:proofErr w:type="spellEnd"/>
+      <w:r>
+        <w:rPr>
+          <w:sz w:val="28"/>
+          <w:szCs w:val="28"/>
+        </w:rPr>
+        <w:t xml:space="preserve"> elemento</w:t>
+      </w:r>
+      <w:r>
+        <w:rPr>
+          <w:sz w:val="28"/>
+          <w:szCs w:val="28"/>
+        </w:rPr>
+        <w:t xml:space="preserve">. Cada </w:t>
+      </w:r>
+      <w:r>
+        <w:rPr>
+          <w:sz w:val="28"/>
+          <w:szCs w:val="28"/>
+        </w:rPr>
+        <w:t>um</w:t>
+      </w:r>
+      <w:r>
+        <w:rPr>
+          <w:sz w:val="28"/>
+          <w:szCs w:val="28"/>
+        </w:rPr>
+        <w:t xml:space="preserve"> é caracterizado por:</w:t>
+      </w:r>
+    </w:p>
+    <w:p>
+      <w:pPr>
+        <w:pStyle w:val="PargrafodaLista"/>
+        <w:numPr>
+          <w:ilvl w:val="0"/>
+          <w:numId w:val="1"/>
+        </w:numPr>
+        <w:rPr>
+          <w:sz w:val="28"/>
+          <w:szCs w:val="28"/>
+        </w:rPr>
+      </w:pPr>
+      <w:r>
+        <w:rPr>
+          <w:sz w:val="28"/>
+          <w:szCs w:val="28"/>
+        </w:rPr>
+        <w:t>Número de pessoas com quem viaja.</w:t>
+      </w:r>
+    </w:p>
+    <w:p>
+      <w:pPr>
+        <w:pStyle w:val="PargrafodaLista"/>
+        <w:numPr>
+          <w:ilvl w:val="0"/>
+          <w:numId w:val="1"/>
+        </w:numPr>
+        <w:rPr>
+          <w:sz w:val="28"/>
+          <w:szCs w:val="28"/>
+        </w:rPr>
+      </w:pPr>
+      <w:r>
+        <w:rPr>
+          <w:sz w:val="28"/>
+          <w:szCs w:val="28"/>
+        </w:rPr>
+        <w:t>Ponto de partida.</w:t>
+      </w:r>
+    </w:p>
+    <w:p>
+      <w:pPr>
+        <w:pStyle w:val="PargrafodaLista"/>
+        <w:numPr>
+          <w:ilvl w:val="0"/>
+          <w:numId w:val="1"/>
+        </w:numPr>
+        <w:rPr>
+          <w:sz w:val="28"/>
+          <w:szCs w:val="28"/>
+        </w:rPr>
+      </w:pPr>
+      <w:r>
+        <w:rPr>
+          <w:sz w:val="28"/>
+          <w:szCs w:val="28"/>
+        </w:rPr>
+        <w:t>Ponto de chegada.</w:t>
+      </w:r>
+    </w:p>
+    <w:p>
+      <w:pPr>
+        <w:pStyle w:val="PargrafodaLista"/>
+        <w:numPr>
+          <w:ilvl w:val="0"/>
+          <w:numId w:val="1"/>
+        </w:numPr>
+        <w:rPr>
+          <w:sz w:val="28"/>
+          <w:szCs w:val="28"/>
+        </w:rPr>
+      </w:pPr>
+      <w:r>
+        <w:rPr>
+          <w:sz w:val="28"/>
+          <w:szCs w:val="28"/>
+        </w:rPr>
+        <w:t>Hora de partida.</w:t>
+      </w:r>
+    </w:p>
+    <w:p>
+      <w:pPr>
+        <w:pStyle w:val="PargrafodaLista"/>
+        <w:numPr>
+          <w:ilvl w:val="0"/>
+          <w:numId w:val="1"/>
+        </w:numPr>
+        <w:rPr>
+          <w:sz w:val="28"/>
+          <w:szCs w:val="28"/>
+        </w:rPr>
+      </w:pPr>
+      <w:r>
+        <w:rPr>
+          <w:sz w:val="28"/>
+          <w:szCs w:val="28"/>
+        </w:rPr>
+        <w:t>Limite de tempo.</w:t>
+      </w:r>
+    </w:p>
+    <w:p>
+      <w:pPr>
+        <w:rPr>
+          <w:sz w:val="28"/>
+          <w:szCs w:val="28"/>
+        </w:rPr>
+      </w:pPr>
+    </w:p>
+    <w:p>
+      <w:pPr>
+        <w:rPr>
+          <w:sz w:val="28"/>
+          <w:szCs w:val="28"/>
+        </w:rPr>
+      </w:pPr>
+      <w:r>
+        <w:rPr>
+          <w:sz w:val="28"/>
+          <w:szCs w:val="28"/>
+        </w:rPr>
+        <w:t xml:space="preserve">C </w:t>
+      </w:r>
+      <w:r>
+        <w:rPr>
+          <w:sz w:val="28"/>
+          <w:szCs w:val="28"/>
+        </w:rPr>
+        <w:t>–</w:t>
+      </w:r>
+      <w:r>
+        <w:rPr>
+          <w:sz w:val="28"/>
+          <w:szCs w:val="28"/>
+        </w:rPr>
+        <w:t xml:space="preserve"> </w:t>
+      </w:r>
+      <w:r>
+        <w:rPr>
+          <w:sz w:val="28"/>
+          <w:szCs w:val="28"/>
+        </w:rPr>
+        <w:t>Sequência de c</w:t>
+      </w:r>
+      <w:r>
+        <w:rPr>
+          <w:sz w:val="28"/>
+          <w:szCs w:val="28"/>
+        </w:rPr>
+        <w:t>ondutores</w:t>
+      </w:r>
+      <w:r>
+        <w:rPr>
+          <w:sz w:val="28"/>
+          <w:szCs w:val="28"/>
+        </w:rPr>
+        <w:t xml:space="preserve"> disponíveis, sendo C(i) o seu i-</w:t>
+      </w:r>
+      <w:proofErr w:type="spellStart"/>
+      <w:r>
+        <w:rPr>
+          <w:sz w:val="28"/>
+          <w:szCs w:val="28"/>
+        </w:rPr>
+        <w:t>ésimo</w:t>
+      </w:r>
+      <w:proofErr w:type="spellEnd"/>
+      <w:r>
+        <w:rPr>
+          <w:sz w:val="28"/>
+          <w:szCs w:val="28"/>
+        </w:rPr>
+        <w:t xml:space="preserve"> elemento</w:t>
+      </w:r>
+      <w:r>
+        <w:rPr>
+          <w:sz w:val="28"/>
+          <w:szCs w:val="28"/>
+        </w:rPr>
+        <w:t xml:space="preserve">. Cada </w:t>
+      </w:r>
+      <w:r>
+        <w:rPr>
+          <w:sz w:val="28"/>
+          <w:szCs w:val="28"/>
+        </w:rPr>
+        <w:t>um</w:t>
+      </w:r>
+      <w:r>
+        <w:rPr>
+          <w:sz w:val="28"/>
+          <w:szCs w:val="28"/>
+        </w:rPr>
+        <w:t xml:space="preserve"> é caracterizado por:</w:t>
+      </w:r>
+    </w:p>
+    <w:p>
+      <w:pPr>
+        <w:pStyle w:val="PargrafodaLista"/>
+        <w:numPr>
+          <w:ilvl w:val="0"/>
+          <w:numId w:val="2"/>
+        </w:numPr>
+        <w:rPr>
+          <w:sz w:val="28"/>
+          <w:szCs w:val="28"/>
+        </w:rPr>
+      </w:pPr>
+      <w:r>
+        <w:rPr>
+          <w:sz w:val="28"/>
+          <w:szCs w:val="28"/>
+        </w:rPr>
+        <w:t>Capacidade do automóvel que conduz.</w:t>
+      </w:r>
+    </w:p>
+    <w:p>
+      <w:pPr>
+        <w:pStyle w:val="PargrafodaLista"/>
+        <w:numPr>
+          <w:ilvl w:val="0"/>
+          <w:numId w:val="2"/>
+        </w:numPr>
+        <w:rPr>
+          <w:sz w:val="28"/>
+          <w:szCs w:val="28"/>
+        </w:rPr>
+      </w:pPr>
+      <w:r>
+        <w:rPr>
+          <w:sz w:val="28"/>
+          <w:szCs w:val="28"/>
+        </w:rPr>
+        <w:t>Ponto de partida.</w:t>
+      </w:r>
+    </w:p>
+    <w:p>
+      <w:pPr>
+        <w:pStyle w:val="PargrafodaLista"/>
+        <w:numPr>
+          <w:ilvl w:val="0"/>
+          <w:numId w:val="2"/>
+        </w:numPr>
+        <w:rPr>
+          <w:sz w:val="28"/>
+          <w:szCs w:val="28"/>
+        </w:rPr>
+      </w:pPr>
+      <w:r>
+        <w:rPr>
+          <w:sz w:val="28"/>
+          <w:szCs w:val="28"/>
+        </w:rPr>
+        <w:t>Ponto de chegada.</w:t>
+      </w:r>
+    </w:p>
+    <w:p>
+      <w:pPr>
+        <w:pStyle w:val="PargrafodaLista"/>
+        <w:numPr>
+          <w:ilvl w:val="0"/>
+          <w:numId w:val="2"/>
+        </w:numPr>
+        <w:rPr>
+          <w:sz w:val="28"/>
+          <w:szCs w:val="28"/>
+        </w:rPr>
+      </w:pPr>
+      <w:r>
+        <w:rPr>
+          <w:sz w:val="28"/>
+          <w:szCs w:val="28"/>
+        </w:rPr>
+        <w:t>Hora de partida.</w:t>
+      </w:r>
+    </w:p>
+    <w:p>
+      <w:pPr>
+        <w:pStyle w:val="PargrafodaLista"/>
+        <w:numPr>
+          <w:ilvl w:val="0"/>
+          <w:numId w:val="2"/>
+        </w:numPr>
+        <w:rPr>
+          <w:sz w:val="28"/>
+          <w:szCs w:val="28"/>
+        </w:rPr>
+      </w:pPr>
+      <w:r>
+        <w:rPr>
+          <w:sz w:val="28"/>
+          <w:szCs w:val="28"/>
+        </w:rPr>
+        <w:t>Limite de tempo.</w:t>
+      </w:r>
+    </w:p>
+    <w:p>
+      <w:pPr>
+        <w:rPr>
+          <w:sz w:val="28"/>
+          <w:szCs w:val="28"/>
+        </w:rPr>
+      </w:pPr>
+    </w:p>
+    <w:p>
+      <w:pPr>
+        <w:rPr>
+          <w:sz w:val="28"/>
+          <w:szCs w:val="28"/>
+        </w:rPr>
+      </w:pPr>
+    </w:p>
+    <w:p>
+      <w:pPr>
+        <w:rPr>
+          <w:sz w:val="28"/>
+          <w:szCs w:val="28"/>
+        </w:rPr>
+      </w:pPr>
+    </w:p>
+    <w:p>
+      <w:pPr>
+        <w:rPr>
+          <w:sz w:val="28"/>
+          <w:szCs w:val="28"/>
+        </w:rPr>
+      </w:pPr>
+    </w:p>
+    <w:p>
+      <w:pPr>
+        <w:rPr>
+          <w:sz w:val="28"/>
+          <w:szCs w:val="28"/>
+        </w:rPr>
+      </w:pPr>
+    </w:p>
+    <w:p>
+      <w:pPr>
+        <w:rPr>
+          <w:sz w:val="28"/>
+          <w:szCs w:val="28"/>
+        </w:rPr>
+      </w:pPr>
+      <w:r>
+        <w:rPr>
+          <w:sz w:val="28"/>
+          <w:szCs w:val="28"/>
+        </w:rPr>
+        <w:lastRenderedPageBreak/>
+        <w:t>G(</w:t>
+      </w:r>
+      <w:proofErr w:type="gramStart"/>
+      <w:r>
+        <w:rPr>
+          <w:sz w:val="28"/>
+          <w:szCs w:val="28"/>
+        </w:rPr>
+        <w:t>V,E</w:t>
+      </w:r>
+      <w:proofErr w:type="gramEnd"/>
+      <w:r>
+        <w:rPr>
+          <w:sz w:val="28"/>
+          <w:szCs w:val="28"/>
+        </w:rPr>
+        <w:t xml:space="preserve">) – grafo </w:t>
+      </w:r>
+      <w:r>
+        <w:rPr>
+          <w:sz w:val="28"/>
+          <w:szCs w:val="28"/>
+        </w:rPr>
+        <w:t xml:space="preserve">dirigido </w:t>
+      </w:r>
+      <w:r>
+        <w:rPr>
+          <w:sz w:val="28"/>
+          <w:szCs w:val="28"/>
+        </w:rPr>
+        <w:t>pesado composto por:</w:t>
+      </w:r>
+    </w:p>
+    <w:p>
+      <w:pPr>
+        <w:pStyle w:val="PargrafodaLista"/>
+        <w:numPr>
+          <w:ilvl w:val="0"/>
+          <w:numId w:val="3"/>
+        </w:numPr>
+        <w:rPr>
+          <w:sz w:val="28"/>
+          <w:szCs w:val="28"/>
+        </w:rPr>
+      </w:pPr>
+      <w:r>
+        <w:rPr>
+          <w:sz w:val="28"/>
+          <w:szCs w:val="28"/>
+        </w:rPr>
+        <w:t xml:space="preserve">V – </w:t>
+      </w:r>
+      <w:proofErr w:type="gramStart"/>
+      <w:r>
+        <w:rPr>
+          <w:sz w:val="28"/>
+          <w:szCs w:val="28"/>
+        </w:rPr>
+        <w:t>vértices</w:t>
+      </w:r>
+      <w:proofErr w:type="gramEnd"/>
+      <w:r>
+        <w:rPr>
+          <w:sz w:val="28"/>
+          <w:szCs w:val="28"/>
+        </w:rPr>
+        <w:t xml:space="preserve"> – representam todos os pontos de encontro</w:t>
+      </w:r>
+    </w:p>
+    <w:p>
+      <w:pPr>
+        <w:pStyle w:val="PargrafodaLista"/>
+        <w:numPr>
+          <w:ilvl w:val="0"/>
+          <w:numId w:val="3"/>
+        </w:numPr>
+        <w:rPr>
+          <w:sz w:val="28"/>
+          <w:szCs w:val="28"/>
+        </w:rPr>
+      </w:pPr>
+      <w:r>
+        <w:rPr>
+          <w:sz w:val="28"/>
+          <w:szCs w:val="28"/>
+        </w:rPr>
+        <w:t xml:space="preserve">E – </w:t>
+      </w:r>
+      <w:proofErr w:type="gramStart"/>
+      <w:r>
+        <w:rPr>
+          <w:sz w:val="28"/>
+          <w:szCs w:val="28"/>
+        </w:rPr>
+        <w:t>arestas</w:t>
+      </w:r>
+      <w:proofErr w:type="gramEnd"/>
+      <w:r>
+        <w:rPr>
+          <w:sz w:val="28"/>
+          <w:szCs w:val="28"/>
+        </w:rPr>
+        <w:t xml:space="preserve"> – representam</w:t>
+      </w:r>
+      <w:r>
+        <w:rPr>
+          <w:sz w:val="28"/>
+          <w:szCs w:val="28"/>
+        </w:rPr>
+        <w:t xml:space="preserve"> vias de ligação entre os pontos (estradas, ruas)</w:t>
+      </w:r>
+      <w:r>
+        <w:rPr>
+          <w:sz w:val="28"/>
+          <w:szCs w:val="28"/>
+        </w:rPr>
+        <w:t xml:space="preserve"> com:</w:t>
+      </w:r>
+    </w:p>
+    <w:p>
+      <w:pPr>
+        <w:pStyle w:val="PargrafodaLista"/>
+        <w:numPr>
+          <w:ilvl w:val="1"/>
+          <w:numId w:val="3"/>
+        </w:numPr>
+        <w:rPr>
+          <w:sz w:val="28"/>
+          <w:szCs w:val="28"/>
+        </w:rPr>
+      </w:pPr>
+      <w:proofErr w:type="spellStart"/>
+      <w:r>
+        <w:rPr>
+          <w:sz w:val="28"/>
+          <w:szCs w:val="28"/>
+        </w:rPr>
+        <w:t>w</w:t>
+      </w:r>
+      <w:r>
+        <w:rPr>
+          <w:sz w:val="28"/>
+          <w:szCs w:val="28"/>
+        </w:rPr>
+        <w:t>t</w:t>
+      </w:r>
+      <w:proofErr w:type="spellEnd"/>
+      <w:r>
+        <w:rPr>
+          <w:sz w:val="28"/>
+          <w:szCs w:val="28"/>
+        </w:rPr>
+        <w:t xml:space="preserve"> – corresponde ao tempo</w:t>
+      </w:r>
+      <w:r>
+        <w:rPr>
+          <w:sz w:val="28"/>
+          <w:szCs w:val="28"/>
+        </w:rPr>
+        <w:t xml:space="preserve"> entre os dois vértices que a delimitam</w:t>
+      </w:r>
+    </w:p>
+    <w:p>
+      <w:pPr>
+        <w:pStyle w:val="PargrafodaLista"/>
+        <w:numPr>
+          <w:ilvl w:val="1"/>
+          <w:numId w:val="3"/>
+        </w:numPr>
+        <w:rPr>
+          <w:sz w:val="28"/>
+          <w:szCs w:val="28"/>
+        </w:rPr>
+      </w:pPr>
+      <w:proofErr w:type="spellStart"/>
+      <w:r>
+        <w:rPr>
+          <w:sz w:val="28"/>
+          <w:szCs w:val="28"/>
+        </w:rPr>
+        <w:t>wp</w:t>
+      </w:r>
+      <w:proofErr w:type="spellEnd"/>
+      <w:r>
+        <w:rPr>
+          <w:sz w:val="28"/>
+          <w:szCs w:val="28"/>
+        </w:rPr>
+        <w:t xml:space="preserve"> – corresponde à sequência de pessoas que aguardam transporte entre os dois vértices que a delimitam</w:t>
+      </w:r>
+    </w:p>
+    <w:p>
+      <w:pPr>
+        <w:pStyle w:val="PargrafodaLista"/>
+        <w:numPr>
+          <w:ilvl w:val="1"/>
+          <w:numId w:val="3"/>
+        </w:numPr>
+        <w:rPr>
+          <w:sz w:val="28"/>
+          <w:szCs w:val="28"/>
+        </w:rPr>
+      </w:pPr>
+      <w:r>
+        <w:rPr>
+          <w:sz w:val="28"/>
+          <w:szCs w:val="28"/>
+        </w:rPr>
+        <w:t xml:space="preserve">w – </w:t>
+      </w:r>
+      <w:proofErr w:type="gramStart"/>
+      <w:r>
+        <w:rPr>
+          <w:sz w:val="28"/>
+          <w:szCs w:val="28"/>
+        </w:rPr>
+        <w:t>peso</w:t>
+      </w:r>
+      <w:proofErr w:type="gramEnd"/>
+      <w:r>
+        <w:rPr>
+          <w:sz w:val="28"/>
+          <w:szCs w:val="28"/>
+        </w:rPr>
+        <w:t xml:space="preserve"> da aresta </w:t>
+      </w:r>
+      <w:r>
+        <w:rPr>
+          <w:color w:val="FF0000"/>
+          <w:sz w:val="28"/>
+          <w:szCs w:val="28"/>
+        </w:rPr>
+        <w:t>(calculado através da reta 3d???)</w:t>
+      </w:r>
+    </w:p>
+    <w:p>
+      <w:pPr>
+        <w:ind w:left="1080"/>
+        <w:rPr>
+          <w:sz w:val="28"/>
+          <w:szCs w:val="28"/>
+        </w:rPr>
+      </w:pPr>
+    </w:p>
+    <w:p>
+      <w:pPr>
+        <w:ind w:left="360"/>
+        <w:rPr>
+          <w:color w:val="000000" w:themeColor="text1"/>
+          <w:sz w:val="28"/>
+          <w:szCs w:val="28"/>
+        </w:rPr>
+      </w:pPr>
+      <w:bookmarkStart w:id="4" w:name="_GoBack"/>
+      <w:bookmarkEnd w:id="4"/>
+    </w:p>
+    <w:p>
+      <w:pPr>
+        <w:ind w:left="360"/>
+        <w:rPr>
+          <w:sz w:val="28"/>
+          <w:szCs w:val="28"/>
+        </w:rPr>
+      </w:pPr>
+    </w:p>
+    <w:p>
+      <w:pPr>
+        <w:rPr>
+          <w:sz w:val="28"/>
+          <w:szCs w:val="28"/>
+        </w:rPr>
+      </w:pPr>
+    </w:p>
+    <w:p/>
+    <w:p/>
+    <w:p/>
     <w:sectPr>
+      <w:footerReference w:type="default" r:id="rId9"/>
       <w:pgSz w:w="11906" w:h="16838"/>
       <w:pgMar w:top="1417" w:right="1701" w:bottom="1417" w:left="1701" w:header="708" w:footer="708" w:gutter="0"/>
       <w:cols w:space="708"/>
@@ -1104,6 +2649,451 @@
     </w:sectPr>
   </w:body>
 </w:document>
+</file>
+
+<file path=word/endnotes.xml><?xml version="1.0" encoding="utf-8"?>
+<w:endnotes xmlns:wpc="http://schemas.microsoft.com/office/word/2010/wordprocessingCanvas" xmlns:cx="http://schemas.microsoft.com/office/drawing/2014/chartex" xmlns:cx1="http://schemas.microsoft.com/office/drawing/2015/9/8/chartex" xmlns:cx2="http://schemas.microsoft.com/office/drawing/2015/10/21/chartex" xmlns:cx3="http://schemas.microsoft.com/office/drawing/2016/5/9/chartex" xmlns:cx4="http://schemas.microsoft.com/office/drawing/2016/5/10/chartex" xmlns:cx5="http://schemas.microsoft.com/office/drawing/2016/5/11/chartex" xmlns:cx6="http://schemas.microsoft.com/office/drawing/2016/5/12/chartex" xmlns:cx7="http://schemas.microsoft.com/office/drawing/2016/5/13/chartex" xmlns:cx8="http://schemas.microsoft.com/office/drawing/2016/5/14/chartex" xmlns:mc="http://schemas.openxmlformats.org/markup-compatibility/2006" xmlns:aink="http://schemas.microsoft.com/office/drawing/2016/ink" xmlns:am3d="http://schemas.microsoft.com/office/drawing/2017/model3d" xmlns:o="urn:schemas-microsoft-com:office:office" xmlns:r="http://schemas.openxmlformats.org/officeDocument/2006/relationships" xmlns:m="http://schemas.openxmlformats.org/officeDocument/2006/math" xmlns:v="urn:schemas-microsoft-com:vml" xmlns:wp14="http://schemas.microsoft.com/office/word/2010/wordprocessingDrawing" xmlns:wp="http://schemas.openxmlformats.org/drawingml/2006/wordprocessingDrawing" xmlns:w10="urn:schemas-microsoft-com:office:word" xmlns:w="http://schemas.openxmlformats.org/wordprocessingml/2006/main" xmlns:w14="http://schemas.microsoft.com/office/word/2010/wordml" xmlns:w15="http://schemas.microsoft.com/office/word/2012/wordml" xmlns:w16cid="http://schemas.microsoft.com/office/word/2016/wordml/cid" xmlns:w16se="http://schemas.microsoft.com/office/word/2015/wordml/symex" xmlns:wpg="http://schemas.microsoft.com/office/word/2010/wordprocessingGroup" xmlns:wpi="http://schemas.microsoft.com/office/word/2010/wordprocessingInk" xmlns:wne="http://schemas.microsoft.com/office/word/2006/wordml" xmlns:wps="http://schemas.microsoft.com/office/word/2010/wordprocessingShape" mc:Ignorable="w14 w15 w16se w16cid wp14">
+  <w:endnote w:type="separator" w:id="-1">
+    <w:p>
+      <w:pPr>
+        <w:spacing w:after="0" w:line="240" w:lineRule="auto"/>
+      </w:pPr>
+      <w:r>
+        <w:separator/>
+      </w:r>
+    </w:p>
+  </w:endnote>
+  <w:endnote w:type="continuationSeparator" w:id="0">
+    <w:p>
+      <w:pPr>
+        <w:spacing w:after="0" w:line="240" w:lineRule="auto"/>
+      </w:pPr>
+      <w:r>
+        <w:continuationSeparator/>
+      </w:r>
+    </w:p>
+  </w:endnote>
+</w:endnotes>
+</file>
+
+<file path=word/footer1.xml><?xml version="1.0" encoding="utf-8"?>
+<w:ftr xmlns:wpc="http://schemas.microsoft.com/office/word/2010/wordprocessingCanvas" xmlns:cx="http://schemas.microsoft.com/office/drawing/2014/chartex" xmlns:cx1="http://schemas.microsoft.com/office/drawing/2015/9/8/chartex" xmlns:cx2="http://schemas.microsoft.com/office/drawing/2015/10/21/chartex" xmlns:cx3="http://schemas.microsoft.com/office/drawing/2016/5/9/chartex" xmlns:cx4="http://schemas.microsoft.com/office/drawing/2016/5/10/chartex" xmlns:cx5="http://schemas.microsoft.com/office/drawing/2016/5/11/chartex" xmlns:cx6="http://schemas.microsoft.com/office/drawing/2016/5/12/chartex" xmlns:cx7="http://schemas.microsoft.com/office/drawing/2016/5/13/chartex" xmlns:cx8="http://schemas.microsoft.com/office/drawing/2016/5/14/chartex" xmlns:mc="http://schemas.openxmlformats.org/markup-compatibility/2006" xmlns:aink="http://schemas.microsoft.com/office/drawing/2016/ink" xmlns:am3d="http://schemas.microsoft.com/office/drawing/2017/model3d" xmlns:o="urn:schemas-microsoft-com:office:office" xmlns:r="http://schemas.openxmlformats.org/officeDocument/2006/relationships" xmlns:m="http://schemas.openxmlformats.org/officeDocument/2006/math" xmlns:v="urn:schemas-microsoft-com:vml" xmlns:wp14="http://schemas.microsoft.com/office/word/2010/wordprocessingDrawing" xmlns:wp="http://schemas.openxmlformats.org/drawingml/2006/wordprocessingDrawing" xmlns:w10="urn:schemas-microsoft-com:office:word" xmlns:w="http://schemas.openxmlformats.org/wordprocessingml/2006/main" xmlns:w14="http://schemas.microsoft.com/office/word/2010/wordml" xmlns:w15="http://schemas.microsoft.com/office/word/2012/wordml" xmlns:w16cid="http://schemas.microsoft.com/office/word/2016/wordml/cid" xmlns:w16se="http://schemas.microsoft.com/office/word/2015/wordml/symex" xmlns:wpg="http://schemas.microsoft.com/office/word/2010/wordprocessingGroup" xmlns:wpi="http://schemas.microsoft.com/office/word/2010/wordprocessingInk" xmlns:wne="http://schemas.microsoft.com/office/word/2006/wordml" xmlns:wps="http://schemas.microsoft.com/office/word/2010/wordprocessingShape" mc:Ignorable="w14 w15 w16se w16cid wp14">
+  <w:sdt>
+    <w:sdtPr>
+      <w:id w:val="1033923991"/>
+      <w:docPartObj>
+        <w:docPartGallery w:val="Page Numbers (Bottom of Page)"/>
+        <w:docPartUnique/>
+      </w:docPartObj>
+    </w:sdtPr>
+    <w:sdtContent>
+      <w:p>
+        <w:pPr>
+          <w:pStyle w:val="Rodap"/>
+          <w:jc w:val="right"/>
+        </w:pPr>
+        <w:r>
+          <w:fldChar w:fldCharType="begin"/>
+        </w:r>
+        <w:r>
+          <w:instrText>PAGE   \* MERGEFORMAT</w:instrText>
+        </w:r>
+        <w:r>
+          <w:fldChar w:fldCharType="separate"/>
+        </w:r>
+        <w:r>
+          <w:t>2</w:t>
+        </w:r>
+        <w:r>
+          <w:fldChar w:fldCharType="end"/>
+        </w:r>
+      </w:p>
+    </w:sdtContent>
+  </w:sdt>
+  <w:p>
+    <w:pPr>
+      <w:pStyle w:val="Rodap"/>
+    </w:pPr>
+  </w:p>
+</w:ftr>
+</file>
+
+<file path=word/footnotes.xml><?xml version="1.0" encoding="utf-8"?>
+<w:footnotes xmlns:wpc="http://schemas.microsoft.com/office/word/2010/wordprocessingCanvas" xmlns:cx="http://schemas.microsoft.com/office/drawing/2014/chartex" xmlns:cx1="http://schemas.microsoft.com/office/drawing/2015/9/8/chartex" xmlns:cx2="http://schemas.microsoft.com/office/drawing/2015/10/21/chartex" xmlns:cx3="http://schemas.microsoft.com/office/drawing/2016/5/9/chartex" xmlns:cx4="http://schemas.microsoft.com/office/drawing/2016/5/10/chartex" xmlns:cx5="http://schemas.microsoft.com/office/drawing/2016/5/11/chartex" xmlns:cx6="http://schemas.microsoft.com/office/drawing/2016/5/12/chartex" xmlns:cx7="http://schemas.microsoft.com/office/drawing/2016/5/13/chartex" xmlns:cx8="http://schemas.microsoft.com/office/drawing/2016/5/14/chartex" xmlns:mc="http://schemas.openxmlformats.org/markup-compatibility/2006" xmlns:aink="http://schemas.microsoft.com/office/drawing/2016/ink" xmlns:am3d="http://schemas.microsoft.com/office/drawing/2017/model3d" xmlns:o="urn:schemas-microsoft-com:office:office" xmlns:r="http://schemas.openxmlformats.org/officeDocument/2006/relationships" xmlns:m="http://schemas.openxmlformats.org/officeDocument/2006/math" xmlns:v="urn:schemas-microsoft-com:vml" xmlns:wp14="http://schemas.microsoft.com/office/word/2010/wordprocessingDrawing" xmlns:wp="http://schemas.openxmlformats.org/drawingml/2006/wordprocessingDrawing" xmlns:w10="urn:schemas-microsoft-com:office:word" xmlns:w="http://schemas.openxmlformats.org/wordprocessingml/2006/main" xmlns:w14="http://schemas.microsoft.com/office/word/2010/wordml" xmlns:w15="http://schemas.microsoft.com/office/word/2012/wordml" xmlns:w16cid="http://schemas.microsoft.com/office/word/2016/wordml/cid" xmlns:w16se="http://schemas.microsoft.com/office/word/2015/wordml/symex" xmlns:wpg="http://schemas.microsoft.com/office/word/2010/wordprocessingGroup" xmlns:wpi="http://schemas.microsoft.com/office/word/2010/wordprocessingInk" xmlns:wne="http://schemas.microsoft.com/office/word/2006/wordml" xmlns:wps="http://schemas.microsoft.com/office/word/2010/wordprocessingShape" mc:Ignorable="w14 w15 w16se w16cid wp14">
+  <w:footnote w:type="separator" w:id="-1">
+    <w:p>
+      <w:pPr>
+        <w:spacing w:after="0" w:line="240" w:lineRule="auto"/>
+      </w:pPr>
+      <w:r>
+        <w:separator/>
+      </w:r>
+    </w:p>
+  </w:footnote>
+  <w:footnote w:type="continuationSeparator" w:id="0">
+    <w:p>
+      <w:pPr>
+        <w:spacing w:after="0" w:line="240" w:lineRule="auto"/>
+      </w:pPr>
+      <w:r>
+        <w:continuationSeparator/>
+      </w:r>
+    </w:p>
+  </w:footnote>
+</w:footnotes>
+</file>
+
+<file path=word/numbering.xml><?xml version="1.0" encoding="utf-8"?>
+<w:numbering xmlns:wpc="http://schemas.microsoft.com/office/word/2010/wordprocessingCanvas" xmlns:cx="http://schemas.microsoft.com/office/drawing/2014/chartex" xmlns:cx1="http://schemas.microsoft.com/office/drawing/2015/9/8/chartex" xmlns:cx2="http://schemas.microsoft.com/office/drawing/2015/10/21/chartex" xmlns:cx3="http://schemas.microsoft.com/office/drawing/2016/5/9/chartex" xmlns:cx4="http://schemas.microsoft.com/office/drawing/2016/5/10/chartex" xmlns:cx5="http://schemas.microsoft.com/office/drawing/2016/5/11/chartex" xmlns:cx6="http://schemas.microsoft.com/office/drawing/2016/5/12/chartex" xmlns:cx7="http://schemas.microsoft.com/office/drawing/2016/5/13/chartex" xmlns:cx8="http://schemas.microsoft.com/office/drawing/2016/5/14/chartex" xmlns:mc="http://schemas.openxmlformats.org/markup-compatibility/2006" xmlns:aink="http://schemas.microsoft.com/office/drawing/2016/ink" xmlns:am3d="http://schemas.microsoft.com/office/drawing/2017/model3d" xmlns:o="urn:schemas-microsoft-com:office:office" xmlns:r="http://schemas.openxmlformats.org/officeDocument/2006/relationships" xmlns:m="http://schemas.openxmlformats.org/officeDocument/2006/math" xmlns:v="urn:schemas-microsoft-com:vml" xmlns:wp14="http://schemas.microsoft.com/office/word/2010/wordprocessingDrawing" xmlns:wp="http://schemas.openxmlformats.org/drawingml/2006/wordprocessingDrawing" xmlns:w10="urn:schemas-microsoft-com:office:word" xmlns:w="http://schemas.openxmlformats.org/wordprocessingml/2006/main" xmlns:w14="http://schemas.microsoft.com/office/word/2010/wordml" xmlns:w15="http://schemas.microsoft.com/office/word/2012/wordml" xmlns:w16cid="http://schemas.microsoft.com/office/word/2016/wordml/cid" xmlns:w16se="http://schemas.microsoft.com/office/word/2015/wordml/symex" xmlns:wpg="http://schemas.microsoft.com/office/word/2010/wordprocessingGroup" xmlns:wpi="http://schemas.microsoft.com/office/word/2010/wordprocessingInk" xmlns:wne="http://schemas.microsoft.com/office/word/2006/wordml" xmlns:wps="http://schemas.microsoft.com/office/word/2010/wordprocessingShape" mc:Ignorable="w14 w15 w16se w16cid wp14">
+  <w:abstractNum w:abstractNumId="0" w15:restartNumberingAfterBreak="0">
+    <w:nsid w:val="27662955"/>
+    <w:multiLevelType w:val="hybridMultilevel"/>
+    <w:tmpl w:val="9AEE187A"/>
+    <w:lvl w:ilvl="0" w:tplc="08160001">
+      <w:start w:val="1"/>
+      <w:numFmt w:val="bullet"/>
+      <w:lvlText w:val=""/>
+      <w:lvlJc w:val="left"/>
+      <w:pPr>
+        <w:ind w:left="720" w:hanging="360"/>
+      </w:pPr>
+      <w:rPr>
+        <w:rFonts w:ascii="Symbol" w:hAnsi="Symbol" w:hint="default"/>
+      </w:rPr>
+    </w:lvl>
+    <w:lvl w:ilvl="1" w:tplc="08160003" w:tentative="1">
+      <w:start w:val="1"/>
+      <w:numFmt w:val="bullet"/>
+      <w:lvlText w:val="o"/>
+      <w:lvlJc w:val="left"/>
+      <w:pPr>
+        <w:ind w:left="1440" w:hanging="360"/>
+      </w:pPr>
+      <w:rPr>
+        <w:rFonts w:ascii="Courier New" w:hAnsi="Courier New" w:cs="Courier New" w:hint="default"/>
+      </w:rPr>
+    </w:lvl>
+    <w:lvl w:ilvl="2" w:tplc="08160005" w:tentative="1">
+      <w:start w:val="1"/>
+      <w:numFmt w:val="bullet"/>
+      <w:lvlText w:val=""/>
+      <w:lvlJc w:val="left"/>
+      <w:pPr>
+        <w:ind w:left="2160" w:hanging="360"/>
+      </w:pPr>
+      <w:rPr>
+        <w:rFonts w:ascii="Wingdings" w:hAnsi="Wingdings" w:hint="default"/>
+      </w:rPr>
+    </w:lvl>
+    <w:lvl w:ilvl="3" w:tplc="08160001" w:tentative="1">
+      <w:start w:val="1"/>
+      <w:numFmt w:val="bullet"/>
+      <w:lvlText w:val=""/>
+      <w:lvlJc w:val="left"/>
+      <w:pPr>
+        <w:ind w:left="2880" w:hanging="360"/>
+      </w:pPr>
+      <w:rPr>
+        <w:rFonts w:ascii="Symbol" w:hAnsi="Symbol" w:hint="default"/>
+      </w:rPr>
+    </w:lvl>
+    <w:lvl w:ilvl="4" w:tplc="08160003" w:tentative="1">
+      <w:start w:val="1"/>
+      <w:numFmt w:val="bullet"/>
+      <w:lvlText w:val="o"/>
+      <w:lvlJc w:val="left"/>
+      <w:pPr>
+        <w:ind w:left="3600" w:hanging="360"/>
+      </w:pPr>
+      <w:rPr>
+        <w:rFonts w:ascii="Courier New" w:hAnsi="Courier New" w:cs="Courier New" w:hint="default"/>
+      </w:rPr>
+    </w:lvl>
+    <w:lvl w:ilvl="5" w:tplc="08160005" w:tentative="1">
+      <w:start w:val="1"/>
+      <w:numFmt w:val="bullet"/>
+      <w:lvlText w:val=""/>
+      <w:lvlJc w:val="left"/>
+      <w:pPr>
+        <w:ind w:left="4320" w:hanging="360"/>
+      </w:pPr>
+      <w:rPr>
+        <w:rFonts w:ascii="Wingdings" w:hAnsi="Wingdings" w:hint="default"/>
+      </w:rPr>
+    </w:lvl>
+    <w:lvl w:ilvl="6" w:tplc="08160001" w:tentative="1">
+      <w:start w:val="1"/>
+      <w:numFmt w:val="bullet"/>
+      <w:lvlText w:val=""/>
+      <w:lvlJc w:val="left"/>
+      <w:pPr>
+        <w:ind w:left="5040" w:hanging="360"/>
+      </w:pPr>
+      <w:rPr>
+        <w:rFonts w:ascii="Symbol" w:hAnsi="Symbol" w:hint="default"/>
+      </w:rPr>
+    </w:lvl>
+    <w:lvl w:ilvl="7" w:tplc="08160003" w:tentative="1">
+      <w:start w:val="1"/>
+      <w:numFmt w:val="bullet"/>
+      <w:lvlText w:val="o"/>
+      <w:lvlJc w:val="left"/>
+      <w:pPr>
+        <w:ind w:left="5760" w:hanging="360"/>
+      </w:pPr>
+      <w:rPr>
+        <w:rFonts w:ascii="Courier New" w:hAnsi="Courier New" w:cs="Courier New" w:hint="default"/>
+      </w:rPr>
+    </w:lvl>
+    <w:lvl w:ilvl="8" w:tplc="08160005" w:tentative="1">
+      <w:start w:val="1"/>
+      <w:numFmt w:val="bullet"/>
+      <w:lvlText w:val=""/>
+      <w:lvlJc w:val="left"/>
+      <w:pPr>
+        <w:ind w:left="6480" w:hanging="360"/>
+      </w:pPr>
+      <w:rPr>
+        <w:rFonts w:ascii="Wingdings" w:hAnsi="Wingdings" w:hint="default"/>
+      </w:rPr>
+    </w:lvl>
+  </w:abstractNum>
+  <w:abstractNum w:abstractNumId="1" w15:restartNumberingAfterBreak="0">
+    <w:nsid w:val="2D4B42E7"/>
+    <w:multiLevelType w:val="hybridMultilevel"/>
+    <w:tmpl w:val="9460BFFE"/>
+    <w:lvl w:ilvl="0" w:tplc="08160001">
+      <w:start w:val="1"/>
+      <w:numFmt w:val="bullet"/>
+      <w:lvlText w:val=""/>
+      <w:lvlJc w:val="left"/>
+      <w:pPr>
+        <w:ind w:left="720" w:hanging="360"/>
+      </w:pPr>
+      <w:rPr>
+        <w:rFonts w:ascii="Symbol" w:hAnsi="Symbol" w:hint="default"/>
+      </w:rPr>
+    </w:lvl>
+    <w:lvl w:ilvl="1" w:tplc="08160003">
+      <w:start w:val="1"/>
+      <w:numFmt w:val="bullet"/>
+      <w:lvlText w:val="o"/>
+      <w:lvlJc w:val="left"/>
+      <w:pPr>
+        <w:ind w:left="1440" w:hanging="360"/>
+      </w:pPr>
+      <w:rPr>
+        <w:rFonts w:ascii="Courier New" w:hAnsi="Courier New" w:cs="Courier New" w:hint="default"/>
+      </w:rPr>
+    </w:lvl>
+    <w:lvl w:ilvl="2" w:tplc="08160005" w:tentative="1">
+      <w:start w:val="1"/>
+      <w:numFmt w:val="bullet"/>
+      <w:lvlText w:val=""/>
+      <w:lvlJc w:val="left"/>
+      <w:pPr>
+        <w:ind w:left="2160" w:hanging="360"/>
+      </w:pPr>
+      <w:rPr>
+        <w:rFonts w:ascii="Wingdings" w:hAnsi="Wingdings" w:hint="default"/>
+      </w:rPr>
+    </w:lvl>
+    <w:lvl w:ilvl="3" w:tplc="08160001" w:tentative="1">
+      <w:start w:val="1"/>
+      <w:numFmt w:val="bullet"/>
+      <w:lvlText w:val=""/>
+      <w:lvlJc w:val="left"/>
+      <w:pPr>
+        <w:ind w:left="2880" w:hanging="360"/>
+      </w:pPr>
+      <w:rPr>
+        <w:rFonts w:ascii="Symbol" w:hAnsi="Symbol" w:hint="default"/>
+      </w:rPr>
+    </w:lvl>
+    <w:lvl w:ilvl="4" w:tplc="08160003" w:tentative="1">
+      <w:start w:val="1"/>
+      <w:numFmt w:val="bullet"/>
+      <w:lvlText w:val="o"/>
+      <w:lvlJc w:val="left"/>
+      <w:pPr>
+        <w:ind w:left="3600" w:hanging="360"/>
+      </w:pPr>
+      <w:rPr>
+        <w:rFonts w:ascii="Courier New" w:hAnsi="Courier New" w:cs="Courier New" w:hint="default"/>
+      </w:rPr>
+    </w:lvl>
+    <w:lvl w:ilvl="5" w:tplc="08160005" w:tentative="1">
+      <w:start w:val="1"/>
+      <w:numFmt w:val="bullet"/>
+      <w:lvlText w:val=""/>
+      <w:lvlJc w:val="left"/>
+      <w:pPr>
+        <w:ind w:left="4320" w:hanging="360"/>
+      </w:pPr>
+      <w:rPr>
+        <w:rFonts w:ascii="Wingdings" w:hAnsi="Wingdings" w:hint="default"/>
+      </w:rPr>
+    </w:lvl>
+    <w:lvl w:ilvl="6" w:tplc="08160001" w:tentative="1">
+      <w:start w:val="1"/>
+      <w:numFmt w:val="bullet"/>
+      <w:lvlText w:val=""/>
+      <w:lvlJc w:val="left"/>
+      <w:pPr>
+        <w:ind w:left="5040" w:hanging="360"/>
+      </w:pPr>
+      <w:rPr>
+        <w:rFonts w:ascii="Symbol" w:hAnsi="Symbol" w:hint="default"/>
+      </w:rPr>
+    </w:lvl>
+    <w:lvl w:ilvl="7" w:tplc="08160003" w:tentative="1">
+      <w:start w:val="1"/>
+      <w:numFmt w:val="bullet"/>
+      <w:lvlText w:val="o"/>
+      <w:lvlJc w:val="left"/>
+      <w:pPr>
+        <w:ind w:left="5760" w:hanging="360"/>
+      </w:pPr>
+      <w:rPr>
+        <w:rFonts w:ascii="Courier New" w:hAnsi="Courier New" w:cs="Courier New" w:hint="default"/>
+      </w:rPr>
+    </w:lvl>
+    <w:lvl w:ilvl="8" w:tplc="08160005" w:tentative="1">
+      <w:start w:val="1"/>
+      <w:numFmt w:val="bullet"/>
+      <w:lvlText w:val=""/>
+      <w:lvlJc w:val="left"/>
+      <w:pPr>
+        <w:ind w:left="6480" w:hanging="360"/>
+      </w:pPr>
+      <w:rPr>
+        <w:rFonts w:ascii="Wingdings" w:hAnsi="Wingdings" w:hint="default"/>
+      </w:rPr>
+    </w:lvl>
+  </w:abstractNum>
+  <w:abstractNum w:abstractNumId="2" w15:restartNumberingAfterBreak="0">
+    <w:nsid w:val="775D7688"/>
+    <w:multiLevelType w:val="hybridMultilevel"/>
+    <w:tmpl w:val="3DEA9846"/>
+    <w:lvl w:ilvl="0" w:tplc="08160001">
+      <w:start w:val="1"/>
+      <w:numFmt w:val="bullet"/>
+      <w:lvlText w:val=""/>
+      <w:lvlJc w:val="left"/>
+      <w:pPr>
+        <w:ind w:left="720" w:hanging="360"/>
+      </w:pPr>
+      <w:rPr>
+        <w:rFonts w:ascii="Symbol" w:hAnsi="Symbol" w:hint="default"/>
+      </w:rPr>
+    </w:lvl>
+    <w:lvl w:ilvl="1" w:tplc="08160003" w:tentative="1">
+      <w:start w:val="1"/>
+      <w:numFmt w:val="bullet"/>
+      <w:lvlText w:val="o"/>
+      <w:lvlJc w:val="left"/>
+      <w:pPr>
+        <w:ind w:left="1440" w:hanging="360"/>
+      </w:pPr>
+      <w:rPr>
+        <w:rFonts w:ascii="Courier New" w:hAnsi="Courier New" w:cs="Courier New" w:hint="default"/>
+      </w:rPr>
+    </w:lvl>
+    <w:lvl w:ilvl="2" w:tplc="08160005" w:tentative="1">
+      <w:start w:val="1"/>
+      <w:numFmt w:val="bullet"/>
+      <w:lvlText w:val=""/>
+      <w:lvlJc w:val="left"/>
+      <w:pPr>
+        <w:ind w:left="2160" w:hanging="360"/>
+      </w:pPr>
+      <w:rPr>
+        <w:rFonts w:ascii="Wingdings" w:hAnsi="Wingdings" w:hint="default"/>
+      </w:rPr>
+    </w:lvl>
+    <w:lvl w:ilvl="3" w:tplc="08160001" w:tentative="1">
+      <w:start w:val="1"/>
+      <w:numFmt w:val="bullet"/>
+      <w:lvlText w:val=""/>
+      <w:lvlJc w:val="left"/>
+      <w:pPr>
+        <w:ind w:left="2880" w:hanging="360"/>
+      </w:pPr>
+      <w:rPr>
+        <w:rFonts w:ascii="Symbol" w:hAnsi="Symbol" w:hint="default"/>
+      </w:rPr>
+    </w:lvl>
+    <w:lvl w:ilvl="4" w:tplc="08160003" w:tentative="1">
+      <w:start w:val="1"/>
+      <w:numFmt w:val="bullet"/>
+      <w:lvlText w:val="o"/>
+      <w:lvlJc w:val="left"/>
+      <w:pPr>
+        <w:ind w:left="3600" w:hanging="360"/>
+      </w:pPr>
+      <w:rPr>
+        <w:rFonts w:ascii="Courier New" w:hAnsi="Courier New" w:cs="Courier New" w:hint="default"/>
+      </w:rPr>
+    </w:lvl>
+    <w:lvl w:ilvl="5" w:tplc="08160005" w:tentative="1">
+      <w:start w:val="1"/>
+      <w:numFmt w:val="bullet"/>
+      <w:lvlText w:val=""/>
+      <w:lvlJc w:val="left"/>
+      <w:pPr>
+        <w:ind w:left="4320" w:hanging="360"/>
+      </w:pPr>
+      <w:rPr>
+        <w:rFonts w:ascii="Wingdings" w:hAnsi="Wingdings" w:hint="default"/>
+      </w:rPr>
+    </w:lvl>
+    <w:lvl w:ilvl="6" w:tplc="08160001" w:tentative="1">
+      <w:start w:val="1"/>
+      <w:numFmt w:val="bullet"/>
+      <w:lvlText w:val=""/>
+      <w:lvlJc w:val="left"/>
+      <w:pPr>
+        <w:ind w:left="5040" w:hanging="360"/>
+      </w:pPr>
+      <w:rPr>
+        <w:rFonts w:ascii="Symbol" w:hAnsi="Symbol" w:hint="default"/>
+      </w:rPr>
+    </w:lvl>
+    <w:lvl w:ilvl="7" w:tplc="08160003" w:tentative="1">
+      <w:start w:val="1"/>
+      <w:numFmt w:val="bullet"/>
+      <w:lvlText w:val="o"/>
+      <w:lvlJc w:val="left"/>
+      <w:pPr>
+        <w:ind w:left="5760" w:hanging="360"/>
+      </w:pPr>
+      <w:rPr>
+        <w:rFonts w:ascii="Courier New" w:hAnsi="Courier New" w:cs="Courier New" w:hint="default"/>
+      </w:rPr>
+    </w:lvl>
+    <w:lvl w:ilvl="8" w:tplc="08160005" w:tentative="1">
+      <w:start w:val="1"/>
+      <w:numFmt w:val="bullet"/>
+      <w:lvlText w:val=""/>
+      <w:lvlJc w:val="left"/>
+      <w:pPr>
+        <w:ind w:left="6480" w:hanging="360"/>
+      </w:pPr>
+      <w:rPr>
+        <w:rFonts w:ascii="Wingdings" w:hAnsi="Wingdings" w:hint="default"/>
+      </w:rPr>
+    </w:lvl>
+  </w:abstractNum>
+  <w:num w:numId="1">
+    <w:abstractNumId w:val="0"/>
+  </w:num>
+  <w:num w:numId="2">
+    <w:abstractNumId w:val="2"/>
+  </w:num>
+  <w:num w:numId="3">
+    <w:abstractNumId w:val="1"/>
+  </w:num>
+</w:numbering>
 </file>
 
 <file path=word/styles.xml><?xml version="1.0" encoding="utf-8"?>
@@ -1512,6 +3502,71 @@
       <w:lang w:eastAsia="pt-PT"/>
     </w:rPr>
   </w:style>
+  <w:style w:type="paragraph" w:styleId="Ttulo1">
+    <w:name w:val="heading 1"/>
+    <w:basedOn w:val="Normal"/>
+    <w:next w:val="Normal"/>
+    <w:link w:val="Ttulo1Carter"/>
+    <w:uiPriority w:val="9"/>
+    <w:qFormat/>
+    <w:rsid w:val="009D6ED2"/>
+    <w:pPr>
+      <w:keepNext/>
+      <w:keepLines/>
+      <w:spacing w:before="240" w:after="0"/>
+      <w:outlineLvl w:val="0"/>
+    </w:pPr>
+    <w:rPr>
+      <w:rFonts w:asciiTheme="majorHAnsi" w:eastAsiaTheme="majorEastAsia" w:hAnsiTheme="majorHAnsi" w:cstheme="majorBidi"/>
+      <w:color w:val="2F5496" w:themeColor="accent1" w:themeShade="BF"/>
+      <w:sz w:val="32"/>
+      <w:szCs w:val="32"/>
+    </w:rPr>
+  </w:style>
+  <w:style w:type="paragraph" w:styleId="Cabealho2">
+    <w:name w:val="heading 2"/>
+    <w:basedOn w:val="Normal"/>
+    <w:next w:val="Normal"/>
+    <w:link w:val="Cabealho2Carter"/>
+    <w:uiPriority w:val="9"/>
+    <w:unhideWhenUsed/>
+    <w:qFormat/>
+    <w:rsid w:val="009D6ED2"/>
+    <w:pPr>
+      <w:keepNext/>
+      <w:keepLines/>
+      <w:spacing w:before="40" w:after="0"/>
+      <w:outlineLvl w:val="1"/>
+    </w:pPr>
+    <w:rPr>
+      <w:rFonts w:asciiTheme="majorHAnsi" w:eastAsiaTheme="majorEastAsia" w:hAnsiTheme="majorHAnsi" w:cstheme="majorBidi"/>
+      <w:color w:val="2F5496" w:themeColor="accent1" w:themeShade="BF"/>
+      <w:sz w:val="26"/>
+      <w:szCs w:val="26"/>
+    </w:rPr>
+  </w:style>
+  <w:style w:type="paragraph" w:styleId="Cabealho3">
+    <w:name w:val="heading 3"/>
+    <w:basedOn w:val="Normal"/>
+    <w:next w:val="Normal"/>
+    <w:link w:val="Cabealho3Carter"/>
+    <w:uiPriority w:val="9"/>
+    <w:unhideWhenUsed/>
+    <w:qFormat/>
+    <w:rsid w:val="002E05CC"/>
+    <w:pPr>
+      <w:keepNext/>
+      <w:keepLines/>
+      <w:spacing w:before="40" w:after="0"/>
+      <w:outlineLvl w:val="2"/>
+    </w:pPr>
+    <w:rPr>
+      <w:rFonts w:asciiTheme="majorHAnsi" w:eastAsiaTheme="majorEastAsia" w:hAnsiTheme="majorHAnsi" w:cstheme="majorBidi"/>
+      <w:color w:val="1F3763" w:themeColor="accent1" w:themeShade="7F"/>
+      <w:sz w:val="24"/>
+      <w:szCs w:val="24"/>
+    </w:rPr>
+  </w:style>
   <w:style w:type="character" w:default="1" w:styleId="Tipodeletrapredefinidodopargrafo">
     <w:name w:val="Default Paragraph Font"/>
     <w:uiPriority w:val="1"/>
@@ -1566,7 +3621,764 @@
       <w:szCs w:val="24"/>
     </w:rPr>
   </w:style>
+  <w:style w:type="paragraph" w:styleId="Subttulo">
+    <w:name w:val="Subtitle"/>
+    <w:basedOn w:val="Normal"/>
+    <w:next w:val="Normal"/>
+    <w:link w:val="SubttuloCarter"/>
+    <w:uiPriority w:val="11"/>
+    <w:qFormat/>
+    <w:rsid w:val="00A4155E"/>
+    <w:pPr>
+      <w:numPr>
+        <w:ilvl w:val="1"/>
+      </w:numPr>
+    </w:pPr>
+    <w:rPr>
+      <w:color w:val="5A5A5A" w:themeColor="text1" w:themeTint="A5"/>
+      <w:spacing w:val="15"/>
+    </w:rPr>
+  </w:style>
+  <w:style w:type="character" w:customStyle="1" w:styleId="SubttuloCarter">
+    <w:name w:val="Subtítulo Caráter"/>
+    <w:basedOn w:val="Tipodeletrapredefinidodopargrafo"/>
+    <w:link w:val="Subttulo"/>
+    <w:uiPriority w:val="11"/>
+    <w:rsid w:val="00A4155E"/>
+    <w:rPr>
+      <w:rFonts w:eastAsiaTheme="minorEastAsia"/>
+      <w:color w:val="5A5A5A" w:themeColor="text1" w:themeTint="A5"/>
+      <w:spacing w:val="15"/>
+      <w:lang w:eastAsia="pt-PT"/>
+    </w:rPr>
+  </w:style>
+  <w:style w:type="paragraph" w:styleId="PargrafodaLista">
+    <w:name w:val="List Paragraph"/>
+    <w:basedOn w:val="Normal"/>
+    <w:uiPriority w:val="34"/>
+    <w:qFormat/>
+    <w:rsid w:val="00F52CBC"/>
+    <w:pPr>
+      <w:ind w:left="720"/>
+      <w:contextualSpacing/>
+    </w:pPr>
+  </w:style>
+  <w:style w:type="character" w:customStyle="1" w:styleId="Cabealho2Carter">
+    <w:name w:val="Cabeçalho 2 Caráter"/>
+    <w:basedOn w:val="Tipodeletrapredefinidodopargrafo"/>
+    <w:link w:val="Cabealho2"/>
+    <w:uiPriority w:val="9"/>
+    <w:rsid w:val="009D6ED2"/>
+    <w:rPr>
+      <w:rFonts w:asciiTheme="majorHAnsi" w:eastAsiaTheme="majorEastAsia" w:hAnsiTheme="majorHAnsi" w:cstheme="majorBidi"/>
+      <w:color w:val="2F5496" w:themeColor="accent1" w:themeShade="BF"/>
+      <w:sz w:val="26"/>
+      <w:szCs w:val="26"/>
+      <w:lang w:eastAsia="pt-PT"/>
+    </w:rPr>
+  </w:style>
+  <w:style w:type="character" w:customStyle="1" w:styleId="Ttulo1Carter">
+    <w:name w:val="Título 1 Caráter"/>
+    <w:basedOn w:val="Tipodeletrapredefinidodopargrafo"/>
+    <w:link w:val="Ttulo1"/>
+    <w:uiPriority w:val="9"/>
+    <w:rsid w:val="009D6ED2"/>
+    <w:rPr>
+      <w:rFonts w:asciiTheme="majorHAnsi" w:eastAsiaTheme="majorEastAsia" w:hAnsiTheme="majorHAnsi" w:cstheme="majorBidi"/>
+      <w:color w:val="2F5496" w:themeColor="accent1" w:themeShade="BF"/>
+      <w:sz w:val="32"/>
+      <w:szCs w:val="32"/>
+      <w:lang w:eastAsia="pt-PT"/>
+    </w:rPr>
+  </w:style>
+  <w:style w:type="paragraph" w:styleId="Cabealhodondice">
+    <w:name w:val="TOC Heading"/>
+    <w:basedOn w:val="Ttulo1"/>
+    <w:next w:val="Normal"/>
+    <w:uiPriority w:val="39"/>
+    <w:unhideWhenUsed/>
+    <w:qFormat/>
+    <w:rsid w:val="009D6ED2"/>
+    <w:pPr>
+      <w:spacing w:line="259" w:lineRule="auto"/>
+      <w:outlineLvl w:val="9"/>
+    </w:pPr>
+  </w:style>
+  <w:style w:type="paragraph" w:styleId="ndice2">
+    <w:name w:val="toc 2"/>
+    <w:basedOn w:val="Normal"/>
+    <w:next w:val="Normal"/>
+    <w:autoRedefine/>
+    <w:uiPriority w:val="39"/>
+    <w:unhideWhenUsed/>
+    <w:rsid w:val="009D6ED2"/>
+    <w:pPr>
+      <w:spacing w:after="100"/>
+      <w:ind w:left="220"/>
+    </w:pPr>
+  </w:style>
+  <w:style w:type="paragraph" w:styleId="Cabealho">
+    <w:name w:val="header"/>
+    <w:basedOn w:val="Normal"/>
+    <w:link w:val="CabealhoCarter"/>
+    <w:uiPriority w:val="99"/>
+    <w:unhideWhenUsed/>
+    <w:rsid w:val="00303623"/>
+    <w:pPr>
+      <w:tabs>
+        <w:tab w:val="center" w:pos="4252"/>
+        <w:tab w:val="right" w:pos="8504"/>
+      </w:tabs>
+      <w:spacing w:after="0" w:line="240" w:lineRule="auto"/>
+    </w:pPr>
+  </w:style>
+  <w:style w:type="character" w:customStyle="1" w:styleId="CabealhoCarter">
+    <w:name w:val="Cabeçalho Caráter"/>
+    <w:basedOn w:val="Tipodeletrapredefinidodopargrafo"/>
+    <w:link w:val="Cabealho"/>
+    <w:uiPriority w:val="99"/>
+    <w:rsid w:val="00303623"/>
+    <w:rPr>
+      <w:rFonts w:eastAsiaTheme="minorEastAsia"/>
+      <w:lang w:eastAsia="pt-PT"/>
+    </w:rPr>
+  </w:style>
+  <w:style w:type="paragraph" w:styleId="Rodap">
+    <w:name w:val="footer"/>
+    <w:basedOn w:val="Normal"/>
+    <w:link w:val="RodapCarter"/>
+    <w:uiPriority w:val="99"/>
+    <w:unhideWhenUsed/>
+    <w:rsid w:val="00303623"/>
+    <w:pPr>
+      <w:tabs>
+        <w:tab w:val="center" w:pos="4252"/>
+        <w:tab w:val="right" w:pos="8504"/>
+      </w:tabs>
+      <w:spacing w:after="0" w:line="240" w:lineRule="auto"/>
+    </w:pPr>
+  </w:style>
+  <w:style w:type="character" w:customStyle="1" w:styleId="RodapCarter">
+    <w:name w:val="Rodapé Caráter"/>
+    <w:basedOn w:val="Tipodeletrapredefinidodopargrafo"/>
+    <w:link w:val="Rodap"/>
+    <w:uiPriority w:val="99"/>
+    <w:rsid w:val="00303623"/>
+    <w:rPr>
+      <w:rFonts w:eastAsiaTheme="minorEastAsia"/>
+      <w:lang w:eastAsia="pt-PT"/>
+    </w:rPr>
+  </w:style>
+  <w:style w:type="paragraph" w:styleId="Textodebalo">
+    <w:name w:val="Balloon Text"/>
+    <w:basedOn w:val="Normal"/>
+    <w:link w:val="TextodebaloCarter"/>
+    <w:uiPriority w:val="99"/>
+    <w:semiHidden/>
+    <w:unhideWhenUsed/>
+    <w:rsid w:val="00643071"/>
+    <w:pPr>
+      <w:spacing w:after="0" w:line="240" w:lineRule="auto"/>
+    </w:pPr>
+    <w:rPr>
+      <w:rFonts w:ascii="Segoe UI" w:hAnsi="Segoe UI" w:cs="Segoe UI"/>
+      <w:sz w:val="18"/>
+      <w:szCs w:val="18"/>
+    </w:rPr>
+  </w:style>
+  <w:style w:type="character" w:customStyle="1" w:styleId="TextodebaloCarter">
+    <w:name w:val="Texto de balão Caráter"/>
+    <w:basedOn w:val="Tipodeletrapredefinidodopargrafo"/>
+    <w:link w:val="Textodebalo"/>
+    <w:uiPriority w:val="99"/>
+    <w:semiHidden/>
+    <w:rsid w:val="00643071"/>
+    <w:rPr>
+      <w:rFonts w:ascii="Segoe UI" w:eastAsiaTheme="minorEastAsia" w:hAnsi="Segoe UI" w:cs="Segoe UI"/>
+      <w:sz w:val="18"/>
+      <w:szCs w:val="18"/>
+      <w:lang w:eastAsia="pt-PT"/>
+    </w:rPr>
+  </w:style>
+  <w:style w:type="character" w:customStyle="1" w:styleId="Cabealho3Carter">
+    <w:name w:val="Cabeçalho 3 Caráter"/>
+    <w:basedOn w:val="Tipodeletrapredefinidodopargrafo"/>
+    <w:link w:val="Cabealho3"/>
+    <w:uiPriority w:val="9"/>
+    <w:rsid w:val="002E05CC"/>
+    <w:rPr>
+      <w:rFonts w:asciiTheme="majorHAnsi" w:eastAsiaTheme="majorEastAsia" w:hAnsiTheme="majorHAnsi" w:cstheme="majorBidi"/>
+      <w:color w:val="1F3763" w:themeColor="accent1" w:themeShade="7F"/>
+      <w:sz w:val="24"/>
+      <w:szCs w:val="24"/>
+      <w:lang w:eastAsia="pt-PT"/>
+    </w:rPr>
+  </w:style>
+  <w:style w:type="paragraph" w:styleId="ndice3">
+    <w:name w:val="toc 3"/>
+    <w:basedOn w:val="Normal"/>
+    <w:next w:val="Normal"/>
+    <w:autoRedefine/>
+    <w:uiPriority w:val="39"/>
+    <w:unhideWhenUsed/>
+    <w:rsid w:val="002E05CC"/>
+    <w:pPr>
+      <w:spacing w:after="100"/>
+      <w:ind w:left="440"/>
+    </w:pPr>
+  </w:style>
 </w:styles>
+</file>
+
+<file path=word/glossary/document.xml><?xml version="1.0" encoding="utf-8"?>
+<w:glossaryDocument xmlns:wpc="http://schemas.microsoft.com/office/word/2010/wordprocessingCanvas" xmlns:cx="http://schemas.microsoft.com/office/drawing/2014/chartex" xmlns:cx1="http://schemas.microsoft.com/office/drawing/2015/9/8/chartex" xmlns:cx2="http://schemas.microsoft.com/office/drawing/2015/10/21/chartex" xmlns:cx3="http://schemas.microsoft.com/office/drawing/2016/5/9/chartex" xmlns:cx4="http://schemas.microsoft.com/office/drawing/2016/5/10/chartex" xmlns:cx5="http://schemas.microsoft.com/office/drawing/2016/5/11/chartex" xmlns:cx6="http://schemas.microsoft.com/office/drawing/2016/5/12/chartex" xmlns:cx7="http://schemas.microsoft.com/office/drawing/2016/5/13/chartex" xmlns:cx8="http://schemas.microsoft.com/office/drawing/2016/5/14/chartex" xmlns:mc="http://schemas.openxmlformats.org/markup-compatibility/2006" xmlns:aink="http://schemas.microsoft.com/office/drawing/2016/ink" xmlns:am3d="http://schemas.microsoft.com/office/drawing/2017/model3d" xmlns:o="urn:schemas-microsoft-com:office:office" xmlns:r="http://schemas.openxmlformats.org/officeDocument/2006/relationships" xmlns:m="http://schemas.openxmlformats.org/officeDocument/2006/math" xmlns:v="urn:schemas-microsoft-com:vml" xmlns:wp14="http://schemas.microsoft.com/office/word/2010/wordprocessingDrawing" xmlns:wp="http://schemas.openxmlformats.org/drawingml/2006/wordprocessingDrawing" xmlns:w10="urn:schemas-microsoft-com:office:word" xmlns:w="http://schemas.openxmlformats.org/wordprocessingml/2006/main" xmlns:w14="http://schemas.microsoft.com/office/word/2010/wordml" xmlns:w15="http://schemas.microsoft.com/office/word/2012/wordml" xmlns:w16cid="http://schemas.microsoft.com/office/word/2016/wordml/cid" xmlns:w16se="http://schemas.microsoft.com/office/word/2015/wordml/symex" xmlns:wpg="http://schemas.microsoft.com/office/word/2010/wordprocessingGroup" xmlns:wpi="http://schemas.microsoft.com/office/word/2010/wordprocessingInk" xmlns:wne="http://schemas.microsoft.com/office/word/2006/wordml" xmlns:wps="http://schemas.microsoft.com/office/word/2010/wordprocessingShape" mc:Ignorable="w14 w15 w16se w16cid wp14"/>
+</file>
+
+<file path=word/glossary/fontTable.xml><?xml version="1.0" encoding="utf-8"?>
+<w:fonts xmlns:mc="http://schemas.openxmlformats.org/markup-compatibility/2006" xmlns:r="http://schemas.openxmlformats.org/officeDocument/2006/relationships" xmlns:w="http://schemas.openxmlformats.org/wordprocessingml/2006/main" xmlns:w14="http://schemas.microsoft.com/office/word/2010/wordml" xmlns:w15="http://schemas.microsoft.com/office/word/2012/wordml" xmlns:w16cid="http://schemas.microsoft.com/office/word/2016/wordml/cid" xmlns:w16se="http://schemas.microsoft.com/office/word/2015/wordml/symex" mc:Ignorable="w14 w15 w16se w16cid">
+  <w:font w:name="Symbol">
+    <w:panose1 w:val="05050102010706020507"/>
+    <w:charset w:val="02"/>
+    <w:family w:val="roman"/>
+    <w:pitch w:val="variable"/>
+    <w:sig w:usb0="00000000" w:usb1="10000000" w:usb2="00000000" w:usb3="00000000" w:csb0="80000000" w:csb1="00000000"/>
+  </w:font>
+  <w:font w:name="Times New Roman">
+    <w:panose1 w:val="02020603050405020304"/>
+    <w:charset w:val="00"/>
+    <w:family w:val="roman"/>
+    <w:pitch w:val="variable"/>
+    <w:sig w:usb0="E0002AFF" w:usb1="C0007843" w:usb2="00000009" w:usb3="00000000" w:csb0="000001FF" w:csb1="00000000"/>
+  </w:font>
+  <w:font w:name="Courier New">
+    <w:panose1 w:val="02070309020205020404"/>
+    <w:charset w:val="00"/>
+    <w:family w:val="modern"/>
+    <w:pitch w:val="fixed"/>
+    <w:sig w:usb0="E0002EFF" w:usb1="C0007843" w:usb2="00000009" w:usb3="00000000" w:csb0="000001FF" w:csb1="00000000"/>
+  </w:font>
+  <w:font w:name="Wingdings">
+    <w:panose1 w:val="05000000000000000000"/>
+    <w:charset w:val="02"/>
+    <w:family w:val="auto"/>
+    <w:pitch w:val="variable"/>
+    <w:sig w:usb0="00000000" w:usb1="10000000" w:usb2="00000000" w:usb3="00000000" w:csb0="80000000" w:csb1="00000000"/>
+  </w:font>
+  <w:font w:name="Calibri">
+    <w:panose1 w:val="020F0502020204030204"/>
+    <w:charset w:val="00"/>
+    <w:family w:val="swiss"/>
+    <w:pitch w:val="variable"/>
+    <w:sig w:usb0="E0002AFF" w:usb1="4000ACFF" w:usb2="00000001" w:usb3="00000000" w:csb0="000001FF" w:csb1="00000000"/>
+  </w:font>
+  <w:font w:name="Calibri Light">
+    <w:panose1 w:val="020F0302020204030204"/>
+    <w:charset w:val="00"/>
+    <w:family w:val="swiss"/>
+    <w:pitch w:val="variable"/>
+    <w:sig w:usb0="A0002AEF" w:usb1="4000207B" w:usb2="00000000" w:usb3="00000000" w:csb0="000001FF" w:csb1="00000000"/>
+  </w:font>
+  <w:font w:name="Segoe UI">
+    <w:panose1 w:val="020B0502040204020203"/>
+    <w:charset w:val="00"/>
+    <w:family w:val="swiss"/>
+    <w:pitch w:val="variable"/>
+    <w:sig w:usb0="E4002EFF" w:usb1="C000E47F" w:usb2="00000009" w:usb3="00000000" w:csb0="000001FF" w:csb1="00000000"/>
+  </w:font>
+  <w:font w:name="Trebuchet MS">
+    <w:panose1 w:val="020B0603020202020204"/>
+    <w:charset w:val="00"/>
+    <w:family w:val="swiss"/>
+    <w:pitch w:val="variable"/>
+    <w:sig w:usb0="00000687" w:usb1="00000000" w:usb2="00000000" w:usb3="00000000" w:csb0="0000009F" w:csb1="00000000"/>
+  </w:font>
+  <w:font w:name="Arial">
+    <w:panose1 w:val="020B0604020202020204"/>
+    <w:charset w:val="00"/>
+    <w:family w:val="swiss"/>
+    <w:pitch w:val="variable"/>
+    <w:sig w:usb0="E0002AFF" w:usb1="C0007843" w:usb2="00000009" w:usb3="00000000" w:csb0="000001FF" w:csb1="00000000"/>
+  </w:font>
+</w:fonts>
+</file>
+
+<file path=word/glossary/settings.xml><?xml version="1.0" encoding="utf-8"?>
+<w:settings xmlns:mc="http://schemas.openxmlformats.org/markup-compatibility/2006" xmlns:o="urn:schemas-microsoft-com:office:office" xmlns:r="http://schemas.openxmlformats.org/officeDocument/2006/relationships" xmlns:m="http://schemas.openxmlformats.org/officeDocument/2006/math" xmlns:v="urn:schemas-microsoft-com:vml" xmlns:w10="urn:schemas-microsoft-com:office:word" xmlns:w="http://schemas.openxmlformats.org/wordprocessingml/2006/main" xmlns:w14="http://schemas.microsoft.com/office/word/2010/wordml" xmlns:w15="http://schemas.microsoft.com/office/word/2012/wordml" xmlns:w16cid="http://schemas.microsoft.com/office/word/2016/wordml/cid" xmlns:w16se="http://schemas.microsoft.com/office/word/2015/wordml/symex" xmlns:sl="http://schemas.openxmlformats.org/schemaLibrary/2006/main" mc:Ignorable="w14 w15 w16se w16cid">
+  <w:view w:val="normal"/>
+  <w:defaultTabStop w:val="708"/>
+  <w:hyphenationZone w:val="425"/>
+  <w:characterSpacingControl w:val="doNotCompress"/>
+  <w:compat>
+    <w:useFELayout/>
+    <w:compatSetting w:name="compatibilityMode" w:uri="http://schemas.microsoft.com/office/word" w:val="15"/>
+    <w:compatSetting w:name="overrideTableStyleFontSizeAndJustification" w:uri="http://schemas.microsoft.com/office/word" w:val="1"/>
+    <w:compatSetting w:name="enableOpenTypeFeatures" w:uri="http://schemas.microsoft.com/office/word" w:val="1"/>
+    <w:compatSetting w:name="doNotFlipMirrorIndents" w:uri="http://schemas.microsoft.com/office/word" w:val="1"/>
+    <w:compatSetting w:name="differentiateMultirowTableHeaders" w:uri="http://schemas.microsoft.com/office/word" w:val="1"/>
+    <w:compatSetting w:name="useWord2013TrackBottomHyphenation" w:uri="http://schemas.microsoft.com/office/word" w:val="0"/>
+  </w:compat>
+  <w:rsids>
+    <w:rsidRoot w:val="009E4879"/>
+    <w:rsid w:val="009E4879"/>
+  </w:rsids>
+  <m:mathPr>
+    <m:mathFont m:val="Cambria Math"/>
+    <m:brkBin m:val="before"/>
+    <m:brkBinSub m:val="--"/>
+    <m:smallFrac m:val="0"/>
+    <m:dispDef/>
+    <m:lMargin m:val="0"/>
+    <m:rMargin m:val="0"/>
+    <m:defJc m:val="centerGroup"/>
+    <m:wrapIndent m:val="1440"/>
+    <m:intLim m:val="subSup"/>
+    <m:naryLim m:val="undOvr"/>
+  </m:mathPr>
+  <w:themeFontLang w:val="pt-PT"/>
+  <w:clrSchemeMapping w:bg1="light1" w:t1="dark1" w:bg2="light2" w:t2="dark2" w:accent1="accent1" w:accent2="accent2" w:accent3="accent3" w:accent4="accent4" w:accent5="accent5" w:accent6="accent6" w:hyperlink="hyperlink" w:followedHyperlink="followedHyperlink"/>
+  <w:decimalSymbol w:val=","/>
+  <w:listSeparator w:val=";"/>
+  <w15:chartTrackingRefBased/>
+</w:settings>
+</file>
+
+<file path=word/glossary/styles.xml><?xml version="1.0" encoding="utf-8"?>
+<w:styles xmlns:mc="http://schemas.openxmlformats.org/markup-compatibility/2006" xmlns:r="http://schemas.openxmlformats.org/officeDocument/2006/relationships" xmlns:w="http://schemas.openxmlformats.org/wordprocessingml/2006/main" xmlns:w14="http://schemas.microsoft.com/office/word/2010/wordml" xmlns:w15="http://schemas.microsoft.com/office/word/2012/wordml" xmlns:w16cid="http://schemas.microsoft.com/office/word/2016/wordml/cid" xmlns:w16se="http://schemas.microsoft.com/office/word/2015/wordml/symex" mc:Ignorable="w14 w15 w16se w16cid">
+  <w:docDefaults>
+    <w:rPrDefault>
+      <w:rPr>
+        <w:rFonts w:asciiTheme="minorHAnsi" w:eastAsiaTheme="minorEastAsia" w:hAnsiTheme="minorHAnsi" w:cstheme="minorBidi"/>
+        <w:sz w:val="22"/>
+        <w:szCs w:val="22"/>
+        <w:lang w:val="pt-PT" w:eastAsia="pt-PT" w:bidi="ar-SA"/>
+      </w:rPr>
+    </w:rPrDefault>
+    <w:pPrDefault>
+      <w:pPr>
+        <w:spacing w:after="160" w:line="259" w:lineRule="auto"/>
+      </w:pPr>
+    </w:pPrDefault>
+  </w:docDefaults>
+  <w:latentStyles w:defLockedState="0" w:defUIPriority="99" w:defSemiHidden="0" w:defUnhideWhenUsed="0" w:defQFormat="0" w:count="375">
+    <w:lsdException w:name="Normal" w:uiPriority="0" w:qFormat="1"/>
+    <w:lsdException w:name="heading 1" w:uiPriority="9" w:qFormat="1"/>
+    <w:lsdException w:name="heading 2" w:semiHidden="1" w:uiPriority="9" w:unhideWhenUsed="1" w:qFormat="1"/>
+    <w:lsdException w:name="heading 3" w:semiHidden="1" w:uiPriority="9" w:unhideWhenUsed="1" w:qFormat="1"/>
+    <w:lsdException w:name="heading 4" w:semiHidden="1" w:uiPriority="9" w:unhideWhenUsed="1" w:qFormat="1"/>
+    <w:lsdException w:name="heading 5" w:semiHidden="1" w:uiPriority="9" w:unhideWhenUsed="1" w:qFormat="1"/>
+    <w:lsdException w:name="heading 6" w:semiHidden="1" w:uiPriority="9" w:unhideWhenUsed="1" w:qFormat="1"/>
+    <w:lsdException w:name="heading 7" w:semiHidden="1" w:uiPriority="9" w:unhideWhenUsed="1" w:qFormat="1"/>
+    <w:lsdException w:name="heading 8" w:semiHidden="1" w:uiPriority="9" w:unhideWhenUsed="1" w:qFormat="1"/>
+    <w:lsdException w:name="heading 9" w:semiHidden="1" w:uiPriority="9" w:unhideWhenUsed="1" w:qFormat="1"/>
+    <w:lsdException w:name="index 1" w:semiHidden="1" w:unhideWhenUsed="1"/>
+    <w:lsdException w:name="index 2" w:semiHidden="1" w:unhideWhenUsed="1"/>
+    <w:lsdException w:name="index 3" w:semiHidden="1" w:unhideWhenUsed="1"/>
+    <w:lsdException w:name="index 4" w:semiHidden="1" w:unhideWhenUsed="1"/>
+    <w:lsdException w:name="index 5" w:semiHidden="1" w:unhideWhenUsed="1"/>
+    <w:lsdException w:name="index 6" w:semiHidden="1" w:unhideWhenUsed="1"/>
+    <w:lsdException w:name="index 7" w:semiHidden="1" w:unhideWhenUsed="1"/>
+    <w:lsdException w:name="index 8" w:semiHidden="1" w:unhideWhenUsed="1"/>
+    <w:lsdException w:name="index 9" w:semiHidden="1" w:unhideWhenUsed="1"/>
+    <w:lsdException w:name="toc 1" w:semiHidden="1" w:uiPriority="39" w:unhideWhenUsed="1"/>
+    <w:lsdException w:name="toc 2" w:semiHidden="1" w:uiPriority="39" w:unhideWhenUsed="1"/>
+    <w:lsdException w:name="toc 3" w:semiHidden="1" w:uiPriority="39" w:unhideWhenUsed="1"/>
+    <w:lsdException w:name="toc 4" w:semiHidden="1" w:uiPriority="39" w:unhideWhenUsed="1"/>
+    <w:lsdException w:name="toc 5" w:semiHidden="1" w:uiPriority="39" w:unhideWhenUsed="1"/>
+    <w:lsdException w:name="toc 6" w:semiHidden="1" w:uiPriority="39" w:unhideWhenUsed="1"/>
+    <w:lsdException w:name="toc 7" w:semiHidden="1" w:uiPriority="39" w:unhideWhenUsed="1"/>
+    <w:lsdException w:name="toc 8" w:semiHidden="1" w:uiPriority="39" w:unhideWhenUsed="1"/>
+    <w:lsdException w:name="toc 9" w:semiHidden="1" w:uiPriority="39" w:unhideWhenUsed="1"/>
+    <w:lsdException w:name="Normal Indent" w:semiHidden="1" w:unhideWhenUsed="1"/>
+    <w:lsdException w:name="footnote text" w:semiHidden="1" w:unhideWhenUsed="1"/>
+    <w:lsdException w:name="annotation text" w:semiHidden="1" w:unhideWhenUsed="1"/>
+    <w:lsdException w:name="header" w:semiHidden="1" w:unhideWhenUsed="1"/>
+    <w:lsdException w:name="footer" w:semiHidden="1" w:unhideWhenUsed="1"/>
+    <w:lsdException w:name="index heading" w:semiHidden="1" w:unhideWhenUsed="1"/>
+    <w:lsdException w:name="caption" w:semiHidden="1" w:uiPriority="35" w:unhideWhenUsed="1" w:qFormat="1"/>
+    <w:lsdException w:name="table of figures" w:semiHidden="1" w:unhideWhenUsed="1"/>
+    <w:lsdException w:name="envelope address" w:semiHidden="1" w:unhideWhenUsed="1"/>
+    <w:lsdException w:name="envelope return" w:semiHidden="1" w:unhideWhenUsed="1"/>
+    <w:lsdException w:name="footnote reference" w:semiHidden="1" w:unhideWhenUsed="1"/>
+    <w:lsdException w:name="annotation reference" w:semiHidden="1" w:unhideWhenUsed="1"/>
+    <w:lsdException w:name="line number" w:semiHidden="1" w:unhideWhenUsed="1"/>
+    <w:lsdException w:name="page number" w:semiHidden="1" w:unhideWhenUsed="1"/>
+    <w:lsdException w:name="endnote reference" w:semiHidden="1" w:unhideWhenUsed="1"/>
+    <w:lsdException w:name="endnote text" w:semiHidden="1" w:unhideWhenUsed="1"/>
+    <w:lsdException w:name="table of authorities" w:semiHidden="1" w:unhideWhenUsed="1"/>
+    <w:lsdException w:name="macro" w:semiHidden="1" w:unhideWhenUsed="1"/>
+    <w:lsdException w:name="toa heading" w:semiHidden="1" w:unhideWhenUsed="1"/>
+    <w:lsdException w:name="List" w:semiHidden="1" w:unhideWhenUsed="1"/>
+    <w:lsdException w:name="List Bullet" w:semiHidden="1" w:unhideWhenUsed="1"/>
+    <w:lsdException w:name="List Number" w:semiHidden="1" w:unhideWhenUsed="1"/>
+    <w:lsdException w:name="List 2" w:semiHidden="1" w:unhideWhenUsed="1"/>
+    <w:lsdException w:name="List 3" w:semiHidden="1" w:unhideWhenUsed="1"/>
+    <w:lsdException w:name="List 4" w:semiHidden="1" w:unhideWhenUsed="1"/>
+    <w:lsdException w:name="List 5" w:semiHidden="1" w:unhideWhenUsed="1"/>
+    <w:lsdException w:name="List Bullet 2" w:semiHidden="1" w:unhideWhenUsed="1"/>
+    <w:lsdException w:name="List Bullet 3" w:semiHidden="1" w:unhideWhenUsed="1"/>
+    <w:lsdException w:name="List Bullet 4" w:semiHidden="1" w:unhideWhenUsed="1"/>
+    <w:lsdException w:name="List Bullet 5" w:semiHidden="1" w:unhideWhenUsed="1"/>
+    <w:lsdException w:name="List Number 2" w:semiHidden="1" w:unhideWhenUsed="1"/>
+    <w:lsdException w:name="List Number 3" w:semiHidden="1" w:unhideWhenUsed="1"/>
+    <w:lsdException w:name="List Number 4" w:semiHidden="1" w:unhideWhenUsed="1"/>
+    <w:lsdException w:name="List Number 5" w:semiHidden="1" w:unhideWhenUsed="1"/>
+    <w:lsdException w:name="Title" w:uiPriority="10" w:qFormat="1"/>
+    <w:lsdException w:name="Closing" w:semiHidden="1" w:unhideWhenUsed="1"/>
+    <w:lsdException w:name="Signature" w:semiHidden="1" w:unhideWhenUsed="1"/>
+    <w:lsdException w:name="Default Paragraph Font" w:semiHidden="1" w:uiPriority="1" w:unhideWhenUsed="1"/>
+    <w:lsdException w:name="Body Text" w:semiHidden="1" w:unhideWhenUsed="1"/>
+    <w:lsdException w:name="Body Text Indent" w:semiHidden="1" w:unhideWhenUsed="1"/>
+    <w:lsdException w:name="List Continue" w:semiHidden="1" w:unhideWhenUsed="1"/>
+    <w:lsdException w:name="List Continue 2" w:semiHidden="1" w:unhideWhenUsed="1"/>
+    <w:lsdException w:name="List Continue 3" w:semiHidden="1" w:unhideWhenUsed="1"/>
+    <w:lsdException w:name="List Continue 4" w:semiHidden="1" w:unhideWhenUsed="1"/>
+    <w:lsdException w:name="List Continue 5" w:semiHidden="1" w:unhideWhenUsed="1"/>
+    <w:lsdException w:name="Message Header" w:semiHidden="1" w:unhideWhenUsed="1"/>
+    <w:lsdException w:name="Subtitle" w:uiPriority="11" w:qFormat="1"/>
+    <w:lsdException w:name="Salutation" w:semiHidden="1" w:unhideWhenUsed="1"/>
+    <w:lsdException w:name="Date" w:semiHidden="1" w:unhideWhenUsed="1"/>
+    <w:lsdException w:name="Body Text First Indent" w:semiHidden="1" w:unhideWhenUsed="1"/>
+    <w:lsdException w:name="Body Text First Indent 2" w:semiHidden="1" w:unhideWhenUsed="1"/>
+    <w:lsdException w:name="Note Heading" w:semiHidden="1" w:unhideWhenUsed="1"/>
+    <w:lsdException w:name="Body Text 2" w:semiHidden="1" w:unhideWhenUsed="1"/>
+    <w:lsdException w:name="Body Text 3" w:semiHidden="1" w:unhideWhenUsed="1"/>
+    <w:lsdException w:name="Body Text Indent 2" w:semiHidden="1" w:unhideWhenUsed="1"/>
+    <w:lsdException w:name="Body Text Indent 3" w:semiHidden="1" w:unhideWhenUsed="1"/>
+    <w:lsdException w:name="Block Text" w:semiHidden="1" w:unhideWhenUsed="1"/>
+    <w:lsdException w:name="Hyperlink" w:semiHidden="1" w:unhideWhenUsed="1"/>
+    <w:lsdException w:name="FollowedHyperlink" w:semiHidden="1" w:unhideWhenUsed="1"/>
+    <w:lsdException w:name="Strong" w:uiPriority="22" w:qFormat="1"/>
+    <w:lsdException w:name="Emphasis" w:uiPriority="20" w:qFormat="1"/>
+    <w:lsdException w:name="Document Map" w:semiHidden="1" w:unhideWhenUsed="1"/>
+    <w:lsdException w:name="Plain Text" w:semiHidden="1" w:unhideWhenUsed="1"/>
+    <w:lsdException w:name="E-mail Signature" w:semiHidden="1" w:unhideWhenUsed="1"/>
+    <w:lsdException w:name="HTML Top of Form" w:semiHidden="1" w:unhideWhenUsed="1"/>
+    <w:lsdException w:name="HTML Bottom of Form" w:semiHidden="1" w:unhideWhenUsed="1"/>
+    <w:lsdException w:name="Normal (Web)" w:semiHidden="1" w:unhideWhenUsed="1"/>
+    <w:lsdException w:name="HTML Acronym" w:semiHidden="1" w:unhideWhenUsed="1"/>
+    <w:lsdException w:name="HTML Address" w:semiHidden="1" w:unhideWhenUsed="1"/>
+    <w:lsdException w:name="HTML Cite" w:semiHidden="1" w:unhideWhenUsed="1"/>
+    <w:lsdException w:name="HTML Code" w:semiHidden="1" w:unhideWhenUsed="1"/>
+    <w:lsdException w:name="HTML Definition" w:semiHidden="1" w:unhideWhenUsed="1"/>
+    <w:lsdException w:name="HTML Keyboard" w:semiHidden="1" w:unhideWhenUsed="1"/>
+    <w:lsdException w:name="HTML Preformatted" w:semiHidden="1" w:unhideWhenUsed="1"/>
+    <w:lsdException w:name="HTML Sample" w:semiHidden="1" w:unhideWhenUsed="1"/>
+    <w:lsdException w:name="HTML Typewriter" w:semiHidden="1" w:unhideWhenUsed="1"/>
+    <w:lsdException w:name="HTML Variable" w:semiHidden="1" w:unhideWhenUsed="1"/>
+    <w:lsdException w:name="Normal Table" w:semiHidden="1" w:unhideWhenUsed="1"/>
+    <w:lsdException w:name="annotation subject" w:semiHidden="1" w:unhideWhenUsed="1"/>
+    <w:lsdException w:name="No List" w:semiHidden="1" w:unhideWhenUsed="1"/>
+    <w:lsdException w:name="Outline List 1" w:semiHidden="1" w:unhideWhenUsed="1"/>
+    <w:lsdException w:name="Outline List 2" w:semiHidden="1" w:unhideWhenUsed="1"/>
+    <w:lsdException w:name="Outline List 3" w:semiHidden="1" w:unhideWhenUsed="1"/>
+    <w:lsdException w:name="Table Simple 1" w:semiHidden="1" w:unhideWhenUsed="1"/>
+    <w:lsdException w:name="Table Simple 2" w:semiHidden="1" w:unhideWhenUsed="1"/>
+    <w:lsdException w:name="Table Simple 3" w:semiHidden="1" w:unhideWhenUsed="1"/>
+    <w:lsdException w:name="Table Classic 1" w:semiHidden="1" w:unhideWhenUsed="1"/>
+    <w:lsdException w:name="Table Classic 2" w:semiHidden="1" w:unhideWhenUsed="1"/>
+    <w:lsdException w:name="Table Classic 3" w:semiHidden="1" w:unhideWhenUsed="1"/>
+    <w:lsdException w:name="Table Classic 4" w:semiHidden="1" w:unhideWhenUsed="1"/>
+    <w:lsdException w:name="Table Colorful 1" w:semiHidden="1" w:unhideWhenUsed="1"/>
+    <w:lsdException w:name="Table Colorful 2" w:semiHidden="1" w:unhideWhenUsed="1"/>
+    <w:lsdException w:name="Table Colorful 3" w:semiHidden="1" w:unhideWhenUsed="1"/>
+    <w:lsdException w:name="Table Columns 1" w:semiHidden="1" w:unhideWhenUsed="1"/>
+    <w:lsdException w:name="Table Columns 2" w:semiHidden="1" w:unhideWhenUsed="1"/>
+    <w:lsdException w:name="Table Columns 3" w:semiHidden="1" w:unhideWhenUsed="1"/>
+    <w:lsdException w:name="Table Columns 4" w:semiHidden="1" w:unhideWhenUsed="1"/>
+    <w:lsdException w:name="Table Columns 5" w:semiHidden="1" w:unhideWhenUsed="1"/>
+    <w:lsdException w:name="Table Grid 1" w:semiHidden="1" w:unhideWhenUsed="1"/>
+    <w:lsdException w:name="Table Grid 2" w:semiHidden="1" w:unhideWhenUsed="1"/>
+    <w:lsdException w:name="Table Grid 3" w:semiHidden="1" w:unhideWhenUsed="1"/>
+    <w:lsdException w:name="Table Grid 4" w:semiHidden="1" w:unhideWhenUsed="1"/>
+    <w:lsdException w:name="Table Grid 5" w:semiHidden="1" w:unhideWhenUsed="1"/>
+    <w:lsdException w:name="Table Grid 6" w:semiHidden="1" w:unhideWhenUsed="1"/>
+    <w:lsdException w:name="Table Grid 7" w:semiHidden="1" w:unhideWhenUsed="1"/>
+    <w:lsdException w:name="Table Grid 8" w:semiHidden="1" w:unhideWhenUsed="1"/>
+    <w:lsdException w:name="Table List 1" w:semiHidden="1" w:unhideWhenUsed="1"/>
+    <w:lsdException w:name="Table List 2" w:semiHidden="1" w:unhideWhenUsed="1"/>
+    <w:lsdException w:name="Table List 3" w:semiHidden="1" w:unhideWhenUsed="1"/>
+    <w:lsdException w:name="Table List 4" w:semiHidden="1" w:unhideWhenUsed="1"/>
+    <w:lsdException w:name="Table List 5" w:semiHidden="1" w:unhideWhenUsed="1"/>
+    <w:lsdException w:name="Table List 6" w:semiHidden="1" w:unhideWhenUsed="1"/>
+    <w:lsdException w:name="Table List 7" w:semiHidden="1" w:unhideWhenUsed="1"/>
+    <w:lsdException w:name="Table List 8" w:semiHidden="1" w:unhideWhenUsed="1"/>
+    <w:lsdException w:name="Table 3D effects 1" w:semiHidden="1" w:unhideWhenUsed="1"/>
+    <w:lsdException w:name="Table 3D effects 2" w:semiHidden="1" w:unhideWhenUsed="1"/>
+    <w:lsdException w:name="Table 3D effects 3" w:semiHidden="1" w:unhideWhenUsed="1"/>
+    <w:lsdException w:name="Table Contemporary" w:semiHidden="1" w:unhideWhenUsed="1"/>
+    <w:lsdException w:name="Table Elegant" w:semiHidden="1" w:unhideWhenUsed="1"/>
+    <w:lsdException w:name="Table Professional" w:semiHidden="1" w:unhideWhenUsed="1"/>
+    <w:lsdException w:name="Table Subtle 1" w:semiHidden="1" w:unhideWhenUsed="1"/>
+    <w:lsdException w:name="Table Subtle 2" w:semiHidden="1" w:unhideWhenUsed="1"/>
+    <w:lsdException w:name="Table Web 1" w:semiHidden="1" w:unhideWhenUsed="1"/>
+    <w:lsdException w:name="Table Web 2" w:semiHidden="1" w:unhideWhenUsed="1"/>
+    <w:lsdException w:name="Table Web 3" w:semiHidden="1" w:unhideWhenUsed="1"/>
+    <w:lsdException w:name="Balloon Text" w:semiHidden="1" w:unhideWhenUsed="1"/>
+    <w:lsdException w:name="Table Grid" w:uiPriority="39"/>
+    <w:lsdException w:name="Table Theme" w:semiHidden="1" w:unhideWhenUsed="1"/>
+    <w:lsdException w:name="Placeholder Text" w:semiHidden="1"/>
+    <w:lsdException w:name="No Spacing" w:uiPriority="1" w:qFormat="1"/>
+    <w:lsdException w:name="Light Shading" w:uiPriority="60"/>
+    <w:lsdException w:name="Light List" w:uiPriority="61"/>
+    <w:lsdException w:name="Light Grid" w:uiPriority="62"/>
+    <w:lsdException w:name="Medium Shading 1" w:uiPriority="63"/>
+    <w:lsdException w:name="Medium Shading 2" w:uiPriority="64"/>
+    <w:lsdException w:name="Medium List 1" w:uiPriority="65"/>
+    <w:lsdException w:name="Medium List 2" w:uiPriority="66"/>
+    <w:lsdException w:name="Medium Grid 1" w:uiPriority="67"/>
+    <w:lsdException w:name="Medium Grid 2" w:uiPriority="68"/>
+    <w:lsdException w:name="Medium Grid 3" w:uiPriority="69"/>
+    <w:lsdException w:name="Dark List" w:uiPriority="70"/>
+    <w:lsdException w:name="Colorful Shading" w:uiPriority="71"/>
+    <w:lsdException w:name="Colorful List" w:uiPriority="72"/>
+    <w:lsdException w:name="Colorful Grid" w:uiPriority="73"/>
+    <w:lsdException w:name="Light Shading Accent 1" w:uiPriority="60"/>
+    <w:lsdException w:name="Light List Accent 1" w:uiPriority="61"/>
+    <w:lsdException w:name="Light Grid Accent 1" w:uiPriority="62"/>
+    <w:lsdException w:name="Medium Shading 1 Accent 1" w:uiPriority="63"/>
+    <w:lsdException w:name="Medium Shading 2 Accent 1" w:uiPriority="64"/>
+    <w:lsdException w:name="Medium List 1 Accent 1" w:uiPriority="65"/>
+    <w:lsdException w:name="Revision" w:semiHidden="1"/>
+    <w:lsdException w:name="List Paragraph" w:uiPriority="34" w:qFormat="1"/>
+    <w:lsdException w:name="Quote" w:uiPriority="29" w:qFormat="1"/>
+    <w:lsdException w:name="Intense Quote" w:uiPriority="30" w:qFormat="1"/>
+    <w:lsdException w:name="Medium List 2 Accent 1" w:uiPriority="66"/>
+    <w:lsdException w:name="Medium Grid 1 Accent 1" w:uiPriority="67"/>
+    <w:lsdException w:name="Medium Grid 2 Accent 1" w:uiPriority="68"/>
+    <w:lsdException w:name="Medium Grid 3 Accent 1" w:uiPriority="69"/>
+    <w:lsdException w:name="Dark List Accent 1" w:uiPriority="70"/>
+    <w:lsdException w:name="Colorful Shading Accent 1" w:uiPriority="71"/>
+    <w:lsdException w:name="Colorful List Accent 1" w:uiPriority="72"/>
+    <w:lsdException w:name="Colorful Grid Accent 1" w:uiPriority="73"/>
+    <w:lsdException w:name="Light Shading Accent 2" w:uiPriority="60"/>
+    <w:lsdException w:name="Light List Accent 2" w:uiPriority="61"/>
+    <w:lsdException w:name="Light Grid Accent 2" w:uiPriority="62"/>
+    <w:lsdException w:name="Medium Shading 1 Accent 2" w:uiPriority="63"/>
+    <w:lsdException w:name="Medium Shading 2 Accent 2" w:uiPriority="64"/>
+    <w:lsdException w:name="Medium List 1 Accent 2" w:uiPriority="65"/>
+    <w:lsdException w:name="Medium List 2 Accent 2" w:uiPriority="66"/>
+    <w:lsdException w:name="Medium Grid 1 Accent 2" w:uiPriority="67"/>
+    <w:lsdException w:name="Medium Grid 2 Accent 2" w:uiPriority="68"/>
+    <w:lsdException w:name="Medium Grid 3 Accent 2" w:uiPriority="69"/>
+    <w:lsdException w:name="Dark List Accent 2" w:uiPriority="70"/>
+    <w:lsdException w:name="Colorful Shading Accent 2" w:uiPriority="71"/>
+    <w:lsdException w:name="Colorful List Accent 2" w:uiPriority="72"/>
+    <w:lsdException w:name="Colorful Grid Accent 2" w:uiPriority="73"/>
+    <w:lsdException w:name="Light Shading Accent 3" w:uiPriority="60"/>
+    <w:lsdException w:name="Light List Accent 3" w:uiPriority="61"/>
+    <w:lsdException w:name="Light Grid Accent 3" w:uiPriority="62"/>
+    <w:lsdException w:name="Medium Shading 1 Accent 3" w:uiPriority="63"/>
+    <w:lsdException w:name="Medium Shading 2 Accent 3" w:uiPriority="64"/>
+    <w:lsdException w:name="Medium List 1 Accent 3" w:uiPriority="65"/>
+    <w:lsdException w:name="Medium List 2 Accent 3" w:uiPriority="66"/>
+    <w:lsdException w:name="Medium Grid 1 Accent 3" w:uiPriority="67"/>
+    <w:lsdException w:name="Medium Grid 2 Accent 3" w:uiPriority="68"/>
+    <w:lsdException w:name="Medium Grid 3 Accent 3" w:uiPriority="69"/>
+    <w:lsdException w:name="Dark List Accent 3" w:uiPriority="70"/>
+    <w:lsdException w:name="Colorful Shading Accent 3" w:uiPriority="71"/>
+    <w:lsdException w:name="Colorful List Accent 3" w:uiPriority="72"/>
+    <w:lsdException w:name="Colorful Grid Accent 3" w:uiPriority="73"/>
+    <w:lsdException w:name="Light Shading Accent 4" w:uiPriority="60"/>
+    <w:lsdException w:name="Light List Accent 4" w:uiPriority="61"/>
+    <w:lsdException w:name="Light Grid Accent 4" w:uiPriority="62"/>
+    <w:lsdException w:name="Medium Shading 1 Accent 4" w:uiPriority="63"/>
+    <w:lsdException w:name="Medium Shading 2 Accent 4" w:uiPriority="64"/>
+    <w:lsdException w:name="Medium List 1 Accent 4" w:uiPriority="65"/>
+    <w:lsdException w:name="Medium List 2 Accent 4" w:uiPriority="66"/>
+    <w:lsdException w:name="Medium Grid 1 Accent 4" w:uiPriority="67"/>
+    <w:lsdException w:name="Medium Grid 2 Accent 4" w:uiPriority="68"/>
+    <w:lsdException w:name="Medium Grid 3 Accent 4" w:uiPriority="69"/>
+    <w:lsdException w:name="Dark List Accent 4" w:uiPriority="70"/>
+    <w:lsdException w:name="Colorful Shading Accent 4" w:uiPriority="71"/>
+    <w:lsdException w:name="Colorful List Accent 4" w:uiPriority="72"/>
+    <w:lsdException w:name="Colorful Grid Accent 4" w:uiPriority="73"/>
+    <w:lsdException w:name="Light Shading Accent 5" w:uiPriority="60"/>
+    <w:lsdException w:name="Light List Accent 5" w:uiPriority="61"/>
+    <w:lsdException w:name="Light Grid Accent 5" w:uiPriority="62"/>
+    <w:lsdException w:name="Medium Shading 1 Accent 5" w:uiPriority="63"/>
+    <w:lsdException w:name="Medium Shading 2 Accent 5" w:uiPriority="64"/>
+    <w:lsdException w:name="Medium List 1 Accent 5" w:uiPriority="65"/>
+    <w:lsdException w:name="Medium List 2 Accent 5" w:uiPriority="66"/>
+    <w:lsdException w:name="Medium Grid 1 Accent 5" w:uiPriority="67"/>
+    <w:lsdException w:name="Medium Grid 2 Accent 5" w:uiPriority="68"/>
+    <w:lsdException w:name="Medium Grid 3 Accent 5" w:uiPriority="69"/>
+    <w:lsdException w:name="Dark List Accent 5" w:uiPriority="70"/>
+    <w:lsdException w:name="Colorful Shading Accent 5" w:uiPriority="71"/>
+    <w:lsdException w:name="Colorful List Accent 5" w:uiPriority="72"/>
+    <w:lsdException w:name="Colorful Grid Accent 5" w:uiPriority="73"/>
+    <w:lsdException w:name="Light Shading Accent 6" w:uiPriority="60"/>
+    <w:lsdException w:name="Light List Accent 6" w:uiPriority="61"/>
+    <w:lsdException w:name="Light Grid Accent 6" w:uiPriority="62"/>
+    <w:lsdException w:name="Medium Shading 1 Accent 6" w:uiPriority="63"/>
+    <w:lsdException w:name="Medium Shading 2 Accent 6" w:uiPriority="64"/>
+    <w:lsdException w:name="Medium List 1 Accent 6" w:uiPriority="65"/>
+    <w:lsdException w:name="Medium List 2 Accent 6" w:uiPriority="66"/>
+    <w:lsdException w:name="Medium Grid 1 Accent 6" w:uiPriority="67"/>
+    <w:lsdException w:name="Medium Grid 2 Accent 6" w:uiPriority="68"/>
+    <w:lsdException w:name="Medium Grid 3 Accent 6" w:uiPriority="69"/>
+    <w:lsdException w:name="Dark List Accent 6" w:uiPriority="70"/>
+    <w:lsdException w:name="Colorful Shading Accent 6" w:uiPriority="71"/>
+    <w:lsdException w:name="Colorful List Accent 6" w:uiPriority="72"/>
+    <w:lsdException w:name="Colorful Grid Accent 6" w:uiPriority="73"/>
+    <w:lsdException w:name="Subtle Emphasis" w:uiPriority="19" w:qFormat="1"/>
+    <w:lsdException w:name="Intense Emphasis" w:uiPriority="21" w:qFormat="1"/>
+    <w:lsdException w:name="Subtle Reference" w:uiPriority="31" w:qFormat="1"/>
+    <w:lsdException w:name="Intense Reference" w:uiPriority="32" w:qFormat="1"/>
+    <w:lsdException w:name="Book Title" w:uiPriority="33" w:qFormat="1"/>
+    <w:lsdException w:name="Bibliography" w:semiHidden="1" w:uiPriority="37" w:unhideWhenUsed="1"/>
+    <w:lsdException w:name="TOC Heading" w:semiHidden="1" w:uiPriority="39" w:unhideWhenUsed="1" w:qFormat="1"/>
+    <w:lsdException w:name="Plain Table 1" w:uiPriority="41"/>
+    <w:lsdException w:name="Plain Table 2" w:uiPriority="42"/>
+    <w:lsdException w:name="Plain Table 3" w:uiPriority="43"/>
+    <w:lsdException w:name="Plain Table 4" w:uiPriority="44"/>
+    <w:lsdException w:name="Plain Table 5" w:uiPriority="45"/>
+    <w:lsdException w:name="Grid Table Light" w:uiPriority="40"/>
+    <w:lsdException w:name="Grid Table 1 Light" w:uiPriority="46"/>
+    <w:lsdException w:name="Grid Table 2" w:uiPriority="47"/>
+    <w:lsdException w:name="Grid Table 3" w:uiPriority="48"/>
+    <w:lsdException w:name="Grid Table 4" w:uiPriority="49"/>
+    <w:lsdException w:name="Grid Table 5 Dark" w:uiPriority="50"/>
+    <w:lsdException w:name="Grid Table 6 Colorful" w:uiPriority="51"/>
+    <w:lsdException w:name="Grid Table 7 Colorful" w:uiPriority="52"/>
+    <w:lsdException w:name="Grid Table 1 Light Accent 1" w:uiPriority="46"/>
+    <w:lsdException w:name="Grid Table 2 Accent 1" w:uiPriority="47"/>
+    <w:lsdException w:name="Grid Table 3 Accent 1" w:uiPriority="48"/>
+    <w:lsdException w:name="Grid Table 4 Accent 1" w:uiPriority="49"/>
+    <w:lsdException w:name="Grid Table 5 Dark Accent 1" w:uiPriority="50"/>
+    <w:lsdException w:name="Grid Table 6 Colorful Accent 1" w:uiPriority="51"/>
+    <w:lsdException w:name="Grid Table 7 Colorful Accent 1" w:uiPriority="52"/>
+    <w:lsdException w:name="Grid Table 1 Light Accent 2" w:uiPriority="46"/>
+    <w:lsdException w:name="Grid Table 2 Accent 2" w:uiPriority="47"/>
+    <w:lsdException w:name="Grid Table 3 Accent 2" w:uiPriority="48"/>
+    <w:lsdException w:name="Grid Table 4 Accent 2" w:uiPriority="49"/>
+    <w:lsdException w:name="Grid Table 5 Dark Accent 2" w:uiPriority="50"/>
+    <w:lsdException w:name="Grid Table 6 Colorful Accent 2" w:uiPriority="51"/>
+    <w:lsdException w:name="Grid Table 7 Colorful Accent 2" w:uiPriority="52"/>
+    <w:lsdException w:name="Grid Table 1 Light Accent 3" w:uiPriority="46"/>
+    <w:lsdException w:name="Grid Table 2 Accent 3" w:uiPriority="47"/>
+    <w:lsdException w:name="Grid Table 3 Accent 3" w:uiPriority="48"/>
+    <w:lsdException w:name="Grid Table 4 Accent 3" w:uiPriority="49"/>
+    <w:lsdException w:name="Grid Table 5 Dark Accent 3" w:uiPriority="50"/>
+    <w:lsdException w:name="Grid Table 6 Colorful Accent 3" w:uiPriority="51"/>
+    <w:lsdException w:name="Grid Table 7 Colorful Accent 3" w:uiPriority="52"/>
+    <w:lsdException w:name="Grid Table 1 Light Accent 4" w:uiPriority="46"/>
+    <w:lsdException w:name="Grid Table 2 Accent 4" w:uiPriority="47"/>
+    <w:lsdException w:name="Grid Table 3 Accent 4" w:uiPriority="48"/>
+    <w:lsdException w:name="Grid Table 4 Accent 4" w:uiPriority="49"/>
+    <w:lsdException w:name="Grid Table 5 Dark Accent 4" w:uiPriority="50"/>
+    <w:lsdException w:name="Grid Table 6 Colorful Accent 4" w:uiPriority="51"/>
+    <w:lsdException w:name="Grid Table 7 Colorful Accent 4" w:uiPriority="52"/>
+    <w:lsdException w:name="Grid Table 1 Light Accent 5" w:uiPriority="46"/>
+    <w:lsdException w:name="Grid Table 2 Accent 5" w:uiPriority="47"/>
+    <w:lsdException w:name="Grid Table 3 Accent 5" w:uiPriority="48"/>
+    <w:lsdException w:name="Grid Table 4 Accent 5" w:uiPriority="49"/>
+    <w:lsdException w:name="Grid Table 5 Dark Accent 5" w:uiPriority="50"/>
+    <w:lsdException w:name="Grid Table 6 Colorful Accent 5" w:uiPriority="51"/>
+    <w:lsdException w:name="Grid Table 7 Colorful Accent 5" w:uiPriority="52"/>
+    <w:lsdException w:name="Grid Table 1 Light Accent 6" w:uiPriority="46"/>
+    <w:lsdException w:name="Grid Table 2 Accent 6" w:uiPriority="47"/>
+    <w:lsdException w:name="Grid Table 3 Accent 6" w:uiPriority="48"/>
+    <w:lsdException w:name="Grid Table 4 Accent 6" w:uiPriority="49"/>
+    <w:lsdException w:name="Grid Table 5 Dark Accent 6" w:uiPriority="50"/>
+    <w:lsdException w:name="Grid Table 6 Colorful Accent 6" w:uiPriority="51"/>
+    <w:lsdException w:name="Grid Table 7 Colorful Accent 6" w:uiPriority="52"/>
+    <w:lsdException w:name="List Table 1 Light" w:uiPriority="46"/>
+    <w:lsdException w:name="List Table 2" w:uiPriority="47"/>
+    <w:lsdException w:name="List Table 3" w:uiPriority="48"/>
+    <w:lsdException w:name="List Table 4" w:uiPriority="49"/>
+    <w:lsdException w:name="List Table 5 Dark" w:uiPriority="50"/>
+    <w:lsdException w:name="List Table 6 Colorful" w:uiPriority="51"/>
+    <w:lsdException w:name="List Table 7 Colorful" w:uiPriority="52"/>
+    <w:lsdException w:name="List Table 1 Light Accent 1" w:uiPriority="46"/>
+    <w:lsdException w:name="List Table 2 Accent 1" w:uiPriority="47"/>
+    <w:lsdException w:name="List Table 3 Accent 1" w:uiPriority="48"/>
+    <w:lsdException w:name="List Table 4 Accent 1" w:uiPriority="49"/>
+    <w:lsdException w:name="List Table 5 Dark Accent 1" w:uiPriority="50"/>
+    <w:lsdException w:name="List Table 6 Colorful Accent 1" w:uiPriority="51"/>
+    <w:lsdException w:name="List Table 7 Colorful Accent 1" w:uiPriority="52"/>
+    <w:lsdException w:name="List Table 1 Light Accent 2" w:uiPriority="46"/>
+    <w:lsdException w:name="List Table 2 Accent 2" w:uiPriority="47"/>
+    <w:lsdException w:name="List Table 3 Accent 2" w:uiPriority="48"/>
+    <w:lsdException w:name="List Table 4 Accent 2" w:uiPriority="49"/>
+    <w:lsdException w:name="List Table 5 Dark Accent 2" w:uiPriority="50"/>
+    <w:lsdException w:name="List Table 6 Colorful Accent 2" w:uiPriority="51"/>
+    <w:lsdException w:name="List Table 7 Colorful Accent 2" w:uiPriority="52"/>
+    <w:lsdException w:name="List Table 1 Light Accent 3" w:uiPriority="46"/>
+    <w:lsdException w:name="List Table 2 Accent 3" w:uiPriority="47"/>
+    <w:lsdException w:name="List Table 3 Accent 3" w:uiPriority="48"/>
+    <w:lsdException w:name="List Table 4 Accent 3" w:uiPriority="49"/>
+    <w:lsdException w:name="List Table 5 Dark Accent 3" w:uiPriority="50"/>
+    <w:lsdException w:name="List Table 6 Colorful Accent 3" w:uiPriority="51"/>
+    <w:lsdException w:name="List Table 7 Colorful Accent 3" w:uiPriority="52"/>
+    <w:lsdException w:name="List Table 1 Light Accent 4" w:uiPriority="46"/>
+    <w:lsdException w:name="List Table 2 Accent 4" w:uiPriority="47"/>
+    <w:lsdException w:name="List Table 3 Accent 4" w:uiPriority="48"/>
+    <w:lsdException w:name="List Table 4 Accent 4" w:uiPriority="49"/>
+    <w:lsdException w:name="List Table 5 Dark Accent 4" w:uiPriority="50"/>
+    <w:lsdException w:name="List Table 6 Colorful Accent 4" w:uiPriority="51"/>
+    <w:lsdException w:name="List Table 7 Colorful Accent 4" w:uiPriority="52"/>
+    <w:lsdException w:name="List Table 1 Light Accent 5" w:uiPriority="46"/>
+    <w:lsdException w:name="List Table 2 Accent 5" w:uiPriority="47"/>
+    <w:lsdException w:name="List Table 3 Accent 5" w:uiPriority="48"/>
+    <w:lsdException w:name="List Table 4 Accent 5" w:uiPriority="49"/>
+    <w:lsdException w:name="List Table 5 Dark Accent 5" w:uiPriority="50"/>
+    <w:lsdException w:name="List Table 6 Colorful Accent 5" w:uiPriority="51"/>
+    <w:lsdException w:name="List Table 7 Colorful Accent 5" w:uiPriority="52"/>
+    <w:lsdException w:name="List Table 1 Light Accent 6" w:uiPriority="46"/>
+    <w:lsdException w:name="List Table 2 Accent 6" w:uiPriority="47"/>
+    <w:lsdException w:name="List Table 3 Accent 6" w:uiPriority="48"/>
+    <w:lsdException w:name="List Table 4 Accent 6" w:uiPriority="49"/>
+    <w:lsdException w:name="List Table 5 Dark Accent 6" w:uiPriority="50"/>
+    <w:lsdException w:name="List Table 6 Colorful Accent 6" w:uiPriority="51"/>
+    <w:lsdException w:name="List Table 7 Colorful Accent 6" w:uiPriority="52"/>
+    <w:lsdException w:name="Mention" w:semiHidden="1" w:unhideWhenUsed="1"/>
+    <w:lsdException w:name="Smart Hyperlink" w:semiHidden="1" w:unhideWhenUsed="1"/>
+    <w:lsdException w:name="Hashtag" w:semiHidden="1" w:unhideWhenUsed="1"/>
+    <w:lsdException w:name="Unresolved Mention" w:semiHidden="1" w:unhideWhenUsed="1"/>
+  </w:latentStyles>
+  <w:style w:type="paragraph" w:default="1" w:styleId="Normal">
+    <w:name w:val="Normal"/>
+    <w:qFormat/>
+  </w:style>
+  <w:style w:type="character" w:default="1" w:styleId="Tipodeletrapredefinidodopargrafo">
+    <w:name w:val="Default Paragraph Font"/>
+    <w:uiPriority w:val="1"/>
+    <w:semiHidden/>
+    <w:unhideWhenUsed/>
+  </w:style>
+  <w:style w:type="table" w:default="1" w:styleId="Tabelanormal">
+    <w:name w:val="Normal Table"/>
+    <w:uiPriority w:val="99"/>
+    <w:semiHidden/>
+    <w:unhideWhenUsed/>
+    <w:tblPr>
+      <w:tblInd w:w="0" w:type="dxa"/>
+      <w:tblCellMar>
+        <w:top w:w="0" w:type="dxa"/>
+        <w:left w:w="108" w:type="dxa"/>
+        <w:bottom w:w="0" w:type="dxa"/>
+        <w:right w:w="108" w:type="dxa"/>
+      </w:tblCellMar>
+    </w:tblPr>
+  </w:style>
+  <w:style w:type="numbering" w:default="1" w:styleId="Semlista">
+    <w:name w:val="No List"/>
+    <w:uiPriority w:val="99"/>
+    <w:semiHidden/>
+    <w:unhideWhenUsed/>
+  </w:style>
+  <w:style w:type="paragraph" w:customStyle="1" w:styleId="2647C388014547B1B7ED45115304AB6F">
+    <w:name w:val="2647C388014547B1B7ED45115304AB6F"/>
+    <w:rsid w:val="009E4879"/>
+  </w:style>
+</w:styles>
+</file>
+
+<file path=word/glossary/webSettings.xml><?xml version="1.0" encoding="utf-8"?>
+<w:webSettings xmlns:mc="http://schemas.openxmlformats.org/markup-compatibility/2006" xmlns:r="http://schemas.openxmlformats.org/officeDocument/2006/relationships" xmlns:w="http://schemas.openxmlformats.org/wordprocessingml/2006/main" xmlns:w14="http://schemas.microsoft.com/office/word/2010/wordml" xmlns:w15="http://schemas.microsoft.com/office/word/2012/wordml" xmlns:w16cid="http://schemas.microsoft.com/office/word/2016/wordml/cid" xmlns:w16se="http://schemas.microsoft.com/office/word/2015/wordml/symex" mc:Ignorable="w14 w15 w16se w16cid">
+  <w:optimizeForBrowser/>
+  <w:allowPNG/>
+</w:webSettings>
 </file>
 
 <file path=word/theme/theme1.xml><?xml version="1.0" encoding="utf-8"?>
@@ -1862,4 +4674,16 @@
     </a:ext>
   </a:extLst>
 </a:theme>
+</file>
+
+<file path=customXml/item1.xml><?xml version="1.0" encoding="utf-8"?>
+<b:Sources xmlns:b="http://schemas.openxmlformats.org/officeDocument/2006/bibliography" xmlns="http://schemas.openxmlformats.org/officeDocument/2006/bibliography" SelectedStyle="\APASixthEditionOfficeOnline.xsl" StyleName="APA" Version="6"/>
+</file>
+
+<file path=customXml/itemProps1.xml><?xml version="1.0" encoding="utf-8"?>
+<ds:datastoreItem xmlns:ds="http://schemas.openxmlformats.org/officeDocument/2006/customXml" ds:itemID="{96C48B67-434F-4C99-ABB9-8EAE2484F585}">
+  <ds:schemaRefs>
+    <ds:schemaRef ds:uri="http://schemas.openxmlformats.org/officeDocument/2006/bibliography"/>
+  </ds:schemaRefs>
+</ds:datastoreItem>
 </file>
</xml_diff>

<commit_message>
some changes to report
</commit_message>
<xml_diff>
--- a/RELATORIO.docx
+++ b/RELATORIO.docx
@@ -655,7 +655,7 @@
     </w:p>
     <w:sdt>
       <w:sdtPr>
-        <w:id w:val="2105149580"/>
+        <w:id w:val="-1715964411"/>
         <w:docPartObj>
           <w:docPartGallery w:val="Table of Contents"/>
           <w:docPartUnique/>
@@ -677,7 +677,7 @@
             <w:pStyle w:val="Cabealhodondice"/>
           </w:pPr>
           <w:r>
-            <w:t>Índice</w:t>
+            <w:t>Conteúdo</w:t>
           </w:r>
         </w:p>
         <w:p/>
@@ -701,7 +701,7 @@
           <w:r>
             <w:fldChar w:fldCharType="separate"/>
           </w:r>
-          <w:hyperlink w:anchor="_Toc510868427" w:history="1">
+          <w:hyperlink w:anchor="_Toc510974469" w:history="1">
             <w:r>
               <w:rPr>
                 <w:rStyle w:val="Hiperligao"/>
@@ -729,7 +729,7 @@
                 <w:noProof/>
                 <w:webHidden/>
               </w:rPr>
-              <w:instrText xml:space="preserve"> PAGEREF _Toc510868427 \h </w:instrText>
+              <w:instrText xml:space="preserve"> PAGEREF _Toc510974469 \h </w:instrText>
             </w:r>
             <w:r>
               <w:rPr>
@@ -771,7 +771,7 @@
               <w:noProof/>
             </w:rPr>
           </w:pPr>
-          <w:hyperlink w:anchor="_Toc510868428" w:history="1">
+          <w:hyperlink w:anchor="_Toc510974470" w:history="1">
             <w:r>
               <w:rPr>
                 <w:rStyle w:val="Hiperligao"/>
@@ -799,7 +799,7 @@
                 <w:noProof/>
                 <w:webHidden/>
               </w:rPr>
-              <w:instrText xml:space="preserve"> PAGEREF _Toc510868428 \h </w:instrText>
+              <w:instrText xml:space="preserve"> PAGEREF _Toc510974470 \h </w:instrText>
             </w:r>
             <w:r>
               <w:rPr>
@@ -841,7 +841,7 @@
               <w:noProof/>
             </w:rPr>
           </w:pPr>
-          <w:hyperlink w:anchor="_Toc510868429" w:history="1">
+          <w:hyperlink w:anchor="_Toc510974471" w:history="1">
             <w:r>
               <w:rPr>
                 <w:rStyle w:val="Hiperligao"/>
@@ -869,7 +869,7 @@
                 <w:noProof/>
                 <w:webHidden/>
               </w:rPr>
-              <w:instrText xml:space="preserve"> PAGEREF _Toc510868429 \h </w:instrText>
+              <w:instrText xml:space="preserve"> PAGEREF _Toc510974471 \h </w:instrText>
             </w:r>
             <w:r>
               <w:rPr>
@@ -910,14 +910,14 @@
               <w:noProof/>
             </w:rPr>
           </w:pPr>
-          <w:hyperlink w:anchor="_Toc510868430" w:history="1">
+          <w:hyperlink w:anchor="_Toc510974472" w:history="1">
             <w:r>
               <w:rPr>
                 <w:rStyle w:val="Hiperligao"/>
                 <w:rFonts w:cstheme="minorHAnsi"/>
                 <w:noProof/>
               </w:rPr>
-              <w:t>1ªiteração: recolha de pessoas cujo percurso mais rápido se insira no percurso do condutor</w:t>
+              <w:t>1ªiteração: percurso mais rápido</w:t>
             </w:r>
             <w:r>
               <w:rPr>
@@ -938,7 +938,7 @@
                 <w:noProof/>
                 <w:webHidden/>
               </w:rPr>
-              <w:instrText xml:space="preserve"> PAGEREF _Toc510868430 \h </w:instrText>
+              <w:instrText xml:space="preserve"> PAGEREF _Toc510974472 \h </w:instrText>
             </w:r>
             <w:r>
               <w:rPr>
@@ -979,14 +979,14 @@
               <w:noProof/>
             </w:rPr>
           </w:pPr>
-          <w:hyperlink w:anchor="_Toc510868431" w:history="1">
+          <w:hyperlink w:anchor="_Toc510974473" w:history="1">
             <w:r>
               <w:rPr>
                 <w:rStyle w:val="Hiperligao"/>
                 <w:rFonts w:cstheme="minorHAnsi"/>
                 <w:noProof/>
               </w:rPr>
-              <w:t>2ªiteração: recolha de pessoas cuja origem e destino estejam contidos no percurso do condutor</w:t>
+              <w:t>2ªiteração: percurso mais rápido que maximize o número de passageiros sem restrições temporais e de capacidade</w:t>
             </w:r>
             <w:r>
               <w:rPr>
@@ -1007,7 +1007,7 @@
                 <w:noProof/>
                 <w:webHidden/>
               </w:rPr>
-              <w:instrText xml:space="preserve"> PAGEREF _Toc510868431 \h </w:instrText>
+              <w:instrText xml:space="preserve"> PAGEREF _Toc510974473 \h </w:instrText>
             </w:r>
             <w:r>
               <w:rPr>
@@ -1028,6 +1028,151 @@
                 <w:webHidden/>
               </w:rPr>
               <w:t>5</w:t>
+            </w:r>
+            <w:r>
+              <w:rPr>
+                <w:noProof/>
+                <w:webHidden/>
+              </w:rPr>
+              <w:fldChar w:fldCharType="end"/>
+            </w:r>
+          </w:hyperlink>
+        </w:p>
+        <w:p>
+          <w:pPr>
+            <w:pStyle w:val="ndice2"/>
+            <w:tabs>
+              <w:tab w:val="right" w:leader="dot" w:pos="8494"/>
+            </w:tabs>
+            <w:rPr>
+              <w:noProof/>
+            </w:rPr>
+          </w:pPr>
+          <w:hyperlink w:anchor="_Toc510974474" w:history="1">
+            <w:r>
+              <w:rPr>
+                <w:rStyle w:val="Hiperligao"/>
+                <w:noProof/>
+              </w:rPr>
+              <w:t xml:space="preserve">3ªiteração: </w:t>
+            </w:r>
+            <w:r>
+              <w:rPr>
+                <w:rStyle w:val="Hiperligao"/>
+                <w:rFonts w:cstheme="minorHAnsi"/>
+                <w:noProof/>
+              </w:rPr>
+              <w:t>percurso mais rápido que maximize o número de passageiros com restrições temporais e de capacidade</w:t>
+            </w:r>
+            <w:r>
+              <w:rPr>
+                <w:noProof/>
+                <w:webHidden/>
+              </w:rPr>
+              <w:tab/>
+            </w:r>
+            <w:r>
+              <w:rPr>
+                <w:noProof/>
+                <w:webHidden/>
+              </w:rPr>
+              <w:fldChar w:fldCharType="begin"/>
+            </w:r>
+            <w:r>
+              <w:rPr>
+                <w:noProof/>
+                <w:webHidden/>
+              </w:rPr>
+              <w:instrText xml:space="preserve"> PAGEREF _Toc510974474 \h </w:instrText>
+            </w:r>
+            <w:r>
+              <w:rPr>
+                <w:noProof/>
+                <w:webHidden/>
+              </w:rPr>
+            </w:r>
+            <w:r>
+              <w:rPr>
+                <w:noProof/>
+                <w:webHidden/>
+              </w:rPr>
+              <w:fldChar w:fldCharType="separate"/>
+            </w:r>
+            <w:r>
+              <w:rPr>
+                <w:noProof/>
+                <w:webHidden/>
+              </w:rPr>
+              <w:t>6</w:t>
+            </w:r>
+            <w:r>
+              <w:rPr>
+                <w:noProof/>
+                <w:webHidden/>
+              </w:rPr>
+              <w:fldChar w:fldCharType="end"/>
+            </w:r>
+          </w:hyperlink>
+        </w:p>
+        <w:p>
+          <w:pPr>
+            <w:pStyle w:val="ndice2"/>
+            <w:tabs>
+              <w:tab w:val="right" w:leader="dot" w:pos="8494"/>
+            </w:tabs>
+            <w:rPr>
+              <w:noProof/>
+            </w:rPr>
+          </w:pPr>
+          <w:hyperlink w:anchor="_Toc510974475" w:history="1">
+            <w:r>
+              <w:rPr>
+                <w:rStyle w:val="Hiperligao"/>
+                <w:rFonts w:cstheme="minorHAnsi"/>
+                <w:noProof/>
+              </w:rPr>
+              <w:t>4ªiteração: alargamento do critério de escolha de passageiros</w:t>
+            </w:r>
+            <w:r>
+              <w:rPr>
+                <w:noProof/>
+                <w:webHidden/>
+              </w:rPr>
+              <w:tab/>
+            </w:r>
+            <w:r>
+              <w:rPr>
+                <w:noProof/>
+                <w:webHidden/>
+              </w:rPr>
+              <w:fldChar w:fldCharType="begin"/>
+            </w:r>
+            <w:r>
+              <w:rPr>
+                <w:noProof/>
+                <w:webHidden/>
+              </w:rPr>
+              <w:instrText xml:space="preserve"> PAGEREF _Toc510974475 \h </w:instrText>
+            </w:r>
+            <w:r>
+              <w:rPr>
+                <w:noProof/>
+                <w:webHidden/>
+              </w:rPr>
+            </w:r>
+            <w:r>
+              <w:rPr>
+                <w:noProof/>
+                <w:webHidden/>
+              </w:rPr>
+              <w:fldChar w:fldCharType="separate"/>
+            </w:r>
+            <w:r>
+              <w:rPr>
+                <w:noProof/>
+                <w:webHidden/>
+              </w:rPr>
+              <w:t>6</w:t>
             </w:r>
             <w:r>
               <w:rPr>
@@ -1049,7 +1194,7 @@
               <w:noProof/>
             </w:rPr>
           </w:pPr>
-          <w:hyperlink w:anchor="_Toc510868432" w:history="1">
+          <w:hyperlink w:anchor="_Toc510974476" w:history="1">
             <w:r>
               <w:rPr>
                 <w:rStyle w:val="Hiperligao"/>
@@ -1077,7 +1222,7 @@
                 <w:noProof/>
                 <w:webHidden/>
               </w:rPr>
-              <w:instrText xml:space="preserve"> PAGEREF _Toc510868432 \h </w:instrText>
+              <w:instrText xml:space="preserve"> PAGEREF _Toc510974476 \h </w:instrText>
             </w:r>
             <w:r>
               <w:rPr>
@@ -1097,7 +1242,7 @@
                 <w:noProof/>
                 <w:webHidden/>
               </w:rPr>
-              <w:t>6</w:t>
+              <w:t>7</w:t>
             </w:r>
             <w:r>
               <w:rPr>
@@ -1118,7 +1263,7 @@
               <w:noProof/>
             </w:rPr>
           </w:pPr>
-          <w:hyperlink w:anchor="_Toc510868433" w:history="1">
+          <w:hyperlink w:anchor="_Toc510974477" w:history="1">
             <w:r>
               <w:rPr>
                 <w:rStyle w:val="Hiperligao"/>
@@ -1146,7 +1291,7 @@
                 <w:noProof/>
                 <w:webHidden/>
               </w:rPr>
-              <w:instrText xml:space="preserve"> PAGEREF _Toc510868433 \h </w:instrText>
+              <w:instrText xml:space="preserve"> PAGEREF _Toc510974477 \h </w:instrText>
             </w:r>
             <w:r>
               <w:rPr>
@@ -1166,7 +1311,7 @@
                 <w:noProof/>
                 <w:webHidden/>
               </w:rPr>
-              <w:t>6</w:t>
+              <w:t>7</w:t>
             </w:r>
             <w:r>
               <w:rPr>
@@ -1187,7 +1332,7 @@
               <w:noProof/>
             </w:rPr>
           </w:pPr>
-          <w:hyperlink w:anchor="_Toc510868434" w:history="1">
+          <w:hyperlink w:anchor="_Toc510974478" w:history="1">
             <w:r>
               <w:rPr>
                 <w:rStyle w:val="Hiperligao"/>
@@ -1215,7 +1360,7 @@
                 <w:noProof/>
                 <w:webHidden/>
               </w:rPr>
-              <w:instrText xml:space="preserve"> PAGEREF _Toc510868434 \h </w:instrText>
+              <w:instrText xml:space="preserve"> PAGEREF _Toc510974478 \h </w:instrText>
             </w:r>
             <w:r>
               <w:rPr>
@@ -1235,7 +1380,7 @@
                 <w:noProof/>
                 <w:webHidden/>
               </w:rPr>
-              <w:t>7</w:t>
+              <w:t>8</w:t>
             </w:r>
             <w:r>
               <w:rPr>
@@ -1256,7 +1401,7 @@
               <w:noProof/>
             </w:rPr>
           </w:pPr>
-          <w:hyperlink w:anchor="_Toc510868435" w:history="1">
+          <w:hyperlink w:anchor="_Toc510974479" w:history="1">
             <w:r>
               <w:rPr>
                 <w:rStyle w:val="Hiperligao"/>
@@ -1284,7 +1429,7 @@
                 <w:noProof/>
                 <w:webHidden/>
               </w:rPr>
-              <w:instrText xml:space="preserve"> PAGEREF _Toc510868435 \h </w:instrText>
+              <w:instrText xml:space="preserve"> PAGEREF _Toc510974479 \h </w:instrText>
             </w:r>
             <w:r>
               <w:rPr>
@@ -1304,7 +1449,7 @@
                 <w:noProof/>
                 <w:webHidden/>
               </w:rPr>
-              <w:t>7</w:t>
+              <w:t>8</w:t>
             </w:r>
             <w:r>
               <w:rPr>
@@ -1325,10 +1470,11 @@
               <w:noProof/>
             </w:rPr>
           </w:pPr>
-          <w:hyperlink w:anchor="_Toc510868436" w:history="1">
+          <w:hyperlink w:anchor="_Toc510974480" w:history="1">
             <w:r>
               <w:rPr>
                 <w:rStyle w:val="Hiperligao"/>
+                <w:rFonts w:cstheme="minorHAnsi"/>
                 <w:noProof/>
               </w:rPr>
               <w:t>Sobre os dados de entrada</w:t>
@@ -1352,7 +1498,7 @@
                 <w:noProof/>
                 <w:webHidden/>
               </w:rPr>
-              <w:instrText xml:space="preserve"> PAGEREF _Toc510868436 \h </w:instrText>
+              <w:instrText xml:space="preserve"> PAGEREF _Toc510974480 \h </w:instrText>
             </w:r>
             <w:r>
               <w:rPr>
@@ -1372,7 +1518,7 @@
                 <w:noProof/>
                 <w:webHidden/>
               </w:rPr>
-              <w:t>7</w:t>
+              <w:t>8</w:t>
             </w:r>
             <w:r>
               <w:rPr>
@@ -1393,10 +1539,11 @@
               <w:noProof/>
             </w:rPr>
           </w:pPr>
-          <w:hyperlink w:anchor="_Toc510868437" w:history="1">
+          <w:hyperlink w:anchor="_Toc510974481" w:history="1">
             <w:r>
               <w:rPr>
                 <w:rStyle w:val="Hiperligao"/>
+                <w:rFonts w:cstheme="minorHAnsi"/>
                 <w:noProof/>
               </w:rPr>
               <w:t>Sobre os dados de saída</w:t>
@@ -1420,7 +1567,7 @@
                 <w:noProof/>
                 <w:webHidden/>
               </w:rPr>
-              <w:instrText xml:space="preserve"> PAGEREF _Toc510868437 \h </w:instrText>
+              <w:instrText xml:space="preserve"> PAGEREF _Toc510974481 \h </w:instrText>
             </w:r>
             <w:r>
               <w:rPr>
@@ -1440,7 +1587,7 @@
                 <w:noProof/>
                 <w:webHidden/>
               </w:rPr>
-              <w:t>7</w:t>
+              <w:t>8</w:t>
             </w:r>
             <w:r>
               <w:rPr>
@@ -1461,10 +1608,11 @@
               <w:noProof/>
             </w:rPr>
           </w:pPr>
-          <w:hyperlink w:anchor="_Toc510868438" w:history="1">
+          <w:hyperlink w:anchor="_Toc510974482" w:history="1">
             <w:r>
               <w:rPr>
                 <w:rStyle w:val="Hiperligao"/>
+                <w:rFonts w:cstheme="minorHAnsi"/>
                 <w:noProof/>
               </w:rPr>
               <w:t>Funções objetivo</w:t>
@@ -1488,7 +1636,7 @@
                 <w:noProof/>
                 <w:webHidden/>
               </w:rPr>
-              <w:instrText xml:space="preserve"> PAGEREF _Toc510868438 \h </w:instrText>
+              <w:instrText xml:space="preserve"> PAGEREF _Toc510974482 \h </w:instrText>
             </w:r>
             <w:r>
               <w:rPr>
@@ -1508,7 +1656,77 @@
                 <w:noProof/>
                 <w:webHidden/>
               </w:rPr>
-              <w:t>7</w:t>
+              <w:t>8</w:t>
+            </w:r>
+            <w:r>
+              <w:rPr>
+                <w:noProof/>
+                <w:webHidden/>
+              </w:rPr>
+              <w:fldChar w:fldCharType="end"/>
+            </w:r>
+          </w:hyperlink>
+        </w:p>
+        <w:p>
+          <w:pPr>
+            <w:pStyle w:val="ndice2"/>
+            <w:tabs>
+              <w:tab w:val="right" w:leader="dot" w:pos="8494"/>
+            </w:tabs>
+            <w:ind w:left="0"/>
+            <w:rPr>
+              <w:noProof/>
+            </w:rPr>
+          </w:pPr>
+          <w:hyperlink w:anchor="_Toc510974483" w:history="1">
+            <w:r>
+              <w:rPr>
+                <w:rStyle w:val="Hiperligao"/>
+                <w:rFonts w:cstheme="minorHAnsi"/>
+                <w:noProof/>
+              </w:rPr>
+              <w:t>Descrição da solução</w:t>
+            </w:r>
+            <w:r>
+              <w:rPr>
+                <w:noProof/>
+                <w:webHidden/>
+              </w:rPr>
+              <w:tab/>
+            </w:r>
+            <w:r>
+              <w:rPr>
+                <w:noProof/>
+                <w:webHidden/>
+              </w:rPr>
+              <w:fldChar w:fldCharType="begin"/>
+            </w:r>
+            <w:r>
+              <w:rPr>
+                <w:noProof/>
+                <w:webHidden/>
+              </w:rPr>
+              <w:instrText xml:space="preserve"> PAGEREF _Toc510974483 \h </w:instrText>
+            </w:r>
+            <w:r>
+              <w:rPr>
+                <w:noProof/>
+                <w:webHidden/>
+              </w:rPr>
+            </w:r>
+            <w:r>
+              <w:rPr>
+                <w:noProof/>
+                <w:webHidden/>
+              </w:rPr>
+              <w:fldChar w:fldCharType="separate"/>
+            </w:r>
+            <w:r>
+              <w:rPr>
+                <w:noProof/>
+                <w:webHidden/>
+              </w:rPr>
+              <w:t>9</w:t>
             </w:r>
             <w:r>
               <w:rPr>
@@ -1569,7 +1787,7 @@
           <w:szCs w:val="40"/>
         </w:rPr>
       </w:pPr>
-      <w:bookmarkStart w:id="0" w:name="_Toc510868427"/>
+      <w:bookmarkStart w:id="0" w:name="_Toc510974469"/>
       <w:r>
         <w:rPr>
           <w:rFonts w:asciiTheme="minorHAnsi" w:hAnsiTheme="minorHAnsi" w:cstheme="minorHAnsi"/>
@@ -1722,7 +1940,7 @@
           <w:szCs w:val="40"/>
         </w:rPr>
       </w:pPr>
-      <w:bookmarkStart w:id="1" w:name="_Toc510868428"/>
+      <w:bookmarkStart w:id="1" w:name="_Toc510974470"/>
       <w:r>
         <w:rPr>
           <w:rFonts w:asciiTheme="minorHAnsi" w:hAnsiTheme="minorHAnsi" w:cstheme="minorHAnsi"/>
@@ -1940,7 +2158,7 @@
           <w:szCs w:val="40"/>
         </w:rPr>
       </w:pPr>
-      <w:bookmarkStart w:id="2" w:name="_Toc510868429"/>
+      <w:bookmarkStart w:id="2" w:name="_Toc510974471"/>
       <w:r>
         <w:rPr>
           <w:rFonts w:asciiTheme="minorHAnsi" w:hAnsiTheme="minorHAnsi" w:cstheme="minorHAnsi"/>
@@ -1952,444 +2170,591 @@
       </w:r>
       <w:bookmarkEnd w:id="2"/>
     </w:p>
-    <w:p>
-      <w:pPr>
+    <w:p/>
+    <w:p>
+      <w:pPr>
+        <w:rPr>
+          <w:rFonts w:cstheme="minorHAnsi"/>
+          <w:sz w:val="26"/>
+          <w:szCs w:val="26"/>
+        </w:rPr>
+      </w:pPr>
+      <w:r>
+        <w:rPr>
+          <w:rFonts w:cstheme="minorHAnsi"/>
+          <w:sz w:val="26"/>
+          <w:szCs w:val="26"/>
+        </w:rPr>
+        <w:t>O problema em questão foi decomposto em duas iterações:</w:t>
+      </w:r>
+    </w:p>
+    <w:p>
+      <w:pPr>
+        <w:pStyle w:val="Cabealho2"/>
+        <w:rPr>
+          <w:rFonts w:asciiTheme="minorHAnsi" w:eastAsiaTheme="minorEastAsia" w:hAnsiTheme="minorHAnsi" w:cstheme="minorHAnsi"/>
+          <w:color w:val="auto"/>
+        </w:rPr>
+      </w:pPr>
+    </w:p>
+    <w:p>
+      <w:pPr>
+        <w:pStyle w:val="Cabealho2"/>
+        <w:rPr>
+          <w:rFonts w:asciiTheme="minorHAnsi" w:hAnsiTheme="minorHAnsi" w:cstheme="minorHAnsi"/>
+        </w:rPr>
+      </w:pPr>
+      <w:bookmarkStart w:id="3" w:name="_Toc510974472"/>
+      <w:r>
+        <w:rPr>
+          <w:rFonts w:asciiTheme="minorHAnsi" w:hAnsiTheme="minorHAnsi" w:cstheme="minorHAnsi"/>
+        </w:rPr>
+        <w:t xml:space="preserve">1ªiteração: </w:t>
+      </w:r>
+      <w:r>
+        <w:rPr>
+          <w:rFonts w:asciiTheme="minorHAnsi" w:hAnsiTheme="minorHAnsi" w:cstheme="minorHAnsi"/>
+        </w:rPr>
+        <w:t>percurso mais rápido</w:t>
+      </w:r>
+      <w:bookmarkEnd w:id="3"/>
+    </w:p>
+    <w:p/>
+    <w:p>
+      <w:pPr>
+        <w:rPr>
+          <w:sz w:val="26"/>
+          <w:szCs w:val="26"/>
+        </w:rPr>
+      </w:pPr>
+      <w:r>
+        <w:rPr>
+          <w:sz w:val="26"/>
+          <w:szCs w:val="26"/>
+        </w:rPr>
+        <w:t>Numa primeira fase</w:t>
+      </w:r>
+      <w:r>
+        <w:rPr>
+          <w:sz w:val="26"/>
+          <w:szCs w:val="26"/>
+        </w:rPr>
+        <w:t>,</w:t>
+      </w:r>
+      <w:r>
+        <w:rPr>
+          <w:sz w:val="26"/>
+          <w:szCs w:val="26"/>
+        </w:rPr>
+        <w:t xml:space="preserve"> o objetivo tratou-se simplesmente em calcular </w:t>
+      </w:r>
+      <w:r>
+        <w:rPr>
+          <w:sz w:val="26"/>
+          <w:szCs w:val="26"/>
+        </w:rPr>
+        <w:t xml:space="preserve">a rota </w:t>
+      </w:r>
+      <w:r>
+        <w:rPr>
+          <w:sz w:val="26"/>
+          <w:szCs w:val="26"/>
+        </w:rPr>
+        <w:t>mais curt</w:t>
+      </w:r>
+      <w:r>
+        <w:rPr>
+          <w:sz w:val="26"/>
+          <w:szCs w:val="26"/>
+        </w:rPr>
+        <w:t>a</w:t>
+      </w:r>
+      <w:r>
+        <w:rPr>
+          <w:sz w:val="26"/>
+          <w:szCs w:val="26"/>
+        </w:rPr>
+        <w:t xml:space="preserve"> entre a origem e o destino do condutor</w:t>
+      </w:r>
+      <w:r>
+        <w:rPr>
+          <w:sz w:val="26"/>
+          <w:szCs w:val="26"/>
+        </w:rPr>
+        <w:t>. Deste modo, os passageiros transportados seriam aqueles cujos caminhos mais curtos (entre as origens e destinos dos mesmos) estivesse contido de forma parcial ou total no trajeto do mais rápido do condutor.</w:t>
+      </w:r>
+    </w:p>
+    <w:p>
+      <w:pPr>
+        <w:rPr>
+          <w:sz w:val="26"/>
+          <w:szCs w:val="26"/>
+        </w:rPr>
+      </w:pPr>
+      <w:r>
+        <w:rPr>
+          <w:sz w:val="26"/>
+          <w:szCs w:val="26"/>
+        </w:rPr>
+        <w:t>É importante notar que o percurso só pode ser calculado caso existam vias de ligação, diretas ou indiretas entre a origem e o destino considerados.</w:t>
+      </w:r>
+    </w:p>
+    <w:p>
+      <w:pPr>
+        <w:pStyle w:val="Cabealho2"/>
+        <w:rPr>
+          <w:rFonts w:asciiTheme="minorHAnsi" w:hAnsiTheme="minorHAnsi" w:cstheme="minorHAnsi"/>
+          <w:u w:val="single"/>
+        </w:rPr>
+      </w:pPr>
+    </w:p>
+    <w:p>
+      <w:pPr>
+        <w:pStyle w:val="Cabealho2"/>
+        <w:rPr>
+          <w:rFonts w:asciiTheme="minorHAnsi" w:hAnsiTheme="minorHAnsi" w:cstheme="minorHAnsi"/>
+        </w:rPr>
+      </w:pPr>
+      <w:bookmarkStart w:id="4" w:name="_Toc510974473"/>
+      <w:r>
+        <w:rPr>
+          <w:rFonts w:asciiTheme="minorHAnsi" w:hAnsiTheme="minorHAnsi" w:cstheme="minorHAnsi"/>
+        </w:rPr>
+        <w:t xml:space="preserve">2ªiteração: </w:t>
+      </w:r>
+      <w:r>
+        <w:rPr>
+          <w:rFonts w:asciiTheme="minorHAnsi" w:hAnsiTheme="minorHAnsi" w:cstheme="minorHAnsi"/>
+        </w:rPr>
+        <w:t>percurso mais rápido que maximize o número de passageiros</w:t>
+      </w:r>
+      <w:r>
+        <w:rPr>
+          <w:rFonts w:asciiTheme="minorHAnsi" w:hAnsiTheme="minorHAnsi" w:cstheme="minorHAnsi"/>
+        </w:rPr>
+        <w:t xml:space="preserve"> sem restrições temporais</w:t>
+      </w:r>
+      <w:r>
+        <w:rPr>
+          <w:rFonts w:asciiTheme="minorHAnsi" w:hAnsiTheme="minorHAnsi" w:cstheme="minorHAnsi"/>
+        </w:rPr>
+        <w:t xml:space="preserve"> e de capacidade</w:t>
+      </w:r>
+      <w:bookmarkEnd w:id="4"/>
+    </w:p>
+    <w:p/>
+    <w:p>
+      <w:pPr>
+        <w:rPr>
+          <w:sz w:val="26"/>
+          <w:szCs w:val="26"/>
+        </w:rPr>
+      </w:pPr>
+      <w:r>
+        <w:rPr>
+          <w:sz w:val="26"/>
+          <w:szCs w:val="26"/>
+        </w:rPr>
+        <w:t xml:space="preserve">Numa segunda fase, o cálculo do caminho teve em consideração o número de pessoas a transportar, sendo que o objetivo passou a ser o caminho mais curto que permitisse o transporte do máximo número de pessoas. </w:t>
+      </w:r>
+    </w:p>
+    <w:p>
+      <w:pPr>
+        <w:rPr>
+          <w:sz w:val="26"/>
+          <w:szCs w:val="26"/>
+        </w:rPr>
+      </w:pPr>
+      <w:r>
+        <w:rPr>
+          <w:sz w:val="26"/>
+          <w:szCs w:val="26"/>
+        </w:rPr>
+        <w:t>É de notar que a maximização do número de passageiros foi privilegiada sobre a minimização do tempo de viagem.</w:t>
+      </w:r>
+    </w:p>
+    <w:p>
+      <w:pPr>
+        <w:rPr>
+          <w:sz w:val="26"/>
+          <w:szCs w:val="26"/>
+        </w:rPr>
+      </w:pPr>
+      <w:proofErr w:type="gramStart"/>
+      <w:r>
+        <w:rPr>
+          <w:sz w:val="26"/>
+          <w:szCs w:val="26"/>
+        </w:rPr>
+        <w:t>A capacidade do veículo do condutor bem como qualquer tipo de condicionamentos temporais foram</w:t>
+      </w:r>
+      <w:proofErr w:type="gramEnd"/>
+      <w:r>
+        <w:rPr>
+          <w:sz w:val="26"/>
+          <w:szCs w:val="26"/>
+        </w:rPr>
+        <w:t xml:space="preserve"> desprezados.</w:t>
+      </w:r>
+    </w:p>
+    <w:p/>
+    <w:p/>
+    <w:p/>
+    <w:p/>
+    <w:p/>
+    <w:p/>
+    <w:p/>
+    <w:p/>
+    <w:p/>
+    <w:p/>
+    <w:p>
+      <w:pPr>
+        <w:pStyle w:val="Cabealho2"/>
+        <w:rPr>
+          <w:rFonts w:asciiTheme="minorHAnsi" w:hAnsiTheme="minorHAnsi" w:cstheme="minorHAnsi"/>
+        </w:rPr>
+      </w:pPr>
+      <w:bookmarkStart w:id="5" w:name="_Toc510974474"/>
+      <w:r>
+        <w:lastRenderedPageBreak/>
+        <w:t xml:space="preserve">3ªiteração: </w:t>
+      </w:r>
+      <w:r>
+        <w:rPr>
+          <w:rFonts w:asciiTheme="minorHAnsi" w:hAnsiTheme="minorHAnsi" w:cstheme="minorHAnsi"/>
+        </w:rPr>
+        <w:t xml:space="preserve">percurso mais rápido que maximize o número de passageiros </w:t>
+      </w:r>
+      <w:r>
+        <w:rPr>
+          <w:rFonts w:asciiTheme="minorHAnsi" w:hAnsiTheme="minorHAnsi" w:cstheme="minorHAnsi"/>
+        </w:rPr>
+        <w:t xml:space="preserve">com </w:t>
+      </w:r>
+      <w:r>
+        <w:rPr>
+          <w:rFonts w:asciiTheme="minorHAnsi" w:hAnsiTheme="minorHAnsi" w:cstheme="minorHAnsi"/>
+        </w:rPr>
+        <w:t>restrições temporais</w:t>
+      </w:r>
+      <w:r>
+        <w:rPr>
+          <w:rFonts w:asciiTheme="minorHAnsi" w:hAnsiTheme="minorHAnsi" w:cstheme="minorHAnsi"/>
+        </w:rPr>
+        <w:t xml:space="preserve"> e de capacidade</w:t>
+      </w:r>
+      <w:bookmarkEnd w:id="5"/>
+    </w:p>
+    <w:p/>
+    <w:p>
+      <w:pPr>
+        <w:rPr>
+          <w:sz w:val="26"/>
+          <w:szCs w:val="26"/>
+        </w:rPr>
+      </w:pPr>
+      <w:r>
+        <w:rPr>
+          <w:sz w:val="26"/>
+          <w:szCs w:val="26"/>
+        </w:rPr>
+        <w:t>Numa terceira fase</w:t>
+      </w:r>
+      <w:r>
+        <w:rPr>
+          <w:sz w:val="26"/>
+          <w:szCs w:val="26"/>
+        </w:rPr>
+        <w:t>, foram</w:t>
+      </w:r>
+      <w:r>
+        <w:rPr>
+          <w:sz w:val="26"/>
+          <w:szCs w:val="26"/>
+        </w:rPr>
+        <w:t xml:space="preserve"> consideradas</w:t>
+      </w:r>
+      <w:r>
+        <w:rPr>
+          <w:sz w:val="26"/>
+          <w:szCs w:val="26"/>
+        </w:rPr>
+        <w:t xml:space="preserve"> algumas restrições, nomeadamente a capacidade do veículo em cada ponto de recolha de passageiros, o limite de tempo, imposto pelo condutor e pelos passageiros, de chegada ao destino e as horas de comparência nos pontos de encontro. </w:t>
+      </w:r>
+    </w:p>
+    <w:p>
+      <w:pPr>
+        <w:rPr>
+          <w:sz w:val="26"/>
+          <w:szCs w:val="26"/>
+        </w:rPr>
+      </w:pPr>
+      <w:r>
+        <w:rPr>
+          <w:sz w:val="26"/>
+          <w:szCs w:val="26"/>
+        </w:rPr>
+        <w:t>Assim sendo a rota calculada teria de ter uma duração menor ou igual ao limite de tempo definido pelo motorista.</w:t>
+      </w:r>
+      <w:r>
+        <w:rPr>
+          <w:sz w:val="26"/>
+          <w:szCs w:val="26"/>
+        </w:rPr>
+        <w:t xml:space="preserve"> </w:t>
+      </w:r>
+      <w:r>
+        <w:rPr>
+          <w:sz w:val="26"/>
+          <w:szCs w:val="26"/>
+        </w:rPr>
+        <w:t>Do mesmo modo, só seriam recolhidas pessoas cujo limite de tempo imposto não fosse excedid</w:t>
+      </w:r>
+      <w:r>
+        <w:rPr>
+          <w:sz w:val="26"/>
+          <w:szCs w:val="26"/>
+        </w:rPr>
+        <w:t>o.</w:t>
+      </w:r>
+    </w:p>
+    <w:p>
+      <w:pPr>
+        <w:rPr>
+          <w:sz w:val="26"/>
+          <w:szCs w:val="26"/>
+        </w:rPr>
+      </w:pPr>
+      <w:r>
+        <w:rPr>
+          <w:sz w:val="26"/>
+          <w:szCs w:val="26"/>
+        </w:rPr>
+        <w:t>Relativamente ao limite de capacidade, c</w:t>
+      </w:r>
+      <w:r>
+        <w:rPr>
+          <w:sz w:val="26"/>
+          <w:szCs w:val="26"/>
+        </w:rPr>
+        <w:t>aso o automóvel se encontrasse completamente ocupado ou</w:t>
+      </w:r>
+      <w:r>
+        <w:rPr>
+          <w:sz w:val="26"/>
+          <w:szCs w:val="26"/>
+        </w:rPr>
+        <w:t xml:space="preserve"> não tivesse lugares disponíveis para acomodar todos os elementos de um grupo os passageiros não seriam transportados.</w:t>
+      </w:r>
+      <w:r>
+        <w:rPr>
+          <w:sz w:val="26"/>
+          <w:szCs w:val="26"/>
+        </w:rPr>
+        <w:t xml:space="preserve"> </w:t>
+      </w:r>
+    </w:p>
+    <w:p/>
+    <w:p>
+      <w:pPr>
+        <w:pStyle w:val="Cabealho2"/>
+        <w:rPr>
+          <w:rFonts w:asciiTheme="minorHAnsi" w:hAnsiTheme="minorHAnsi" w:cstheme="minorHAnsi"/>
+        </w:rPr>
+      </w:pPr>
+      <w:bookmarkStart w:id="6" w:name="_Toc510974475"/>
+      <w:r>
+        <w:rPr>
+          <w:rFonts w:asciiTheme="minorHAnsi" w:hAnsiTheme="minorHAnsi" w:cstheme="minorHAnsi"/>
+        </w:rPr>
+        <w:t>4ªiteração: alargamento do critério de escolha de passageiros</w:t>
+      </w:r>
+      <w:bookmarkEnd w:id="6"/>
+    </w:p>
+    <w:p/>
+    <w:p>
+      <w:pPr>
+        <w:spacing w:line="259" w:lineRule="auto"/>
+        <w:rPr>
+          <w:rFonts w:cstheme="minorHAnsi"/>
+          <w:sz w:val="26"/>
+          <w:szCs w:val="26"/>
+        </w:rPr>
+      </w:pPr>
+      <w:r>
+        <w:rPr>
+          <w:rFonts w:cstheme="minorHAnsi"/>
+          <w:sz w:val="26"/>
+          <w:szCs w:val="26"/>
+        </w:rPr>
+        <w:t xml:space="preserve">Numa quarta fase, </w:t>
+      </w:r>
+      <w:r>
+        <w:rPr>
+          <w:rFonts w:cstheme="minorHAnsi"/>
+          <w:sz w:val="26"/>
+          <w:szCs w:val="26"/>
+        </w:rPr>
+        <w:t xml:space="preserve">a escolha de passageiros foi alargada </w:t>
+      </w:r>
+      <w:r>
+        <w:rPr>
+          <w:rFonts w:cstheme="minorHAnsi"/>
+          <w:sz w:val="26"/>
+          <w:szCs w:val="26"/>
+        </w:rPr>
+        <w:t>de modo a</w:t>
+      </w:r>
+      <w:bookmarkStart w:id="7" w:name="_GoBack"/>
+      <w:bookmarkEnd w:id="7"/>
+      <w:r>
+        <w:rPr>
+          <w:rFonts w:cstheme="minorHAnsi"/>
+          <w:sz w:val="26"/>
+          <w:szCs w:val="26"/>
+        </w:rPr>
+        <w:t xml:space="preserve"> que pessoas cujo trajeto mais curto não estivesse contido no itinerário do condutor passassem a ser transportada caso os pontos de </w:t>
+      </w:r>
+      <w:r>
+        <w:rPr>
+          <w:rFonts w:cstheme="minorHAnsi"/>
+          <w:sz w:val="26"/>
+          <w:szCs w:val="26"/>
+        </w:rPr>
+        <w:t xml:space="preserve">origem e </w:t>
+      </w:r>
+      <w:r>
+        <w:rPr>
+          <w:rFonts w:cstheme="minorHAnsi"/>
+          <w:sz w:val="26"/>
+          <w:szCs w:val="26"/>
+        </w:rPr>
+        <w:t xml:space="preserve">de </w:t>
+      </w:r>
+      <w:r>
+        <w:rPr>
+          <w:rFonts w:cstheme="minorHAnsi"/>
+          <w:sz w:val="26"/>
+          <w:szCs w:val="26"/>
+        </w:rPr>
+        <w:t>desti</w:t>
+      </w:r>
+      <w:r>
+        <w:rPr>
+          <w:rFonts w:cstheme="minorHAnsi"/>
+          <w:sz w:val="26"/>
+          <w:szCs w:val="26"/>
+        </w:rPr>
+        <w:t xml:space="preserve">no </w:t>
+      </w:r>
+      <w:r>
+        <w:rPr>
+          <w:rFonts w:cstheme="minorHAnsi"/>
+          <w:sz w:val="26"/>
+          <w:szCs w:val="26"/>
+        </w:rPr>
+        <w:t>estivessem contidos, tendo sempre em consideração as restrições impostas.</w:t>
+      </w:r>
+    </w:p>
+    <w:p>
+      <w:pPr>
+        <w:spacing w:line="259" w:lineRule="auto"/>
         <w:rPr>
           <w:rFonts w:cstheme="minorHAnsi"/>
           <w:sz w:val="28"/>
           <w:szCs w:val="28"/>
-          <w:u w:val="single"/>
-        </w:rPr>
-      </w:pPr>
-    </w:p>
-    <w:p>
-      <w:pPr>
-        <w:rPr>
-          <w:rFonts w:cstheme="minorHAnsi"/>
-          <w:sz w:val="26"/>
-          <w:szCs w:val="26"/>
-        </w:rPr>
-      </w:pPr>
-      <w:r>
-        <w:rPr>
-          <w:rFonts w:cstheme="minorHAnsi"/>
-          <w:sz w:val="26"/>
-          <w:szCs w:val="26"/>
-        </w:rPr>
-        <w:t>O problema em questão foi decomposto em duas iterações:</w:t>
-      </w:r>
-    </w:p>
-    <w:p>
-      <w:pPr>
-        <w:rPr>
-          <w:rFonts w:cstheme="minorHAnsi"/>
-          <w:sz w:val="26"/>
-          <w:szCs w:val="26"/>
-        </w:rPr>
-      </w:pPr>
-    </w:p>
-    <w:p>
-      <w:pPr>
-        <w:pStyle w:val="Cabealho2"/>
-        <w:rPr>
-          <w:rFonts w:asciiTheme="minorHAnsi" w:hAnsiTheme="minorHAnsi" w:cstheme="minorHAnsi"/>
-        </w:rPr>
-      </w:pPr>
-      <w:bookmarkStart w:id="3" w:name="_Toc510868430"/>
-      <w:r>
-        <w:rPr>
-          <w:rFonts w:asciiTheme="minorHAnsi" w:hAnsiTheme="minorHAnsi" w:cstheme="minorHAnsi"/>
-        </w:rPr>
-        <w:t>1ªiteração: recolha de pessoas cujo percurso mais rápido se insira no percurso do condutor</w:t>
-      </w:r>
-      <w:bookmarkEnd w:id="3"/>
-    </w:p>
-    <w:p>
-      <w:pPr>
-        <w:rPr>
-          <w:rFonts w:cstheme="minorHAnsi"/>
-        </w:rPr>
-      </w:pPr>
-    </w:p>
-    <w:p>
-      <w:pPr>
-        <w:rPr>
-          <w:rFonts w:cstheme="minorHAnsi"/>
-          <w:sz w:val="26"/>
-          <w:szCs w:val="26"/>
-        </w:rPr>
-      </w:pPr>
-      <w:r>
-        <w:rPr>
-          <w:rFonts w:cstheme="minorHAnsi"/>
-          <w:sz w:val="26"/>
-          <w:szCs w:val="26"/>
-        </w:rPr>
-        <w:t>Numa primeira abordagem do problema foram apenas considerad</w:t>
-      </w:r>
-      <w:r>
-        <w:rPr>
-          <w:rFonts w:cstheme="minorHAnsi"/>
-          <w:sz w:val="26"/>
-          <w:szCs w:val="26"/>
-        </w:rPr>
-        <w:t>o</w:t>
-      </w:r>
-      <w:r>
-        <w:rPr>
-          <w:rFonts w:cstheme="minorHAnsi"/>
-          <w:sz w:val="26"/>
-          <w:szCs w:val="26"/>
-        </w:rPr>
-        <w:t>s como possíveis passageiros as pessoas cujo caminho mais curto coincidisse parcial ou totalmente com o percurso do condutor, tendo sempre em consideração as restrições temporais impostas e as horas de chegada dos passageiros e dos condutores aos pontos de encontro</w:t>
-      </w:r>
-      <w:r>
-        <w:rPr>
-          <w:rFonts w:cstheme="minorHAnsi"/>
-          <w:sz w:val="26"/>
-          <w:szCs w:val="26"/>
-        </w:rPr>
-        <w:t>.</w:t>
-      </w:r>
-      <w:r>
-        <w:rPr>
-          <w:rFonts w:cstheme="minorHAnsi"/>
-          <w:sz w:val="26"/>
-          <w:szCs w:val="26"/>
-        </w:rPr>
-        <w:t xml:space="preserve"> A capacidade d</w:t>
-      </w:r>
-      <w:r>
-        <w:rPr>
-          <w:rFonts w:cstheme="minorHAnsi"/>
-          <w:sz w:val="26"/>
-          <w:szCs w:val="26"/>
-        </w:rPr>
-        <w:t>o</w:t>
-      </w:r>
-      <w:r>
-        <w:rPr>
-          <w:rFonts w:cstheme="minorHAnsi"/>
-          <w:sz w:val="26"/>
-          <w:szCs w:val="26"/>
-        </w:rPr>
-        <w:t xml:space="preserve"> </w:t>
-      </w:r>
-      <w:r>
-        <w:rPr>
-          <w:rFonts w:cstheme="minorHAnsi"/>
-          <w:sz w:val="26"/>
-          <w:szCs w:val="26"/>
-        </w:rPr>
-        <w:t>veículo</w:t>
-      </w:r>
-      <w:r>
-        <w:rPr>
-          <w:rFonts w:cstheme="minorHAnsi"/>
-          <w:sz w:val="26"/>
-          <w:szCs w:val="26"/>
-        </w:rPr>
-        <w:t xml:space="preserve"> também foi uma restrição imposta.</w:t>
-      </w:r>
-    </w:p>
-    <w:p>
-      <w:pPr>
-        <w:rPr>
-          <w:rFonts w:cstheme="minorHAnsi"/>
-          <w:sz w:val="26"/>
-          <w:szCs w:val="26"/>
-        </w:rPr>
-      </w:pPr>
-      <w:r>
-        <w:rPr>
-          <w:rFonts w:cstheme="minorHAnsi"/>
-          <w:sz w:val="26"/>
-          <w:szCs w:val="26"/>
-        </w:rPr>
-        <w:t>Convém salientar que a familiaridade entre pessoas foi considerada sendo que grupos de pessoas que via</w:t>
-      </w:r>
-      <w:r>
-        <w:rPr>
-          <w:rFonts w:cstheme="minorHAnsi"/>
-          <w:sz w:val="26"/>
-          <w:szCs w:val="26"/>
-        </w:rPr>
-        <w:t>jassem</w:t>
-      </w:r>
-      <w:r>
-        <w:rPr>
-          <w:rFonts w:cstheme="minorHAnsi"/>
-          <w:sz w:val="26"/>
-          <w:szCs w:val="26"/>
-        </w:rPr>
-        <w:t xml:space="preserve"> em conjunto não pod</w:t>
-      </w:r>
-      <w:r>
-        <w:rPr>
-          <w:rFonts w:cstheme="minorHAnsi"/>
-          <w:sz w:val="26"/>
-          <w:szCs w:val="26"/>
-        </w:rPr>
-        <w:t>eriam</w:t>
-      </w:r>
-      <w:r>
-        <w:rPr>
-          <w:rFonts w:cstheme="minorHAnsi"/>
-          <w:sz w:val="26"/>
-          <w:szCs w:val="26"/>
-        </w:rPr>
-        <w:t xml:space="preserve"> ser separados, ou seja, um grupo só ser</w:t>
-      </w:r>
-      <w:r>
-        <w:rPr>
-          <w:rFonts w:cstheme="minorHAnsi"/>
-          <w:sz w:val="26"/>
-          <w:szCs w:val="26"/>
-        </w:rPr>
-        <w:t xml:space="preserve">ia </w:t>
-      </w:r>
-      <w:r>
-        <w:rPr>
-          <w:rFonts w:cstheme="minorHAnsi"/>
-          <w:sz w:val="26"/>
-          <w:szCs w:val="26"/>
-        </w:rPr>
-        <w:t>transportado caso no veículo exist</w:t>
-      </w:r>
-      <w:r>
-        <w:rPr>
-          <w:rFonts w:cstheme="minorHAnsi"/>
-          <w:sz w:val="26"/>
-          <w:szCs w:val="26"/>
-        </w:rPr>
-        <w:t>issem</w:t>
-      </w:r>
-      <w:r>
-        <w:rPr>
-          <w:rFonts w:cstheme="minorHAnsi"/>
-          <w:sz w:val="26"/>
-          <w:szCs w:val="26"/>
-        </w:rPr>
-        <w:t xml:space="preserve"> lugares disponíveis para acomodar todos os elementos do</w:t>
-      </w:r>
-      <w:r>
-        <w:rPr>
-          <w:rFonts w:cstheme="minorHAnsi"/>
-          <w:sz w:val="26"/>
-          <w:szCs w:val="26"/>
-        </w:rPr>
-        <w:t xml:space="preserve"> mesmo.</w:t>
-      </w:r>
-    </w:p>
-    <w:p>
-      <w:pPr>
-        <w:rPr>
-          <w:rFonts w:cstheme="minorHAnsi"/>
-          <w:sz w:val="26"/>
-          <w:szCs w:val="26"/>
-        </w:rPr>
-      </w:pPr>
-      <w:r>
-        <w:rPr>
-          <w:rFonts w:cstheme="minorHAnsi"/>
-          <w:sz w:val="26"/>
-          <w:szCs w:val="26"/>
-        </w:rPr>
-        <w:t>No entanto,</w:t>
-      </w:r>
-      <w:r>
-        <w:rPr>
-          <w:rFonts w:cstheme="minorHAnsi"/>
-          <w:sz w:val="26"/>
-          <w:szCs w:val="26"/>
-        </w:rPr>
-        <w:t xml:space="preserve"> pessoas cuja origem e destino estivessem contidas no percurso do condutor não seriam transportadas</w:t>
-      </w:r>
-      <w:r>
-        <w:rPr>
-          <w:rFonts w:cstheme="minorHAnsi"/>
-          <w:sz w:val="26"/>
-          <w:szCs w:val="26"/>
-        </w:rPr>
-        <w:t xml:space="preserve">, </w:t>
-      </w:r>
-      <w:r>
-        <w:rPr>
-          <w:rFonts w:cstheme="minorHAnsi"/>
-          <w:sz w:val="26"/>
-          <w:szCs w:val="26"/>
-        </w:rPr>
-        <w:t>embora</w:t>
-      </w:r>
-      <w:r>
-        <w:rPr>
-          <w:rFonts w:cstheme="minorHAnsi"/>
-          <w:sz w:val="26"/>
-          <w:szCs w:val="26"/>
-        </w:rPr>
-        <w:t xml:space="preserve"> todas as outras restrições fossem cumpridas, se o percurso mais rápido da mesma não estivesse contido (em parte ou na totalidade) no itinerário do motorista.</w:t>
-      </w:r>
-    </w:p>
-    <w:p>
-      <w:pPr>
-        <w:pStyle w:val="Cabealho2"/>
-        <w:rPr>
-          <w:rFonts w:asciiTheme="minorHAnsi" w:hAnsiTheme="minorHAnsi" w:cstheme="minorHAnsi"/>
-        </w:rPr>
-      </w:pPr>
-    </w:p>
-    <w:p>
-      <w:pPr>
-        <w:pStyle w:val="Cabealho2"/>
-        <w:rPr>
-          <w:rFonts w:asciiTheme="minorHAnsi" w:hAnsiTheme="minorHAnsi" w:cstheme="minorHAnsi"/>
-        </w:rPr>
-      </w:pPr>
-      <w:bookmarkStart w:id="4" w:name="_Toc510868431"/>
-      <w:r>
-        <w:rPr>
-          <w:rFonts w:asciiTheme="minorHAnsi" w:hAnsiTheme="minorHAnsi" w:cstheme="minorHAnsi"/>
-        </w:rPr>
-        <w:t>2ªiteração: recolha de pessoas cuja origem e destino estejam contidos no percurso do condutor</w:t>
-      </w:r>
-      <w:bookmarkEnd w:id="4"/>
-    </w:p>
-    <w:p>
-      <w:pPr>
-        <w:rPr>
-          <w:rFonts w:cstheme="minorHAnsi"/>
-        </w:rPr>
-      </w:pPr>
-    </w:p>
-    <w:p>
-      <w:pPr>
-        <w:rPr>
-          <w:rFonts w:cstheme="minorHAnsi"/>
-          <w:sz w:val="26"/>
-          <w:szCs w:val="26"/>
-        </w:rPr>
-      </w:pPr>
-      <w:r>
-        <w:rPr>
-          <w:rFonts w:cstheme="minorHAnsi"/>
-          <w:sz w:val="26"/>
-          <w:szCs w:val="26"/>
-        </w:rPr>
-        <w:t>Numa segunda fase, de modo a evitar a situação descrita na iteração anterior, foi acrescentado ao programa um pós</w:t>
-      </w:r>
-      <w:r>
-        <w:rPr>
-          <w:rFonts w:cstheme="minorHAnsi"/>
-          <w:sz w:val="26"/>
-          <w:szCs w:val="26"/>
-        </w:rPr>
-        <w:t>-</w:t>
-      </w:r>
-      <w:r>
-        <w:rPr>
-          <w:rFonts w:cstheme="minorHAnsi"/>
-          <w:sz w:val="26"/>
-          <w:szCs w:val="26"/>
-        </w:rPr>
-        <w:t xml:space="preserve">processamento que </w:t>
-      </w:r>
-      <w:r>
-        <w:rPr>
-          <w:rFonts w:cstheme="minorHAnsi"/>
-          <w:sz w:val="26"/>
-          <w:szCs w:val="26"/>
-        </w:rPr>
-        <w:t xml:space="preserve">verificasse a </w:t>
-      </w:r>
-      <w:r>
-        <w:rPr>
-          <w:rFonts w:cstheme="minorHAnsi"/>
-          <w:sz w:val="26"/>
-          <w:szCs w:val="26"/>
-        </w:rPr>
-        <w:t>existência de</w:t>
-      </w:r>
-      <w:r>
-        <w:rPr>
-          <w:rFonts w:cstheme="minorHAnsi"/>
-          <w:sz w:val="26"/>
-          <w:szCs w:val="26"/>
-        </w:rPr>
-        <w:t xml:space="preserve"> pessoas que </w:t>
-      </w:r>
-      <w:r>
-        <w:rPr>
-          <w:rFonts w:cstheme="minorHAnsi"/>
-          <w:sz w:val="26"/>
-          <w:szCs w:val="26"/>
-        </w:rPr>
-        <w:t xml:space="preserve">cumprissem todas as restrições de tempo nos pontos de recolha contidos no percurso do condutor, tendo em consideração a lotação do carro nos sucessivos pontos, cuja origem e destino pertencessem </w:t>
-      </w:r>
-      <w:r>
-        <w:rPr>
-          <w:rFonts w:cstheme="minorHAnsi"/>
-          <w:sz w:val="26"/>
-          <w:szCs w:val="26"/>
-        </w:rPr>
-        <w:t>ao</w:t>
-      </w:r>
-      <w:r>
-        <w:rPr>
-          <w:rFonts w:cstheme="minorHAnsi"/>
-          <w:sz w:val="26"/>
-          <w:szCs w:val="26"/>
-        </w:rPr>
-        <w:t xml:space="preserve"> caminho</w:t>
-      </w:r>
-      <w:r>
-        <w:rPr>
-          <w:rFonts w:cstheme="minorHAnsi"/>
-          <w:sz w:val="26"/>
-          <w:szCs w:val="26"/>
-        </w:rPr>
-        <w:t xml:space="preserve"> em questão</w:t>
-      </w:r>
-      <w:r>
-        <w:rPr>
-          <w:rFonts w:cstheme="minorHAnsi"/>
-          <w:sz w:val="26"/>
-          <w:szCs w:val="26"/>
-        </w:rPr>
-        <w:t>.</w:t>
-      </w:r>
-      <w:r>
-        <w:rPr>
-          <w:rFonts w:cstheme="minorHAnsi"/>
-          <w:sz w:val="26"/>
-          <w:szCs w:val="26"/>
-        </w:rPr>
-        <w:t xml:space="preserve"> Se tal acontecesse essas pessoas seriam também transportadas.</w:t>
-      </w:r>
-    </w:p>
-    <w:p>
-      <w:pPr>
-        <w:rPr>
-          <w:rFonts w:cstheme="minorHAnsi"/>
-          <w:sz w:val="26"/>
-          <w:szCs w:val="26"/>
-        </w:rPr>
-      </w:pPr>
-      <w:r>
-        <w:rPr>
-          <w:rFonts w:cstheme="minorHAnsi"/>
-          <w:sz w:val="26"/>
-          <w:szCs w:val="26"/>
-        </w:rPr>
-        <w:t>Como consequência deste pós-processamento,</w:t>
-      </w:r>
-      <w:r>
-        <w:rPr>
-          <w:rFonts w:cstheme="minorHAnsi"/>
-          <w:sz w:val="26"/>
-          <w:szCs w:val="26"/>
-        </w:rPr>
-        <w:t xml:space="preserve"> pessoas cuja origem e destino estivessem contidas no percurso do condutor seriam transportadas se as condições impostas fossem cumpridas.</w:t>
-      </w:r>
+        </w:rPr>
+      </w:pPr>
+    </w:p>
+    <w:p>
+      <w:pPr>
+        <w:spacing w:line="259" w:lineRule="auto"/>
+        <w:rPr>
+          <w:rFonts w:cstheme="minorHAnsi"/>
+          <w:sz w:val="28"/>
+          <w:szCs w:val="28"/>
+        </w:rPr>
+      </w:pPr>
+    </w:p>
+    <w:p>
+      <w:pPr>
+        <w:spacing w:line="259" w:lineRule="auto"/>
+        <w:rPr>
+          <w:rFonts w:cstheme="minorHAnsi"/>
+          <w:sz w:val="28"/>
+          <w:szCs w:val="28"/>
+        </w:rPr>
+      </w:pPr>
+    </w:p>
+    <w:p>
+      <w:pPr>
+        <w:spacing w:line="259" w:lineRule="auto"/>
+        <w:rPr>
+          <w:rFonts w:cstheme="minorHAnsi"/>
+          <w:sz w:val="28"/>
+          <w:szCs w:val="28"/>
+        </w:rPr>
+      </w:pPr>
+    </w:p>
+    <w:p>
+      <w:pPr>
+        <w:spacing w:line="259" w:lineRule="auto"/>
+        <w:rPr>
+          <w:rFonts w:cstheme="minorHAnsi"/>
+          <w:sz w:val="28"/>
+          <w:szCs w:val="28"/>
+        </w:rPr>
+      </w:pPr>
+    </w:p>
+    <w:p>
+      <w:pPr>
+        <w:spacing w:line="259" w:lineRule="auto"/>
+        <w:rPr>
+          <w:rFonts w:cstheme="minorHAnsi"/>
+          <w:sz w:val="28"/>
+          <w:szCs w:val="28"/>
+        </w:rPr>
+      </w:pPr>
+    </w:p>
+    <w:p>
+      <w:pPr>
+        <w:spacing w:line="259" w:lineRule="auto"/>
+        <w:rPr>
+          <w:rFonts w:cstheme="minorHAnsi"/>
+          <w:sz w:val="28"/>
+          <w:szCs w:val="28"/>
+        </w:rPr>
+      </w:pPr>
+    </w:p>
+    <w:p>
+      <w:pPr>
+        <w:spacing w:line="259" w:lineRule="auto"/>
+        <w:rPr>
+          <w:rFonts w:cstheme="minorHAnsi"/>
+          <w:sz w:val="28"/>
+          <w:szCs w:val="28"/>
+        </w:rPr>
+      </w:pPr>
+    </w:p>
+    <w:p>
+      <w:pPr>
+        <w:spacing w:line="259" w:lineRule="auto"/>
+        <w:rPr>
+          <w:rFonts w:cstheme="minorHAnsi"/>
+          <w:sz w:val="28"/>
+          <w:szCs w:val="28"/>
+        </w:rPr>
+      </w:pPr>
+    </w:p>
+    <w:p>
+      <w:pPr>
+        <w:spacing w:line="259" w:lineRule="auto"/>
+        <w:rPr>
+          <w:rFonts w:cstheme="minorHAnsi"/>
+          <w:sz w:val="28"/>
+          <w:szCs w:val="28"/>
+        </w:rPr>
+      </w:pPr>
     </w:p>
     <w:p>
       <w:pPr>
@@ -2410,7 +2775,7 @@
           <w:szCs w:val="40"/>
         </w:rPr>
       </w:pPr>
-      <w:bookmarkStart w:id="5" w:name="_Toc510868432"/>
+      <w:bookmarkStart w:id="8" w:name="_Toc510974476"/>
       <w:r>
         <w:rPr>
           <w:rFonts w:asciiTheme="minorHAnsi" w:hAnsiTheme="minorHAnsi" w:cstheme="minorHAnsi"/>
@@ -2420,7 +2785,7 @@
         <w:lastRenderedPageBreak/>
         <w:t>Formalização do problema</w:t>
       </w:r>
-      <w:bookmarkEnd w:id="5"/>
+      <w:bookmarkEnd w:id="8"/>
     </w:p>
     <w:p>
       <w:pPr>
@@ -2541,14 +2906,14 @@
           <w:rFonts w:asciiTheme="minorHAnsi" w:hAnsiTheme="minorHAnsi" w:cstheme="minorHAnsi"/>
         </w:rPr>
       </w:pPr>
-      <w:bookmarkStart w:id="6" w:name="_Toc510868433"/>
+      <w:bookmarkStart w:id="9" w:name="_Toc510974477"/>
       <w:r>
         <w:rPr>
           <w:rFonts w:asciiTheme="minorHAnsi" w:hAnsiTheme="minorHAnsi" w:cstheme="minorHAnsi"/>
         </w:rPr>
         <w:t>Dados de entrada</w:t>
       </w:r>
-      <w:bookmarkEnd w:id="6"/>
+      <w:bookmarkEnd w:id="9"/>
     </w:p>
     <w:p>
       <w:pPr>
@@ -3479,7 +3844,7 @@
           <w:rFonts w:asciiTheme="minorHAnsi" w:hAnsiTheme="minorHAnsi" w:cstheme="minorHAnsi"/>
         </w:rPr>
       </w:pPr>
-      <w:bookmarkStart w:id="7" w:name="_Toc510868434"/>
+      <w:bookmarkStart w:id="10" w:name="_Toc510974478"/>
       <w:r>
         <w:rPr>
           <w:rFonts w:asciiTheme="minorHAnsi" w:hAnsiTheme="minorHAnsi" w:cstheme="minorHAnsi"/>
@@ -3487,7 +3852,7 @@
         <w:lastRenderedPageBreak/>
         <w:t>Dados de saída</w:t>
       </w:r>
-      <w:bookmarkEnd w:id="7"/>
+      <w:bookmarkEnd w:id="10"/>
     </w:p>
     <w:p>
       <w:pPr>
@@ -4068,14 +4433,14 @@
           <w:rFonts w:asciiTheme="minorHAnsi" w:hAnsiTheme="minorHAnsi" w:cstheme="minorHAnsi"/>
         </w:rPr>
       </w:pPr>
-      <w:bookmarkStart w:id="8" w:name="_Toc510868435"/>
+      <w:bookmarkStart w:id="11" w:name="_Toc510974479"/>
       <w:r>
         <w:rPr>
           <w:rFonts w:asciiTheme="minorHAnsi" w:hAnsiTheme="minorHAnsi" w:cstheme="minorHAnsi"/>
         </w:rPr>
         <w:t>Restrições</w:t>
       </w:r>
-      <w:bookmarkEnd w:id="8"/>
+      <w:bookmarkEnd w:id="11"/>
     </w:p>
     <w:p>
       <w:pPr>
@@ -4092,14 +4457,14 @@
           <w:rFonts w:asciiTheme="minorHAnsi" w:hAnsiTheme="minorHAnsi" w:cstheme="minorHAnsi"/>
         </w:rPr>
       </w:pPr>
-      <w:bookmarkStart w:id="9" w:name="_Toc510868436"/>
+      <w:bookmarkStart w:id="12" w:name="_Toc510974480"/>
       <w:r>
         <w:rPr>
           <w:rFonts w:asciiTheme="minorHAnsi" w:hAnsiTheme="minorHAnsi" w:cstheme="minorHAnsi"/>
         </w:rPr>
         <w:t>Sobre os dados de entrada</w:t>
       </w:r>
-      <w:bookmarkEnd w:id="9"/>
+      <w:bookmarkEnd w:id="12"/>
     </w:p>
     <w:p>
       <w:pPr>
@@ -4121,14 +4486,14 @@
         </w:rPr>
         <w:tab/>
       </w:r>
-      <w:bookmarkStart w:id="10" w:name="_Toc510868437"/>
+      <w:bookmarkStart w:id="13" w:name="_Toc510974481"/>
       <w:r>
         <w:rPr>
           <w:rFonts w:asciiTheme="minorHAnsi" w:hAnsiTheme="minorHAnsi" w:cstheme="minorHAnsi"/>
         </w:rPr>
         <w:t>Sobre os dados de saída</w:t>
       </w:r>
-      <w:bookmarkEnd w:id="10"/>
+      <w:bookmarkEnd w:id="13"/>
     </w:p>
     <w:p>
       <w:pPr>
@@ -4144,16 +4509,14 @@
           <w:rFonts w:asciiTheme="minorHAnsi" w:hAnsiTheme="minorHAnsi" w:cstheme="minorHAnsi"/>
         </w:rPr>
       </w:pPr>
-      <w:bookmarkStart w:id="11" w:name="_Toc510868438"/>
+      <w:bookmarkStart w:id="14" w:name="_Toc510974482"/>
       <w:r>
         <w:rPr>
           <w:rFonts w:asciiTheme="minorHAnsi" w:hAnsiTheme="minorHAnsi" w:cstheme="minorHAnsi"/>
         </w:rPr>
         <w:t>Funções objetivo</w:t>
       </w:r>
-      <w:bookmarkStart w:id="12" w:name="_GoBack"/>
-      <w:bookmarkEnd w:id="11"/>
-      <w:bookmarkEnd w:id="12"/>
+      <w:bookmarkEnd w:id="14"/>
     </w:p>
     <w:p>
       <w:pPr>
@@ -4310,12 +4673,143 @@
     </w:p>
     <w:p>
       <w:pPr>
-        <w:rPr>
-          <w:sz w:val="26"/>
-          <w:szCs w:val="26"/>
-        </w:rPr>
-      </w:pPr>
-    </w:p>
+        <w:pStyle w:val="Cabealho2"/>
+        <w:rPr>
+          <w:rFonts w:asciiTheme="minorHAnsi" w:hAnsiTheme="minorHAnsi" w:cstheme="minorHAnsi"/>
+          <w:color w:val="FF0000"/>
+          <w:sz w:val="40"/>
+          <w:szCs w:val="40"/>
+        </w:rPr>
+      </w:pPr>
+      <w:bookmarkStart w:id="15" w:name="_Toc510974483"/>
+      <w:r>
+        <w:rPr>
+          <w:rFonts w:asciiTheme="minorHAnsi" w:hAnsiTheme="minorHAnsi" w:cstheme="minorHAnsi"/>
+          <w:sz w:val="40"/>
+          <w:szCs w:val="40"/>
+        </w:rPr>
+        <w:lastRenderedPageBreak/>
+        <w:t>Descrição da solução</w:t>
+      </w:r>
+      <w:bookmarkEnd w:id="15"/>
+    </w:p>
+    <w:p>
+      <w:pPr>
+        <w:rPr>
+          <w:color w:val="FF0000"/>
+        </w:rPr>
+      </w:pPr>
+      <w:r>
+        <w:rPr>
+          <w:color w:val="FF0000"/>
+        </w:rPr>
+        <w:t>(Não esta completo)</w:t>
+      </w:r>
+    </w:p>
+    <w:p>
+      <w:pPr>
+        <w:rPr>
+          <w:rFonts w:cstheme="minorHAnsi"/>
+          <w:sz w:val="26"/>
+          <w:szCs w:val="26"/>
+        </w:rPr>
+      </w:pPr>
+      <w:r>
+        <w:rPr>
+          <w:rFonts w:cstheme="minorHAnsi"/>
+          <w:sz w:val="26"/>
+          <w:szCs w:val="26"/>
+        </w:rPr>
+        <w:t>Numa primeira abordagem do problema foram apenas considerados como possíveis passageiros as pessoas cujo caminho mais curto coincidisse parcial ou totalmente com o percurso do condutor, tendo sempre em consideração as restrições temporais impostas e as horas de chegada dos passageiros e dos condutores aos pontos de encontro. A capacidade do veículo também foi uma restrição imposta.</w:t>
+      </w:r>
+    </w:p>
+    <w:p>
+      <w:pPr>
+        <w:rPr>
+          <w:rFonts w:cstheme="minorHAnsi"/>
+          <w:sz w:val="26"/>
+          <w:szCs w:val="26"/>
+        </w:rPr>
+      </w:pPr>
+      <w:r>
+        <w:rPr>
+          <w:rFonts w:cstheme="minorHAnsi"/>
+          <w:sz w:val="26"/>
+          <w:szCs w:val="26"/>
+        </w:rPr>
+        <w:t>Convém salientar que a familiaridade entre pessoas foi considerada sendo que grupos de pessoas que viajassem em conjunto não poderiam ser separados, ou seja, um grupo só seria transportado caso no veículo existissem lugares disponíveis para acomodar todos os elementos do mesmo.</w:t>
+      </w:r>
+    </w:p>
+    <w:p>
+      <w:pPr>
+        <w:rPr>
+          <w:rFonts w:cstheme="minorHAnsi"/>
+          <w:sz w:val="26"/>
+          <w:szCs w:val="26"/>
+        </w:rPr>
+      </w:pPr>
+      <w:r>
+        <w:rPr>
+          <w:rFonts w:cstheme="minorHAnsi"/>
+          <w:sz w:val="26"/>
+          <w:szCs w:val="26"/>
+        </w:rPr>
+        <w:t>No entanto, pessoas cuja origem e destino estivessem contidas no percurso do condutor não seriam transportadas, embora todas as outras restrições fossem cumpridas, se o percurso mais rápido da mesma não estivesse contido (em parte ou na totalidade) no itinerário do motorista.</w:t>
+      </w:r>
+    </w:p>
+    <w:p>
+      <w:pPr>
+        <w:rPr>
+          <w:rFonts w:cstheme="minorHAnsi"/>
+          <w:sz w:val="26"/>
+          <w:szCs w:val="26"/>
+        </w:rPr>
+      </w:pPr>
+      <w:r>
+        <w:rPr>
+          <w:rFonts w:cstheme="minorHAnsi"/>
+          <w:sz w:val="26"/>
+          <w:szCs w:val="26"/>
+        </w:rPr>
+        <w:t xml:space="preserve">Numa segunda fase, de modo a evitar a situação </w:t>
+      </w:r>
+      <w:proofErr w:type="gramStart"/>
+      <w:r>
+        <w:rPr>
+          <w:rFonts w:cstheme="minorHAnsi"/>
+          <w:sz w:val="26"/>
+          <w:szCs w:val="26"/>
+        </w:rPr>
+        <w:t>descrita ,</w:t>
+      </w:r>
+      <w:proofErr w:type="gramEnd"/>
+      <w:r>
+        <w:rPr>
+          <w:rFonts w:cstheme="minorHAnsi"/>
+          <w:sz w:val="26"/>
+          <w:szCs w:val="26"/>
+        </w:rPr>
+        <w:t xml:space="preserve"> foi acrescentado ao programa um pós-processamento que verificasse a existência de pessoas que cumprissem todas as restrições de tempo nos pontos de recolha contidos no percurso do condutor, tendo em consideração a lotação do carro nos sucessivos pontos, cuja origem e destino pertencessem ao caminho em questão. Se tal acontecesse essas pessoas seriam também transportadas.</w:t>
+      </w:r>
+    </w:p>
+    <w:p>
+      <w:pPr>
+        <w:rPr>
+          <w:rFonts w:cstheme="minorHAnsi"/>
+          <w:sz w:val="26"/>
+          <w:szCs w:val="26"/>
+        </w:rPr>
+      </w:pPr>
+      <w:r>
+        <w:rPr>
+          <w:rFonts w:cstheme="minorHAnsi"/>
+          <w:sz w:val="26"/>
+          <w:szCs w:val="26"/>
+        </w:rPr>
+        <w:t>Como consequência deste pós-processamento, pessoas cuja origem e destino estivessem contidas no percurso do condutor seriam transportadas se as condições impostas fossem cumpridas.</w:t>
+      </w:r>
+    </w:p>
+    <w:p/>
     <w:sectPr>
       <w:footerReference w:type="default" r:id="rId9"/>
       <w:pgSz w:w="11906" w:h="16838"/>
@@ -5870,578 +6364,6 @@
 </w:styles>
 </file>
 
-<file path=word/glossary/document.xml><?xml version="1.0" encoding="utf-8"?>
-<w:glossaryDocument xmlns:wpc="http://schemas.microsoft.com/office/word/2010/wordprocessingCanvas" xmlns:cx="http://schemas.microsoft.com/office/drawing/2014/chartex" xmlns:cx1="http://schemas.microsoft.com/office/drawing/2015/9/8/chartex" xmlns:cx2="http://schemas.microsoft.com/office/drawing/2015/10/21/chartex" xmlns:cx3="http://schemas.microsoft.com/office/drawing/2016/5/9/chartex" xmlns:cx4="http://schemas.microsoft.com/office/drawing/2016/5/10/chartex" xmlns:cx5="http://schemas.microsoft.com/office/drawing/2016/5/11/chartex" xmlns:cx6="http://schemas.microsoft.com/office/drawing/2016/5/12/chartex" xmlns:cx7="http://schemas.microsoft.com/office/drawing/2016/5/13/chartex" xmlns:cx8="http://schemas.microsoft.com/office/drawing/2016/5/14/chartex" xmlns:mc="http://schemas.openxmlformats.org/markup-compatibility/2006" xmlns:aink="http://schemas.microsoft.com/office/drawing/2016/ink" xmlns:am3d="http://schemas.microsoft.com/office/drawing/2017/model3d" xmlns:o="urn:schemas-microsoft-com:office:office" xmlns:r="http://schemas.openxmlformats.org/officeDocument/2006/relationships" xmlns:m="http://schemas.openxmlformats.org/officeDocument/2006/math" xmlns:v="urn:schemas-microsoft-com:vml" xmlns:wp14="http://schemas.microsoft.com/office/word/2010/wordprocessingDrawing" xmlns:wp="http://schemas.openxmlformats.org/drawingml/2006/wordprocessingDrawing" xmlns:w10="urn:schemas-microsoft-com:office:word" xmlns:w="http://schemas.openxmlformats.org/wordprocessingml/2006/main" xmlns:w14="http://schemas.microsoft.com/office/word/2010/wordml" xmlns:w15="http://schemas.microsoft.com/office/word/2012/wordml" xmlns:w16cid="http://schemas.microsoft.com/office/word/2016/wordml/cid" xmlns:w16se="http://schemas.microsoft.com/office/word/2015/wordml/symex" xmlns:wpg="http://schemas.microsoft.com/office/word/2010/wordprocessingGroup" xmlns:wpi="http://schemas.microsoft.com/office/word/2010/wordprocessingInk" xmlns:wne="http://schemas.microsoft.com/office/word/2006/wordml" xmlns:wps="http://schemas.microsoft.com/office/word/2010/wordprocessingShape" mc:Ignorable="w14 w15 w16se w16cid wp14"/>
-</file>
-
-<file path=word/glossary/fontTable.xml><?xml version="1.0" encoding="utf-8"?>
-<w:fonts xmlns:mc="http://schemas.openxmlformats.org/markup-compatibility/2006" xmlns:r="http://schemas.openxmlformats.org/officeDocument/2006/relationships" xmlns:w="http://schemas.openxmlformats.org/wordprocessingml/2006/main" xmlns:w14="http://schemas.microsoft.com/office/word/2010/wordml" xmlns:w15="http://schemas.microsoft.com/office/word/2012/wordml" xmlns:w16cid="http://schemas.microsoft.com/office/word/2016/wordml/cid" xmlns:w16se="http://schemas.microsoft.com/office/word/2015/wordml/symex" mc:Ignorable="w14 w15 w16se w16cid">
-  <w:font w:name="Symbol">
-    <w:panose1 w:val="05050102010706020507"/>
-    <w:charset w:val="02"/>
-    <w:family w:val="roman"/>
-    <w:pitch w:val="variable"/>
-    <w:sig w:usb0="00000000" w:usb1="10000000" w:usb2="00000000" w:usb3="00000000" w:csb0="80000000" w:csb1="00000000"/>
-  </w:font>
-  <w:font w:name="Times New Roman">
-    <w:panose1 w:val="02020603050405020304"/>
-    <w:charset w:val="00"/>
-    <w:family w:val="roman"/>
-    <w:pitch w:val="variable"/>
-    <w:sig w:usb0="E0002AFF" w:usb1="C0007843" w:usb2="00000009" w:usb3="00000000" w:csb0="000001FF" w:csb1="00000000"/>
-  </w:font>
-  <w:font w:name="Courier New">
-    <w:panose1 w:val="02070309020205020404"/>
-    <w:charset w:val="00"/>
-    <w:family w:val="modern"/>
-    <w:pitch w:val="fixed"/>
-    <w:sig w:usb0="E0002EFF" w:usb1="C0007843" w:usb2="00000009" w:usb3="00000000" w:csb0="000001FF" w:csb1="00000000"/>
-  </w:font>
-  <w:font w:name="Wingdings">
-    <w:panose1 w:val="05000000000000000000"/>
-    <w:charset w:val="02"/>
-    <w:family w:val="auto"/>
-    <w:pitch w:val="variable"/>
-    <w:sig w:usb0="00000000" w:usb1="10000000" w:usb2="00000000" w:usb3="00000000" w:csb0="80000000" w:csb1="00000000"/>
-  </w:font>
-  <w:font w:name="Calibri">
-    <w:panose1 w:val="020F0502020204030204"/>
-    <w:charset w:val="00"/>
-    <w:family w:val="swiss"/>
-    <w:pitch w:val="variable"/>
-    <w:sig w:usb0="E0002AFF" w:usb1="4000ACFF" w:usb2="00000001" w:usb3="00000000" w:csb0="000001FF" w:csb1="00000000"/>
-  </w:font>
-  <w:font w:name="Calibri Light">
-    <w:panose1 w:val="020F0302020204030204"/>
-    <w:charset w:val="00"/>
-    <w:family w:val="swiss"/>
-    <w:pitch w:val="variable"/>
-    <w:sig w:usb0="A0002AEF" w:usb1="4000207B" w:usb2="00000000" w:usb3="00000000" w:csb0="000001FF" w:csb1="00000000"/>
-  </w:font>
-  <w:font w:name="Segoe UI">
-    <w:panose1 w:val="020B0502040204020203"/>
-    <w:charset w:val="00"/>
-    <w:family w:val="swiss"/>
-    <w:pitch w:val="variable"/>
-    <w:sig w:usb0="E4002EFF" w:usb1="C000E47F" w:usb2="00000009" w:usb3="00000000" w:csb0="000001FF" w:csb1="00000000"/>
-  </w:font>
-  <w:font w:name="Trebuchet MS">
-    <w:panose1 w:val="020B0603020202020204"/>
-    <w:charset w:val="00"/>
-    <w:family w:val="swiss"/>
-    <w:pitch w:val="variable"/>
-    <w:sig w:usb0="00000687" w:usb1="00000000" w:usb2="00000000" w:usb3="00000000" w:csb0="0000009F" w:csb1="00000000"/>
-  </w:font>
-  <w:font w:name="Arial">
-    <w:panose1 w:val="020B0604020202020204"/>
-    <w:charset w:val="00"/>
-    <w:family w:val="swiss"/>
-    <w:pitch w:val="variable"/>
-    <w:sig w:usb0="E0002AFF" w:usb1="C0007843" w:usb2="00000009" w:usb3="00000000" w:csb0="000001FF" w:csb1="00000000"/>
-  </w:font>
-</w:fonts>
-</file>
-
-<file path=word/glossary/settings.xml><?xml version="1.0" encoding="utf-8"?>
-<w:settings xmlns:mc="http://schemas.openxmlformats.org/markup-compatibility/2006" xmlns:o="urn:schemas-microsoft-com:office:office" xmlns:r="http://schemas.openxmlformats.org/officeDocument/2006/relationships" xmlns:m="http://schemas.openxmlformats.org/officeDocument/2006/math" xmlns:v="urn:schemas-microsoft-com:vml" xmlns:w10="urn:schemas-microsoft-com:office:word" xmlns:w="http://schemas.openxmlformats.org/wordprocessingml/2006/main" xmlns:w14="http://schemas.microsoft.com/office/word/2010/wordml" xmlns:w15="http://schemas.microsoft.com/office/word/2012/wordml" xmlns:w16cid="http://schemas.microsoft.com/office/word/2016/wordml/cid" xmlns:w16se="http://schemas.microsoft.com/office/word/2015/wordml/symex" xmlns:sl="http://schemas.openxmlformats.org/schemaLibrary/2006/main" mc:Ignorable="w14 w15 w16se w16cid">
-  <w:view w:val="normal"/>
-  <w:defaultTabStop w:val="708"/>
-  <w:hyphenationZone w:val="425"/>
-  <w:characterSpacingControl w:val="doNotCompress"/>
-  <w:compat>
-    <w:useFELayout/>
-    <w:compatSetting w:name="compatibilityMode" w:uri="http://schemas.microsoft.com/office/word" w:val="15"/>
-    <w:compatSetting w:name="overrideTableStyleFontSizeAndJustification" w:uri="http://schemas.microsoft.com/office/word" w:val="1"/>
-    <w:compatSetting w:name="enableOpenTypeFeatures" w:uri="http://schemas.microsoft.com/office/word" w:val="1"/>
-    <w:compatSetting w:name="doNotFlipMirrorIndents" w:uri="http://schemas.microsoft.com/office/word" w:val="1"/>
-    <w:compatSetting w:name="differentiateMultirowTableHeaders" w:uri="http://schemas.microsoft.com/office/word" w:val="1"/>
-    <w:compatSetting w:name="useWord2013TrackBottomHyphenation" w:uri="http://schemas.microsoft.com/office/word" w:val="0"/>
-  </w:compat>
-  <w:rsids>
-    <w:rsidRoot w:val="00363BBC"/>
-    <w:rsid w:val="00257621"/>
-    <w:rsid w:val="00363BBC"/>
-  </w:rsids>
-  <m:mathPr>
-    <m:mathFont m:val="Cambria Math"/>
-    <m:brkBin m:val="before"/>
-    <m:brkBinSub m:val="--"/>
-    <m:smallFrac m:val="0"/>
-    <m:dispDef/>
-    <m:lMargin m:val="0"/>
-    <m:rMargin m:val="0"/>
-    <m:defJc m:val="centerGroup"/>
-    <m:wrapIndent m:val="1440"/>
-    <m:intLim m:val="subSup"/>
-    <m:naryLim m:val="undOvr"/>
-  </m:mathPr>
-  <w:themeFontLang w:val="pt-PT"/>
-  <w:clrSchemeMapping w:bg1="light1" w:t1="dark1" w:bg2="light2" w:t2="dark2" w:accent1="accent1" w:accent2="accent2" w:accent3="accent3" w:accent4="accent4" w:accent5="accent5" w:accent6="accent6" w:hyperlink="hyperlink" w:followedHyperlink="followedHyperlink"/>
-  <w:decimalSymbol w:val=","/>
-  <w:listSeparator w:val=";"/>
-  <w15:chartTrackingRefBased/>
-</w:settings>
-</file>
-
-<file path=word/glossary/styles.xml><?xml version="1.0" encoding="utf-8"?>
-<w:styles xmlns:mc="http://schemas.openxmlformats.org/markup-compatibility/2006" xmlns:r="http://schemas.openxmlformats.org/officeDocument/2006/relationships" xmlns:w="http://schemas.openxmlformats.org/wordprocessingml/2006/main" xmlns:w14="http://schemas.microsoft.com/office/word/2010/wordml" xmlns:w15="http://schemas.microsoft.com/office/word/2012/wordml" xmlns:w16cid="http://schemas.microsoft.com/office/word/2016/wordml/cid" xmlns:w16se="http://schemas.microsoft.com/office/word/2015/wordml/symex" mc:Ignorable="w14 w15 w16se w16cid">
-  <w:docDefaults>
-    <w:rPrDefault>
-      <w:rPr>
-        <w:rFonts w:asciiTheme="minorHAnsi" w:eastAsiaTheme="minorEastAsia" w:hAnsiTheme="minorHAnsi" w:cstheme="minorBidi"/>
-        <w:sz w:val="22"/>
-        <w:szCs w:val="22"/>
-        <w:lang w:val="pt-PT" w:eastAsia="pt-PT" w:bidi="ar-SA"/>
-      </w:rPr>
-    </w:rPrDefault>
-    <w:pPrDefault>
-      <w:pPr>
-        <w:spacing w:after="160" w:line="259" w:lineRule="auto"/>
-      </w:pPr>
-    </w:pPrDefault>
-  </w:docDefaults>
-  <w:latentStyles w:defLockedState="0" w:defUIPriority="99" w:defSemiHidden="0" w:defUnhideWhenUsed="0" w:defQFormat="0" w:count="375">
-    <w:lsdException w:name="Normal" w:uiPriority="0" w:qFormat="1"/>
-    <w:lsdException w:name="heading 1" w:uiPriority="9" w:qFormat="1"/>
-    <w:lsdException w:name="heading 2" w:semiHidden="1" w:uiPriority="9" w:unhideWhenUsed="1" w:qFormat="1"/>
-    <w:lsdException w:name="heading 3" w:semiHidden="1" w:uiPriority="9" w:unhideWhenUsed="1" w:qFormat="1"/>
-    <w:lsdException w:name="heading 4" w:semiHidden="1" w:uiPriority="9" w:unhideWhenUsed="1" w:qFormat="1"/>
-    <w:lsdException w:name="heading 5" w:semiHidden="1" w:uiPriority="9" w:unhideWhenUsed="1" w:qFormat="1"/>
-    <w:lsdException w:name="heading 6" w:semiHidden="1" w:uiPriority="9" w:unhideWhenUsed="1" w:qFormat="1"/>
-    <w:lsdException w:name="heading 7" w:semiHidden="1" w:uiPriority="9" w:unhideWhenUsed="1" w:qFormat="1"/>
-    <w:lsdException w:name="heading 8" w:semiHidden="1" w:uiPriority="9" w:unhideWhenUsed="1" w:qFormat="1"/>
-    <w:lsdException w:name="heading 9" w:semiHidden="1" w:uiPriority="9" w:unhideWhenUsed="1" w:qFormat="1"/>
-    <w:lsdException w:name="index 1" w:semiHidden="1" w:unhideWhenUsed="1"/>
-    <w:lsdException w:name="index 2" w:semiHidden="1" w:unhideWhenUsed="1"/>
-    <w:lsdException w:name="index 3" w:semiHidden="1" w:unhideWhenUsed="1"/>
-    <w:lsdException w:name="index 4" w:semiHidden="1" w:unhideWhenUsed="1"/>
-    <w:lsdException w:name="index 5" w:semiHidden="1" w:unhideWhenUsed="1"/>
-    <w:lsdException w:name="index 6" w:semiHidden="1" w:unhideWhenUsed="1"/>
-    <w:lsdException w:name="index 7" w:semiHidden="1" w:unhideWhenUsed="1"/>
-    <w:lsdException w:name="index 8" w:semiHidden="1" w:unhideWhenUsed="1"/>
-    <w:lsdException w:name="index 9" w:semiHidden="1" w:unhideWhenUsed="1"/>
-    <w:lsdException w:name="toc 1" w:semiHidden="1" w:uiPriority="39" w:unhideWhenUsed="1"/>
-    <w:lsdException w:name="toc 2" w:semiHidden="1" w:uiPriority="39" w:unhideWhenUsed="1"/>
-    <w:lsdException w:name="toc 3" w:semiHidden="1" w:uiPriority="39" w:unhideWhenUsed="1"/>
-    <w:lsdException w:name="toc 4" w:semiHidden="1" w:uiPriority="39" w:unhideWhenUsed="1"/>
-    <w:lsdException w:name="toc 5" w:semiHidden="1" w:uiPriority="39" w:unhideWhenUsed="1"/>
-    <w:lsdException w:name="toc 6" w:semiHidden="1" w:uiPriority="39" w:unhideWhenUsed="1"/>
-    <w:lsdException w:name="toc 7" w:semiHidden="1" w:uiPriority="39" w:unhideWhenUsed="1"/>
-    <w:lsdException w:name="toc 8" w:semiHidden="1" w:uiPriority="39" w:unhideWhenUsed="1"/>
-    <w:lsdException w:name="toc 9" w:semiHidden="1" w:uiPriority="39" w:unhideWhenUsed="1"/>
-    <w:lsdException w:name="Normal Indent" w:semiHidden="1" w:unhideWhenUsed="1"/>
-    <w:lsdException w:name="footnote text" w:semiHidden="1" w:unhideWhenUsed="1"/>
-    <w:lsdException w:name="annotation text" w:semiHidden="1" w:unhideWhenUsed="1"/>
-    <w:lsdException w:name="header" w:semiHidden="1" w:unhideWhenUsed="1"/>
-    <w:lsdException w:name="footer" w:semiHidden="1" w:unhideWhenUsed="1"/>
-    <w:lsdException w:name="index heading" w:semiHidden="1" w:unhideWhenUsed="1"/>
-    <w:lsdException w:name="caption" w:semiHidden="1" w:uiPriority="35" w:unhideWhenUsed="1" w:qFormat="1"/>
-    <w:lsdException w:name="table of figures" w:semiHidden="1" w:unhideWhenUsed="1"/>
-    <w:lsdException w:name="envelope address" w:semiHidden="1" w:unhideWhenUsed="1"/>
-    <w:lsdException w:name="envelope return" w:semiHidden="1" w:unhideWhenUsed="1"/>
-    <w:lsdException w:name="footnote reference" w:semiHidden="1" w:unhideWhenUsed="1"/>
-    <w:lsdException w:name="annotation reference" w:semiHidden="1" w:unhideWhenUsed="1"/>
-    <w:lsdException w:name="line number" w:semiHidden="1" w:unhideWhenUsed="1"/>
-    <w:lsdException w:name="page number" w:semiHidden="1" w:unhideWhenUsed="1"/>
-    <w:lsdException w:name="endnote reference" w:semiHidden="1" w:unhideWhenUsed="1"/>
-    <w:lsdException w:name="endnote text" w:semiHidden="1" w:unhideWhenUsed="1"/>
-    <w:lsdException w:name="table of authorities" w:semiHidden="1" w:unhideWhenUsed="1"/>
-    <w:lsdException w:name="macro" w:semiHidden="1" w:unhideWhenUsed="1"/>
-    <w:lsdException w:name="toa heading" w:semiHidden="1" w:unhideWhenUsed="1"/>
-    <w:lsdException w:name="List" w:semiHidden="1" w:unhideWhenUsed="1"/>
-    <w:lsdException w:name="List Bullet" w:semiHidden="1" w:unhideWhenUsed="1"/>
-    <w:lsdException w:name="List Number" w:semiHidden="1" w:unhideWhenUsed="1"/>
-    <w:lsdException w:name="List 2" w:semiHidden="1" w:unhideWhenUsed="1"/>
-    <w:lsdException w:name="List 3" w:semiHidden="1" w:unhideWhenUsed="1"/>
-    <w:lsdException w:name="List 4" w:semiHidden="1" w:unhideWhenUsed="1"/>
-    <w:lsdException w:name="List 5" w:semiHidden="1" w:unhideWhenUsed="1"/>
-    <w:lsdException w:name="List Bullet 2" w:semiHidden="1" w:unhideWhenUsed="1"/>
-    <w:lsdException w:name="List Bullet 3" w:semiHidden="1" w:unhideWhenUsed="1"/>
-    <w:lsdException w:name="List Bullet 4" w:semiHidden="1" w:unhideWhenUsed="1"/>
-    <w:lsdException w:name="List Bullet 5" w:semiHidden="1" w:unhideWhenUsed="1"/>
-    <w:lsdException w:name="List Number 2" w:semiHidden="1" w:unhideWhenUsed="1"/>
-    <w:lsdException w:name="List Number 3" w:semiHidden="1" w:unhideWhenUsed="1"/>
-    <w:lsdException w:name="List Number 4" w:semiHidden="1" w:unhideWhenUsed="1"/>
-    <w:lsdException w:name="List Number 5" w:semiHidden="1" w:unhideWhenUsed="1"/>
-    <w:lsdException w:name="Title" w:uiPriority="10" w:qFormat="1"/>
-    <w:lsdException w:name="Closing" w:semiHidden="1" w:unhideWhenUsed="1"/>
-    <w:lsdException w:name="Signature" w:semiHidden="1" w:unhideWhenUsed="1"/>
-    <w:lsdException w:name="Default Paragraph Font" w:semiHidden="1" w:uiPriority="1" w:unhideWhenUsed="1"/>
-    <w:lsdException w:name="Body Text" w:semiHidden="1" w:unhideWhenUsed="1"/>
-    <w:lsdException w:name="Body Text Indent" w:semiHidden="1" w:unhideWhenUsed="1"/>
-    <w:lsdException w:name="List Continue" w:semiHidden="1" w:unhideWhenUsed="1"/>
-    <w:lsdException w:name="List Continue 2" w:semiHidden="1" w:unhideWhenUsed="1"/>
-    <w:lsdException w:name="List Continue 3" w:semiHidden="1" w:unhideWhenUsed="1"/>
-    <w:lsdException w:name="List Continue 4" w:semiHidden="1" w:unhideWhenUsed="1"/>
-    <w:lsdException w:name="List Continue 5" w:semiHidden="1" w:unhideWhenUsed="1"/>
-    <w:lsdException w:name="Message Header" w:semiHidden="1" w:unhideWhenUsed="1"/>
-    <w:lsdException w:name="Subtitle" w:uiPriority="11" w:qFormat="1"/>
-    <w:lsdException w:name="Salutation" w:semiHidden="1" w:unhideWhenUsed="1"/>
-    <w:lsdException w:name="Date" w:semiHidden="1" w:unhideWhenUsed="1"/>
-    <w:lsdException w:name="Body Text First Indent" w:semiHidden="1" w:unhideWhenUsed="1"/>
-    <w:lsdException w:name="Body Text First Indent 2" w:semiHidden="1" w:unhideWhenUsed="1"/>
-    <w:lsdException w:name="Note Heading" w:semiHidden="1" w:unhideWhenUsed="1"/>
-    <w:lsdException w:name="Body Text 2" w:semiHidden="1" w:unhideWhenUsed="1"/>
-    <w:lsdException w:name="Body Text 3" w:semiHidden="1" w:unhideWhenUsed="1"/>
-    <w:lsdException w:name="Body Text Indent 2" w:semiHidden="1" w:unhideWhenUsed="1"/>
-    <w:lsdException w:name="Body Text Indent 3" w:semiHidden="1" w:unhideWhenUsed="1"/>
-    <w:lsdException w:name="Block Text" w:semiHidden="1" w:unhideWhenUsed="1"/>
-    <w:lsdException w:name="Hyperlink" w:semiHidden="1" w:unhideWhenUsed="1"/>
-    <w:lsdException w:name="FollowedHyperlink" w:semiHidden="1" w:unhideWhenUsed="1"/>
-    <w:lsdException w:name="Strong" w:uiPriority="22" w:qFormat="1"/>
-    <w:lsdException w:name="Emphasis" w:uiPriority="20" w:qFormat="1"/>
-    <w:lsdException w:name="Document Map" w:semiHidden="1" w:unhideWhenUsed="1"/>
-    <w:lsdException w:name="Plain Text" w:semiHidden="1" w:unhideWhenUsed="1"/>
-    <w:lsdException w:name="E-mail Signature" w:semiHidden="1" w:unhideWhenUsed="1"/>
-    <w:lsdException w:name="HTML Top of Form" w:semiHidden="1" w:unhideWhenUsed="1"/>
-    <w:lsdException w:name="HTML Bottom of Form" w:semiHidden="1" w:unhideWhenUsed="1"/>
-    <w:lsdException w:name="Normal (Web)" w:semiHidden="1" w:unhideWhenUsed="1"/>
-    <w:lsdException w:name="HTML Acronym" w:semiHidden="1" w:unhideWhenUsed="1"/>
-    <w:lsdException w:name="HTML Address" w:semiHidden="1" w:unhideWhenUsed="1"/>
-    <w:lsdException w:name="HTML Cite" w:semiHidden="1" w:unhideWhenUsed="1"/>
-    <w:lsdException w:name="HTML Code" w:semiHidden="1" w:unhideWhenUsed="1"/>
-    <w:lsdException w:name="HTML Definition" w:semiHidden="1" w:unhideWhenUsed="1"/>
-    <w:lsdException w:name="HTML Keyboard" w:semiHidden="1" w:unhideWhenUsed="1"/>
-    <w:lsdException w:name="HTML Preformatted" w:semiHidden="1" w:unhideWhenUsed="1"/>
-    <w:lsdException w:name="HTML Sample" w:semiHidden="1" w:unhideWhenUsed="1"/>
-    <w:lsdException w:name="HTML Typewriter" w:semiHidden="1" w:unhideWhenUsed="1"/>
-    <w:lsdException w:name="HTML Variable" w:semiHidden="1" w:unhideWhenUsed="1"/>
-    <w:lsdException w:name="Normal Table" w:semiHidden="1" w:unhideWhenUsed="1"/>
-    <w:lsdException w:name="annotation subject" w:semiHidden="1" w:unhideWhenUsed="1"/>
-    <w:lsdException w:name="No List" w:semiHidden="1" w:unhideWhenUsed="1"/>
-    <w:lsdException w:name="Outline List 1" w:semiHidden="1" w:unhideWhenUsed="1"/>
-    <w:lsdException w:name="Outline List 2" w:semiHidden="1" w:unhideWhenUsed="1"/>
-    <w:lsdException w:name="Outline List 3" w:semiHidden="1" w:unhideWhenUsed="1"/>
-    <w:lsdException w:name="Table Simple 1" w:semiHidden="1" w:unhideWhenUsed="1"/>
-    <w:lsdException w:name="Table Simple 2" w:semiHidden="1" w:unhideWhenUsed="1"/>
-    <w:lsdException w:name="Table Simple 3" w:semiHidden="1" w:unhideWhenUsed="1"/>
-    <w:lsdException w:name="Table Classic 1" w:semiHidden="1" w:unhideWhenUsed="1"/>
-    <w:lsdException w:name="Table Classic 2" w:semiHidden="1" w:unhideWhenUsed="1"/>
-    <w:lsdException w:name="Table Classic 3" w:semiHidden="1" w:unhideWhenUsed="1"/>
-    <w:lsdException w:name="Table Classic 4" w:semiHidden="1" w:unhideWhenUsed="1"/>
-    <w:lsdException w:name="Table Colorful 1" w:semiHidden="1" w:unhideWhenUsed="1"/>
-    <w:lsdException w:name="Table Colorful 2" w:semiHidden="1" w:unhideWhenUsed="1"/>
-    <w:lsdException w:name="Table Colorful 3" w:semiHidden="1" w:unhideWhenUsed="1"/>
-    <w:lsdException w:name="Table Columns 1" w:semiHidden="1" w:unhideWhenUsed="1"/>
-    <w:lsdException w:name="Table Columns 2" w:semiHidden="1" w:unhideWhenUsed="1"/>
-    <w:lsdException w:name="Table Columns 3" w:semiHidden="1" w:unhideWhenUsed="1"/>
-    <w:lsdException w:name="Table Columns 4" w:semiHidden="1" w:unhideWhenUsed="1"/>
-    <w:lsdException w:name="Table Columns 5" w:semiHidden="1" w:unhideWhenUsed="1"/>
-    <w:lsdException w:name="Table Grid 1" w:semiHidden="1" w:unhideWhenUsed="1"/>
-    <w:lsdException w:name="Table Grid 2" w:semiHidden="1" w:unhideWhenUsed="1"/>
-    <w:lsdException w:name="Table Grid 3" w:semiHidden="1" w:unhideWhenUsed="1"/>
-    <w:lsdException w:name="Table Grid 4" w:semiHidden="1" w:unhideWhenUsed="1"/>
-    <w:lsdException w:name="Table Grid 5" w:semiHidden="1" w:unhideWhenUsed="1"/>
-    <w:lsdException w:name="Table Grid 6" w:semiHidden="1" w:unhideWhenUsed="1"/>
-    <w:lsdException w:name="Table Grid 7" w:semiHidden="1" w:unhideWhenUsed="1"/>
-    <w:lsdException w:name="Table Grid 8" w:semiHidden="1" w:unhideWhenUsed="1"/>
-    <w:lsdException w:name="Table List 1" w:semiHidden="1" w:unhideWhenUsed="1"/>
-    <w:lsdException w:name="Table List 2" w:semiHidden="1" w:unhideWhenUsed="1"/>
-    <w:lsdException w:name="Table List 3" w:semiHidden="1" w:unhideWhenUsed="1"/>
-    <w:lsdException w:name="Table List 4" w:semiHidden="1" w:unhideWhenUsed="1"/>
-    <w:lsdException w:name="Table List 5" w:semiHidden="1" w:unhideWhenUsed="1"/>
-    <w:lsdException w:name="Table List 6" w:semiHidden="1" w:unhideWhenUsed="1"/>
-    <w:lsdException w:name="Table List 7" w:semiHidden="1" w:unhideWhenUsed="1"/>
-    <w:lsdException w:name="Table List 8" w:semiHidden="1" w:unhideWhenUsed="1"/>
-    <w:lsdException w:name="Table 3D effects 1" w:semiHidden="1" w:unhideWhenUsed="1"/>
-    <w:lsdException w:name="Table 3D effects 2" w:semiHidden="1" w:unhideWhenUsed="1"/>
-    <w:lsdException w:name="Table 3D effects 3" w:semiHidden="1" w:unhideWhenUsed="1"/>
-    <w:lsdException w:name="Table Contemporary" w:semiHidden="1" w:unhideWhenUsed="1"/>
-    <w:lsdException w:name="Table Elegant" w:semiHidden="1" w:unhideWhenUsed="1"/>
-    <w:lsdException w:name="Table Professional" w:semiHidden="1" w:unhideWhenUsed="1"/>
-    <w:lsdException w:name="Table Subtle 1" w:semiHidden="1" w:unhideWhenUsed="1"/>
-    <w:lsdException w:name="Table Subtle 2" w:semiHidden="1" w:unhideWhenUsed="1"/>
-    <w:lsdException w:name="Table Web 1" w:semiHidden="1" w:unhideWhenUsed="1"/>
-    <w:lsdException w:name="Table Web 2" w:semiHidden="1" w:unhideWhenUsed="1"/>
-    <w:lsdException w:name="Table Web 3" w:semiHidden="1" w:unhideWhenUsed="1"/>
-    <w:lsdException w:name="Balloon Text" w:semiHidden="1" w:unhideWhenUsed="1"/>
-    <w:lsdException w:name="Table Grid" w:uiPriority="39"/>
-    <w:lsdException w:name="Table Theme" w:semiHidden="1" w:unhideWhenUsed="1"/>
-    <w:lsdException w:name="Placeholder Text" w:semiHidden="1"/>
-    <w:lsdException w:name="No Spacing" w:uiPriority="1" w:qFormat="1"/>
-    <w:lsdException w:name="Light Shading" w:uiPriority="60"/>
-    <w:lsdException w:name="Light List" w:uiPriority="61"/>
-    <w:lsdException w:name="Light Grid" w:uiPriority="62"/>
-    <w:lsdException w:name="Medium Shading 1" w:uiPriority="63"/>
-    <w:lsdException w:name="Medium Shading 2" w:uiPriority="64"/>
-    <w:lsdException w:name="Medium List 1" w:uiPriority="65"/>
-    <w:lsdException w:name="Medium List 2" w:uiPriority="66"/>
-    <w:lsdException w:name="Medium Grid 1" w:uiPriority="67"/>
-    <w:lsdException w:name="Medium Grid 2" w:uiPriority="68"/>
-    <w:lsdException w:name="Medium Grid 3" w:uiPriority="69"/>
-    <w:lsdException w:name="Dark List" w:uiPriority="70"/>
-    <w:lsdException w:name="Colorful Shading" w:uiPriority="71"/>
-    <w:lsdException w:name="Colorful List" w:uiPriority="72"/>
-    <w:lsdException w:name="Colorful Grid" w:uiPriority="73"/>
-    <w:lsdException w:name="Light Shading Accent 1" w:uiPriority="60"/>
-    <w:lsdException w:name="Light List Accent 1" w:uiPriority="61"/>
-    <w:lsdException w:name="Light Grid Accent 1" w:uiPriority="62"/>
-    <w:lsdException w:name="Medium Shading 1 Accent 1" w:uiPriority="63"/>
-    <w:lsdException w:name="Medium Shading 2 Accent 1" w:uiPriority="64"/>
-    <w:lsdException w:name="Medium List 1 Accent 1" w:uiPriority="65"/>
-    <w:lsdException w:name="Revision" w:semiHidden="1"/>
-    <w:lsdException w:name="List Paragraph" w:uiPriority="34" w:qFormat="1"/>
-    <w:lsdException w:name="Quote" w:uiPriority="29" w:qFormat="1"/>
-    <w:lsdException w:name="Intense Quote" w:uiPriority="30" w:qFormat="1"/>
-    <w:lsdException w:name="Medium List 2 Accent 1" w:uiPriority="66"/>
-    <w:lsdException w:name="Medium Grid 1 Accent 1" w:uiPriority="67"/>
-    <w:lsdException w:name="Medium Grid 2 Accent 1" w:uiPriority="68"/>
-    <w:lsdException w:name="Medium Grid 3 Accent 1" w:uiPriority="69"/>
-    <w:lsdException w:name="Dark List Accent 1" w:uiPriority="70"/>
-    <w:lsdException w:name="Colorful Shading Accent 1" w:uiPriority="71"/>
-    <w:lsdException w:name="Colorful List Accent 1" w:uiPriority="72"/>
-    <w:lsdException w:name="Colorful Grid Accent 1" w:uiPriority="73"/>
-    <w:lsdException w:name="Light Shading Accent 2" w:uiPriority="60"/>
-    <w:lsdException w:name="Light List Accent 2" w:uiPriority="61"/>
-    <w:lsdException w:name="Light Grid Accent 2" w:uiPriority="62"/>
-    <w:lsdException w:name="Medium Shading 1 Accent 2" w:uiPriority="63"/>
-    <w:lsdException w:name="Medium Shading 2 Accent 2" w:uiPriority="64"/>
-    <w:lsdException w:name="Medium List 1 Accent 2" w:uiPriority="65"/>
-    <w:lsdException w:name="Medium List 2 Accent 2" w:uiPriority="66"/>
-    <w:lsdException w:name="Medium Grid 1 Accent 2" w:uiPriority="67"/>
-    <w:lsdException w:name="Medium Grid 2 Accent 2" w:uiPriority="68"/>
-    <w:lsdException w:name="Medium Grid 3 Accent 2" w:uiPriority="69"/>
-    <w:lsdException w:name="Dark List Accent 2" w:uiPriority="70"/>
-    <w:lsdException w:name="Colorful Shading Accent 2" w:uiPriority="71"/>
-    <w:lsdException w:name="Colorful List Accent 2" w:uiPriority="72"/>
-    <w:lsdException w:name="Colorful Grid Accent 2" w:uiPriority="73"/>
-    <w:lsdException w:name="Light Shading Accent 3" w:uiPriority="60"/>
-    <w:lsdException w:name="Light List Accent 3" w:uiPriority="61"/>
-    <w:lsdException w:name="Light Grid Accent 3" w:uiPriority="62"/>
-    <w:lsdException w:name="Medium Shading 1 Accent 3" w:uiPriority="63"/>
-    <w:lsdException w:name="Medium Shading 2 Accent 3" w:uiPriority="64"/>
-    <w:lsdException w:name="Medium List 1 Accent 3" w:uiPriority="65"/>
-    <w:lsdException w:name="Medium List 2 Accent 3" w:uiPriority="66"/>
-    <w:lsdException w:name="Medium Grid 1 Accent 3" w:uiPriority="67"/>
-    <w:lsdException w:name="Medium Grid 2 Accent 3" w:uiPriority="68"/>
-    <w:lsdException w:name="Medium Grid 3 Accent 3" w:uiPriority="69"/>
-    <w:lsdException w:name="Dark List Accent 3" w:uiPriority="70"/>
-    <w:lsdException w:name="Colorful Shading Accent 3" w:uiPriority="71"/>
-    <w:lsdException w:name="Colorful List Accent 3" w:uiPriority="72"/>
-    <w:lsdException w:name="Colorful Grid Accent 3" w:uiPriority="73"/>
-    <w:lsdException w:name="Light Shading Accent 4" w:uiPriority="60"/>
-    <w:lsdException w:name="Light List Accent 4" w:uiPriority="61"/>
-    <w:lsdException w:name="Light Grid Accent 4" w:uiPriority="62"/>
-    <w:lsdException w:name="Medium Shading 1 Accent 4" w:uiPriority="63"/>
-    <w:lsdException w:name="Medium Shading 2 Accent 4" w:uiPriority="64"/>
-    <w:lsdException w:name="Medium List 1 Accent 4" w:uiPriority="65"/>
-    <w:lsdException w:name="Medium List 2 Accent 4" w:uiPriority="66"/>
-    <w:lsdException w:name="Medium Grid 1 Accent 4" w:uiPriority="67"/>
-    <w:lsdException w:name="Medium Grid 2 Accent 4" w:uiPriority="68"/>
-    <w:lsdException w:name="Medium Grid 3 Accent 4" w:uiPriority="69"/>
-    <w:lsdException w:name="Dark List Accent 4" w:uiPriority="70"/>
-    <w:lsdException w:name="Colorful Shading Accent 4" w:uiPriority="71"/>
-    <w:lsdException w:name="Colorful List Accent 4" w:uiPriority="72"/>
-    <w:lsdException w:name="Colorful Grid Accent 4" w:uiPriority="73"/>
-    <w:lsdException w:name="Light Shading Accent 5" w:uiPriority="60"/>
-    <w:lsdException w:name="Light List Accent 5" w:uiPriority="61"/>
-    <w:lsdException w:name="Light Grid Accent 5" w:uiPriority="62"/>
-    <w:lsdException w:name="Medium Shading 1 Accent 5" w:uiPriority="63"/>
-    <w:lsdException w:name="Medium Shading 2 Accent 5" w:uiPriority="64"/>
-    <w:lsdException w:name="Medium List 1 Accent 5" w:uiPriority="65"/>
-    <w:lsdException w:name="Medium List 2 Accent 5" w:uiPriority="66"/>
-    <w:lsdException w:name="Medium Grid 1 Accent 5" w:uiPriority="67"/>
-    <w:lsdException w:name="Medium Grid 2 Accent 5" w:uiPriority="68"/>
-    <w:lsdException w:name="Medium Grid 3 Accent 5" w:uiPriority="69"/>
-    <w:lsdException w:name="Dark List Accent 5" w:uiPriority="70"/>
-    <w:lsdException w:name="Colorful Shading Accent 5" w:uiPriority="71"/>
-    <w:lsdException w:name="Colorful List Accent 5" w:uiPriority="72"/>
-    <w:lsdException w:name="Colorful Grid Accent 5" w:uiPriority="73"/>
-    <w:lsdException w:name="Light Shading Accent 6" w:uiPriority="60"/>
-    <w:lsdException w:name="Light List Accent 6" w:uiPriority="61"/>
-    <w:lsdException w:name="Light Grid Accent 6" w:uiPriority="62"/>
-    <w:lsdException w:name="Medium Shading 1 Accent 6" w:uiPriority="63"/>
-    <w:lsdException w:name="Medium Shading 2 Accent 6" w:uiPriority="64"/>
-    <w:lsdException w:name="Medium List 1 Accent 6" w:uiPriority="65"/>
-    <w:lsdException w:name="Medium List 2 Accent 6" w:uiPriority="66"/>
-    <w:lsdException w:name="Medium Grid 1 Accent 6" w:uiPriority="67"/>
-    <w:lsdException w:name="Medium Grid 2 Accent 6" w:uiPriority="68"/>
-    <w:lsdException w:name="Medium Grid 3 Accent 6" w:uiPriority="69"/>
-    <w:lsdException w:name="Dark List Accent 6" w:uiPriority="70"/>
-    <w:lsdException w:name="Colorful Shading Accent 6" w:uiPriority="71"/>
-    <w:lsdException w:name="Colorful List Accent 6" w:uiPriority="72"/>
-    <w:lsdException w:name="Colorful Grid Accent 6" w:uiPriority="73"/>
-    <w:lsdException w:name="Subtle Emphasis" w:uiPriority="19" w:qFormat="1"/>
-    <w:lsdException w:name="Intense Emphasis" w:uiPriority="21" w:qFormat="1"/>
-    <w:lsdException w:name="Subtle Reference" w:uiPriority="31" w:qFormat="1"/>
-    <w:lsdException w:name="Intense Reference" w:uiPriority="32" w:qFormat="1"/>
-    <w:lsdException w:name="Book Title" w:uiPriority="33" w:qFormat="1"/>
-    <w:lsdException w:name="Bibliography" w:semiHidden="1" w:uiPriority="37" w:unhideWhenUsed="1"/>
-    <w:lsdException w:name="TOC Heading" w:semiHidden="1" w:uiPriority="39" w:unhideWhenUsed="1" w:qFormat="1"/>
-    <w:lsdException w:name="Plain Table 1" w:uiPriority="41"/>
-    <w:lsdException w:name="Plain Table 2" w:uiPriority="42"/>
-    <w:lsdException w:name="Plain Table 3" w:uiPriority="43"/>
-    <w:lsdException w:name="Plain Table 4" w:uiPriority="44"/>
-    <w:lsdException w:name="Plain Table 5" w:uiPriority="45"/>
-    <w:lsdException w:name="Grid Table Light" w:uiPriority="40"/>
-    <w:lsdException w:name="Grid Table 1 Light" w:uiPriority="46"/>
-    <w:lsdException w:name="Grid Table 2" w:uiPriority="47"/>
-    <w:lsdException w:name="Grid Table 3" w:uiPriority="48"/>
-    <w:lsdException w:name="Grid Table 4" w:uiPriority="49"/>
-    <w:lsdException w:name="Grid Table 5 Dark" w:uiPriority="50"/>
-    <w:lsdException w:name="Grid Table 6 Colorful" w:uiPriority="51"/>
-    <w:lsdException w:name="Grid Table 7 Colorful" w:uiPriority="52"/>
-    <w:lsdException w:name="Grid Table 1 Light Accent 1" w:uiPriority="46"/>
-    <w:lsdException w:name="Grid Table 2 Accent 1" w:uiPriority="47"/>
-    <w:lsdException w:name="Grid Table 3 Accent 1" w:uiPriority="48"/>
-    <w:lsdException w:name="Grid Table 4 Accent 1" w:uiPriority="49"/>
-    <w:lsdException w:name="Grid Table 5 Dark Accent 1" w:uiPriority="50"/>
-    <w:lsdException w:name="Grid Table 6 Colorful Accent 1" w:uiPriority="51"/>
-    <w:lsdException w:name="Grid Table 7 Colorful Accent 1" w:uiPriority="52"/>
-    <w:lsdException w:name="Grid Table 1 Light Accent 2" w:uiPriority="46"/>
-    <w:lsdException w:name="Grid Table 2 Accent 2" w:uiPriority="47"/>
-    <w:lsdException w:name="Grid Table 3 Accent 2" w:uiPriority="48"/>
-    <w:lsdException w:name="Grid Table 4 Accent 2" w:uiPriority="49"/>
-    <w:lsdException w:name="Grid Table 5 Dark Accent 2" w:uiPriority="50"/>
-    <w:lsdException w:name="Grid Table 6 Colorful Accent 2" w:uiPriority="51"/>
-    <w:lsdException w:name="Grid Table 7 Colorful Accent 2" w:uiPriority="52"/>
-    <w:lsdException w:name="Grid Table 1 Light Accent 3" w:uiPriority="46"/>
-    <w:lsdException w:name="Grid Table 2 Accent 3" w:uiPriority="47"/>
-    <w:lsdException w:name="Grid Table 3 Accent 3" w:uiPriority="48"/>
-    <w:lsdException w:name="Grid Table 4 Accent 3" w:uiPriority="49"/>
-    <w:lsdException w:name="Grid Table 5 Dark Accent 3" w:uiPriority="50"/>
-    <w:lsdException w:name="Grid Table 6 Colorful Accent 3" w:uiPriority="51"/>
-    <w:lsdException w:name="Grid Table 7 Colorful Accent 3" w:uiPriority="52"/>
-    <w:lsdException w:name="Grid Table 1 Light Accent 4" w:uiPriority="46"/>
-    <w:lsdException w:name="Grid Table 2 Accent 4" w:uiPriority="47"/>
-    <w:lsdException w:name="Grid Table 3 Accent 4" w:uiPriority="48"/>
-    <w:lsdException w:name="Grid Table 4 Accent 4" w:uiPriority="49"/>
-    <w:lsdException w:name="Grid Table 5 Dark Accent 4" w:uiPriority="50"/>
-    <w:lsdException w:name="Grid Table 6 Colorful Accent 4" w:uiPriority="51"/>
-    <w:lsdException w:name="Grid Table 7 Colorful Accent 4" w:uiPriority="52"/>
-    <w:lsdException w:name="Grid Table 1 Light Accent 5" w:uiPriority="46"/>
-    <w:lsdException w:name="Grid Table 2 Accent 5" w:uiPriority="47"/>
-    <w:lsdException w:name="Grid Table 3 Accent 5" w:uiPriority="48"/>
-    <w:lsdException w:name="Grid Table 4 Accent 5" w:uiPriority="49"/>
-    <w:lsdException w:name="Grid Table 5 Dark Accent 5" w:uiPriority="50"/>
-    <w:lsdException w:name="Grid Table 6 Colorful Accent 5" w:uiPriority="51"/>
-    <w:lsdException w:name="Grid Table 7 Colorful Accent 5" w:uiPriority="52"/>
-    <w:lsdException w:name="Grid Table 1 Light Accent 6" w:uiPriority="46"/>
-    <w:lsdException w:name="Grid Table 2 Accent 6" w:uiPriority="47"/>
-    <w:lsdException w:name="Grid Table 3 Accent 6" w:uiPriority="48"/>
-    <w:lsdException w:name="Grid Table 4 Accent 6" w:uiPriority="49"/>
-    <w:lsdException w:name="Grid Table 5 Dark Accent 6" w:uiPriority="50"/>
-    <w:lsdException w:name="Grid Table 6 Colorful Accent 6" w:uiPriority="51"/>
-    <w:lsdException w:name="Grid Table 7 Colorful Accent 6" w:uiPriority="52"/>
-    <w:lsdException w:name="List Table 1 Light" w:uiPriority="46"/>
-    <w:lsdException w:name="List Table 2" w:uiPriority="47"/>
-    <w:lsdException w:name="List Table 3" w:uiPriority="48"/>
-    <w:lsdException w:name="List Table 4" w:uiPriority="49"/>
-    <w:lsdException w:name="List Table 5 Dark" w:uiPriority="50"/>
-    <w:lsdException w:name="List Table 6 Colorful" w:uiPriority="51"/>
-    <w:lsdException w:name="List Table 7 Colorful" w:uiPriority="52"/>
-    <w:lsdException w:name="List Table 1 Light Accent 1" w:uiPriority="46"/>
-    <w:lsdException w:name="List Table 2 Accent 1" w:uiPriority="47"/>
-    <w:lsdException w:name="List Table 3 Accent 1" w:uiPriority="48"/>
-    <w:lsdException w:name="List Table 4 Accent 1" w:uiPriority="49"/>
-    <w:lsdException w:name="List Table 5 Dark Accent 1" w:uiPriority="50"/>
-    <w:lsdException w:name="List Table 6 Colorful Accent 1" w:uiPriority="51"/>
-    <w:lsdException w:name="List Table 7 Colorful Accent 1" w:uiPriority="52"/>
-    <w:lsdException w:name="List Table 1 Light Accent 2" w:uiPriority="46"/>
-    <w:lsdException w:name="List Table 2 Accent 2" w:uiPriority="47"/>
-    <w:lsdException w:name="List Table 3 Accent 2" w:uiPriority="48"/>
-    <w:lsdException w:name="List Table 4 Accent 2" w:uiPriority="49"/>
-    <w:lsdException w:name="List Table 5 Dark Accent 2" w:uiPriority="50"/>
-    <w:lsdException w:name="List Table 6 Colorful Accent 2" w:uiPriority="51"/>
-    <w:lsdException w:name="List Table 7 Colorful Accent 2" w:uiPriority="52"/>
-    <w:lsdException w:name="List Table 1 Light Accent 3" w:uiPriority="46"/>
-    <w:lsdException w:name="List Table 2 Accent 3" w:uiPriority="47"/>
-    <w:lsdException w:name="List Table 3 Accent 3" w:uiPriority="48"/>
-    <w:lsdException w:name="List Table 4 Accent 3" w:uiPriority="49"/>
-    <w:lsdException w:name="List Table 5 Dark Accent 3" w:uiPriority="50"/>
-    <w:lsdException w:name="List Table 6 Colorful Accent 3" w:uiPriority="51"/>
-    <w:lsdException w:name="List Table 7 Colorful Accent 3" w:uiPriority="52"/>
-    <w:lsdException w:name="List Table 1 Light Accent 4" w:uiPriority="46"/>
-    <w:lsdException w:name="List Table 2 Accent 4" w:uiPriority="47"/>
-    <w:lsdException w:name="List Table 3 Accent 4" w:uiPriority="48"/>
-    <w:lsdException w:name="List Table 4 Accent 4" w:uiPriority="49"/>
-    <w:lsdException w:name="List Table 5 Dark Accent 4" w:uiPriority="50"/>
-    <w:lsdException w:name="List Table 6 Colorful Accent 4" w:uiPriority="51"/>
-    <w:lsdException w:name="List Table 7 Colorful Accent 4" w:uiPriority="52"/>
-    <w:lsdException w:name="List Table 1 Light Accent 5" w:uiPriority="46"/>
-    <w:lsdException w:name="List Table 2 Accent 5" w:uiPriority="47"/>
-    <w:lsdException w:name="List Table 3 Accent 5" w:uiPriority="48"/>
-    <w:lsdException w:name="List Table 4 Accent 5" w:uiPriority="49"/>
-    <w:lsdException w:name="List Table 5 Dark Accent 5" w:uiPriority="50"/>
-    <w:lsdException w:name="List Table 6 Colorful Accent 5" w:uiPriority="51"/>
-    <w:lsdException w:name="List Table 7 Colorful Accent 5" w:uiPriority="52"/>
-    <w:lsdException w:name="List Table 1 Light Accent 6" w:uiPriority="46"/>
-    <w:lsdException w:name="List Table 2 Accent 6" w:uiPriority="47"/>
-    <w:lsdException w:name="List Table 3 Accent 6" w:uiPriority="48"/>
-    <w:lsdException w:name="List Table 4 Accent 6" w:uiPriority="49"/>
-    <w:lsdException w:name="List Table 5 Dark Accent 6" w:uiPriority="50"/>
-    <w:lsdException w:name="List Table 6 Colorful Accent 6" w:uiPriority="51"/>
-    <w:lsdException w:name="List Table 7 Colorful Accent 6" w:uiPriority="52"/>
-    <w:lsdException w:name="Mention" w:semiHidden="1" w:unhideWhenUsed="1"/>
-    <w:lsdException w:name="Smart Hyperlink" w:semiHidden="1" w:unhideWhenUsed="1"/>
-    <w:lsdException w:name="Hashtag" w:semiHidden="1" w:unhideWhenUsed="1"/>
-    <w:lsdException w:name="Unresolved Mention" w:semiHidden="1" w:unhideWhenUsed="1"/>
-  </w:latentStyles>
-  <w:style w:type="paragraph" w:default="1" w:styleId="Normal">
-    <w:name w:val="Normal"/>
-    <w:qFormat/>
-  </w:style>
-  <w:style w:type="character" w:default="1" w:styleId="Tipodeletrapredefinidodopargrafo">
-    <w:name w:val="Default Paragraph Font"/>
-    <w:uiPriority w:val="1"/>
-    <w:semiHidden/>
-    <w:unhideWhenUsed/>
-  </w:style>
-  <w:style w:type="table" w:default="1" w:styleId="Tabelanormal">
-    <w:name w:val="Normal Table"/>
-    <w:uiPriority w:val="99"/>
-    <w:semiHidden/>
-    <w:unhideWhenUsed/>
-    <w:tblPr>
-      <w:tblInd w:w="0" w:type="dxa"/>
-      <w:tblCellMar>
-        <w:top w:w="0" w:type="dxa"/>
-        <w:left w:w="108" w:type="dxa"/>
-        <w:bottom w:w="0" w:type="dxa"/>
-        <w:right w:w="108" w:type="dxa"/>
-      </w:tblCellMar>
-    </w:tblPr>
-  </w:style>
-  <w:style w:type="numbering" w:default="1" w:styleId="Semlista">
-    <w:name w:val="No List"/>
-    <w:uiPriority w:val="99"/>
-    <w:semiHidden/>
-    <w:unhideWhenUsed/>
-  </w:style>
-  <w:style w:type="paragraph" w:customStyle="1" w:styleId="79C4E9AF12CF49D0BD511BF3AF2840EC">
-    <w:name w:val="79C4E9AF12CF49D0BD511BF3AF2840EC"/>
-    <w:rsid w:val="00363BBC"/>
-  </w:style>
-  <w:style w:type="paragraph" w:customStyle="1" w:styleId="1225EF8D181A4F9698D615C2828EE72F">
-    <w:name w:val="1225EF8D181A4F9698D615C2828EE72F"/>
-    <w:rsid w:val="00363BBC"/>
-  </w:style>
-  <w:style w:type="paragraph" w:customStyle="1" w:styleId="078B0C66F59D4B1EB61B6C61767975D3">
-    <w:name w:val="078B0C66F59D4B1EB61B6C61767975D3"/>
-    <w:rsid w:val="00363BBC"/>
-  </w:style>
-  <w:style w:type="paragraph" w:customStyle="1" w:styleId="6ED441CA05A74452BF5A1C482297E1FA">
-    <w:name w:val="6ED441CA05A74452BF5A1C482297E1FA"/>
-    <w:rsid w:val="00363BBC"/>
-  </w:style>
-  <w:style w:type="paragraph" w:customStyle="1" w:styleId="33FD8D27946B44048244E9D175B3C3DE">
-    <w:name w:val="33FD8D27946B44048244E9D175B3C3DE"/>
-    <w:rsid w:val="00363BBC"/>
-  </w:style>
-  <w:style w:type="paragraph" w:customStyle="1" w:styleId="1977036EC7404B66BFC6EEA60CF246B2">
-    <w:name w:val="1977036EC7404B66BFC6EEA60CF246B2"/>
-    <w:rsid w:val="00363BBC"/>
-  </w:style>
-</w:styles>
-</file>
-
-<file path=word/glossary/webSettings.xml><?xml version="1.0" encoding="utf-8"?>
-<w:webSettings xmlns:mc="http://schemas.openxmlformats.org/markup-compatibility/2006" xmlns:r="http://schemas.openxmlformats.org/officeDocument/2006/relationships" xmlns:w="http://schemas.openxmlformats.org/wordprocessingml/2006/main" xmlns:w14="http://schemas.microsoft.com/office/word/2010/wordml" xmlns:w15="http://schemas.microsoft.com/office/word/2012/wordml" xmlns:w16cid="http://schemas.microsoft.com/office/word/2016/wordml/cid" xmlns:w16se="http://schemas.microsoft.com/office/word/2015/wordml/symex" mc:Ignorable="w14 w15 w16se w16cid">
-  <w:optimizeForBrowser/>
-  <w:allowPNG/>
-</w:webSettings>
-</file>
-
 <file path=word/theme/theme1.xml><?xml version="1.0" encoding="utf-8"?>
 <a:theme xmlns:a="http://schemas.openxmlformats.org/drawingml/2006/main" name="Tema do Office">
   <a:themeElements>
@@ -6742,7 +6664,7 @@
 </file>
 
 <file path=customXml/itemProps1.xml><?xml version="1.0" encoding="utf-8"?>
-<ds:datastoreItem xmlns:ds="http://schemas.openxmlformats.org/officeDocument/2006/customXml" ds:itemID="{A21E62DA-B4CE-4656-B2F7-E6E56DFBD236}">
+<ds:datastoreItem xmlns:ds="http://schemas.openxmlformats.org/officeDocument/2006/customXml" ds:itemID="{7E467EF3-DB05-4DCA-ABD1-EAE4B6EA85DB}">
   <ds:schemaRefs>
     <ds:schemaRef ds:uri="http://schemas.openxmlformats.org/officeDocument/2006/bibliography"/>
   </ds:schemaRefs>

</xml_diff>

<commit_message>
restriçoes sobre os dados de entrada
</commit_message>
<xml_diff>
--- a/RELATORIO.docx
+++ b/RELATORIO.docx
@@ -1589,7 +1589,7 @@
                 <w:noProof/>
                 <w:webHidden/>
               </w:rPr>
-              <w:t>8</w:t>
+              <w:t>9</w:t>
             </w:r>
             <w:r>
               <w:rPr>
@@ -1658,7 +1658,7 @@
                 <w:noProof/>
                 <w:webHidden/>
               </w:rPr>
-              <w:t>8</w:t>
+              <w:t>9</w:t>
             </w:r>
             <w:r>
               <w:rPr>
@@ -3104,13 +3104,48 @@
           <w:szCs w:val="26"/>
         </w:rPr>
       </w:pPr>
-      <w:r>
-        <w:rPr>
-          <w:rFonts w:cstheme="minorHAnsi"/>
-          <w:sz w:val="26"/>
-          <w:szCs w:val="26"/>
-        </w:rPr>
-        <w:t>Número de pessoas com quem viaja.</w:t>
+      <w:proofErr w:type="spellStart"/>
+      <w:r>
+        <w:rPr>
+          <w:rFonts w:cstheme="minorHAnsi"/>
+          <w:sz w:val="26"/>
+          <w:szCs w:val="26"/>
+        </w:rPr>
+        <w:t>nump</w:t>
+      </w:r>
+      <w:proofErr w:type="spellEnd"/>
+      <w:r>
+        <w:rPr>
+          <w:rFonts w:cstheme="minorHAnsi"/>
+          <w:sz w:val="26"/>
+          <w:szCs w:val="26"/>
+        </w:rPr>
+        <w:t xml:space="preserve"> - </w:t>
+      </w:r>
+      <w:r>
+        <w:rPr>
+          <w:rFonts w:cstheme="minorHAnsi"/>
+          <w:sz w:val="26"/>
+          <w:szCs w:val="26"/>
+        </w:rPr>
+        <w:t xml:space="preserve">Número de pessoas com quem </w:t>
+      </w:r>
+      <w:r>
+        <w:rPr>
+          <w:rFonts w:cstheme="minorHAnsi"/>
+          <w:color w:val="000000" w:themeColor="text1"/>
+          <w:sz w:val="26"/>
+          <w:szCs w:val="26"/>
+        </w:rPr>
+        <w:t>viaja</w:t>
+      </w:r>
+      <w:r>
+        <w:rPr>
+          <w:rFonts w:cstheme="minorHAnsi"/>
+          <w:sz w:val="26"/>
+          <w:szCs w:val="26"/>
+        </w:rPr>
+        <w:t>.</w:t>
       </w:r>
     </w:p>
     <w:p>
@@ -3126,6 +3161,24 @@
           <w:szCs w:val="26"/>
         </w:rPr>
       </w:pPr>
+      <w:proofErr w:type="spellStart"/>
+      <w:r>
+        <w:rPr>
+          <w:rFonts w:cstheme="minorHAnsi"/>
+          <w:sz w:val="26"/>
+          <w:szCs w:val="26"/>
+        </w:rPr>
+        <w:t>srcp</w:t>
+      </w:r>
+      <w:proofErr w:type="spellEnd"/>
+      <w:r>
+        <w:rPr>
+          <w:rFonts w:cstheme="minorHAnsi"/>
+          <w:sz w:val="26"/>
+          <w:szCs w:val="26"/>
+        </w:rPr>
+        <w:t xml:space="preserve"> - </w:t>
+      </w:r>
       <w:r>
         <w:rPr>
           <w:rFonts w:cstheme="minorHAnsi"/>
@@ -3148,6 +3201,24 @@
           <w:szCs w:val="26"/>
         </w:rPr>
       </w:pPr>
+      <w:proofErr w:type="spellStart"/>
+      <w:r>
+        <w:rPr>
+          <w:rFonts w:cstheme="minorHAnsi"/>
+          <w:sz w:val="26"/>
+          <w:szCs w:val="26"/>
+        </w:rPr>
+        <w:t>destp</w:t>
+      </w:r>
+      <w:proofErr w:type="spellEnd"/>
+      <w:r>
+        <w:rPr>
+          <w:rFonts w:cstheme="minorHAnsi"/>
+          <w:sz w:val="26"/>
+          <w:szCs w:val="26"/>
+        </w:rPr>
+        <w:t xml:space="preserve"> - </w:t>
+      </w:r>
       <w:r>
         <w:rPr>
           <w:rFonts w:cstheme="minorHAnsi"/>
@@ -3170,6 +3241,24 @@
           <w:szCs w:val="26"/>
         </w:rPr>
       </w:pPr>
+      <w:proofErr w:type="spellStart"/>
+      <w:r>
+        <w:rPr>
+          <w:rFonts w:cstheme="minorHAnsi"/>
+          <w:sz w:val="26"/>
+          <w:szCs w:val="26"/>
+        </w:rPr>
+        <w:t>hip</w:t>
+      </w:r>
+      <w:proofErr w:type="spellEnd"/>
+      <w:r>
+        <w:rPr>
+          <w:rFonts w:cstheme="minorHAnsi"/>
+          <w:sz w:val="26"/>
+          <w:szCs w:val="26"/>
+        </w:rPr>
+        <w:t xml:space="preserve"> -</w:t>
+      </w:r>
       <w:r>
         <w:rPr>
           <w:rFonts w:cstheme="minorHAnsi"/>
@@ -3192,6 +3281,24 @@
           <w:szCs w:val="26"/>
         </w:rPr>
       </w:pPr>
+      <w:proofErr w:type="spellStart"/>
+      <w:r>
+        <w:rPr>
+          <w:rFonts w:cstheme="minorHAnsi"/>
+          <w:sz w:val="26"/>
+          <w:szCs w:val="26"/>
+        </w:rPr>
+        <w:t>tlp</w:t>
+      </w:r>
+      <w:proofErr w:type="spellEnd"/>
+      <w:r>
+        <w:rPr>
+          <w:rFonts w:cstheme="minorHAnsi"/>
+          <w:sz w:val="26"/>
+          <w:szCs w:val="26"/>
+        </w:rPr>
+        <w:t xml:space="preserve"> - </w:t>
+      </w:r>
       <w:r>
         <w:rPr>
           <w:rFonts w:cstheme="minorHAnsi"/>
@@ -3357,6 +3464,24 @@
           <w:szCs w:val="26"/>
         </w:rPr>
       </w:pPr>
+      <w:proofErr w:type="spellStart"/>
+      <w:r>
+        <w:rPr>
+          <w:rFonts w:cstheme="minorHAnsi"/>
+          <w:sz w:val="26"/>
+          <w:szCs w:val="26"/>
+        </w:rPr>
+        <w:t>cap</w:t>
+      </w:r>
+      <w:proofErr w:type="spellEnd"/>
+      <w:r>
+        <w:rPr>
+          <w:rFonts w:cstheme="minorHAnsi"/>
+          <w:sz w:val="26"/>
+          <w:szCs w:val="26"/>
+        </w:rPr>
+        <w:t xml:space="preserve"> - </w:t>
+      </w:r>
       <w:r>
         <w:rPr>
           <w:rFonts w:cstheme="minorHAnsi"/>
@@ -3364,6 +3489,23 @@
           <w:szCs w:val="26"/>
         </w:rPr>
         <w:t>Capacidade do automóvel que conduz.</w:t>
+      </w:r>
+      <w:r>
+        <w:rPr>
+          <w:rFonts w:cstheme="minorHAnsi"/>
+          <w:sz w:val="26"/>
+          <w:szCs w:val="26"/>
+        </w:rPr>
+        <w:t xml:space="preserve"> </w:t>
+      </w:r>
+      <w:r>
+        <w:rPr>
+          <w:rFonts w:cstheme="minorHAnsi"/>
+          <w:color w:val="FF0000"/>
+          <w:sz w:val="26"/>
+          <w:szCs w:val="26"/>
+        </w:rPr>
+        <w:t>(incluindo o condutor certo??)</w:t>
       </w:r>
     </w:p>
     <w:p>
@@ -3379,6 +3521,24 @@
           <w:szCs w:val="26"/>
         </w:rPr>
       </w:pPr>
+      <w:proofErr w:type="spellStart"/>
+      <w:r>
+        <w:rPr>
+          <w:rFonts w:cstheme="minorHAnsi"/>
+          <w:sz w:val="26"/>
+          <w:szCs w:val="26"/>
+        </w:rPr>
+        <w:t>srcc</w:t>
+      </w:r>
+      <w:proofErr w:type="spellEnd"/>
+      <w:r>
+        <w:rPr>
+          <w:rFonts w:cstheme="minorHAnsi"/>
+          <w:sz w:val="26"/>
+          <w:szCs w:val="26"/>
+        </w:rPr>
+        <w:t xml:space="preserve"> - </w:t>
+      </w:r>
       <w:r>
         <w:rPr>
           <w:rFonts w:cstheme="minorHAnsi"/>
@@ -3401,6 +3561,24 @@
           <w:szCs w:val="26"/>
         </w:rPr>
       </w:pPr>
+      <w:proofErr w:type="spellStart"/>
+      <w:r>
+        <w:rPr>
+          <w:rFonts w:cstheme="minorHAnsi"/>
+          <w:sz w:val="26"/>
+          <w:szCs w:val="26"/>
+        </w:rPr>
+        <w:t>destc</w:t>
+      </w:r>
+      <w:proofErr w:type="spellEnd"/>
+      <w:r>
+        <w:rPr>
+          <w:rFonts w:cstheme="minorHAnsi"/>
+          <w:sz w:val="26"/>
+          <w:szCs w:val="26"/>
+        </w:rPr>
+        <w:t xml:space="preserve"> - </w:t>
+      </w:r>
       <w:r>
         <w:rPr>
           <w:rFonts w:cstheme="minorHAnsi"/>
@@ -3423,6 +3601,24 @@
           <w:szCs w:val="26"/>
         </w:rPr>
       </w:pPr>
+      <w:proofErr w:type="spellStart"/>
+      <w:r>
+        <w:rPr>
+          <w:rFonts w:cstheme="minorHAnsi"/>
+          <w:sz w:val="26"/>
+          <w:szCs w:val="26"/>
+        </w:rPr>
+        <w:t>hic</w:t>
+      </w:r>
+      <w:proofErr w:type="spellEnd"/>
+      <w:r>
+        <w:rPr>
+          <w:rFonts w:cstheme="minorHAnsi"/>
+          <w:sz w:val="26"/>
+          <w:szCs w:val="26"/>
+        </w:rPr>
+        <w:t xml:space="preserve"> - </w:t>
+      </w:r>
       <w:r>
         <w:rPr>
           <w:rFonts w:cstheme="minorHAnsi"/>
@@ -3445,6 +3641,24 @@
           <w:szCs w:val="26"/>
         </w:rPr>
       </w:pPr>
+      <w:proofErr w:type="spellStart"/>
+      <w:r>
+        <w:rPr>
+          <w:rFonts w:cstheme="minorHAnsi"/>
+          <w:sz w:val="26"/>
+          <w:szCs w:val="26"/>
+        </w:rPr>
+        <w:t>tlc</w:t>
+      </w:r>
+      <w:proofErr w:type="spellEnd"/>
+      <w:r>
+        <w:rPr>
+          <w:rFonts w:cstheme="minorHAnsi"/>
+          <w:sz w:val="26"/>
+          <w:szCs w:val="26"/>
+        </w:rPr>
+        <w:t xml:space="preserve"> -</w:t>
+      </w:r>
       <w:r>
         <w:rPr>
           <w:rFonts w:cstheme="minorHAnsi"/>
@@ -3708,8 +3922,6 @@
         </w:rPr>
         <w:t xml:space="preserve"> de viagem</w:t>
       </w:r>
-      <w:bookmarkStart w:id="9" w:name="_GoBack"/>
-      <w:bookmarkEnd w:id="9"/>
       <w:r>
         <w:rPr>
           <w:rFonts w:cstheme="minorHAnsi"/>
@@ -3750,6 +3962,15 @@
         </w:rPr>
         <w:t xml:space="preserve"> – corresponde à sequência de pessoas que aguardam transporte entre os dois vértices que a delimitam</w:t>
       </w:r>
+      <w:r>
+        <w:rPr>
+          <w:rFonts w:cstheme="minorHAnsi"/>
+          <w:color w:val="FF0000"/>
+          <w:sz w:val="26"/>
+          <w:szCs w:val="26"/>
+        </w:rPr>
+        <w:t xml:space="preserve"> (mas conta ou não com o condutor?????)</w:t>
+      </w:r>
     </w:p>
     <w:p>
       <w:pPr>
@@ -3770,6 +3991,7 @@
           <w:sz w:val="26"/>
           <w:szCs w:val="26"/>
         </w:rPr>
+        <w:lastRenderedPageBreak/>
         <w:t xml:space="preserve">w – </w:t>
       </w:r>
       <w:proofErr w:type="gramStart"/>
@@ -3816,7 +4038,6 @@
           <w:sz w:val="26"/>
           <w:szCs w:val="26"/>
         </w:rPr>
-        <w:lastRenderedPageBreak/>
         <w:t>As origens e destinos dos passageiros</w:t>
       </w:r>
       <w:r>
@@ -3865,14 +4086,14 @@
           <w:rFonts w:asciiTheme="minorHAnsi" w:hAnsiTheme="minorHAnsi" w:cstheme="minorHAnsi"/>
         </w:rPr>
       </w:pPr>
-      <w:bookmarkStart w:id="10" w:name="_Toc510974478"/>
+      <w:bookmarkStart w:id="9" w:name="_Toc510974478"/>
       <w:r>
         <w:rPr>
           <w:rFonts w:asciiTheme="minorHAnsi" w:hAnsiTheme="minorHAnsi" w:cstheme="minorHAnsi"/>
         </w:rPr>
         <w:t>Dados de saída</w:t>
       </w:r>
-      <w:bookmarkEnd w:id="10"/>
+      <w:bookmarkEnd w:id="9"/>
     </w:p>
     <w:p>
       <w:pPr>
@@ -4453,14 +4674,14 @@
           <w:rFonts w:asciiTheme="minorHAnsi" w:hAnsiTheme="minorHAnsi" w:cstheme="minorHAnsi"/>
         </w:rPr>
       </w:pPr>
-      <w:bookmarkStart w:id="11" w:name="_Toc510974479"/>
+      <w:bookmarkStart w:id="10" w:name="_Toc510974479"/>
       <w:r>
         <w:rPr>
           <w:rFonts w:asciiTheme="minorHAnsi" w:hAnsiTheme="minorHAnsi" w:cstheme="minorHAnsi"/>
         </w:rPr>
         <w:t>Restrições</w:t>
       </w:r>
-      <w:bookmarkEnd w:id="11"/>
+      <w:bookmarkEnd w:id="10"/>
     </w:p>
     <w:p>
       <w:pPr>
@@ -4477,21 +4698,861 @@
           <w:rFonts w:asciiTheme="minorHAnsi" w:hAnsiTheme="minorHAnsi" w:cstheme="minorHAnsi"/>
         </w:rPr>
       </w:pPr>
-      <w:bookmarkStart w:id="12" w:name="_Toc510974480"/>
+      <w:bookmarkStart w:id="11" w:name="_Toc510974480"/>
       <w:r>
         <w:rPr>
           <w:rFonts w:asciiTheme="minorHAnsi" w:hAnsiTheme="minorHAnsi" w:cstheme="minorHAnsi"/>
         </w:rPr>
         <w:t>Sobre os dados de entrada</w:t>
       </w:r>
+      <w:bookmarkEnd w:id="11"/>
+    </w:p>
+    <w:p/>
+    <w:p>
+      <w:pPr>
+        <w:pStyle w:val="PargrafodaLista"/>
+        <w:numPr>
+          <w:ilvl w:val="0"/>
+          <w:numId w:val="8"/>
+        </w:numPr>
+        <w:rPr>
+          <w:rFonts w:cstheme="minorHAnsi"/>
+          <w:sz w:val="26"/>
+          <w:szCs w:val="26"/>
+        </w:rPr>
+      </w:pPr>
+      <w:r>
+        <w:rPr>
+          <w:rFonts w:ascii="Cambria Math" w:hAnsi="Cambria Math" w:cs="Cambria Math"/>
+          <w:sz w:val="26"/>
+          <w:szCs w:val="26"/>
+        </w:rPr>
+        <w:t>∀</w:t>
+      </w:r>
+      <w:r>
+        <w:rPr>
+          <w:rFonts w:cstheme="minorHAnsi"/>
+          <w:sz w:val="26"/>
+          <w:szCs w:val="26"/>
+        </w:rPr>
+        <w:t xml:space="preserve"> i </w:t>
+      </w:r>
+      <w:r>
+        <w:rPr>
+          <w:rFonts w:ascii="Cambria Math" w:hAnsi="Cambria Math" w:cs="Cambria Math"/>
+          <w:sz w:val="26"/>
+          <w:szCs w:val="26"/>
+        </w:rPr>
+        <w:t>∈</w:t>
+      </w:r>
+      <w:r>
+        <w:rPr>
+          <w:rFonts w:cstheme="minorHAnsi"/>
+          <w:sz w:val="26"/>
+          <w:szCs w:val="26"/>
+        </w:rPr>
+        <w:t xml:space="preserve"> [</w:t>
+      </w:r>
+      <w:proofErr w:type="gramStart"/>
+      <w:r>
+        <w:rPr>
+          <w:rFonts w:cstheme="minorHAnsi"/>
+          <w:sz w:val="26"/>
+          <w:szCs w:val="26"/>
+        </w:rPr>
+        <w:t>1 ;</w:t>
+      </w:r>
+      <w:proofErr w:type="gramEnd"/>
+      <w:r>
+        <w:rPr>
+          <w:rFonts w:cstheme="minorHAnsi"/>
+          <w:sz w:val="26"/>
+          <w:szCs w:val="26"/>
+        </w:rPr>
+        <w:t xml:space="preserve"> |</w:t>
+      </w:r>
+      <w:proofErr w:type="spellStart"/>
+      <w:r>
+        <w:rPr>
+          <w:rFonts w:cstheme="minorHAnsi"/>
+          <w:sz w:val="26"/>
+          <w:szCs w:val="26"/>
+        </w:rPr>
+        <w:t>C</w:t>
+      </w:r>
+      <w:r>
+        <w:rPr>
+          <w:rFonts w:cstheme="minorHAnsi"/>
+          <w:sz w:val="26"/>
+          <w:szCs w:val="26"/>
+        </w:rPr>
+        <w:t>i</w:t>
+      </w:r>
+      <w:proofErr w:type="spellEnd"/>
+      <w:r>
+        <w:rPr>
+          <w:rFonts w:cstheme="minorHAnsi"/>
+          <w:sz w:val="26"/>
+          <w:szCs w:val="26"/>
+        </w:rPr>
+        <w:t xml:space="preserve">|] , </w:t>
+      </w:r>
+      <w:proofErr w:type="spellStart"/>
+      <w:r>
+        <w:rPr>
+          <w:rFonts w:cstheme="minorHAnsi"/>
+          <w:sz w:val="26"/>
+          <w:szCs w:val="26"/>
+        </w:rPr>
+        <w:t>cap</w:t>
+      </w:r>
+      <w:proofErr w:type="spellEnd"/>
+      <w:r>
+        <w:rPr>
+          <w:rFonts w:cstheme="minorHAnsi"/>
+          <w:sz w:val="26"/>
+          <w:szCs w:val="26"/>
+        </w:rPr>
+        <w:t>(</w:t>
+      </w:r>
+      <w:proofErr w:type="spellStart"/>
+      <w:r>
+        <w:rPr>
+          <w:rFonts w:cstheme="minorHAnsi"/>
+          <w:sz w:val="26"/>
+          <w:szCs w:val="26"/>
+        </w:rPr>
+        <w:t>Ci</w:t>
+      </w:r>
+      <w:proofErr w:type="spellEnd"/>
+      <w:r>
+        <w:rPr>
+          <w:rFonts w:cstheme="minorHAnsi"/>
+          <w:sz w:val="26"/>
+          <w:szCs w:val="26"/>
+        </w:rPr>
+        <w:t xml:space="preserve">(i)) &gt; 0, visto a capacidade de um veiculo se tratar de um número inteiro positivo e , no contexto do problema, não interessar um </w:t>
+      </w:r>
+      <w:r>
+        <w:rPr>
+          <w:rFonts w:cstheme="minorHAnsi"/>
+          <w:sz w:val="26"/>
+          <w:szCs w:val="26"/>
+        </w:rPr>
+        <w:t>automóvel</w:t>
+      </w:r>
+      <w:r>
+        <w:rPr>
+          <w:rFonts w:cstheme="minorHAnsi"/>
+          <w:sz w:val="26"/>
+          <w:szCs w:val="26"/>
+        </w:rPr>
+        <w:t xml:space="preserve"> que apenas possa transportar o condutor (capacidade = 0).</w:t>
+      </w:r>
+    </w:p>
+    <w:p>
+      <w:pPr>
+        <w:pStyle w:val="PargrafodaLista"/>
+        <w:numPr>
+          <w:ilvl w:val="0"/>
+          <w:numId w:val="8"/>
+        </w:numPr>
+        <w:rPr>
+          <w:rFonts w:cstheme="minorHAnsi"/>
+          <w:sz w:val="26"/>
+          <w:szCs w:val="26"/>
+        </w:rPr>
+      </w:pPr>
+      <w:r>
+        <w:rPr>
+          <w:rFonts w:ascii="Cambria Math" w:hAnsi="Cambria Math" w:cs="Cambria Math"/>
+          <w:sz w:val="26"/>
+          <w:szCs w:val="26"/>
+        </w:rPr>
+        <w:t>∀</w:t>
+      </w:r>
+      <w:r>
+        <w:rPr>
+          <w:rFonts w:cstheme="minorHAnsi"/>
+          <w:sz w:val="26"/>
+          <w:szCs w:val="26"/>
+        </w:rPr>
+        <w:t xml:space="preserve"> i </w:t>
+      </w:r>
+      <w:r>
+        <w:rPr>
+          <w:rFonts w:ascii="Cambria Math" w:hAnsi="Cambria Math" w:cs="Cambria Math"/>
+          <w:sz w:val="26"/>
+          <w:szCs w:val="26"/>
+        </w:rPr>
+        <w:t>∈</w:t>
+      </w:r>
+      <w:r>
+        <w:rPr>
+          <w:rFonts w:cstheme="minorHAnsi"/>
+          <w:sz w:val="26"/>
+          <w:szCs w:val="26"/>
+        </w:rPr>
+        <w:t xml:space="preserve"> [</w:t>
+      </w:r>
+      <w:proofErr w:type="gramStart"/>
+      <w:r>
+        <w:rPr>
+          <w:rFonts w:cstheme="minorHAnsi"/>
+          <w:sz w:val="26"/>
+          <w:szCs w:val="26"/>
+        </w:rPr>
+        <w:t>1 ;</w:t>
+      </w:r>
+      <w:proofErr w:type="gramEnd"/>
+      <w:r>
+        <w:rPr>
+          <w:rFonts w:cstheme="minorHAnsi"/>
+          <w:sz w:val="26"/>
+          <w:szCs w:val="26"/>
+        </w:rPr>
+        <w:t xml:space="preserve"> |</w:t>
+      </w:r>
+      <w:r>
+        <w:rPr>
+          <w:rFonts w:cstheme="minorHAnsi"/>
+          <w:sz w:val="26"/>
+          <w:szCs w:val="26"/>
+        </w:rPr>
+        <w:t>P</w:t>
+      </w:r>
+      <w:r>
+        <w:rPr>
+          <w:rFonts w:cstheme="minorHAnsi"/>
+          <w:sz w:val="26"/>
+          <w:szCs w:val="26"/>
+        </w:rPr>
+        <w:t xml:space="preserve">i|] , </w:t>
+      </w:r>
+      <w:proofErr w:type="spellStart"/>
+      <w:r>
+        <w:rPr>
+          <w:rFonts w:cstheme="minorHAnsi"/>
+          <w:sz w:val="26"/>
+          <w:szCs w:val="26"/>
+        </w:rPr>
+        <w:t>nump</w:t>
+      </w:r>
+      <w:proofErr w:type="spellEnd"/>
+      <w:r>
+        <w:rPr>
+          <w:rFonts w:cstheme="minorHAnsi"/>
+          <w:sz w:val="26"/>
+          <w:szCs w:val="26"/>
+        </w:rPr>
+        <w:t>(</w:t>
+      </w:r>
+      <w:proofErr w:type="spellStart"/>
+      <w:r>
+        <w:rPr>
+          <w:rFonts w:cstheme="minorHAnsi"/>
+          <w:sz w:val="26"/>
+          <w:szCs w:val="26"/>
+        </w:rPr>
+        <w:t>Ci</w:t>
+      </w:r>
+      <w:proofErr w:type="spellEnd"/>
+      <w:r>
+        <w:rPr>
+          <w:rFonts w:cstheme="minorHAnsi"/>
+          <w:sz w:val="26"/>
+          <w:szCs w:val="26"/>
+        </w:rPr>
+        <w:t>(i)) &gt; 0,</w:t>
+      </w:r>
+      <w:r>
+        <w:rPr>
+          <w:rFonts w:cstheme="minorHAnsi"/>
+          <w:sz w:val="26"/>
+          <w:szCs w:val="26"/>
+        </w:rPr>
+        <w:t xml:space="preserve"> uma vez que o número de pessoas (representativo do número de elementos de um grupo) é um número inteiro positivo maior que zero, visto um grupo com zero elementos não fazer sentido no problema em questão.</w:t>
+      </w:r>
+    </w:p>
+    <w:p>
+      <w:pPr>
+        <w:pStyle w:val="PargrafodaLista"/>
+        <w:numPr>
+          <w:ilvl w:val="0"/>
+          <w:numId w:val="8"/>
+        </w:numPr>
+        <w:rPr>
+          <w:rFonts w:cstheme="minorHAnsi"/>
+          <w:sz w:val="26"/>
+          <w:szCs w:val="26"/>
+        </w:rPr>
+      </w:pPr>
+      <w:r>
+        <w:rPr>
+          <w:rFonts w:cstheme="minorHAnsi"/>
+          <w:sz w:val="26"/>
+          <w:szCs w:val="26"/>
+        </w:rPr>
+        <w:lastRenderedPageBreak/>
+        <w:t xml:space="preserve">Seja P = Pi U </w:t>
+      </w:r>
+      <w:proofErr w:type="spellStart"/>
+      <w:r>
+        <w:rPr>
+          <w:rFonts w:cstheme="minorHAnsi"/>
+          <w:sz w:val="26"/>
+          <w:szCs w:val="26"/>
+        </w:rPr>
+        <w:t>Ci</w:t>
+      </w:r>
+      <w:proofErr w:type="spellEnd"/>
+      <w:r>
+        <w:rPr>
+          <w:rFonts w:cstheme="minorHAnsi"/>
+          <w:sz w:val="26"/>
+          <w:szCs w:val="26"/>
+        </w:rPr>
+        <w:t xml:space="preserve"> </w:t>
+      </w:r>
+      <w:r>
+        <w:rPr>
+          <w:rFonts w:cstheme="minorHAnsi"/>
+          <w:color w:val="FF0000"/>
+          <w:sz w:val="26"/>
+          <w:szCs w:val="26"/>
+        </w:rPr>
+        <w:t>(não sei se é esta a notação correta)</w:t>
+      </w:r>
+      <w:r>
+        <w:rPr>
+          <w:rFonts w:cstheme="minorHAnsi"/>
+          <w:sz w:val="26"/>
+          <w:szCs w:val="26"/>
+        </w:rPr>
+        <w:t xml:space="preserve">, </w:t>
+      </w:r>
+      <w:r>
+        <w:rPr>
+          <w:rFonts w:ascii="Cambria Math" w:hAnsi="Cambria Math" w:cs="Cambria Math"/>
+          <w:sz w:val="26"/>
+          <w:szCs w:val="26"/>
+        </w:rPr>
+        <w:t>∀</w:t>
+      </w:r>
+      <w:r>
+        <w:rPr>
+          <w:rFonts w:cstheme="minorHAnsi"/>
+          <w:sz w:val="26"/>
+          <w:szCs w:val="26"/>
+        </w:rPr>
+        <w:t xml:space="preserve"> </w:t>
+      </w:r>
+      <w:r>
+        <w:rPr>
+          <w:rFonts w:cstheme="minorHAnsi"/>
+          <w:sz w:val="26"/>
+          <w:szCs w:val="26"/>
+        </w:rPr>
+        <w:t xml:space="preserve">i </w:t>
+      </w:r>
+      <w:r>
+        <w:rPr>
+          <w:rFonts w:ascii="Cambria Math" w:hAnsi="Cambria Math" w:cs="Cambria Math"/>
+          <w:sz w:val="26"/>
+          <w:szCs w:val="26"/>
+        </w:rPr>
+        <w:t>∈</w:t>
+      </w:r>
+      <w:r>
+        <w:rPr>
+          <w:rFonts w:cstheme="minorHAnsi"/>
+          <w:sz w:val="26"/>
+          <w:szCs w:val="26"/>
+        </w:rPr>
+        <w:t xml:space="preserve"> [</w:t>
+      </w:r>
+      <w:proofErr w:type="gramStart"/>
+      <w:r>
+        <w:rPr>
+          <w:rFonts w:cstheme="minorHAnsi"/>
+          <w:sz w:val="26"/>
+          <w:szCs w:val="26"/>
+        </w:rPr>
+        <w:t>1 ;</w:t>
+      </w:r>
+      <w:proofErr w:type="gramEnd"/>
+      <w:r>
+        <w:rPr>
+          <w:rFonts w:cstheme="minorHAnsi"/>
+          <w:sz w:val="26"/>
+          <w:szCs w:val="26"/>
+        </w:rPr>
+        <w:t xml:space="preserve"> |</w:t>
+      </w:r>
+      <w:r>
+        <w:rPr>
+          <w:rFonts w:cstheme="minorHAnsi"/>
+          <w:sz w:val="26"/>
+          <w:szCs w:val="26"/>
+        </w:rPr>
+        <w:t>P</w:t>
+      </w:r>
+      <w:r>
+        <w:rPr>
+          <w:rFonts w:cstheme="minorHAnsi"/>
+          <w:sz w:val="26"/>
+          <w:szCs w:val="26"/>
+        </w:rPr>
+        <w:t>|]</w:t>
+      </w:r>
+      <w:r>
+        <w:rPr>
+          <w:rFonts w:cstheme="minorHAnsi"/>
+          <w:sz w:val="26"/>
+          <w:szCs w:val="26"/>
+        </w:rPr>
+        <w:t>,</w:t>
+      </w:r>
+      <w:r>
+        <w:rPr>
+          <w:rFonts w:cstheme="minorHAnsi"/>
+          <w:sz w:val="26"/>
+          <w:szCs w:val="26"/>
+        </w:rPr>
+        <w:t xml:space="preserve"> 18&lt;= idade(P(i)) &lt;= 70, intervalo considerado relativamente realista no contexto apresentado.</w:t>
+      </w:r>
+    </w:p>
+    <w:p>
+      <w:pPr>
+        <w:pStyle w:val="PargrafodaLista"/>
+        <w:numPr>
+          <w:ilvl w:val="0"/>
+          <w:numId w:val="8"/>
+        </w:numPr>
+        <w:rPr>
+          <w:rFonts w:cstheme="minorHAnsi"/>
+          <w:sz w:val="26"/>
+          <w:szCs w:val="26"/>
+        </w:rPr>
+      </w:pPr>
+      <w:r>
+        <w:rPr>
+          <w:rFonts w:ascii="Cambria Math" w:hAnsi="Cambria Math" w:cs="Cambria Math"/>
+          <w:sz w:val="26"/>
+          <w:szCs w:val="26"/>
+        </w:rPr>
+        <w:t>∀</w:t>
+      </w:r>
+      <w:r>
+        <w:rPr>
+          <w:rFonts w:cstheme="minorHAnsi"/>
+          <w:sz w:val="26"/>
+          <w:szCs w:val="26"/>
+        </w:rPr>
+        <w:t xml:space="preserve"> i </w:t>
+      </w:r>
+      <w:r>
+        <w:rPr>
+          <w:rFonts w:ascii="Cambria Math" w:hAnsi="Cambria Math" w:cs="Cambria Math"/>
+          <w:sz w:val="26"/>
+          <w:szCs w:val="26"/>
+        </w:rPr>
+        <w:t>∈</w:t>
+      </w:r>
+      <w:r>
+        <w:rPr>
+          <w:rFonts w:ascii="Cambria Math" w:hAnsi="Cambria Math" w:cs="Cambria Math"/>
+          <w:sz w:val="26"/>
+          <w:szCs w:val="26"/>
+        </w:rPr>
+        <w:t xml:space="preserve"> </w:t>
+      </w:r>
+      <w:r>
+        <w:rPr>
+          <w:rFonts w:cstheme="minorHAnsi"/>
+          <w:sz w:val="26"/>
+          <w:szCs w:val="26"/>
+        </w:rPr>
+        <w:t xml:space="preserve">Ei, </w:t>
+      </w:r>
+      <w:proofErr w:type="spellStart"/>
+      <w:r>
+        <w:rPr>
+          <w:rFonts w:cstheme="minorHAnsi"/>
+          <w:sz w:val="26"/>
+          <w:szCs w:val="26"/>
+        </w:rPr>
+        <w:t>wt</w:t>
+      </w:r>
+      <w:proofErr w:type="spellEnd"/>
+      <w:r>
+        <w:rPr>
+          <w:rFonts w:cstheme="minorHAnsi"/>
+          <w:sz w:val="26"/>
+          <w:szCs w:val="26"/>
+        </w:rPr>
+        <w:t xml:space="preserve"> &gt; 0, dado que representa o tempo entre dos pontos de um mapa</w:t>
+      </w:r>
+    </w:p>
+    <w:p>
+      <w:pPr>
+        <w:pStyle w:val="PargrafodaLista"/>
+        <w:numPr>
+          <w:ilvl w:val="0"/>
+          <w:numId w:val="8"/>
+        </w:numPr>
+        <w:rPr>
+          <w:rFonts w:cstheme="minorHAnsi"/>
+          <w:sz w:val="26"/>
+          <w:szCs w:val="26"/>
+        </w:rPr>
+      </w:pPr>
+      <w:r>
+        <w:rPr>
+          <w:rFonts w:ascii="Cambria Math" w:hAnsi="Cambria Math" w:cs="Cambria Math"/>
+          <w:sz w:val="26"/>
+          <w:szCs w:val="26"/>
+        </w:rPr>
+        <w:t>∀</w:t>
+      </w:r>
+      <w:r>
+        <w:rPr>
+          <w:rFonts w:cstheme="minorHAnsi"/>
+          <w:sz w:val="26"/>
+          <w:szCs w:val="26"/>
+        </w:rPr>
+        <w:t xml:space="preserve"> i </w:t>
+      </w:r>
+      <w:r>
+        <w:rPr>
+          <w:rFonts w:ascii="Cambria Math" w:hAnsi="Cambria Math" w:cs="Cambria Math"/>
+          <w:sz w:val="26"/>
+          <w:szCs w:val="26"/>
+        </w:rPr>
+        <w:t>∈</w:t>
+      </w:r>
+      <w:r>
+        <w:rPr>
+          <w:rFonts w:ascii="Cambria Math" w:hAnsi="Cambria Math" w:cs="Cambria Math"/>
+          <w:sz w:val="26"/>
+          <w:szCs w:val="26"/>
+        </w:rPr>
+        <w:t xml:space="preserve"> </w:t>
+      </w:r>
+      <w:r>
+        <w:rPr>
+          <w:rFonts w:cstheme="minorHAnsi"/>
+          <w:sz w:val="26"/>
+          <w:szCs w:val="26"/>
+        </w:rPr>
+        <w:t xml:space="preserve">Ei, </w:t>
+      </w:r>
+      <w:proofErr w:type="spellStart"/>
+      <w:r>
+        <w:rPr>
+          <w:rFonts w:cstheme="minorHAnsi"/>
+          <w:sz w:val="26"/>
+          <w:szCs w:val="26"/>
+        </w:rPr>
+        <w:t>w</w:t>
+      </w:r>
+      <w:r>
+        <w:rPr>
+          <w:rFonts w:cstheme="minorHAnsi"/>
+          <w:sz w:val="26"/>
+          <w:szCs w:val="26"/>
+        </w:rPr>
+        <w:t>p</w:t>
+      </w:r>
+      <w:proofErr w:type="spellEnd"/>
+      <w:r>
+        <w:rPr>
+          <w:rFonts w:cstheme="minorHAnsi"/>
+          <w:sz w:val="26"/>
+          <w:szCs w:val="26"/>
+        </w:rPr>
+        <w:t xml:space="preserve"> &gt; 0</w:t>
+      </w:r>
+      <w:r>
+        <w:rPr>
+          <w:rFonts w:cstheme="minorHAnsi"/>
+          <w:sz w:val="26"/>
+          <w:szCs w:val="26"/>
+        </w:rPr>
+        <w:t xml:space="preserve">, dado que representa o número de pessoas que aguardam transporte entre dois pontos de um mapa. Pode não existir nenhuma pessoa a aguardar transporte entre dois determinados </w:t>
+      </w:r>
+      <w:proofErr w:type="gramStart"/>
+      <w:r>
+        <w:rPr>
+          <w:rFonts w:cstheme="minorHAnsi"/>
+          <w:sz w:val="26"/>
+          <w:szCs w:val="26"/>
+        </w:rPr>
+        <w:t>pontos</w:t>
+      </w:r>
+      <w:proofErr w:type="gramEnd"/>
+      <w:r>
+        <w:rPr>
+          <w:rFonts w:cstheme="minorHAnsi"/>
+          <w:sz w:val="26"/>
+          <w:szCs w:val="26"/>
+        </w:rPr>
+        <w:t xml:space="preserve"> </w:t>
+      </w:r>
+      <w:r>
+        <w:rPr>
+          <w:rFonts w:cstheme="minorHAnsi"/>
+          <w:sz w:val="26"/>
+          <w:szCs w:val="26"/>
+        </w:rPr>
+        <w:t xml:space="preserve">mas o veículo nunca vai vazio </w:t>
+      </w:r>
+      <w:r>
+        <w:rPr>
+          <w:rFonts w:cstheme="minorHAnsi"/>
+          <w:sz w:val="26"/>
+          <w:szCs w:val="26"/>
+        </w:rPr>
+        <w:t>(</w:t>
+      </w:r>
+      <w:proofErr w:type="spellStart"/>
+      <w:r>
+        <w:rPr>
+          <w:rFonts w:cstheme="minorHAnsi"/>
+          <w:sz w:val="26"/>
+          <w:szCs w:val="26"/>
+        </w:rPr>
+        <w:t>wp</w:t>
+      </w:r>
+      <w:proofErr w:type="spellEnd"/>
+      <w:r>
+        <w:rPr>
+          <w:rFonts w:cstheme="minorHAnsi"/>
+          <w:sz w:val="26"/>
+          <w:szCs w:val="26"/>
+        </w:rPr>
+        <w:t xml:space="preserve"> = </w:t>
+      </w:r>
+      <w:r>
+        <w:rPr>
+          <w:rFonts w:cstheme="minorHAnsi"/>
+          <w:sz w:val="26"/>
+          <w:szCs w:val="26"/>
+        </w:rPr>
+        <w:t>1</w:t>
+      </w:r>
+      <w:r>
+        <w:rPr>
+          <w:rFonts w:cstheme="minorHAnsi"/>
+          <w:sz w:val="26"/>
+          <w:szCs w:val="26"/>
+        </w:rPr>
+        <w:t>).</w:t>
+      </w:r>
+      <w:r>
+        <w:rPr>
+          <w:rFonts w:cstheme="minorHAnsi"/>
+          <w:sz w:val="26"/>
+          <w:szCs w:val="26"/>
+        </w:rPr>
+        <w:t xml:space="preserve"> </w:t>
+      </w:r>
+      <w:r>
+        <w:rPr>
+          <w:rFonts w:cstheme="minorHAnsi"/>
+          <w:color w:val="FF0000"/>
+          <w:sz w:val="26"/>
+          <w:szCs w:val="26"/>
+        </w:rPr>
+        <w:t>(</w:t>
+      </w:r>
+      <w:r>
+        <w:rPr>
+          <w:rFonts w:cstheme="minorHAnsi"/>
+          <w:color w:val="FF0000"/>
+          <w:sz w:val="26"/>
+          <w:szCs w:val="26"/>
+        </w:rPr>
+        <w:t>rever</w:t>
+      </w:r>
+      <w:r>
+        <w:rPr>
+          <w:rFonts w:cstheme="minorHAnsi"/>
+          <w:color w:val="FF0000"/>
+          <w:sz w:val="26"/>
+          <w:szCs w:val="26"/>
+        </w:rPr>
+        <w:t>)</w:t>
+      </w:r>
+    </w:p>
+    <w:p>
+      <w:pPr>
+        <w:pStyle w:val="PargrafodaLista"/>
+        <w:numPr>
+          <w:ilvl w:val="0"/>
+          <w:numId w:val="8"/>
+        </w:numPr>
+        <w:rPr>
+          <w:rFonts w:cstheme="minorHAnsi"/>
+          <w:sz w:val="26"/>
+          <w:szCs w:val="26"/>
+        </w:rPr>
+      </w:pPr>
+      <w:r>
+        <w:rPr>
+          <w:rFonts w:ascii="Cambria Math" w:hAnsi="Cambria Math" w:cs="Cambria Math"/>
+          <w:sz w:val="26"/>
+          <w:szCs w:val="26"/>
+        </w:rPr>
+        <w:t>∀</w:t>
+      </w:r>
+      <w:r>
+        <w:rPr>
+          <w:rFonts w:cstheme="minorHAnsi"/>
+          <w:sz w:val="26"/>
+          <w:szCs w:val="26"/>
+        </w:rPr>
+        <w:t xml:space="preserve"> i </w:t>
+      </w:r>
+      <w:r>
+        <w:rPr>
+          <w:rFonts w:ascii="Cambria Math" w:hAnsi="Cambria Math" w:cs="Cambria Math"/>
+          <w:sz w:val="26"/>
+          <w:szCs w:val="26"/>
+        </w:rPr>
+        <w:t>∈</w:t>
+      </w:r>
+      <w:r>
+        <w:rPr>
+          <w:rFonts w:ascii="Cambria Math" w:hAnsi="Cambria Math" w:cs="Cambria Math"/>
+          <w:sz w:val="26"/>
+          <w:szCs w:val="26"/>
+        </w:rPr>
+        <w:t xml:space="preserve"> </w:t>
+      </w:r>
+      <w:r>
+        <w:rPr>
+          <w:rFonts w:cstheme="minorHAnsi"/>
+          <w:sz w:val="26"/>
+          <w:szCs w:val="26"/>
+        </w:rPr>
+        <w:t>Ei, w &gt;</w:t>
+      </w:r>
+      <w:r>
+        <w:rPr>
+          <w:rFonts w:cstheme="minorHAnsi"/>
+          <w:sz w:val="26"/>
+          <w:szCs w:val="26"/>
+        </w:rPr>
+        <w:t xml:space="preserve"> 0, consequência das duas restrições anteriormente apresentadas, uma vez que é calculado em função de </w:t>
+      </w:r>
+      <w:proofErr w:type="spellStart"/>
+      <w:r>
+        <w:rPr>
+          <w:rFonts w:cstheme="minorHAnsi"/>
+          <w:sz w:val="26"/>
+          <w:szCs w:val="26"/>
+        </w:rPr>
+        <w:t>wt</w:t>
+      </w:r>
+      <w:proofErr w:type="spellEnd"/>
+      <w:r>
+        <w:rPr>
+          <w:rFonts w:cstheme="minorHAnsi"/>
+          <w:sz w:val="26"/>
+          <w:szCs w:val="26"/>
+        </w:rPr>
+        <w:t xml:space="preserve"> e </w:t>
+      </w:r>
+      <w:proofErr w:type="spellStart"/>
+      <w:r>
+        <w:rPr>
+          <w:rFonts w:cstheme="minorHAnsi"/>
+          <w:sz w:val="26"/>
+          <w:szCs w:val="26"/>
+        </w:rPr>
+        <w:t>wp</w:t>
+      </w:r>
+      <w:proofErr w:type="spellEnd"/>
+      <w:r>
+        <w:rPr>
+          <w:rFonts w:cstheme="minorHAnsi"/>
+          <w:sz w:val="26"/>
+          <w:szCs w:val="26"/>
+        </w:rPr>
+        <w:t>.</w:t>
+      </w:r>
+    </w:p>
+    <w:p>
+      <w:pPr>
+        <w:pStyle w:val="PargrafodaLista"/>
+        <w:numPr>
+          <w:ilvl w:val="0"/>
+          <w:numId w:val="8"/>
+        </w:numPr>
+        <w:rPr>
+          <w:rFonts w:cstheme="minorHAnsi"/>
+          <w:color w:val="FF0000"/>
+          <w:sz w:val="26"/>
+          <w:szCs w:val="26"/>
+        </w:rPr>
+      </w:pPr>
+      <w:r>
+        <w:rPr>
+          <w:rFonts w:cstheme="minorHAnsi"/>
+          <w:color w:val="FF0000"/>
+          <w:sz w:val="26"/>
+          <w:szCs w:val="26"/>
+        </w:rPr>
+        <w:t>(Não sei se temos mais)</w:t>
+      </w:r>
+    </w:p>
+    <w:p>
+      <w:pPr>
+        <w:rPr>
+          <w:rFonts w:cstheme="minorHAnsi"/>
+        </w:rPr>
+      </w:pPr>
+    </w:p>
+    <w:p>
+      <w:pPr>
+        <w:pStyle w:val="Cabealho2"/>
+        <w:rPr>
+          <w:rFonts w:cstheme="minorHAnsi"/>
+          <w:color w:val="FF0000"/>
+        </w:rPr>
+      </w:pPr>
+      <w:r>
+        <w:rPr>
+          <w:rFonts w:asciiTheme="minorHAnsi" w:hAnsiTheme="minorHAnsi" w:cstheme="minorHAnsi"/>
+        </w:rPr>
+        <w:tab/>
+      </w:r>
+      <w:bookmarkStart w:id="12" w:name="_Toc510974481"/>
+      <w:r>
+        <w:rPr>
+          <w:rFonts w:asciiTheme="minorHAnsi" w:hAnsiTheme="minorHAnsi" w:cstheme="minorHAnsi"/>
+        </w:rPr>
+        <w:t>Sobre os dados de saída</w:t>
+      </w:r>
       <w:bookmarkEnd w:id="12"/>
-    </w:p>
-    <w:p>
-      <w:pPr>
-        <w:rPr>
-          <w:rFonts w:cstheme="minorHAnsi"/>
-        </w:rPr>
-      </w:pPr>
+      <w:r>
+        <w:rPr>
+          <w:rFonts w:asciiTheme="minorHAnsi" w:hAnsiTheme="minorHAnsi" w:cstheme="minorHAnsi"/>
+        </w:rPr>
+        <w:t xml:space="preserve"> </w:t>
+      </w:r>
+      <w:r>
+        <w:rPr>
+          <w:rFonts w:cstheme="minorHAnsi"/>
+          <w:color w:val="FF0000"/>
+        </w:rPr>
+        <w:t>(não sei muito bem)</w:t>
+      </w:r>
+    </w:p>
+    <w:p>
+      <w:bookmarkStart w:id="13" w:name="_GoBack"/>
+      <w:bookmarkEnd w:id="13"/>
     </w:p>
     <w:p>
       <w:pPr>
@@ -4500,40 +5561,11 @@
           <w:rFonts w:asciiTheme="minorHAnsi" w:hAnsiTheme="minorHAnsi" w:cstheme="minorHAnsi"/>
         </w:rPr>
       </w:pPr>
+      <w:bookmarkStart w:id="14" w:name="_Toc510974482"/>
       <w:r>
         <w:rPr>
           <w:rFonts w:asciiTheme="minorHAnsi" w:hAnsiTheme="minorHAnsi" w:cstheme="minorHAnsi"/>
         </w:rPr>
-        <w:tab/>
-      </w:r>
-      <w:bookmarkStart w:id="13" w:name="_Toc510974481"/>
-      <w:r>
-        <w:rPr>
-          <w:rFonts w:asciiTheme="minorHAnsi" w:hAnsiTheme="minorHAnsi" w:cstheme="minorHAnsi"/>
-        </w:rPr>
-        <w:t>Sobre os dados de saída</w:t>
-      </w:r>
-      <w:bookmarkEnd w:id="13"/>
-    </w:p>
-    <w:p>
-      <w:pPr>
-        <w:rPr>
-          <w:rFonts w:cstheme="minorHAnsi"/>
-        </w:rPr>
-      </w:pPr>
-    </w:p>
-    <w:p>
-      <w:pPr>
-        <w:pStyle w:val="Cabealho2"/>
-        <w:rPr>
-          <w:rFonts w:asciiTheme="minorHAnsi" w:hAnsiTheme="minorHAnsi" w:cstheme="minorHAnsi"/>
-        </w:rPr>
-      </w:pPr>
-      <w:bookmarkStart w:id="14" w:name="_Toc510974482"/>
-      <w:r>
-        <w:rPr>
-          <w:rFonts w:asciiTheme="minorHAnsi" w:hAnsiTheme="minorHAnsi" w:cstheme="minorHAnsi"/>
-        </w:rPr>
         <w:t>Funções objetivo</w:t>
       </w:r>
       <w:bookmarkEnd w:id="14"/>
@@ -4651,7 +5683,6 @@
           <w:sz w:val="26"/>
           <w:szCs w:val="26"/>
         </w:rPr>
-        <w:lastRenderedPageBreak/>
         <w:t xml:space="preserve">No programa implementado foi </w:t>
       </w:r>
       <w:r>
@@ -4757,7 +5788,16 @@
           <w:sz w:val="26"/>
           <w:szCs w:val="26"/>
         </w:rPr>
-        <w:t>Convém salientar que a familiaridade entre pessoas foi considerada sendo que grupos de pessoas que viajassem em conjunto não poderiam ser separados, ou seja, um grupo só seria transportado caso no veículo existissem lugares disponíveis para acomodar todos os elementos do mesmo.</w:t>
+        <w:t xml:space="preserve">Convém salientar que a familiaridade entre pessoas foi considerada sendo que grupos de pessoas que viajassem em conjunto não poderiam ser separados, ou </w:t>
+      </w:r>
+      <w:r>
+        <w:rPr>
+          <w:rFonts w:cstheme="minorHAnsi"/>
+          <w:sz w:val="26"/>
+          <w:szCs w:val="26"/>
+        </w:rPr>
+        <w:lastRenderedPageBreak/>
+        <w:t>seja, um grupo só seria transportado caso no veículo existissem lugares disponíveis para acomodar todos os elementos do mesmo.</w:t>
       </w:r>
     </w:p>
     <w:p>
@@ -5258,6 +6298,232 @@
     </w:lvl>
   </w:abstractNum>
   <w:abstractNum w:abstractNumId="3" w15:restartNumberingAfterBreak="0">
+    <w:nsid w:val="40BC3F96"/>
+    <w:multiLevelType w:val="hybridMultilevel"/>
+    <w:tmpl w:val="52945562"/>
+    <w:lvl w:ilvl="0" w:tplc="08160001">
+      <w:start w:val="1"/>
+      <w:numFmt w:val="bullet"/>
+      <w:lvlText w:val=""/>
+      <w:lvlJc w:val="left"/>
+      <w:pPr>
+        <w:ind w:left="825" w:hanging="360"/>
+      </w:pPr>
+      <w:rPr>
+        <w:rFonts w:ascii="Symbol" w:hAnsi="Symbol" w:hint="default"/>
+      </w:rPr>
+    </w:lvl>
+    <w:lvl w:ilvl="1" w:tplc="08160003" w:tentative="1">
+      <w:start w:val="1"/>
+      <w:numFmt w:val="bullet"/>
+      <w:lvlText w:val="o"/>
+      <w:lvlJc w:val="left"/>
+      <w:pPr>
+        <w:ind w:left="1545" w:hanging="360"/>
+      </w:pPr>
+      <w:rPr>
+        <w:rFonts w:ascii="Courier New" w:hAnsi="Courier New" w:cs="Courier New" w:hint="default"/>
+      </w:rPr>
+    </w:lvl>
+    <w:lvl w:ilvl="2" w:tplc="08160005" w:tentative="1">
+      <w:start w:val="1"/>
+      <w:numFmt w:val="bullet"/>
+      <w:lvlText w:val=""/>
+      <w:lvlJc w:val="left"/>
+      <w:pPr>
+        <w:ind w:left="2265" w:hanging="360"/>
+      </w:pPr>
+      <w:rPr>
+        <w:rFonts w:ascii="Wingdings" w:hAnsi="Wingdings" w:hint="default"/>
+      </w:rPr>
+    </w:lvl>
+    <w:lvl w:ilvl="3" w:tplc="08160001" w:tentative="1">
+      <w:start w:val="1"/>
+      <w:numFmt w:val="bullet"/>
+      <w:lvlText w:val=""/>
+      <w:lvlJc w:val="left"/>
+      <w:pPr>
+        <w:ind w:left="2985" w:hanging="360"/>
+      </w:pPr>
+      <w:rPr>
+        <w:rFonts w:ascii="Symbol" w:hAnsi="Symbol" w:hint="default"/>
+      </w:rPr>
+    </w:lvl>
+    <w:lvl w:ilvl="4" w:tplc="08160003" w:tentative="1">
+      <w:start w:val="1"/>
+      <w:numFmt w:val="bullet"/>
+      <w:lvlText w:val="o"/>
+      <w:lvlJc w:val="left"/>
+      <w:pPr>
+        <w:ind w:left="3705" w:hanging="360"/>
+      </w:pPr>
+      <w:rPr>
+        <w:rFonts w:ascii="Courier New" w:hAnsi="Courier New" w:cs="Courier New" w:hint="default"/>
+      </w:rPr>
+    </w:lvl>
+    <w:lvl w:ilvl="5" w:tplc="08160005" w:tentative="1">
+      <w:start w:val="1"/>
+      <w:numFmt w:val="bullet"/>
+      <w:lvlText w:val=""/>
+      <w:lvlJc w:val="left"/>
+      <w:pPr>
+        <w:ind w:left="4425" w:hanging="360"/>
+      </w:pPr>
+      <w:rPr>
+        <w:rFonts w:ascii="Wingdings" w:hAnsi="Wingdings" w:hint="default"/>
+      </w:rPr>
+    </w:lvl>
+    <w:lvl w:ilvl="6" w:tplc="08160001" w:tentative="1">
+      <w:start w:val="1"/>
+      <w:numFmt w:val="bullet"/>
+      <w:lvlText w:val=""/>
+      <w:lvlJc w:val="left"/>
+      <w:pPr>
+        <w:ind w:left="5145" w:hanging="360"/>
+      </w:pPr>
+      <w:rPr>
+        <w:rFonts w:ascii="Symbol" w:hAnsi="Symbol" w:hint="default"/>
+      </w:rPr>
+    </w:lvl>
+    <w:lvl w:ilvl="7" w:tplc="08160003" w:tentative="1">
+      <w:start w:val="1"/>
+      <w:numFmt w:val="bullet"/>
+      <w:lvlText w:val="o"/>
+      <w:lvlJc w:val="left"/>
+      <w:pPr>
+        <w:ind w:left="5865" w:hanging="360"/>
+      </w:pPr>
+      <w:rPr>
+        <w:rFonts w:ascii="Courier New" w:hAnsi="Courier New" w:cs="Courier New" w:hint="default"/>
+      </w:rPr>
+    </w:lvl>
+    <w:lvl w:ilvl="8" w:tplc="08160005" w:tentative="1">
+      <w:start w:val="1"/>
+      <w:numFmt w:val="bullet"/>
+      <w:lvlText w:val=""/>
+      <w:lvlJc w:val="left"/>
+      <w:pPr>
+        <w:ind w:left="6585" w:hanging="360"/>
+      </w:pPr>
+      <w:rPr>
+        <w:rFonts w:ascii="Wingdings" w:hAnsi="Wingdings" w:hint="default"/>
+      </w:rPr>
+    </w:lvl>
+  </w:abstractNum>
+  <w:abstractNum w:abstractNumId="4" w15:restartNumberingAfterBreak="0">
+    <w:nsid w:val="4750171F"/>
+    <w:multiLevelType w:val="hybridMultilevel"/>
+    <w:tmpl w:val="8ACC58E2"/>
+    <w:lvl w:ilvl="0" w:tplc="08160001">
+      <w:start w:val="1"/>
+      <w:numFmt w:val="bullet"/>
+      <w:lvlText w:val=""/>
+      <w:lvlJc w:val="left"/>
+      <w:pPr>
+        <w:ind w:left="720" w:hanging="360"/>
+      </w:pPr>
+      <w:rPr>
+        <w:rFonts w:ascii="Symbol" w:hAnsi="Symbol" w:hint="default"/>
+      </w:rPr>
+    </w:lvl>
+    <w:lvl w:ilvl="1" w:tplc="08160003" w:tentative="1">
+      <w:start w:val="1"/>
+      <w:numFmt w:val="bullet"/>
+      <w:lvlText w:val="o"/>
+      <w:lvlJc w:val="left"/>
+      <w:pPr>
+        <w:ind w:left="1440" w:hanging="360"/>
+      </w:pPr>
+      <w:rPr>
+        <w:rFonts w:ascii="Courier New" w:hAnsi="Courier New" w:cs="Courier New" w:hint="default"/>
+      </w:rPr>
+    </w:lvl>
+    <w:lvl w:ilvl="2" w:tplc="08160005" w:tentative="1">
+      <w:start w:val="1"/>
+      <w:numFmt w:val="bullet"/>
+      <w:lvlText w:val=""/>
+      <w:lvlJc w:val="left"/>
+      <w:pPr>
+        <w:ind w:left="2160" w:hanging="360"/>
+      </w:pPr>
+      <w:rPr>
+        <w:rFonts w:ascii="Wingdings" w:hAnsi="Wingdings" w:hint="default"/>
+      </w:rPr>
+    </w:lvl>
+    <w:lvl w:ilvl="3" w:tplc="08160001" w:tentative="1">
+      <w:start w:val="1"/>
+      <w:numFmt w:val="bullet"/>
+      <w:lvlText w:val=""/>
+      <w:lvlJc w:val="left"/>
+      <w:pPr>
+        <w:ind w:left="2880" w:hanging="360"/>
+      </w:pPr>
+      <w:rPr>
+        <w:rFonts w:ascii="Symbol" w:hAnsi="Symbol" w:hint="default"/>
+      </w:rPr>
+    </w:lvl>
+    <w:lvl w:ilvl="4" w:tplc="08160003" w:tentative="1">
+      <w:start w:val="1"/>
+      <w:numFmt w:val="bullet"/>
+      <w:lvlText w:val="o"/>
+      <w:lvlJc w:val="left"/>
+      <w:pPr>
+        <w:ind w:left="3600" w:hanging="360"/>
+      </w:pPr>
+      <w:rPr>
+        <w:rFonts w:ascii="Courier New" w:hAnsi="Courier New" w:cs="Courier New" w:hint="default"/>
+      </w:rPr>
+    </w:lvl>
+    <w:lvl w:ilvl="5" w:tplc="08160005" w:tentative="1">
+      <w:start w:val="1"/>
+      <w:numFmt w:val="bullet"/>
+      <w:lvlText w:val=""/>
+      <w:lvlJc w:val="left"/>
+      <w:pPr>
+        <w:ind w:left="4320" w:hanging="360"/>
+      </w:pPr>
+      <w:rPr>
+        <w:rFonts w:ascii="Wingdings" w:hAnsi="Wingdings" w:hint="default"/>
+      </w:rPr>
+    </w:lvl>
+    <w:lvl w:ilvl="6" w:tplc="08160001" w:tentative="1">
+      <w:start w:val="1"/>
+      <w:numFmt w:val="bullet"/>
+      <w:lvlText w:val=""/>
+      <w:lvlJc w:val="left"/>
+      <w:pPr>
+        <w:ind w:left="5040" w:hanging="360"/>
+      </w:pPr>
+      <w:rPr>
+        <w:rFonts w:ascii="Symbol" w:hAnsi="Symbol" w:hint="default"/>
+      </w:rPr>
+    </w:lvl>
+    <w:lvl w:ilvl="7" w:tplc="08160003" w:tentative="1">
+      <w:start w:val="1"/>
+      <w:numFmt w:val="bullet"/>
+      <w:lvlText w:val="o"/>
+      <w:lvlJc w:val="left"/>
+      <w:pPr>
+        <w:ind w:left="5760" w:hanging="360"/>
+      </w:pPr>
+      <w:rPr>
+        <w:rFonts w:ascii="Courier New" w:hAnsi="Courier New" w:cs="Courier New" w:hint="default"/>
+      </w:rPr>
+    </w:lvl>
+    <w:lvl w:ilvl="8" w:tplc="08160005" w:tentative="1">
+      <w:start w:val="1"/>
+      <w:numFmt w:val="bullet"/>
+      <w:lvlText w:val=""/>
+      <w:lvlJc w:val="left"/>
+      <w:pPr>
+        <w:ind w:left="6480" w:hanging="360"/>
+      </w:pPr>
+      <w:rPr>
+        <w:rFonts w:ascii="Wingdings" w:hAnsi="Wingdings" w:hint="default"/>
+      </w:rPr>
+    </w:lvl>
+  </w:abstractNum>
+  <w:abstractNum w:abstractNumId="5" w15:restartNumberingAfterBreak="0">
     <w:nsid w:val="4A7114F8"/>
     <w:multiLevelType w:val="hybridMultilevel"/>
     <w:tmpl w:val="235E4F3E"/>
@@ -5370,7 +6636,7 @@
       </w:rPr>
     </w:lvl>
   </w:abstractNum>
-  <w:abstractNum w:abstractNumId="4" w15:restartNumberingAfterBreak="0">
+  <w:abstractNum w:abstractNumId="6" w15:restartNumberingAfterBreak="0">
     <w:nsid w:val="661E4B43"/>
     <w:multiLevelType w:val="hybridMultilevel"/>
     <w:tmpl w:val="360A9956"/>
@@ -5483,10 +6749,236 @@
       </w:rPr>
     </w:lvl>
   </w:abstractNum>
-  <w:abstractNum w:abstractNumId="5" w15:restartNumberingAfterBreak="0">
+  <w:abstractNum w:abstractNumId="7" w15:restartNumberingAfterBreak="0">
+    <w:nsid w:val="6FB37CE4"/>
+    <w:multiLevelType w:val="hybridMultilevel"/>
+    <w:tmpl w:val="09B6F17E"/>
+    <w:lvl w:ilvl="0" w:tplc="08160001">
+      <w:start w:val="1"/>
+      <w:numFmt w:val="bullet"/>
+      <w:lvlText w:val=""/>
+      <w:lvlJc w:val="left"/>
+      <w:pPr>
+        <w:ind w:left="360" w:hanging="360"/>
+      </w:pPr>
+      <w:rPr>
+        <w:rFonts w:ascii="Symbol" w:hAnsi="Symbol" w:hint="default"/>
+      </w:rPr>
+    </w:lvl>
+    <w:lvl w:ilvl="1" w:tplc="08160003" w:tentative="1">
+      <w:start w:val="1"/>
+      <w:numFmt w:val="bullet"/>
+      <w:lvlText w:val="o"/>
+      <w:lvlJc w:val="left"/>
+      <w:pPr>
+        <w:ind w:left="1080" w:hanging="360"/>
+      </w:pPr>
+      <w:rPr>
+        <w:rFonts w:ascii="Courier New" w:hAnsi="Courier New" w:cs="Courier New" w:hint="default"/>
+      </w:rPr>
+    </w:lvl>
+    <w:lvl w:ilvl="2" w:tplc="08160005" w:tentative="1">
+      <w:start w:val="1"/>
+      <w:numFmt w:val="bullet"/>
+      <w:lvlText w:val=""/>
+      <w:lvlJc w:val="left"/>
+      <w:pPr>
+        <w:ind w:left="1800" w:hanging="360"/>
+      </w:pPr>
+      <w:rPr>
+        <w:rFonts w:ascii="Wingdings" w:hAnsi="Wingdings" w:hint="default"/>
+      </w:rPr>
+    </w:lvl>
+    <w:lvl w:ilvl="3" w:tplc="08160001" w:tentative="1">
+      <w:start w:val="1"/>
+      <w:numFmt w:val="bullet"/>
+      <w:lvlText w:val=""/>
+      <w:lvlJc w:val="left"/>
+      <w:pPr>
+        <w:ind w:left="2520" w:hanging="360"/>
+      </w:pPr>
+      <w:rPr>
+        <w:rFonts w:ascii="Symbol" w:hAnsi="Symbol" w:hint="default"/>
+      </w:rPr>
+    </w:lvl>
+    <w:lvl w:ilvl="4" w:tplc="08160003" w:tentative="1">
+      <w:start w:val="1"/>
+      <w:numFmt w:val="bullet"/>
+      <w:lvlText w:val="o"/>
+      <w:lvlJc w:val="left"/>
+      <w:pPr>
+        <w:ind w:left="3240" w:hanging="360"/>
+      </w:pPr>
+      <w:rPr>
+        <w:rFonts w:ascii="Courier New" w:hAnsi="Courier New" w:cs="Courier New" w:hint="default"/>
+      </w:rPr>
+    </w:lvl>
+    <w:lvl w:ilvl="5" w:tplc="08160005" w:tentative="1">
+      <w:start w:val="1"/>
+      <w:numFmt w:val="bullet"/>
+      <w:lvlText w:val=""/>
+      <w:lvlJc w:val="left"/>
+      <w:pPr>
+        <w:ind w:left="3960" w:hanging="360"/>
+      </w:pPr>
+      <w:rPr>
+        <w:rFonts w:ascii="Wingdings" w:hAnsi="Wingdings" w:hint="default"/>
+      </w:rPr>
+    </w:lvl>
+    <w:lvl w:ilvl="6" w:tplc="08160001" w:tentative="1">
+      <w:start w:val="1"/>
+      <w:numFmt w:val="bullet"/>
+      <w:lvlText w:val=""/>
+      <w:lvlJc w:val="left"/>
+      <w:pPr>
+        <w:ind w:left="4680" w:hanging="360"/>
+      </w:pPr>
+      <w:rPr>
+        <w:rFonts w:ascii="Symbol" w:hAnsi="Symbol" w:hint="default"/>
+      </w:rPr>
+    </w:lvl>
+    <w:lvl w:ilvl="7" w:tplc="08160003" w:tentative="1">
+      <w:start w:val="1"/>
+      <w:numFmt w:val="bullet"/>
+      <w:lvlText w:val="o"/>
+      <w:lvlJc w:val="left"/>
+      <w:pPr>
+        <w:ind w:left="5400" w:hanging="360"/>
+      </w:pPr>
+      <w:rPr>
+        <w:rFonts w:ascii="Courier New" w:hAnsi="Courier New" w:cs="Courier New" w:hint="default"/>
+      </w:rPr>
+    </w:lvl>
+    <w:lvl w:ilvl="8" w:tplc="08160005" w:tentative="1">
+      <w:start w:val="1"/>
+      <w:numFmt w:val="bullet"/>
+      <w:lvlText w:val=""/>
+      <w:lvlJc w:val="left"/>
+      <w:pPr>
+        <w:ind w:left="6120" w:hanging="360"/>
+      </w:pPr>
+      <w:rPr>
+        <w:rFonts w:ascii="Wingdings" w:hAnsi="Wingdings" w:hint="default"/>
+      </w:rPr>
+    </w:lvl>
+  </w:abstractNum>
+  <w:abstractNum w:abstractNumId="8" w15:restartNumberingAfterBreak="0">
     <w:nsid w:val="775D7688"/>
     <w:multiLevelType w:val="hybridMultilevel"/>
     <w:tmpl w:val="3DEA9846"/>
+    <w:lvl w:ilvl="0" w:tplc="08160001">
+      <w:start w:val="1"/>
+      <w:numFmt w:val="bullet"/>
+      <w:lvlText w:val=""/>
+      <w:lvlJc w:val="left"/>
+      <w:pPr>
+        <w:ind w:left="720" w:hanging="360"/>
+      </w:pPr>
+      <w:rPr>
+        <w:rFonts w:ascii="Symbol" w:hAnsi="Symbol" w:hint="default"/>
+      </w:rPr>
+    </w:lvl>
+    <w:lvl w:ilvl="1" w:tplc="08160003" w:tentative="1">
+      <w:start w:val="1"/>
+      <w:numFmt w:val="bullet"/>
+      <w:lvlText w:val="o"/>
+      <w:lvlJc w:val="left"/>
+      <w:pPr>
+        <w:ind w:left="1440" w:hanging="360"/>
+      </w:pPr>
+      <w:rPr>
+        <w:rFonts w:ascii="Courier New" w:hAnsi="Courier New" w:cs="Courier New" w:hint="default"/>
+      </w:rPr>
+    </w:lvl>
+    <w:lvl w:ilvl="2" w:tplc="08160005" w:tentative="1">
+      <w:start w:val="1"/>
+      <w:numFmt w:val="bullet"/>
+      <w:lvlText w:val=""/>
+      <w:lvlJc w:val="left"/>
+      <w:pPr>
+        <w:ind w:left="2160" w:hanging="360"/>
+      </w:pPr>
+      <w:rPr>
+        <w:rFonts w:ascii="Wingdings" w:hAnsi="Wingdings" w:hint="default"/>
+      </w:rPr>
+    </w:lvl>
+    <w:lvl w:ilvl="3" w:tplc="08160001" w:tentative="1">
+      <w:start w:val="1"/>
+      <w:numFmt w:val="bullet"/>
+      <w:lvlText w:val=""/>
+      <w:lvlJc w:val="left"/>
+      <w:pPr>
+        <w:ind w:left="2880" w:hanging="360"/>
+      </w:pPr>
+      <w:rPr>
+        <w:rFonts w:ascii="Symbol" w:hAnsi="Symbol" w:hint="default"/>
+      </w:rPr>
+    </w:lvl>
+    <w:lvl w:ilvl="4" w:tplc="08160003" w:tentative="1">
+      <w:start w:val="1"/>
+      <w:numFmt w:val="bullet"/>
+      <w:lvlText w:val="o"/>
+      <w:lvlJc w:val="left"/>
+      <w:pPr>
+        <w:ind w:left="3600" w:hanging="360"/>
+      </w:pPr>
+      <w:rPr>
+        <w:rFonts w:ascii="Courier New" w:hAnsi="Courier New" w:cs="Courier New" w:hint="default"/>
+      </w:rPr>
+    </w:lvl>
+    <w:lvl w:ilvl="5" w:tplc="08160005" w:tentative="1">
+      <w:start w:val="1"/>
+      <w:numFmt w:val="bullet"/>
+      <w:lvlText w:val=""/>
+      <w:lvlJc w:val="left"/>
+      <w:pPr>
+        <w:ind w:left="4320" w:hanging="360"/>
+      </w:pPr>
+      <w:rPr>
+        <w:rFonts w:ascii="Wingdings" w:hAnsi="Wingdings" w:hint="default"/>
+      </w:rPr>
+    </w:lvl>
+    <w:lvl w:ilvl="6" w:tplc="08160001" w:tentative="1">
+      <w:start w:val="1"/>
+      <w:numFmt w:val="bullet"/>
+      <w:lvlText w:val=""/>
+      <w:lvlJc w:val="left"/>
+      <w:pPr>
+        <w:ind w:left="5040" w:hanging="360"/>
+      </w:pPr>
+      <w:rPr>
+        <w:rFonts w:ascii="Symbol" w:hAnsi="Symbol" w:hint="default"/>
+      </w:rPr>
+    </w:lvl>
+    <w:lvl w:ilvl="7" w:tplc="08160003" w:tentative="1">
+      <w:start w:val="1"/>
+      <w:numFmt w:val="bullet"/>
+      <w:lvlText w:val="o"/>
+      <w:lvlJc w:val="left"/>
+      <w:pPr>
+        <w:ind w:left="5760" w:hanging="360"/>
+      </w:pPr>
+      <w:rPr>
+        <w:rFonts w:ascii="Courier New" w:hAnsi="Courier New" w:cs="Courier New" w:hint="default"/>
+      </w:rPr>
+    </w:lvl>
+    <w:lvl w:ilvl="8" w:tplc="08160005" w:tentative="1">
+      <w:start w:val="1"/>
+      <w:numFmt w:val="bullet"/>
+      <w:lvlText w:val=""/>
+      <w:lvlJc w:val="left"/>
+      <w:pPr>
+        <w:ind w:left="6480" w:hanging="360"/>
+      </w:pPr>
+      <w:rPr>
+        <w:rFonts w:ascii="Wingdings" w:hAnsi="Wingdings" w:hint="default"/>
+      </w:rPr>
+    </w:lvl>
+  </w:abstractNum>
+  <w:abstractNum w:abstractNumId="9" w15:restartNumberingAfterBreak="0">
+    <w:nsid w:val="77E1523E"/>
+    <w:multiLevelType w:val="hybridMultilevel"/>
+    <w:tmpl w:val="AF4A5A3E"/>
     <w:lvl w:ilvl="0" w:tplc="08160001">
       <w:start w:val="1"/>
       <w:numFmt w:val="bullet"/>
@@ -5600,7 +7092,7 @@
     <w:abstractNumId w:val="1"/>
   </w:num>
   <w:num w:numId="2">
-    <w:abstractNumId w:val="5"/>
+    <w:abstractNumId w:val="8"/>
   </w:num>
   <w:num w:numId="3">
     <w:abstractNumId w:val="2"/>
@@ -5609,9 +7101,21 @@
     <w:abstractNumId w:val="0"/>
   </w:num>
   <w:num w:numId="5">
+    <w:abstractNumId w:val="5"/>
+  </w:num>
+  <w:num w:numId="6">
+    <w:abstractNumId w:val="6"/>
+  </w:num>
+  <w:num w:numId="7">
+    <w:abstractNumId w:val="9"/>
+  </w:num>
+  <w:num w:numId="8">
     <w:abstractNumId w:val="3"/>
   </w:num>
-  <w:num w:numId="6">
+  <w:num w:numId="9">
+    <w:abstractNumId w:val="7"/>
+  </w:num>
+  <w:num w:numId="10">
     <w:abstractNumId w:val="4"/>
   </w:num>
 </w:numbering>
@@ -6666,7 +8170,7 @@
 </file>
 
 <file path=customXml/itemProps1.xml><?xml version="1.0" encoding="utf-8"?>
-<ds:datastoreItem xmlns:ds="http://schemas.openxmlformats.org/officeDocument/2006/customXml" ds:itemID="{87ACA362-9CE4-44CC-A483-77D78B2B909F}">
+<ds:datastoreItem xmlns:ds="http://schemas.openxmlformats.org/officeDocument/2006/customXml" ds:itemID="{7738D386-8019-489A-A6B5-D4E968F34424}">
   <ds:schemaRefs>
     <ds:schemaRef ds:uri="http://schemas.openxmlformats.org/officeDocument/2006/bibliography"/>
   </ds:schemaRefs>

</xml_diff>

<commit_message>
some changes to report and others
</commit_message>
<xml_diff>
--- a/RELATORIO.docx
+++ b/RELATORIO.docx
@@ -1658,7 +1658,7 @@
                 <w:noProof/>
                 <w:webHidden/>
               </w:rPr>
-              <w:t>9</w:t>
+              <w:t>10</w:t>
             </w:r>
             <w:r>
               <w:rPr>
@@ -1752,6 +1752,7 @@
     </w:sdt>
     <w:p>
       <w:pPr>
+        <w:jc w:val="center"/>
         <w:rPr>
           <w:rFonts w:cstheme="minorHAnsi"/>
           <w:color w:val="000000"/>
@@ -3793,15 +3794,6 @@
         </w:rPr>
         <w:t xml:space="preserve"> </w:t>
       </w:r>
-      <w:r>
-        <w:rPr>
-          <w:rFonts w:cstheme="minorHAnsi"/>
-          <w:color w:val="FF0000"/>
-          <w:sz w:val="26"/>
-          <w:szCs w:val="26"/>
-        </w:rPr>
-        <w:t>(temo de por aqui a cena do time e assim??)</w:t>
-      </w:r>
     </w:p>
     <w:p>
       <w:pPr>
@@ -4007,53 +3999,53 @@
           <w:sz w:val="26"/>
           <w:szCs w:val="26"/>
         </w:rPr>
+        <w:t xml:space="preserve">w – </w:t>
+      </w:r>
+      <w:proofErr w:type="gramStart"/>
+      <w:r>
+        <w:rPr>
+          <w:rFonts w:cstheme="minorHAnsi"/>
+          <w:sz w:val="26"/>
+          <w:szCs w:val="26"/>
+        </w:rPr>
+        <w:t>peso</w:t>
+      </w:r>
+      <w:proofErr w:type="gramEnd"/>
+      <w:r>
+        <w:rPr>
+          <w:rFonts w:cstheme="minorHAnsi"/>
+          <w:sz w:val="26"/>
+          <w:szCs w:val="26"/>
+        </w:rPr>
+        <w:t xml:space="preserve"> da aresta - </w:t>
+      </w:r>
+      <w:r>
+        <w:rPr>
+          <w:rFonts w:cstheme="minorHAnsi"/>
+          <w:sz w:val="26"/>
+          <w:szCs w:val="26"/>
+        </w:rPr>
+        <w:t>valor pesado entre o tempo de viagem e o numero de possíveis passageiros a aguardar transporte</w:t>
+      </w:r>
+    </w:p>
+    <w:p>
+      <w:pPr>
+        <w:ind w:left="360"/>
+        <w:rPr>
+          <w:rFonts w:cstheme="minorHAnsi"/>
+          <w:color w:val="000000" w:themeColor="text1"/>
+          <w:sz w:val="26"/>
+          <w:szCs w:val="26"/>
+        </w:rPr>
+      </w:pPr>
+      <w:r>
+        <w:rPr>
+          <w:rFonts w:cstheme="minorHAnsi"/>
+          <w:color w:val="000000" w:themeColor="text1"/>
+          <w:sz w:val="26"/>
+          <w:szCs w:val="26"/>
+        </w:rPr>
         <w:lastRenderedPageBreak/>
-        <w:t xml:space="preserve">w – </w:t>
-      </w:r>
-      <w:proofErr w:type="gramStart"/>
-      <w:r>
-        <w:rPr>
-          <w:rFonts w:cstheme="minorHAnsi"/>
-          <w:sz w:val="26"/>
-          <w:szCs w:val="26"/>
-        </w:rPr>
-        <w:t>peso</w:t>
-      </w:r>
-      <w:proofErr w:type="gramEnd"/>
-      <w:r>
-        <w:rPr>
-          <w:rFonts w:cstheme="minorHAnsi"/>
-          <w:sz w:val="26"/>
-          <w:szCs w:val="26"/>
-        </w:rPr>
-        <w:t xml:space="preserve"> da aresta - </w:t>
-      </w:r>
-      <w:r>
-        <w:rPr>
-          <w:rFonts w:cstheme="minorHAnsi"/>
-          <w:sz w:val="26"/>
-          <w:szCs w:val="26"/>
-        </w:rPr>
-        <w:t>valor pesado entre o tempo de viagem e o numero de possíveis passageiros a aguardar transporte</w:t>
-      </w:r>
-    </w:p>
-    <w:p>
-      <w:pPr>
-        <w:ind w:left="360"/>
-        <w:rPr>
-          <w:rFonts w:cstheme="minorHAnsi"/>
-          <w:color w:val="000000" w:themeColor="text1"/>
-          <w:sz w:val="26"/>
-          <w:szCs w:val="26"/>
-        </w:rPr>
-      </w:pPr>
-      <w:r>
-        <w:rPr>
-          <w:rFonts w:cstheme="minorHAnsi"/>
-          <w:color w:val="000000" w:themeColor="text1"/>
-          <w:sz w:val="26"/>
-          <w:szCs w:val="26"/>
-        </w:rPr>
         <w:t>As origens e destinos dos passageiros</w:t>
       </w:r>
       <w:r>
@@ -4214,8 +4206,6 @@
         </w:rPr>
         <w:t>, embora os valores dos mesmos podem ser diferentes</w:t>
       </w:r>
-      <w:bookmarkStart w:id="10" w:name="_GoBack"/>
-      <w:bookmarkEnd w:id="10"/>
       <w:r>
         <w:rPr>
           <w:rFonts w:cstheme="minorHAnsi"/>
@@ -4710,7 +4700,7 @@
           <w:sz w:val="26"/>
           <w:szCs w:val="26"/>
         </w:rPr>
-        <w:t>, caso o passageiros tenha sido transportado, nula senão</w:t>
+        <w:t>, caso o passageiros tenha sido transportado,</w:t>
       </w:r>
     </w:p>
     <w:p>
@@ -4852,15 +4842,7 @@
           <w:sz w:val="26"/>
           <w:szCs w:val="26"/>
         </w:rPr>
-        <w:t xml:space="preserve"> </w:t>
-      </w:r>
-      <w:r>
-        <w:rPr>
-          <w:rFonts w:cstheme="minorHAnsi"/>
-          <w:sz w:val="26"/>
-          <w:szCs w:val="26"/>
-        </w:rPr>
-        <w:t>(a pessoa não foi transportada)</w:t>
+        <w:t xml:space="preserve"> (a pessoa não foi transportada)</w:t>
       </w:r>
     </w:p>
     <w:p>
@@ -4878,14 +4860,14 @@
           <w:rFonts w:asciiTheme="minorHAnsi" w:hAnsiTheme="minorHAnsi" w:cstheme="minorHAnsi"/>
         </w:rPr>
       </w:pPr>
-      <w:bookmarkStart w:id="11" w:name="_Toc510974479"/>
+      <w:bookmarkStart w:id="10" w:name="_Toc510974479"/>
       <w:r>
         <w:rPr>
           <w:rFonts w:asciiTheme="minorHAnsi" w:hAnsiTheme="minorHAnsi" w:cstheme="minorHAnsi"/>
         </w:rPr>
         <w:t>Restrições</w:t>
       </w:r>
-      <w:bookmarkEnd w:id="11"/>
+      <w:bookmarkEnd w:id="10"/>
     </w:p>
     <w:p>
       <w:pPr>
@@ -4902,14 +4884,14 @@
           <w:rFonts w:asciiTheme="minorHAnsi" w:hAnsiTheme="minorHAnsi" w:cstheme="minorHAnsi"/>
         </w:rPr>
       </w:pPr>
-      <w:bookmarkStart w:id="12" w:name="_Toc510974480"/>
+      <w:bookmarkStart w:id="11" w:name="_Toc510974480"/>
       <w:r>
         <w:rPr>
           <w:rFonts w:asciiTheme="minorHAnsi" w:hAnsiTheme="minorHAnsi" w:cstheme="minorHAnsi"/>
         </w:rPr>
         <w:t>Sobre os dados de entrada</w:t>
       </w:r>
-      <w:bookmarkEnd w:id="12"/>
+      <w:bookmarkEnd w:id="11"/>
     </w:p>
     <w:p/>
     <w:p>
@@ -5065,7 +5047,6 @@
           <w:sz w:val="26"/>
           <w:szCs w:val="26"/>
         </w:rPr>
-        <w:lastRenderedPageBreak/>
         <w:t>∀</w:t>
       </w:r>
       <w:r>
@@ -5190,6 +5171,7 @@
           <w:sz w:val="26"/>
           <w:szCs w:val="26"/>
         </w:rPr>
+        <w:lastRenderedPageBreak/>
         <w:t xml:space="preserve">Seja P = Pi U </w:t>
       </w:r>
       <w:proofErr w:type="spellStart"/>
@@ -5475,18 +5457,8 @@
           <w:sz w:val="26"/>
           <w:szCs w:val="26"/>
         </w:rPr>
-        <w:t xml:space="preserve"> 0, dado que representa o número de pessoas que aguardam transporte entre dois pontos de um mapa. Pode não existir nenhuma pessoa a aguardar transporte entre dois determinados </w:t>
-      </w:r>
-      <w:proofErr w:type="gramStart"/>
-      <w:r>
-        <w:rPr>
-          <w:rFonts w:cstheme="minorHAnsi"/>
-          <w:sz w:val="26"/>
-          <w:szCs w:val="26"/>
-        </w:rPr>
-        <w:t>pontos</w:t>
-      </w:r>
-      <w:proofErr w:type="gramEnd"/>
+        <w:t xml:space="preserve"> 0, dado que representa o número de pessoas que aguardam transporte entre dois pontos de um mapa. Pode não existir nenhuma pessoa a aguardar transporte entre dois determinados pontos</w:t>
+      </w:r>
       <w:r>
         <w:rPr>
           <w:rFonts w:cstheme="minorHAnsi"/>
@@ -5494,14 +5466,6 @@
           <w:szCs w:val="26"/>
         </w:rPr>
         <w:t xml:space="preserve"> </w:t>
-      </w:r>
-      <w:r>
-        <w:rPr>
-          <w:rFonts w:cstheme="minorHAnsi"/>
-          <w:sz w:val="26"/>
-          <w:szCs w:val="26"/>
-        </w:rPr>
-        <w:t xml:space="preserve">mas o veículo nunca vai vazio </w:t>
       </w:r>
       <w:r>
         <w:rPr>
@@ -5668,14 +5632,14 @@
         </w:rPr>
         <w:tab/>
       </w:r>
-      <w:bookmarkStart w:id="13" w:name="_Toc510974481"/>
+      <w:bookmarkStart w:id="12" w:name="_Toc510974481"/>
       <w:r>
         <w:rPr>
           <w:rFonts w:asciiTheme="minorHAnsi" w:hAnsiTheme="minorHAnsi" w:cstheme="minorHAnsi"/>
         </w:rPr>
         <w:t>Sobre os dados de saída</w:t>
       </w:r>
-      <w:bookmarkEnd w:id="13"/>
+      <w:bookmarkEnd w:id="12"/>
       <w:r>
         <w:rPr>
           <w:rFonts w:asciiTheme="minorHAnsi" w:hAnsiTheme="minorHAnsi" w:cstheme="minorHAnsi"/>
@@ -5864,14 +5828,7 @@
           <w:sz w:val="26"/>
           <w:szCs w:val="26"/>
         </w:rPr>
-        <w:t xml:space="preserve"> |</w:t>
-      </w:r>
-      <w:r>
-        <w:rPr>
-          <w:sz w:val="26"/>
-          <w:szCs w:val="26"/>
-        </w:rPr>
-        <w:t>, pelo motivo apresentado em cima</w:t>
+        <w:t xml:space="preserve"> |, pelo motivo apresentado em cima</w:t>
       </w:r>
     </w:p>
     <w:p>
@@ -5979,15 +5936,7 @@
           <w:sz w:val="26"/>
           <w:szCs w:val="26"/>
         </w:rPr>
-        <w:t>P</w:t>
-      </w:r>
-      <w:r>
-        <w:rPr>
-          <w:rFonts w:cstheme="minorHAnsi"/>
-          <w:sz w:val="26"/>
-          <w:szCs w:val="26"/>
-        </w:rPr>
-        <w:t>f</w:t>
+        <w:t>Pf</w:t>
       </w:r>
       <w:proofErr w:type="spellEnd"/>
       <w:r>
@@ -6004,31 +5953,7 @@
           <w:sz w:val="26"/>
           <w:szCs w:val="26"/>
         </w:rPr>
-        <w:t xml:space="preserve">, ou seja, todos os </w:t>
-      </w:r>
-      <w:r>
-        <w:rPr>
-          <w:rFonts w:cstheme="minorHAnsi"/>
-          <w:sz w:val="26"/>
-          <w:szCs w:val="26"/>
-        </w:rPr>
-        <w:t>passageiros</w:t>
-      </w:r>
-      <w:r>
-        <w:rPr>
-          <w:rFonts w:cstheme="minorHAnsi"/>
-          <w:sz w:val="26"/>
-          <w:szCs w:val="26"/>
-        </w:rPr>
-        <w:t xml:space="preserve"> presentes inicialmente também estão presentes no fim, mas com diferentes valores nos atributos</w:t>
-      </w:r>
-      <w:r>
-        <w:rPr>
-          <w:rFonts w:cstheme="minorHAnsi"/>
-          <w:sz w:val="26"/>
-          <w:szCs w:val="26"/>
-        </w:rPr>
-        <w:t>, caso sejam transportados</w:t>
+        <w:t>, ou seja, todos os passageiros presentes inicialmente também estão presentes no fim, mas com diferentes valores nos atributos, caso sejam transportados</w:t>
       </w:r>
     </w:p>
     <w:p>
@@ -6044,21 +5969,7 @@
           <w:sz w:val="26"/>
           <w:szCs w:val="26"/>
         </w:rPr>
-        <w:t>|</w:t>
-      </w:r>
-      <w:r>
-        <w:rPr>
-          <w:sz w:val="26"/>
-          <w:szCs w:val="26"/>
-        </w:rPr>
-        <w:t>P</w:t>
-      </w:r>
-      <w:r>
-        <w:rPr>
-          <w:sz w:val="26"/>
-          <w:szCs w:val="26"/>
-        </w:rPr>
-        <w:t>i | = |</w:t>
+        <w:t>|Pi | = |</w:t>
       </w:r>
       <w:proofErr w:type="spellStart"/>
       <w:r>
@@ -6066,14 +5977,7 @@
           <w:sz w:val="26"/>
           <w:szCs w:val="26"/>
         </w:rPr>
-        <w:t>P</w:t>
-      </w:r>
-      <w:r>
-        <w:rPr>
-          <w:sz w:val="26"/>
-          <w:szCs w:val="26"/>
-        </w:rPr>
-        <w:t>f</w:t>
+        <w:t>Pf</w:t>
       </w:r>
       <w:proofErr w:type="spellEnd"/>
       <w:r>
@@ -6196,15 +6100,7 @@
           <w:sz w:val="26"/>
           <w:szCs w:val="26"/>
         </w:rPr>
-        <w:t>V</w:t>
-      </w:r>
-      <w:r>
-        <w:rPr>
-          <w:rFonts w:cstheme="minorHAnsi"/>
-          <w:sz w:val="26"/>
-          <w:szCs w:val="26"/>
-        </w:rPr>
-        <w:t>f</w:t>
+        <w:t>Vf</w:t>
       </w:r>
       <w:proofErr w:type="spellEnd"/>
       <w:r>
@@ -6221,15 +6117,7 @@
           <w:sz w:val="26"/>
           <w:szCs w:val="26"/>
         </w:rPr>
-        <w:t>,</w:t>
-      </w:r>
-      <w:r>
-        <w:rPr>
-          <w:rFonts w:cstheme="minorHAnsi"/>
-          <w:sz w:val="26"/>
-          <w:szCs w:val="26"/>
-        </w:rPr>
-        <w:t xml:space="preserve"> o que significa que todos os vértices presentes no grafo inicial estão presentes no grafo final, embora possam diferir no valor de certos atributos</w:t>
+        <w:t>, o que significa que todos os vértices presentes no grafo inicial estão presentes no grafo final, embora possam diferir no valor de certos atributos</w:t>
       </w:r>
     </w:p>
     <w:p>
@@ -6512,14 +6400,12 @@
         <w:pStyle w:val="PargrafodaLista"/>
       </w:pPr>
     </w:p>
-    <w:p>
-      <w:pPr>
-        <w:pStyle w:val="PargrafodaLista"/>
-      </w:pPr>
-    </w:p>
     <w:p/>
     <w:p/>
     <w:p/>
+    <w:p/>
+    <w:p/>
+    <w:p/>
     <w:p>
       <w:pPr>
         <w:pStyle w:val="Cabealho2"/>
@@ -6527,7 +6413,7 @@
           <w:rFonts w:asciiTheme="minorHAnsi" w:hAnsiTheme="minorHAnsi" w:cstheme="minorHAnsi"/>
         </w:rPr>
       </w:pPr>
-      <w:bookmarkStart w:id="14" w:name="_Toc510974482"/>
+      <w:bookmarkStart w:id="13" w:name="_Toc510974482"/>
       <w:r>
         <w:rPr>
           <w:rFonts w:asciiTheme="minorHAnsi" w:hAnsiTheme="minorHAnsi" w:cstheme="minorHAnsi"/>
@@ -6535,7 +6421,7 @@
         <w:lastRenderedPageBreak/>
         <w:t>Funções objetivo</w:t>
       </w:r>
-      <w:bookmarkEnd w:id="14"/>
+      <w:bookmarkEnd w:id="13"/>
     </w:p>
     <w:p>
       <w:pPr>
@@ -6700,7 +6586,7 @@
           <w:szCs w:val="40"/>
         </w:rPr>
       </w:pPr>
-      <w:bookmarkStart w:id="15" w:name="_Toc510974483"/>
+      <w:bookmarkStart w:id="14" w:name="_Toc510974483"/>
       <w:r>
         <w:rPr>
           <w:rFonts w:asciiTheme="minorHAnsi" w:hAnsiTheme="minorHAnsi" w:cstheme="minorHAnsi"/>
@@ -6709,122 +6595,1571 @@
         </w:rPr>
         <w:t>Descrição da solução</w:t>
       </w:r>
+      <w:bookmarkEnd w:id="14"/>
+    </w:p>
+    <w:p>
+      <w:pPr>
+        <w:rPr>
+          <w:color w:val="FF0000"/>
+        </w:rPr>
+      </w:pPr>
+      <w:r>
+        <w:rPr>
+          <w:color w:val="FF0000"/>
+        </w:rPr>
+        <w:t>(Não esta completo)</w:t>
+      </w:r>
+    </w:p>
+    <w:p/>
+    <w:p/>
+    <w:p>
+      <w:pPr>
+        <w:rPr>
+          <w:sz w:val="26"/>
+          <w:szCs w:val="26"/>
+        </w:rPr>
+      </w:pPr>
+      <w:r>
+        <w:rPr>
+          <w:sz w:val="26"/>
+          <w:szCs w:val="26"/>
+        </w:rPr>
+        <w:t>Estruturas de dados utilizadas</w:t>
+      </w:r>
+    </w:p>
+    <w:p>
+      <w:pPr>
+        <w:rPr>
+          <w:sz w:val="26"/>
+          <w:szCs w:val="26"/>
+        </w:rPr>
+      </w:pPr>
+    </w:p>
+    <w:p>
+      <w:pPr>
+        <w:rPr>
+          <w:sz w:val="26"/>
+          <w:szCs w:val="26"/>
+        </w:rPr>
+      </w:pPr>
+      <w:r>
+        <w:rPr>
+          <w:sz w:val="26"/>
+          <w:szCs w:val="26"/>
+        </w:rPr>
+        <w:t>Representação de um grafo adequado ao problema</w:t>
+      </w:r>
+    </w:p>
+    <w:p>
+      <w:pPr>
+        <w:rPr>
+          <w:sz w:val="26"/>
+          <w:szCs w:val="26"/>
+        </w:rPr>
+      </w:pPr>
+      <w:proofErr w:type="spellStart"/>
+      <w:r>
+        <w:rPr>
+          <w:sz w:val="26"/>
+          <w:szCs w:val="26"/>
+        </w:rPr>
+        <w:t>Vertex</w:t>
+      </w:r>
+      <w:proofErr w:type="spellEnd"/>
+    </w:p>
+    <w:p>
+      <w:pPr>
+        <w:rPr>
+          <w:color w:val="FF0000"/>
+          <w:sz w:val="26"/>
+          <w:szCs w:val="26"/>
+        </w:rPr>
+      </w:pPr>
+      <w:proofErr w:type="spellStart"/>
+      <w:r>
+        <w:rPr>
+          <w:color w:val="FF0000"/>
+          <w:sz w:val="26"/>
+          <w:szCs w:val="26"/>
+        </w:rPr>
+        <w:t>VertexPtr</w:t>
+      </w:r>
+      <w:proofErr w:type="spellEnd"/>
+      <w:r>
+        <w:rPr>
+          <w:color w:val="FF0000"/>
+          <w:sz w:val="26"/>
+          <w:szCs w:val="26"/>
+        </w:rPr>
+        <w:t>(??)</w:t>
+      </w:r>
+    </w:p>
+    <w:p>
+      <w:pPr>
+        <w:rPr>
+          <w:sz w:val="26"/>
+          <w:szCs w:val="26"/>
+        </w:rPr>
+      </w:pPr>
+      <w:proofErr w:type="spellStart"/>
+      <w:r>
+        <w:rPr>
+          <w:sz w:val="26"/>
+          <w:szCs w:val="26"/>
+        </w:rPr>
+        <w:t>Edge</w:t>
+      </w:r>
+      <w:proofErr w:type="spellEnd"/>
+    </w:p>
+    <w:p>
+      <w:pPr>
+        <w:rPr>
+          <w:sz w:val="26"/>
+          <w:szCs w:val="26"/>
+        </w:rPr>
+      </w:pPr>
+      <w:proofErr w:type="spellStart"/>
+      <w:r>
+        <w:rPr>
+          <w:sz w:val="26"/>
+          <w:szCs w:val="26"/>
+        </w:rPr>
+        <w:t>Graph</w:t>
+      </w:r>
+      <w:proofErr w:type="spellEnd"/>
+    </w:p>
+    <w:p>
+      <w:pPr>
+        <w:rPr>
+          <w:sz w:val="26"/>
+          <w:szCs w:val="26"/>
+        </w:rPr>
+      </w:pPr>
+      <w:r>
+        <w:rPr>
+          <w:sz w:val="26"/>
+          <w:szCs w:val="26"/>
+        </w:rPr>
+        <w:t>Gestão de passageiros e condutores</w:t>
+      </w:r>
+    </w:p>
+    <w:p>
+      <w:pPr>
+        <w:rPr>
+          <w:sz w:val="26"/>
+          <w:szCs w:val="26"/>
+        </w:rPr>
+      </w:pPr>
+      <w:proofErr w:type="spellStart"/>
+      <w:r>
+        <w:rPr>
+          <w:sz w:val="26"/>
+          <w:szCs w:val="26"/>
+        </w:rPr>
+        <w:t>Person</w:t>
+      </w:r>
+      <w:proofErr w:type="spellEnd"/>
+    </w:p>
+    <w:p>
+      <w:pPr>
+        <w:rPr>
+          <w:sz w:val="26"/>
+          <w:szCs w:val="26"/>
+        </w:rPr>
+      </w:pPr>
+      <w:r>
+        <w:rPr>
+          <w:sz w:val="26"/>
+          <w:szCs w:val="26"/>
+        </w:rPr>
+        <w:t xml:space="preserve">A classe </w:t>
+      </w:r>
+      <w:proofErr w:type="spellStart"/>
+      <w:r>
+        <w:rPr>
+          <w:sz w:val="26"/>
+          <w:szCs w:val="26"/>
+        </w:rPr>
+        <w:t>Person</w:t>
+      </w:r>
+      <w:proofErr w:type="spellEnd"/>
+      <w:r>
+        <w:rPr>
+          <w:sz w:val="26"/>
+          <w:szCs w:val="26"/>
+        </w:rPr>
+        <w:t xml:space="preserve"> representa, como o nome indica, uma pessoa no contexto do problema. </w:t>
+      </w:r>
+      <w:r>
+        <w:rPr>
+          <w:sz w:val="26"/>
+          <w:szCs w:val="26"/>
+        </w:rPr>
+        <w:t>Como tal, uma pessoa (“</w:t>
+      </w:r>
+      <w:proofErr w:type="spellStart"/>
+      <w:r>
+        <w:rPr>
+          <w:sz w:val="26"/>
+          <w:szCs w:val="26"/>
+        </w:rPr>
+        <w:t>person</w:t>
+      </w:r>
+      <w:proofErr w:type="spellEnd"/>
+      <w:r>
+        <w:rPr>
+          <w:sz w:val="26"/>
+          <w:szCs w:val="26"/>
+        </w:rPr>
+        <w:t>”) é caracterizada por:</w:t>
+      </w:r>
+    </w:p>
+    <w:p>
+      <w:pPr>
+        <w:pStyle w:val="PargrafodaLista"/>
+        <w:numPr>
+          <w:ilvl w:val="0"/>
+          <w:numId w:val="14"/>
+        </w:numPr>
+        <w:rPr>
+          <w:sz w:val="26"/>
+          <w:szCs w:val="26"/>
+        </w:rPr>
+      </w:pPr>
+      <w:proofErr w:type="spellStart"/>
+      <w:r>
+        <w:rPr>
+          <w:sz w:val="26"/>
+          <w:szCs w:val="26"/>
+        </w:rPr>
+        <w:t>name</w:t>
+      </w:r>
+      <w:proofErr w:type="spellEnd"/>
+      <w:r>
+        <w:rPr>
+          <w:sz w:val="26"/>
+          <w:szCs w:val="26"/>
+        </w:rPr>
+        <w:t xml:space="preserve"> – nome da pessoa</w:t>
+      </w:r>
+    </w:p>
+    <w:p>
+      <w:pPr>
+        <w:pStyle w:val="PargrafodaLista"/>
+        <w:numPr>
+          <w:ilvl w:val="0"/>
+          <w:numId w:val="14"/>
+        </w:numPr>
+        <w:rPr>
+          <w:sz w:val="26"/>
+          <w:szCs w:val="26"/>
+        </w:rPr>
+      </w:pPr>
+      <w:r>
+        <w:rPr>
+          <w:sz w:val="26"/>
+          <w:szCs w:val="26"/>
+        </w:rPr>
+        <w:t>age – idade da pessoa, valor compreendido entre 18 e 70 anos, intervalo considerado apropriado no contexto apresentado</w:t>
+      </w:r>
+    </w:p>
+    <w:p>
+      <w:pPr>
+        <w:pStyle w:val="PargrafodaLista"/>
+        <w:numPr>
+          <w:ilvl w:val="0"/>
+          <w:numId w:val="14"/>
+        </w:numPr>
+        <w:rPr>
+          <w:sz w:val="26"/>
+          <w:szCs w:val="26"/>
+        </w:rPr>
+      </w:pPr>
+      <w:proofErr w:type="spellStart"/>
+      <w:r>
+        <w:rPr>
+          <w:sz w:val="26"/>
+          <w:szCs w:val="26"/>
+        </w:rPr>
+        <w:t>startTime</w:t>
+      </w:r>
+      <w:proofErr w:type="spellEnd"/>
+      <w:r>
+        <w:rPr>
+          <w:sz w:val="26"/>
+          <w:szCs w:val="26"/>
+        </w:rPr>
+        <w:t xml:space="preserve"> – hora de chegada ao ponto de partida</w:t>
+      </w:r>
+    </w:p>
+    <w:p>
+      <w:pPr>
+        <w:pStyle w:val="PargrafodaLista"/>
+        <w:numPr>
+          <w:ilvl w:val="0"/>
+          <w:numId w:val="14"/>
+        </w:numPr>
+        <w:rPr>
+          <w:sz w:val="26"/>
+          <w:szCs w:val="26"/>
+        </w:rPr>
+      </w:pPr>
+      <w:proofErr w:type="spellStart"/>
+      <w:r>
+        <w:rPr>
+          <w:sz w:val="26"/>
+          <w:szCs w:val="26"/>
+        </w:rPr>
+        <w:t>currentTime</w:t>
+      </w:r>
+      <w:proofErr w:type="spellEnd"/>
+      <w:r>
+        <w:rPr>
+          <w:sz w:val="26"/>
+          <w:szCs w:val="26"/>
+        </w:rPr>
+        <w:t xml:space="preserve"> – hora “atual”</w:t>
+      </w:r>
+    </w:p>
+    <w:p>
+      <w:pPr>
+        <w:pStyle w:val="PargrafodaLista"/>
+        <w:numPr>
+          <w:ilvl w:val="0"/>
+          <w:numId w:val="14"/>
+        </w:numPr>
+        <w:rPr>
+          <w:sz w:val="26"/>
+          <w:szCs w:val="26"/>
+        </w:rPr>
+      </w:pPr>
+      <w:proofErr w:type="spellStart"/>
+      <w:r>
+        <w:rPr>
+          <w:sz w:val="26"/>
+          <w:szCs w:val="26"/>
+        </w:rPr>
+        <w:t>timeLimit</w:t>
+      </w:r>
+      <w:proofErr w:type="spellEnd"/>
+      <w:r>
+        <w:rPr>
+          <w:sz w:val="26"/>
+          <w:szCs w:val="26"/>
+        </w:rPr>
+        <w:t xml:space="preserve"> – tempo máximo imposto de chegada ao destino, este tempo tem de ser superior a zero</w:t>
+      </w:r>
+    </w:p>
+    <w:p>
+      <w:pPr>
+        <w:rPr>
+          <w:sz w:val="26"/>
+          <w:szCs w:val="26"/>
+        </w:rPr>
+      </w:pPr>
+    </w:p>
+    <w:p>
+      <w:pPr>
+        <w:rPr>
+          <w:sz w:val="26"/>
+          <w:szCs w:val="26"/>
+        </w:rPr>
+      </w:pPr>
+      <w:r>
+        <w:rPr>
+          <w:sz w:val="26"/>
+          <w:szCs w:val="26"/>
+        </w:rPr>
+        <w:t>Driver</w:t>
+      </w:r>
+    </w:p>
+    <w:p>
+      <w:pPr>
+        <w:rPr>
+          <w:sz w:val="26"/>
+          <w:szCs w:val="26"/>
+        </w:rPr>
+      </w:pPr>
+      <w:r>
+        <w:rPr>
+          <w:sz w:val="26"/>
+          <w:szCs w:val="26"/>
+        </w:rPr>
+        <w:t>A classe Driver representa um condutor. Esta classe deriva da class</w:t>
+      </w:r>
+      <w:r>
+        <w:rPr>
+          <w:sz w:val="26"/>
+          <w:szCs w:val="26"/>
+        </w:rPr>
+        <w:t>e</w:t>
+      </w:r>
+      <w:r>
+        <w:rPr>
+          <w:sz w:val="26"/>
+          <w:szCs w:val="26"/>
+        </w:rPr>
+        <w:t xml:space="preserve"> </w:t>
+      </w:r>
+      <w:proofErr w:type="spellStart"/>
+      <w:r>
+        <w:rPr>
+          <w:sz w:val="26"/>
+          <w:szCs w:val="26"/>
+        </w:rPr>
+        <w:t>Person</w:t>
+      </w:r>
+      <w:proofErr w:type="spellEnd"/>
+      <w:r>
+        <w:rPr>
+          <w:sz w:val="26"/>
+          <w:szCs w:val="26"/>
+        </w:rPr>
+        <w:t xml:space="preserve">, uma vez que um condutor é uma pessoa </w:t>
+      </w:r>
+      <w:r>
+        <w:rPr>
+          <w:sz w:val="26"/>
+          <w:szCs w:val="26"/>
+        </w:rPr>
+        <w:t>sendo</w:t>
+      </w:r>
+      <w:r>
+        <w:rPr>
+          <w:sz w:val="26"/>
+          <w:szCs w:val="26"/>
+        </w:rPr>
+        <w:t xml:space="preserve"> que possui os atributos que a caracterizam. Cada condutor é contém:</w:t>
+      </w:r>
+    </w:p>
+    <w:p>
+      <w:pPr>
+        <w:pStyle w:val="PargrafodaLista"/>
+        <w:numPr>
+          <w:ilvl w:val="0"/>
+          <w:numId w:val="15"/>
+        </w:numPr>
+        <w:rPr>
+          <w:sz w:val="26"/>
+          <w:szCs w:val="26"/>
+        </w:rPr>
+      </w:pPr>
+      <w:proofErr w:type="spellStart"/>
+      <w:r>
+        <w:rPr>
+          <w:sz w:val="26"/>
+          <w:szCs w:val="26"/>
+        </w:rPr>
+        <w:t>capacity</w:t>
+      </w:r>
+      <w:proofErr w:type="spellEnd"/>
+      <w:r>
+        <w:rPr>
+          <w:sz w:val="26"/>
+          <w:szCs w:val="26"/>
+        </w:rPr>
+        <w:t xml:space="preserve"> – capacidade de transporte de passageiros do veículo que conduz</w:t>
+      </w:r>
+    </w:p>
+    <w:p>
+      <w:pPr>
+        <w:pStyle w:val="PargrafodaLista"/>
+        <w:numPr>
+          <w:ilvl w:val="0"/>
+          <w:numId w:val="15"/>
+        </w:numPr>
+        <w:rPr>
+          <w:color w:val="FF0000"/>
+          <w:sz w:val="26"/>
+          <w:szCs w:val="26"/>
+        </w:rPr>
+      </w:pPr>
+      <w:proofErr w:type="spellStart"/>
+      <w:r>
+        <w:rPr>
+          <w:color w:val="FF0000"/>
+          <w:sz w:val="26"/>
+          <w:szCs w:val="26"/>
+        </w:rPr>
+        <w:t>passengers</w:t>
+      </w:r>
+      <w:proofErr w:type="spellEnd"/>
+      <w:r>
+        <w:rPr>
+          <w:color w:val="FF0000"/>
+          <w:sz w:val="26"/>
+          <w:szCs w:val="26"/>
+        </w:rPr>
+        <w:t xml:space="preserve"> – </w:t>
+      </w:r>
+      <w:r>
+        <w:rPr>
+          <w:color w:val="FF0000"/>
+          <w:sz w:val="26"/>
+          <w:szCs w:val="26"/>
+        </w:rPr>
+        <w:t xml:space="preserve">vetor </w:t>
+      </w:r>
+      <w:r>
+        <w:rPr>
+          <w:color w:val="FF0000"/>
+          <w:sz w:val="26"/>
+          <w:szCs w:val="26"/>
+        </w:rPr>
+        <w:t>que armazena apontadores para os passageiros transportados ao longo do percurso??</w:t>
+      </w:r>
+    </w:p>
+    <w:p>
+      <w:pPr>
+        <w:pStyle w:val="PargrafodaLista"/>
+        <w:numPr>
+          <w:ilvl w:val="0"/>
+          <w:numId w:val="15"/>
+        </w:numPr>
+        <w:rPr>
+          <w:color w:val="FF0000"/>
+          <w:sz w:val="26"/>
+          <w:szCs w:val="26"/>
+        </w:rPr>
+      </w:pPr>
+      <w:proofErr w:type="spellStart"/>
+      <w:r>
+        <w:rPr>
+          <w:color w:val="000000" w:themeColor="text1"/>
+          <w:sz w:val="26"/>
+          <w:szCs w:val="26"/>
+        </w:rPr>
+        <w:t>passengersPickedAt</w:t>
+      </w:r>
+      <w:proofErr w:type="spellEnd"/>
+      <w:r>
+        <w:rPr>
+          <w:color w:val="000000" w:themeColor="text1"/>
+          <w:sz w:val="26"/>
+          <w:szCs w:val="26"/>
+        </w:rPr>
+        <w:t xml:space="preserve"> – </w:t>
+      </w:r>
+      <w:proofErr w:type="spellStart"/>
+      <w:r>
+        <w:rPr>
+          <w:color w:val="000000" w:themeColor="text1"/>
+          <w:sz w:val="26"/>
+          <w:szCs w:val="26"/>
+        </w:rPr>
+        <w:t>multimap</w:t>
+      </w:r>
+      <w:proofErr w:type="spellEnd"/>
+      <w:r>
+        <w:rPr>
+          <w:color w:val="000000" w:themeColor="text1"/>
+          <w:sz w:val="26"/>
+          <w:szCs w:val="26"/>
+        </w:rPr>
+        <w:t xml:space="preserve"> que permite identificar que passageiros foram apanhados em certos pontos do percurso. </w:t>
+      </w:r>
+      <w:r>
+        <w:rPr>
+          <w:color w:val="000000" w:themeColor="text1"/>
+          <w:sz w:val="26"/>
+          <w:szCs w:val="26"/>
+        </w:rPr>
+        <w:t>A chave desta estrutura é um apontador para o vértice em questão e o valor mapeado é um apontador para o passageiro</w:t>
+      </w:r>
+      <w:r>
+        <w:rPr>
+          <w:color w:val="000000" w:themeColor="text1"/>
+          <w:sz w:val="26"/>
+          <w:szCs w:val="26"/>
+        </w:rPr>
+        <w:t xml:space="preserve"> </w:t>
+      </w:r>
+    </w:p>
+    <w:p>
+      <w:pPr>
+        <w:pStyle w:val="PargrafodaLista"/>
+        <w:numPr>
+          <w:ilvl w:val="0"/>
+          <w:numId w:val="15"/>
+        </w:numPr>
+        <w:rPr>
+          <w:color w:val="FF0000"/>
+          <w:sz w:val="26"/>
+          <w:szCs w:val="26"/>
+        </w:rPr>
+      </w:pPr>
+      <w:proofErr w:type="spellStart"/>
+      <w:r>
+        <w:rPr>
+          <w:color w:val="000000" w:themeColor="text1"/>
+          <w:sz w:val="26"/>
+          <w:szCs w:val="26"/>
+        </w:rPr>
+        <w:t>passengersDroppedAt</w:t>
+      </w:r>
+      <w:proofErr w:type="spellEnd"/>
+      <w:r>
+        <w:rPr>
+          <w:color w:val="000000" w:themeColor="text1"/>
+          <w:sz w:val="26"/>
+          <w:szCs w:val="26"/>
+        </w:rPr>
+        <w:t xml:space="preserve"> </w:t>
+      </w:r>
+      <w:r>
+        <w:rPr>
+          <w:color w:val="000000" w:themeColor="text1"/>
+          <w:sz w:val="26"/>
+          <w:szCs w:val="26"/>
+        </w:rPr>
+        <w:t>–</w:t>
+      </w:r>
+      <w:r>
+        <w:rPr>
+          <w:color w:val="000000" w:themeColor="text1"/>
+          <w:sz w:val="26"/>
+          <w:szCs w:val="26"/>
+        </w:rPr>
+        <w:t xml:space="preserve"> </w:t>
+      </w:r>
+      <w:proofErr w:type="spellStart"/>
+      <w:r>
+        <w:rPr>
+          <w:color w:val="000000" w:themeColor="text1"/>
+          <w:sz w:val="26"/>
+          <w:szCs w:val="26"/>
+        </w:rPr>
+        <w:t>map</w:t>
+      </w:r>
+      <w:proofErr w:type="spellEnd"/>
+      <w:r>
+        <w:rPr>
+          <w:color w:val="000000" w:themeColor="text1"/>
+          <w:sz w:val="26"/>
+          <w:szCs w:val="26"/>
+        </w:rPr>
+        <w:t xml:space="preserve"> que permite identificar que passageiros foram deixados em que pontos do caminho. A chave desta estrutura é um apontador para o vértice em questão e o valor mapeado é um apontador para o pass</w:t>
+      </w:r>
+      <w:r>
+        <w:rPr>
+          <w:color w:val="000000" w:themeColor="text1"/>
+          <w:sz w:val="26"/>
+          <w:szCs w:val="26"/>
+        </w:rPr>
+        <w:t>a</w:t>
+      </w:r>
+      <w:r>
+        <w:rPr>
+          <w:color w:val="000000" w:themeColor="text1"/>
+          <w:sz w:val="26"/>
+          <w:szCs w:val="26"/>
+        </w:rPr>
+        <w:t xml:space="preserve">geiro </w:t>
+      </w:r>
+    </w:p>
+    <w:p>
+      <w:pPr>
+        <w:pStyle w:val="PargrafodaLista"/>
+        <w:numPr>
+          <w:ilvl w:val="0"/>
+          <w:numId w:val="15"/>
+        </w:numPr>
+        <w:rPr>
+          <w:color w:val="FF0000"/>
+          <w:sz w:val="26"/>
+          <w:szCs w:val="26"/>
+        </w:rPr>
+      </w:pPr>
+      <w:proofErr w:type="spellStart"/>
+      <w:r>
+        <w:rPr>
+          <w:color w:val="000000" w:themeColor="text1"/>
+          <w:sz w:val="26"/>
+          <w:szCs w:val="26"/>
+        </w:rPr>
+        <w:t>path</w:t>
+      </w:r>
+      <w:proofErr w:type="spellEnd"/>
+      <w:r>
+        <w:rPr>
+          <w:color w:val="000000" w:themeColor="text1"/>
+          <w:sz w:val="26"/>
+          <w:szCs w:val="26"/>
+        </w:rPr>
+        <w:t xml:space="preserve"> – lista de apontadores para os vértices percorridos desde o ponto de origem até ao destino, corresponde ao itinerário percorrido</w:t>
+      </w:r>
+    </w:p>
+    <w:p>
+      <w:pPr>
+        <w:pStyle w:val="PargrafodaLista"/>
+        <w:numPr>
+          <w:ilvl w:val="0"/>
+          <w:numId w:val="15"/>
+        </w:numPr>
+        <w:rPr>
+          <w:color w:val="FF0000"/>
+          <w:sz w:val="26"/>
+          <w:szCs w:val="26"/>
+        </w:rPr>
+      </w:pPr>
+      <w:proofErr w:type="spellStart"/>
+      <w:r>
+        <w:rPr>
+          <w:color w:val="000000" w:themeColor="text1"/>
+          <w:sz w:val="26"/>
+          <w:szCs w:val="26"/>
+        </w:rPr>
+        <w:t>transportedPassengers</w:t>
+      </w:r>
+      <w:proofErr w:type="spellEnd"/>
+      <w:r>
+        <w:rPr>
+          <w:color w:val="000000" w:themeColor="text1"/>
+          <w:sz w:val="26"/>
+          <w:szCs w:val="26"/>
+        </w:rPr>
+        <w:t xml:space="preserve"> – número total de passageiros transportados</w:t>
+      </w:r>
+    </w:p>
+    <w:p>
+      <w:pPr>
+        <w:pStyle w:val="PargrafodaLista"/>
+        <w:numPr>
+          <w:ilvl w:val="0"/>
+          <w:numId w:val="15"/>
+        </w:numPr>
+        <w:rPr>
+          <w:sz w:val="26"/>
+          <w:szCs w:val="26"/>
+        </w:rPr>
+      </w:pPr>
+      <w:proofErr w:type="spellStart"/>
+      <w:r>
+        <w:rPr>
+          <w:sz w:val="26"/>
+          <w:szCs w:val="26"/>
+        </w:rPr>
+        <w:t>source</w:t>
+      </w:r>
+      <w:proofErr w:type="spellEnd"/>
+      <w:r>
+        <w:rPr>
+          <w:sz w:val="26"/>
+          <w:szCs w:val="26"/>
+        </w:rPr>
+        <w:t xml:space="preserve"> – representa o ponto de partida</w:t>
+      </w:r>
+    </w:p>
+    <w:p>
+      <w:pPr>
+        <w:pStyle w:val="PargrafodaLista"/>
+        <w:numPr>
+          <w:ilvl w:val="0"/>
+          <w:numId w:val="15"/>
+        </w:numPr>
+        <w:rPr>
+          <w:sz w:val="26"/>
+          <w:szCs w:val="26"/>
+        </w:rPr>
+      </w:pPr>
+      <w:proofErr w:type="spellStart"/>
+      <w:r>
+        <w:rPr>
+          <w:sz w:val="26"/>
+          <w:szCs w:val="26"/>
+        </w:rPr>
+        <w:t>destination</w:t>
+      </w:r>
+      <w:proofErr w:type="spellEnd"/>
+      <w:r>
+        <w:rPr>
+          <w:sz w:val="26"/>
+          <w:szCs w:val="26"/>
+        </w:rPr>
+        <w:t xml:space="preserve"> – representa o ponto de chegada</w:t>
+      </w:r>
+    </w:p>
+    <w:p>
+      <w:pPr>
+        <w:rPr>
+          <w:sz w:val="26"/>
+          <w:szCs w:val="26"/>
+        </w:rPr>
+      </w:pPr>
+    </w:p>
+    <w:p>
+      <w:pPr>
+        <w:rPr>
+          <w:sz w:val="26"/>
+          <w:szCs w:val="26"/>
+        </w:rPr>
+      </w:pPr>
+      <w:proofErr w:type="spellStart"/>
+      <w:r>
+        <w:rPr>
+          <w:sz w:val="26"/>
+          <w:szCs w:val="26"/>
+        </w:rPr>
+        <w:t>Passenger</w:t>
+      </w:r>
+      <w:proofErr w:type="spellEnd"/>
+    </w:p>
+    <w:p>
+      <w:pPr>
+        <w:rPr>
+          <w:sz w:val="26"/>
+          <w:szCs w:val="26"/>
+        </w:rPr>
+      </w:pPr>
+      <w:r>
+        <w:rPr>
+          <w:sz w:val="26"/>
+          <w:szCs w:val="26"/>
+        </w:rPr>
+        <w:t xml:space="preserve">A classe </w:t>
+      </w:r>
+      <w:proofErr w:type="spellStart"/>
+      <w:r>
+        <w:rPr>
+          <w:sz w:val="26"/>
+          <w:szCs w:val="26"/>
+        </w:rPr>
+        <w:t>Passenger</w:t>
+      </w:r>
+      <w:proofErr w:type="spellEnd"/>
+      <w:r>
+        <w:rPr>
+          <w:sz w:val="26"/>
+          <w:szCs w:val="26"/>
+        </w:rPr>
+        <w:t xml:space="preserve"> representa um passageiro no contexto apresentado. Esta classe deriva da classe </w:t>
+      </w:r>
+      <w:proofErr w:type="spellStart"/>
+      <w:r>
+        <w:rPr>
+          <w:sz w:val="26"/>
+          <w:szCs w:val="26"/>
+        </w:rPr>
+        <w:t>Person</w:t>
+      </w:r>
+      <w:proofErr w:type="spellEnd"/>
+      <w:r>
+        <w:rPr>
+          <w:sz w:val="26"/>
+          <w:szCs w:val="26"/>
+        </w:rPr>
+        <w:t xml:space="preserve"> uma vez que que um passageiro é uma pessoa pelo que possui os mesmos atributos. Cada passageiro é caracterizado por:</w:t>
+      </w:r>
+    </w:p>
+    <w:p>
+      <w:pPr>
+        <w:pStyle w:val="PargrafodaLista"/>
+        <w:numPr>
+          <w:ilvl w:val="0"/>
+          <w:numId w:val="16"/>
+        </w:numPr>
+        <w:rPr>
+          <w:sz w:val="26"/>
+          <w:szCs w:val="26"/>
+        </w:rPr>
+      </w:pPr>
+      <w:proofErr w:type="spellStart"/>
+      <w:r>
+        <w:rPr>
+          <w:sz w:val="26"/>
+          <w:szCs w:val="26"/>
+        </w:rPr>
+        <w:t>numPassengers</w:t>
+      </w:r>
+      <w:proofErr w:type="spellEnd"/>
+      <w:r>
+        <w:rPr>
+          <w:sz w:val="26"/>
+          <w:szCs w:val="26"/>
+        </w:rPr>
+        <w:t xml:space="preserve"> – número total de passageiros a serem transportados. Permite considerar a familiaridade entre pessoas que desejem viajar em grupo.</w:t>
+      </w:r>
+    </w:p>
+    <w:p>
+      <w:pPr>
+        <w:pStyle w:val="PargrafodaLista"/>
+        <w:numPr>
+          <w:ilvl w:val="0"/>
+          <w:numId w:val="16"/>
+        </w:numPr>
+        <w:rPr>
+          <w:color w:val="FF0000"/>
+          <w:sz w:val="26"/>
+          <w:szCs w:val="26"/>
+        </w:rPr>
+      </w:pPr>
+      <w:proofErr w:type="spellStart"/>
+      <w:r>
+        <w:rPr>
+          <w:color w:val="000000" w:themeColor="text1"/>
+          <w:sz w:val="26"/>
+          <w:szCs w:val="26"/>
+        </w:rPr>
+        <w:t>path</w:t>
+      </w:r>
+      <w:proofErr w:type="spellEnd"/>
+      <w:r>
+        <w:rPr>
+          <w:color w:val="000000" w:themeColor="text1"/>
+          <w:sz w:val="26"/>
+          <w:szCs w:val="26"/>
+        </w:rPr>
+        <w:t xml:space="preserve"> – lista de apontadores para os vértices percorridos desde o ponto de origem até ao </w:t>
+      </w:r>
+      <w:r>
+        <w:rPr>
+          <w:color w:val="000000" w:themeColor="text1"/>
+          <w:sz w:val="26"/>
+          <w:szCs w:val="26"/>
+        </w:rPr>
+        <w:t>ponto atual</w:t>
+      </w:r>
+      <w:r>
+        <w:rPr>
+          <w:color w:val="000000" w:themeColor="text1"/>
+          <w:sz w:val="26"/>
+          <w:szCs w:val="26"/>
+        </w:rPr>
+        <w:t>, corresponde ao itinerário percorrido</w:t>
+      </w:r>
+    </w:p>
+    <w:p>
+      <w:pPr>
+        <w:pStyle w:val="PargrafodaLista"/>
+        <w:numPr>
+          <w:ilvl w:val="0"/>
+          <w:numId w:val="16"/>
+        </w:numPr>
+        <w:rPr>
+          <w:sz w:val="26"/>
+          <w:szCs w:val="26"/>
+        </w:rPr>
+      </w:pPr>
+      <w:proofErr w:type="spellStart"/>
+      <w:r>
+        <w:rPr>
+          <w:sz w:val="26"/>
+          <w:szCs w:val="26"/>
+        </w:rPr>
+        <w:t>source</w:t>
+      </w:r>
+      <w:proofErr w:type="spellEnd"/>
+      <w:r>
+        <w:rPr>
+          <w:sz w:val="26"/>
+          <w:szCs w:val="26"/>
+        </w:rPr>
+        <w:t xml:space="preserve"> – apontador para o vértice de origem, corresponde ao ponto de partida</w:t>
+      </w:r>
+    </w:p>
+    <w:p>
+      <w:pPr>
+        <w:pStyle w:val="PargrafodaLista"/>
+        <w:numPr>
+          <w:ilvl w:val="0"/>
+          <w:numId w:val="16"/>
+        </w:numPr>
+        <w:rPr>
+          <w:sz w:val="26"/>
+          <w:szCs w:val="26"/>
+        </w:rPr>
+      </w:pPr>
+      <w:proofErr w:type="spellStart"/>
+      <w:r>
+        <w:rPr>
+          <w:sz w:val="26"/>
+          <w:szCs w:val="26"/>
+        </w:rPr>
+        <w:t>destination</w:t>
+      </w:r>
+      <w:proofErr w:type="spellEnd"/>
+      <w:r>
+        <w:rPr>
+          <w:sz w:val="26"/>
+          <w:szCs w:val="26"/>
+        </w:rPr>
+        <w:t xml:space="preserve"> – apontador para o vértice de destino, corresponde ao ponto de chegada</w:t>
+      </w:r>
+    </w:p>
+    <w:p>
+      <w:pPr>
+        <w:pStyle w:val="PargrafodaLista"/>
+        <w:numPr>
+          <w:ilvl w:val="0"/>
+          <w:numId w:val="16"/>
+        </w:numPr>
+        <w:rPr>
+          <w:sz w:val="26"/>
+          <w:szCs w:val="26"/>
+        </w:rPr>
+      </w:pPr>
+      <w:proofErr w:type="spellStart"/>
+      <w:r>
+        <w:rPr>
+          <w:sz w:val="26"/>
+          <w:szCs w:val="26"/>
+        </w:rPr>
+        <w:lastRenderedPageBreak/>
+        <w:t>pos</w:t>
+      </w:r>
+      <w:proofErr w:type="spellEnd"/>
+      <w:r>
+        <w:rPr>
+          <w:sz w:val="26"/>
+          <w:szCs w:val="26"/>
+        </w:rPr>
+        <w:t xml:space="preserve"> – apontador para o vértice que corresponde à posição atual do passageiro</w:t>
+      </w:r>
+    </w:p>
+    <w:p>
+      <w:pPr>
+        <w:pStyle w:val="PargrafodaLista"/>
+        <w:numPr>
+          <w:ilvl w:val="0"/>
+          <w:numId w:val="16"/>
+        </w:numPr>
+        <w:rPr>
+          <w:sz w:val="26"/>
+          <w:szCs w:val="26"/>
+        </w:rPr>
+      </w:pPr>
+      <w:proofErr w:type="spellStart"/>
+      <w:r>
+        <w:rPr>
+          <w:sz w:val="26"/>
+          <w:szCs w:val="26"/>
+        </w:rPr>
+        <w:t>prevPos</w:t>
+      </w:r>
+      <w:proofErr w:type="spellEnd"/>
+      <w:r>
+        <w:rPr>
+          <w:sz w:val="26"/>
+          <w:szCs w:val="26"/>
+        </w:rPr>
+        <w:t xml:space="preserve"> – apontador para o vértice que corresponde à posição anterior do passageiro</w:t>
+      </w:r>
+    </w:p>
+    <w:p>
+      <w:pPr>
+        <w:pStyle w:val="PargrafodaLista"/>
+        <w:numPr>
+          <w:ilvl w:val="0"/>
+          <w:numId w:val="16"/>
+        </w:numPr>
+        <w:rPr>
+          <w:sz w:val="26"/>
+          <w:szCs w:val="26"/>
+        </w:rPr>
+      </w:pPr>
+      <w:proofErr w:type="spellStart"/>
+      <w:r>
+        <w:rPr>
+          <w:sz w:val="26"/>
+          <w:szCs w:val="26"/>
+        </w:rPr>
+        <w:t>dropped</w:t>
+      </w:r>
+      <w:proofErr w:type="spellEnd"/>
+      <w:r>
+        <w:rPr>
+          <w:sz w:val="26"/>
+          <w:szCs w:val="26"/>
+        </w:rPr>
+        <w:t xml:space="preserve"> – booleana que permite identificar se o passageiro foi deixado num ponto ou não</w:t>
+      </w:r>
+    </w:p>
+    <w:p>
+      <w:pPr>
+        <w:pStyle w:val="PargrafodaLista"/>
+        <w:numPr>
+          <w:ilvl w:val="0"/>
+          <w:numId w:val="16"/>
+        </w:numPr>
+        <w:rPr>
+          <w:sz w:val="26"/>
+          <w:szCs w:val="26"/>
+        </w:rPr>
+      </w:pPr>
+      <w:proofErr w:type="spellStart"/>
+      <w:r>
+        <w:rPr>
+          <w:sz w:val="26"/>
+          <w:szCs w:val="26"/>
+        </w:rPr>
+        <w:t>picked</w:t>
+      </w:r>
+      <w:proofErr w:type="spellEnd"/>
+      <w:r>
+        <w:rPr>
+          <w:sz w:val="26"/>
+          <w:szCs w:val="26"/>
+        </w:rPr>
+        <w:t xml:space="preserve"> – </w:t>
+      </w:r>
+      <w:proofErr w:type="spellStart"/>
+      <w:r>
+        <w:rPr>
+          <w:sz w:val="26"/>
+          <w:szCs w:val="26"/>
+        </w:rPr>
+        <w:t>boolean</w:t>
+      </w:r>
+      <w:proofErr w:type="spellEnd"/>
+      <w:r>
+        <w:rPr>
+          <w:sz w:val="26"/>
+          <w:szCs w:val="26"/>
+        </w:rPr>
+        <w:t xml:space="preserve"> que permite identificar se o passageiro foi recolhido ou não</w:t>
+      </w:r>
+    </w:p>
+    <w:p>
+      <w:pPr>
+        <w:pStyle w:val="PargrafodaLista"/>
+        <w:numPr>
+          <w:ilvl w:val="0"/>
+          <w:numId w:val="16"/>
+        </w:numPr>
+        <w:rPr>
+          <w:sz w:val="26"/>
+          <w:szCs w:val="26"/>
+        </w:rPr>
+      </w:pPr>
+      <w:proofErr w:type="spellStart"/>
+      <w:r>
+        <w:rPr>
+          <w:sz w:val="26"/>
+          <w:szCs w:val="26"/>
+        </w:rPr>
+        <w:t>infoSource</w:t>
+      </w:r>
+      <w:proofErr w:type="spellEnd"/>
+      <w:r>
+        <w:rPr>
+          <w:sz w:val="26"/>
+          <w:szCs w:val="26"/>
+        </w:rPr>
+        <w:t xml:space="preserve"> – representa a informação relativa ao ponto de partida</w:t>
+      </w:r>
+    </w:p>
+    <w:p>
+      <w:pPr>
+        <w:pStyle w:val="PargrafodaLista"/>
+        <w:numPr>
+          <w:ilvl w:val="0"/>
+          <w:numId w:val="16"/>
+        </w:numPr>
+        <w:rPr>
+          <w:sz w:val="26"/>
+          <w:szCs w:val="26"/>
+        </w:rPr>
+      </w:pPr>
+      <w:proofErr w:type="spellStart"/>
+      <w:r>
+        <w:rPr>
+          <w:sz w:val="26"/>
+          <w:szCs w:val="26"/>
+        </w:rPr>
+        <w:t>infoDestination</w:t>
+      </w:r>
+      <w:proofErr w:type="spellEnd"/>
+      <w:r>
+        <w:rPr>
+          <w:sz w:val="26"/>
+          <w:szCs w:val="26"/>
+        </w:rPr>
+        <w:t xml:space="preserve"> – representa a informação relativa ao ponto de chegada</w:t>
+      </w:r>
+    </w:p>
+    <w:p>
+      <w:pPr>
+        <w:rPr>
+          <w:sz w:val="26"/>
+          <w:szCs w:val="26"/>
+        </w:rPr>
+      </w:pPr>
+    </w:p>
+    <w:p>
+      <w:pPr>
+        <w:rPr>
+          <w:sz w:val="26"/>
+          <w:szCs w:val="26"/>
+        </w:rPr>
+      </w:pPr>
+      <w:proofErr w:type="spellStart"/>
+      <w:r>
+        <w:rPr>
+          <w:sz w:val="26"/>
+          <w:szCs w:val="26"/>
+        </w:rPr>
+        <w:t>RideShare</w:t>
+      </w:r>
+      <w:proofErr w:type="spellEnd"/>
+    </w:p>
+    <w:p>
+      <w:pPr>
+        <w:rPr>
+          <w:sz w:val="26"/>
+          <w:szCs w:val="26"/>
+        </w:rPr>
+      </w:pPr>
+      <w:r>
+        <w:rPr>
+          <w:sz w:val="26"/>
+          <w:szCs w:val="26"/>
+        </w:rPr>
+        <w:t xml:space="preserve">A classe </w:t>
+      </w:r>
+      <w:proofErr w:type="spellStart"/>
+      <w:r>
+        <w:rPr>
+          <w:sz w:val="26"/>
+          <w:szCs w:val="26"/>
+        </w:rPr>
+        <w:t>RideShare</w:t>
+      </w:r>
+      <w:proofErr w:type="spellEnd"/>
+      <w:r>
+        <w:rPr>
+          <w:sz w:val="26"/>
+          <w:szCs w:val="26"/>
+        </w:rPr>
+        <w:t xml:space="preserve"> é a entidade que permite fazer a gestão dos condutores e dos passageiros. Esta é caracterizada por:</w:t>
+      </w:r>
+    </w:p>
+    <w:p>
+      <w:pPr>
+        <w:pStyle w:val="PargrafodaLista"/>
+        <w:numPr>
+          <w:ilvl w:val="0"/>
+          <w:numId w:val="17"/>
+        </w:numPr>
+        <w:rPr>
+          <w:sz w:val="26"/>
+          <w:szCs w:val="26"/>
+        </w:rPr>
+      </w:pPr>
+      <w:proofErr w:type="spellStart"/>
+      <w:r>
+        <w:rPr>
+          <w:sz w:val="26"/>
+          <w:szCs w:val="26"/>
+        </w:rPr>
+        <w:t>name</w:t>
+      </w:r>
+      <w:proofErr w:type="spellEnd"/>
+      <w:r>
+        <w:rPr>
+          <w:sz w:val="26"/>
+          <w:szCs w:val="26"/>
+        </w:rPr>
+        <w:t xml:space="preserve"> – nome da entidade</w:t>
+      </w:r>
+    </w:p>
+    <w:p>
+      <w:pPr>
+        <w:pStyle w:val="PargrafodaLista"/>
+        <w:numPr>
+          <w:ilvl w:val="0"/>
+          <w:numId w:val="17"/>
+        </w:numPr>
+        <w:rPr>
+          <w:sz w:val="26"/>
+          <w:szCs w:val="26"/>
+        </w:rPr>
+      </w:pPr>
+      <w:proofErr w:type="spellStart"/>
+      <w:r>
+        <w:rPr>
+          <w:sz w:val="26"/>
+          <w:szCs w:val="26"/>
+        </w:rPr>
+        <w:t>passengers</w:t>
+      </w:r>
+      <w:proofErr w:type="spellEnd"/>
+      <w:r>
+        <w:rPr>
+          <w:sz w:val="26"/>
+          <w:szCs w:val="26"/>
+        </w:rPr>
+        <w:t xml:space="preserve"> – </w:t>
+      </w:r>
+      <w:proofErr w:type="spellStart"/>
+      <w:r>
+        <w:rPr>
+          <w:sz w:val="26"/>
+          <w:szCs w:val="26"/>
+        </w:rPr>
+        <w:t>unordered_set</w:t>
+      </w:r>
+      <w:proofErr w:type="spellEnd"/>
+      <w:r>
+        <w:rPr>
+          <w:sz w:val="26"/>
+          <w:szCs w:val="26"/>
+        </w:rPr>
+        <w:t xml:space="preserve"> que armazena apontadores para os passageiros que aguardam transporte</w:t>
+      </w:r>
+    </w:p>
+    <w:p>
+      <w:pPr>
+        <w:pStyle w:val="PargrafodaLista"/>
+        <w:numPr>
+          <w:ilvl w:val="0"/>
+          <w:numId w:val="17"/>
+        </w:numPr>
+        <w:rPr>
+          <w:sz w:val="26"/>
+          <w:szCs w:val="26"/>
+        </w:rPr>
+      </w:pPr>
+      <w:r>
+        <w:rPr>
+          <w:sz w:val="26"/>
+          <w:szCs w:val="26"/>
+        </w:rPr>
+        <w:t xml:space="preserve">drivers – </w:t>
+      </w:r>
+      <w:proofErr w:type="spellStart"/>
+      <w:r>
+        <w:rPr>
+          <w:sz w:val="26"/>
+          <w:szCs w:val="26"/>
+        </w:rPr>
+        <w:t>unordered_set</w:t>
+      </w:r>
+      <w:proofErr w:type="spellEnd"/>
+      <w:r>
+        <w:rPr>
+          <w:sz w:val="26"/>
+          <w:szCs w:val="26"/>
+        </w:rPr>
+        <w:t xml:space="preserve"> que armazena apontadores para os condutores</w:t>
+      </w:r>
+      <w:bookmarkStart w:id="15" w:name="_GoBack"/>
       <w:bookmarkEnd w:id="15"/>
     </w:p>
     <w:p>
       <w:pPr>
+        <w:pStyle w:val="PargrafodaLista"/>
+        <w:numPr>
+          <w:ilvl w:val="0"/>
+          <w:numId w:val="17"/>
+        </w:numPr>
+        <w:rPr>
+          <w:sz w:val="26"/>
+          <w:szCs w:val="26"/>
+        </w:rPr>
+      </w:pPr>
+      <w:proofErr w:type="spellStart"/>
+      <w:r>
+        <w:rPr>
+          <w:sz w:val="26"/>
+          <w:szCs w:val="26"/>
+        </w:rPr>
+        <w:t>graph</w:t>
+      </w:r>
+      <w:proofErr w:type="spellEnd"/>
+      <w:r>
+        <w:rPr>
+          <w:sz w:val="26"/>
+          <w:szCs w:val="26"/>
+        </w:rPr>
+        <w:t xml:space="preserve"> – grafo que representa o mapa no qual os percursos vão ser determinados</w:t>
+      </w:r>
+    </w:p>
+    <w:p/>
+    <w:p/>
+    <w:p/>
+    <w:p/>
+    <w:p>
+      <w:r>
+        <w:tab/>
+      </w:r>
+    </w:p>
+    <w:p/>
+    <w:p/>
+    <w:p/>
+    <w:p/>
+    <w:p/>
+    <w:p/>
+    <w:p/>
+    <w:p/>
+    <w:p/>
+    <w:p/>
+    <w:p/>
+    <w:p/>
+    <w:p>
+      <w:pPr>
+        <w:rPr>
+          <w:sz w:val="26"/>
+          <w:szCs w:val="26"/>
+        </w:rPr>
+      </w:pPr>
+      <w:r>
+        <w:rPr>
+          <w:sz w:val="26"/>
+          <w:szCs w:val="26"/>
+        </w:rPr>
+        <w:t xml:space="preserve">Algoritmos </w:t>
+      </w:r>
+      <w:proofErr w:type="gramStart"/>
+      <w:r>
+        <w:rPr>
+          <w:sz w:val="26"/>
+          <w:szCs w:val="26"/>
+        </w:rPr>
+        <w:t xml:space="preserve">implementados </w:t>
+      </w:r>
+      <w:r>
         <w:rPr>
           <w:color w:val="FF0000"/>
-        </w:rPr>
-      </w:pPr>
+          <w:sz w:val="26"/>
+          <w:szCs w:val="26"/>
+        </w:rPr>
+        <w:t xml:space="preserve"> (</w:t>
+      </w:r>
+      <w:proofErr w:type="gramEnd"/>
       <w:r>
         <w:rPr>
           <w:color w:val="FF0000"/>
-        </w:rPr>
-        <w:t>(Não esta completo)</w:t>
-      </w:r>
-    </w:p>
-    <w:p>
-      <w:pPr>
-        <w:rPr>
-          <w:rFonts w:cstheme="minorHAnsi"/>
-          <w:sz w:val="26"/>
-          <w:szCs w:val="26"/>
-        </w:rPr>
-      </w:pPr>
-      <w:r>
-        <w:rPr>
-          <w:rFonts w:cstheme="minorHAnsi"/>
-          <w:sz w:val="26"/>
-          <w:szCs w:val="26"/>
-        </w:rPr>
-        <w:t>Numa primeira abordagem do problema foram apenas considerados como possíveis passageiros as pessoas cujo caminho mais curto coincidisse parcial ou totalmente com o percurso do condutor, tendo sempre em consideração as restrições temporais impostas e as horas de chegada dos passageiros e dos condutores aos pontos de encontro. A capacidade do veículo também foi uma restrição imposta.</w:t>
-      </w:r>
-    </w:p>
-    <w:p>
-      <w:pPr>
-        <w:rPr>
-          <w:rFonts w:cstheme="minorHAnsi"/>
-          <w:sz w:val="26"/>
-          <w:szCs w:val="26"/>
-        </w:rPr>
-      </w:pPr>
-      <w:r>
-        <w:rPr>
-          <w:rFonts w:cstheme="minorHAnsi"/>
-          <w:sz w:val="26"/>
-          <w:szCs w:val="26"/>
-        </w:rPr>
-        <w:t>Convém salientar que a familiaridade entre pessoas foi considerada sendo que grupos de pessoas que viajassem em conjunto não poderiam ser separados, ou seja, um grupo só seria transportado caso no veículo existissem lugares disponíveis para acomodar todos os elementos do mesmo.</w:t>
-      </w:r>
-    </w:p>
-    <w:p>
-      <w:pPr>
-        <w:rPr>
-          <w:rFonts w:cstheme="minorHAnsi"/>
-          <w:sz w:val="26"/>
-          <w:szCs w:val="26"/>
-        </w:rPr>
-      </w:pPr>
-      <w:r>
-        <w:rPr>
-          <w:rFonts w:cstheme="minorHAnsi"/>
-          <w:sz w:val="26"/>
-          <w:szCs w:val="26"/>
-        </w:rPr>
-        <w:t>No entanto, pessoas cuja origem e destino estivessem contidas no percurso do condutor não seriam transportadas, embora todas as outras restrições fossem cumpridas, se o percurso mais rápido da mesma não estivesse contido (em parte ou na totalidade) no itinerário do motorista.</w:t>
-      </w:r>
-    </w:p>
-    <w:p>
-      <w:pPr>
-        <w:rPr>
-          <w:rFonts w:cstheme="minorHAnsi"/>
-          <w:sz w:val="26"/>
-          <w:szCs w:val="26"/>
-        </w:rPr>
-      </w:pPr>
-      <w:r>
-        <w:rPr>
-          <w:rFonts w:cstheme="minorHAnsi"/>
-          <w:sz w:val="26"/>
-          <w:szCs w:val="26"/>
-        </w:rPr>
-        <w:t>Numa segunda fase, de modo a evitar a situação descrita, foi acrescentado ao programa um pós-processamento que verificasse a existência de pessoas que cumprissem todas as restrições de tempo nos pontos de recolha contidos no percurso do condutor, tendo em consideração a lotação do carro nos sucessivos pontos, cuja origem e destino pertencessem ao caminho em questão. Se tal acontecesse essas pessoas seriam também transportadas.</w:t>
-      </w:r>
-    </w:p>
-    <w:p>
-      <w:pPr>
-        <w:rPr>
-          <w:rFonts w:cstheme="minorHAnsi"/>
-          <w:sz w:val="26"/>
-          <w:szCs w:val="26"/>
-        </w:rPr>
-      </w:pPr>
-      <w:r>
-        <w:rPr>
-          <w:rFonts w:cstheme="minorHAnsi"/>
-          <w:sz w:val="26"/>
-          <w:szCs w:val="26"/>
-        </w:rPr>
-        <w:t>Como consequência deste pós-processamento, pessoas cuja origem e destino estivessem contidas no percurso do condutor seriam transportadas se as condições impostas fossem cumpridas.</w:t>
+          <w:sz w:val="26"/>
+          <w:szCs w:val="26"/>
+        </w:rPr>
+        <w:t xml:space="preserve">alguém meta isto direito no índice </w:t>
+      </w:r>
+      <w:proofErr w:type="spellStart"/>
+      <w:r>
+        <w:rPr>
+          <w:color w:val="FF0000"/>
+          <w:sz w:val="26"/>
+          <w:szCs w:val="26"/>
+        </w:rPr>
+        <w:t>pls</w:t>
+      </w:r>
+      <w:proofErr w:type="spellEnd"/>
+      <w:r>
+        <w:rPr>
+          <w:color w:val="FF0000"/>
+          <w:sz w:val="26"/>
+          <w:szCs w:val="26"/>
+        </w:rPr>
+        <w:t>)</w:t>
       </w:r>
     </w:p>
     <w:p/>
     <w:p>
       <w:pPr>
         <w:rPr>
-          <w:rFonts w:cstheme="minorHAnsi"/>
-          <w:sz w:val="26"/>
-          <w:szCs w:val="26"/>
-        </w:rPr>
-      </w:pPr>
-      <w:r>
-        <w:rPr>
-          <w:rFonts w:cstheme="minorHAnsi"/>
-          <w:sz w:val="26"/>
-          <w:szCs w:val="26"/>
-        </w:rPr>
-        <w:lastRenderedPageBreak/>
+          <w:sz w:val="26"/>
+          <w:szCs w:val="26"/>
+        </w:rPr>
+      </w:pPr>
+      <w:r>
+        <w:rPr>
+          <w:sz w:val="26"/>
+          <w:szCs w:val="26"/>
+        </w:rPr>
+        <w:t>Análi</w:t>
+      </w:r>
+      <w:r>
+        <w:rPr>
+          <w:sz w:val="26"/>
+          <w:szCs w:val="26"/>
+        </w:rPr>
+        <w:t>s</w:t>
+      </w:r>
+      <w:r>
+        <w:rPr>
+          <w:sz w:val="26"/>
+          <w:szCs w:val="26"/>
+        </w:rPr>
+        <w:t>e</w:t>
+      </w:r>
+      <w:r>
+        <w:rPr>
+          <w:sz w:val="26"/>
+          <w:szCs w:val="26"/>
+        </w:rPr>
+        <w:t xml:space="preserve"> da conetividade </w:t>
+      </w:r>
+      <w:r>
+        <w:rPr>
+          <w:color w:val="FF0000"/>
+          <w:sz w:val="26"/>
+          <w:szCs w:val="26"/>
+        </w:rPr>
+        <w:t>(</w:t>
+      </w:r>
+      <w:r>
+        <w:rPr>
+          <w:color w:val="FF0000"/>
+          <w:sz w:val="26"/>
+          <w:szCs w:val="26"/>
+        </w:rPr>
+        <w:t>J</w:t>
+      </w:r>
+      <w:r>
+        <w:rPr>
+          <w:color w:val="FF0000"/>
+          <w:sz w:val="26"/>
+          <w:szCs w:val="26"/>
+        </w:rPr>
+        <w:t>o</w:t>
+      </w:r>
+      <w:r>
+        <w:rPr>
+          <w:color w:val="FF0000"/>
+          <w:sz w:val="26"/>
+          <w:szCs w:val="26"/>
+        </w:rPr>
+        <w:t>ã</w:t>
+      </w:r>
+      <w:r>
+        <w:rPr>
+          <w:color w:val="FF0000"/>
+          <w:sz w:val="26"/>
+          <w:szCs w:val="26"/>
+        </w:rPr>
+        <w:t>o)</w:t>
+      </w:r>
+    </w:p>
+    <w:p/>
+    <w:p>
+      <w:pPr>
+        <w:rPr>
+          <w:sz w:val="26"/>
+          <w:szCs w:val="26"/>
+        </w:rPr>
+      </w:pPr>
+      <w:r>
+        <w:rPr>
+          <w:sz w:val="26"/>
+          <w:szCs w:val="26"/>
+        </w:rPr>
+        <w:t>Cálculo do caminho mais rápido que permita levar mais passageiros</w:t>
+      </w:r>
+    </w:p>
+    <w:p>
+      <w:pPr>
+        <w:rPr>
+          <w:rFonts w:cstheme="minorHAnsi"/>
+          <w:sz w:val="26"/>
+          <w:szCs w:val="26"/>
+        </w:rPr>
+      </w:pPr>
+      <w:r>
+        <w:rPr>
+          <w:rFonts w:cstheme="minorHAnsi"/>
+          <w:sz w:val="26"/>
+          <w:szCs w:val="26"/>
+        </w:rPr>
         <w:t xml:space="preserve">O algoritmo principal no cálculo dos passageiros que acompanham os condutores e os caminhos percorridos é uma versão modificada do algoritmo de Dijkstra, desenhada para além de minimizar o tempo gasto no percurso condutor, maximizar o número de viajantes no carro ao longo do percurso. Este algoritmo tem em conta a origem e o destino dos condutores e dos passageiros, e várias outras restrições anteriormente </w:t>
       </w:r>
       <w:r>
@@ -6835,6 +8170,24 @@
           <w:szCs w:val="26"/>
         </w:rPr>
         <w:t>explicadas</w:t>
+      </w:r>
+      <w:r>
+        <w:rPr>
+          <w:rFonts w:cstheme="minorHAnsi"/>
+          <w:color w:val="00B050"/>
+          <w:sz w:val="26"/>
+          <w:szCs w:val="26"/>
+        </w:rPr>
+        <w:t xml:space="preserve"> </w:t>
+      </w:r>
+      <w:r>
+        <w:rPr>
+          <w:rFonts w:cstheme="minorHAnsi"/>
+          <w:color w:val="FF0000"/>
+          <w:sz w:val="26"/>
+          <w:szCs w:val="26"/>
+        </w:rPr>
+        <w:t>(esta bem assim)</w:t>
       </w:r>
       <w:r>
         <w:rPr>
@@ -6928,7 +8281,34 @@
           <w:sz w:val="26"/>
           <w:szCs w:val="26"/>
         </w:rPr>
-        <w:t>(será repetitivo?)</w:t>
+        <w:t>(será repetitivo?</w:t>
+      </w:r>
+      <w:r>
+        <w:rPr>
+          <w:rFonts w:cstheme="minorHAnsi"/>
+          <w:color w:val="00B050"/>
+          <w:sz w:val="26"/>
+          <w:szCs w:val="26"/>
+        </w:rPr>
+        <w:t xml:space="preserve"> </w:t>
+      </w:r>
+      <w:r>
+        <w:rPr>
+          <w:rFonts w:cstheme="minorHAnsi"/>
+          <w:color w:val="FF0000"/>
+          <w:sz w:val="26"/>
+          <w:szCs w:val="26"/>
+        </w:rPr>
+        <w:t>não</w:t>
+      </w:r>
+      <w:r>
+        <w:rPr>
+          <w:rFonts w:cstheme="minorHAnsi"/>
+          <w:color w:val="00B050"/>
+          <w:sz w:val="26"/>
+          <w:szCs w:val="26"/>
+        </w:rPr>
+        <w:t>)</w:t>
       </w:r>
       <w:r>
         <w:rPr>
@@ -6945,7 +8325,34 @@
           <w:sz w:val="26"/>
           <w:szCs w:val="26"/>
         </w:rPr>
-        <w:t xml:space="preserve">cálculo </w:t>
+        <w:t>cálculo</w:t>
+      </w:r>
+      <w:r>
+        <w:rPr>
+          <w:rFonts w:cstheme="minorHAnsi"/>
+          <w:color w:val="00B050"/>
+          <w:sz w:val="26"/>
+          <w:szCs w:val="26"/>
+        </w:rPr>
+        <w:t xml:space="preserve"> </w:t>
+      </w:r>
+      <w:r>
+        <w:rPr>
+          <w:rFonts w:cstheme="minorHAnsi"/>
+          <w:color w:val="FF0000"/>
+          <w:sz w:val="26"/>
+          <w:szCs w:val="26"/>
+        </w:rPr>
+        <w:t>(sim é um cálculo)</w:t>
+      </w:r>
+      <w:r>
+        <w:rPr>
+          <w:rFonts w:cstheme="minorHAnsi"/>
+          <w:color w:val="00B050"/>
+          <w:sz w:val="26"/>
+          <w:szCs w:val="26"/>
+        </w:rPr>
+        <w:t xml:space="preserve"> </w:t>
       </w:r>
       <w:r>
         <w:rPr>
@@ -7340,7 +8747,22 @@
           <w:sz w:val="26"/>
           <w:szCs w:val="26"/>
         </w:rPr>
-        <w:t xml:space="preserve"> quando o algoritmo chega ao nó de destino, o caminho percorrido é visitado recursivamente, os passageiros transportados são acrescentados a uma lista de passageiros e contabilizados </w:t>
+        <w:t xml:space="preserve"> quando o algoritmo chega ao nó de destino, o caminho percorrido é visitado recursivamente, os passageiros transportados são acrescentados a uma lista de passageiros e contabilizados</w:t>
+      </w:r>
+      <w:r>
+        <w:rPr>
+          <w:sz w:val="26"/>
+          <w:szCs w:val="26"/>
+        </w:rPr>
+        <w:t xml:space="preserve"> </w:t>
+      </w:r>
+      <w:r>
+        <w:rPr>
+          <w:color w:val="FF0000"/>
+          <w:sz w:val="26"/>
+          <w:szCs w:val="26"/>
+        </w:rPr>
+        <w:t>(</w:t>
       </w:r>
       <w:r>
         <w:rPr>
@@ -7352,18 +8774,83 @@
       </w:r>
       <w:r>
         <w:rPr>
-          <w:sz w:val="26"/>
-          <w:szCs w:val="26"/>
-        </w:rPr>
-        <w:t xml:space="preserve">. O local em que cada passageiro foi </w:t>
-      </w:r>
-      <w:r>
-        <w:rPr>
           <w:color w:val="00B050"/>
           <w:sz w:val="26"/>
           <w:szCs w:val="26"/>
         </w:rPr>
-        <w:t xml:space="preserve">deixado </w:t>
+        <w:t xml:space="preserve"> </w:t>
+      </w:r>
+      <w:r>
+        <w:rPr>
+          <w:color w:val="FF0000"/>
+          <w:sz w:val="26"/>
+          <w:szCs w:val="26"/>
+        </w:rPr>
+        <w:t>fica melhor sem isto</w:t>
+      </w:r>
+      <w:proofErr w:type="gramStart"/>
+      <w:r>
+        <w:rPr>
+          <w:color w:val="FF0000"/>
+          <w:sz w:val="26"/>
+          <w:szCs w:val="26"/>
+        </w:rPr>
+        <w:t>)</w:t>
+      </w:r>
+      <w:r>
+        <w:rPr>
+          <w:color w:val="00B050"/>
+          <w:sz w:val="26"/>
+          <w:szCs w:val="26"/>
+        </w:rPr>
+        <w:t xml:space="preserve"> </w:t>
+      </w:r>
+      <w:r>
+        <w:rPr>
+          <w:sz w:val="26"/>
+          <w:szCs w:val="26"/>
+        </w:rPr>
+        <w:t>.</w:t>
+      </w:r>
+      <w:proofErr w:type="gramEnd"/>
+      <w:r>
+        <w:rPr>
+          <w:sz w:val="26"/>
+          <w:szCs w:val="26"/>
+        </w:rPr>
+        <w:t xml:space="preserve"> O local em que cada passageiro foi </w:t>
+      </w:r>
+      <w:r>
+        <w:rPr>
+          <w:color w:val="00B050"/>
+          <w:sz w:val="26"/>
+          <w:szCs w:val="26"/>
+        </w:rPr>
+        <w:t>deixado</w:t>
+      </w:r>
+      <w:r>
+        <w:rPr>
+          <w:color w:val="00B050"/>
+          <w:sz w:val="26"/>
+          <w:szCs w:val="26"/>
+        </w:rPr>
+        <w:t xml:space="preserve"> </w:t>
+      </w:r>
+      <w:r>
+        <w:rPr>
+          <w:color w:val="FF0000"/>
+          <w:sz w:val="26"/>
+          <w:szCs w:val="26"/>
+        </w:rPr>
+        <w:t>(esta bem)</w:t>
+      </w:r>
+      <w:r>
+        <w:rPr>
+          <w:color w:val="00B050"/>
+          <w:sz w:val="26"/>
+          <w:szCs w:val="26"/>
+        </w:rPr>
+        <w:t xml:space="preserve"> </w:t>
       </w:r>
       <w:r>
         <w:rPr>
@@ -7371,6 +8858,39 @@
           <w:szCs w:val="26"/>
         </w:rPr>
         <w:t>pelo condutor é também atualizado.</w:t>
+      </w:r>
+    </w:p>
+    <w:p>
+      <w:pPr>
+        <w:spacing w:line="259" w:lineRule="auto"/>
+        <w:rPr>
+          <w:sz w:val="26"/>
+          <w:szCs w:val="26"/>
+        </w:rPr>
+      </w:pPr>
+    </w:p>
+    <w:p>
+      <w:pPr>
+        <w:spacing w:line="259" w:lineRule="auto"/>
+        <w:rPr>
+          <w:sz w:val="26"/>
+          <w:szCs w:val="26"/>
+        </w:rPr>
+      </w:pPr>
+      <w:r>
+        <w:rPr>
+          <w:sz w:val="26"/>
+          <w:szCs w:val="26"/>
+        </w:rPr>
+        <w:t xml:space="preserve">Pós-Processamento </w:t>
+      </w:r>
+      <w:r>
+        <w:rPr>
+          <w:color w:val="FF0000"/>
+          <w:sz w:val="26"/>
+          <w:szCs w:val="26"/>
+        </w:rPr>
+        <w:t>(João)</w:t>
       </w:r>
     </w:p>
     <w:p>
@@ -11938,6 +13458,120 @@
     </w:lvl>
   </w:abstractNum>
   <w:abstractNum w:abstractNumId="1" w15:restartNumberingAfterBreak="0">
+    <w:nsid w:val="15C435EF"/>
+    <w:multiLevelType w:val="hybridMultilevel"/>
+    <w:tmpl w:val="83002DE8"/>
+    <w:lvl w:ilvl="0" w:tplc="1E981BFC">
+      <w:start w:val="1"/>
+      <w:numFmt w:val="bullet"/>
+      <w:lvlText w:val=""/>
+      <w:lvlJc w:val="left"/>
+      <w:pPr>
+        <w:ind w:left="720" w:hanging="360"/>
+      </w:pPr>
+      <w:rPr>
+        <w:rFonts w:ascii="Symbol" w:hAnsi="Symbol" w:hint="default"/>
+        <w:color w:val="000000" w:themeColor="text1"/>
+      </w:rPr>
+    </w:lvl>
+    <w:lvl w:ilvl="1" w:tplc="08160003" w:tentative="1">
+      <w:start w:val="1"/>
+      <w:numFmt w:val="bullet"/>
+      <w:lvlText w:val="o"/>
+      <w:lvlJc w:val="left"/>
+      <w:pPr>
+        <w:ind w:left="1440" w:hanging="360"/>
+      </w:pPr>
+      <w:rPr>
+        <w:rFonts w:ascii="Courier New" w:hAnsi="Courier New" w:cs="Courier New" w:hint="default"/>
+      </w:rPr>
+    </w:lvl>
+    <w:lvl w:ilvl="2" w:tplc="08160005" w:tentative="1">
+      <w:start w:val="1"/>
+      <w:numFmt w:val="bullet"/>
+      <w:lvlText w:val=""/>
+      <w:lvlJc w:val="left"/>
+      <w:pPr>
+        <w:ind w:left="2160" w:hanging="360"/>
+      </w:pPr>
+      <w:rPr>
+        <w:rFonts w:ascii="Wingdings" w:hAnsi="Wingdings" w:hint="default"/>
+      </w:rPr>
+    </w:lvl>
+    <w:lvl w:ilvl="3" w:tplc="08160001" w:tentative="1">
+      <w:start w:val="1"/>
+      <w:numFmt w:val="bullet"/>
+      <w:lvlText w:val=""/>
+      <w:lvlJc w:val="left"/>
+      <w:pPr>
+        <w:ind w:left="2880" w:hanging="360"/>
+      </w:pPr>
+      <w:rPr>
+        <w:rFonts w:ascii="Symbol" w:hAnsi="Symbol" w:hint="default"/>
+      </w:rPr>
+    </w:lvl>
+    <w:lvl w:ilvl="4" w:tplc="08160003" w:tentative="1">
+      <w:start w:val="1"/>
+      <w:numFmt w:val="bullet"/>
+      <w:lvlText w:val="o"/>
+      <w:lvlJc w:val="left"/>
+      <w:pPr>
+        <w:ind w:left="3600" w:hanging="360"/>
+      </w:pPr>
+      <w:rPr>
+        <w:rFonts w:ascii="Courier New" w:hAnsi="Courier New" w:cs="Courier New" w:hint="default"/>
+      </w:rPr>
+    </w:lvl>
+    <w:lvl w:ilvl="5" w:tplc="08160005" w:tentative="1">
+      <w:start w:val="1"/>
+      <w:numFmt w:val="bullet"/>
+      <w:lvlText w:val=""/>
+      <w:lvlJc w:val="left"/>
+      <w:pPr>
+        <w:ind w:left="4320" w:hanging="360"/>
+      </w:pPr>
+      <w:rPr>
+        <w:rFonts w:ascii="Wingdings" w:hAnsi="Wingdings" w:hint="default"/>
+      </w:rPr>
+    </w:lvl>
+    <w:lvl w:ilvl="6" w:tplc="08160001" w:tentative="1">
+      <w:start w:val="1"/>
+      <w:numFmt w:val="bullet"/>
+      <w:lvlText w:val=""/>
+      <w:lvlJc w:val="left"/>
+      <w:pPr>
+        <w:ind w:left="5040" w:hanging="360"/>
+      </w:pPr>
+      <w:rPr>
+        <w:rFonts w:ascii="Symbol" w:hAnsi="Symbol" w:hint="default"/>
+      </w:rPr>
+    </w:lvl>
+    <w:lvl w:ilvl="7" w:tplc="08160003" w:tentative="1">
+      <w:start w:val="1"/>
+      <w:numFmt w:val="bullet"/>
+      <w:lvlText w:val="o"/>
+      <w:lvlJc w:val="left"/>
+      <w:pPr>
+        <w:ind w:left="5760" w:hanging="360"/>
+      </w:pPr>
+      <w:rPr>
+        <w:rFonts w:ascii="Courier New" w:hAnsi="Courier New" w:cs="Courier New" w:hint="default"/>
+      </w:rPr>
+    </w:lvl>
+    <w:lvl w:ilvl="8" w:tplc="08160005" w:tentative="1">
+      <w:start w:val="1"/>
+      <w:numFmt w:val="bullet"/>
+      <w:lvlText w:val=""/>
+      <w:lvlJc w:val="left"/>
+      <w:pPr>
+        <w:ind w:left="6480" w:hanging="360"/>
+      </w:pPr>
+      <w:rPr>
+        <w:rFonts w:ascii="Wingdings" w:hAnsi="Wingdings" w:hint="default"/>
+      </w:rPr>
+    </w:lvl>
+  </w:abstractNum>
+  <w:abstractNum w:abstractNumId="2" w15:restartNumberingAfterBreak="0">
     <w:nsid w:val="27662955"/>
     <w:multiLevelType w:val="hybridMultilevel"/>
     <w:tmpl w:val="9AEE187A"/>
@@ -12050,7 +13684,7 @@
       </w:rPr>
     </w:lvl>
   </w:abstractNum>
-  <w:abstractNum w:abstractNumId="2" w15:restartNumberingAfterBreak="0">
+  <w:abstractNum w:abstractNumId="3" w15:restartNumberingAfterBreak="0">
     <w:nsid w:val="2D4B42E7"/>
     <w:multiLevelType w:val="hybridMultilevel"/>
     <w:tmpl w:val="9460BFFE"/>
@@ -12163,7 +13797,7 @@
       </w:rPr>
     </w:lvl>
   </w:abstractNum>
-  <w:abstractNum w:abstractNumId="3" w15:restartNumberingAfterBreak="0">
+  <w:abstractNum w:abstractNumId="4" w15:restartNumberingAfterBreak="0">
     <w:nsid w:val="37CD7B57"/>
     <w:multiLevelType w:val="hybridMultilevel"/>
     <w:tmpl w:val="FBDA65F8"/>
@@ -12276,7 +13910,7 @@
       </w:rPr>
     </w:lvl>
   </w:abstractNum>
-  <w:abstractNum w:abstractNumId="4" w15:restartNumberingAfterBreak="0">
+  <w:abstractNum w:abstractNumId="5" w15:restartNumberingAfterBreak="0">
     <w:nsid w:val="40BC3F96"/>
     <w:multiLevelType w:val="hybridMultilevel"/>
     <w:tmpl w:val="52945562"/>
@@ -12389,7 +14023,7 @@
       </w:rPr>
     </w:lvl>
   </w:abstractNum>
-  <w:abstractNum w:abstractNumId="5" w15:restartNumberingAfterBreak="0">
+  <w:abstractNum w:abstractNumId="6" w15:restartNumberingAfterBreak="0">
     <w:nsid w:val="417B5A04"/>
     <w:multiLevelType w:val="hybridMultilevel"/>
     <w:tmpl w:val="2AF2FFC2"/>
@@ -12502,7 +14136,7 @@
       </w:rPr>
     </w:lvl>
   </w:abstractNum>
-  <w:abstractNum w:abstractNumId="6" w15:restartNumberingAfterBreak="0">
+  <w:abstractNum w:abstractNumId="7" w15:restartNumberingAfterBreak="0">
     <w:nsid w:val="4750171F"/>
     <w:multiLevelType w:val="hybridMultilevel"/>
     <w:tmpl w:val="8ACC58E2"/>
@@ -12615,7 +14249,121 @@
       </w:rPr>
     </w:lvl>
   </w:abstractNum>
-  <w:abstractNum w:abstractNumId="7" w15:restartNumberingAfterBreak="0">
+  <w:abstractNum w:abstractNumId="8" w15:restartNumberingAfterBreak="0">
+    <w:nsid w:val="4A195E8D"/>
+    <w:multiLevelType w:val="hybridMultilevel"/>
+    <w:tmpl w:val="9A9E3406"/>
+    <w:lvl w:ilvl="0" w:tplc="1E981BFC">
+      <w:start w:val="1"/>
+      <w:numFmt w:val="bullet"/>
+      <w:lvlText w:val=""/>
+      <w:lvlJc w:val="left"/>
+      <w:pPr>
+        <w:ind w:left="720" w:hanging="360"/>
+      </w:pPr>
+      <w:rPr>
+        <w:rFonts w:ascii="Symbol" w:hAnsi="Symbol" w:hint="default"/>
+        <w:color w:val="000000" w:themeColor="text1"/>
+      </w:rPr>
+    </w:lvl>
+    <w:lvl w:ilvl="1" w:tplc="08160003" w:tentative="1">
+      <w:start w:val="1"/>
+      <w:numFmt w:val="bullet"/>
+      <w:lvlText w:val="o"/>
+      <w:lvlJc w:val="left"/>
+      <w:pPr>
+        <w:ind w:left="1440" w:hanging="360"/>
+      </w:pPr>
+      <w:rPr>
+        <w:rFonts w:ascii="Courier New" w:hAnsi="Courier New" w:cs="Courier New" w:hint="default"/>
+      </w:rPr>
+    </w:lvl>
+    <w:lvl w:ilvl="2" w:tplc="08160005" w:tentative="1">
+      <w:start w:val="1"/>
+      <w:numFmt w:val="bullet"/>
+      <w:lvlText w:val=""/>
+      <w:lvlJc w:val="left"/>
+      <w:pPr>
+        <w:ind w:left="2160" w:hanging="360"/>
+      </w:pPr>
+      <w:rPr>
+        <w:rFonts w:ascii="Wingdings" w:hAnsi="Wingdings" w:hint="default"/>
+      </w:rPr>
+    </w:lvl>
+    <w:lvl w:ilvl="3" w:tplc="08160001" w:tentative="1">
+      <w:start w:val="1"/>
+      <w:numFmt w:val="bullet"/>
+      <w:lvlText w:val=""/>
+      <w:lvlJc w:val="left"/>
+      <w:pPr>
+        <w:ind w:left="2880" w:hanging="360"/>
+      </w:pPr>
+      <w:rPr>
+        <w:rFonts w:ascii="Symbol" w:hAnsi="Symbol" w:hint="default"/>
+      </w:rPr>
+    </w:lvl>
+    <w:lvl w:ilvl="4" w:tplc="08160003" w:tentative="1">
+      <w:start w:val="1"/>
+      <w:numFmt w:val="bullet"/>
+      <w:lvlText w:val="o"/>
+      <w:lvlJc w:val="left"/>
+      <w:pPr>
+        <w:ind w:left="3600" w:hanging="360"/>
+      </w:pPr>
+      <w:rPr>
+        <w:rFonts w:ascii="Courier New" w:hAnsi="Courier New" w:cs="Courier New" w:hint="default"/>
+      </w:rPr>
+    </w:lvl>
+    <w:lvl w:ilvl="5" w:tplc="08160005" w:tentative="1">
+      <w:start w:val="1"/>
+      <w:numFmt w:val="bullet"/>
+      <w:lvlText w:val=""/>
+      <w:lvlJc w:val="left"/>
+      <w:pPr>
+        <w:ind w:left="4320" w:hanging="360"/>
+      </w:pPr>
+      <w:rPr>
+        <w:rFonts w:ascii="Wingdings" w:hAnsi="Wingdings" w:hint="default"/>
+      </w:rPr>
+    </w:lvl>
+    <w:lvl w:ilvl="6" w:tplc="08160001" w:tentative="1">
+      <w:start w:val="1"/>
+      <w:numFmt w:val="bullet"/>
+      <w:lvlText w:val=""/>
+      <w:lvlJc w:val="left"/>
+      <w:pPr>
+        <w:ind w:left="5040" w:hanging="360"/>
+      </w:pPr>
+      <w:rPr>
+        <w:rFonts w:ascii="Symbol" w:hAnsi="Symbol" w:hint="default"/>
+      </w:rPr>
+    </w:lvl>
+    <w:lvl w:ilvl="7" w:tplc="08160003" w:tentative="1">
+      <w:start w:val="1"/>
+      <w:numFmt w:val="bullet"/>
+      <w:lvlText w:val="o"/>
+      <w:lvlJc w:val="left"/>
+      <w:pPr>
+        <w:ind w:left="5760" w:hanging="360"/>
+      </w:pPr>
+      <w:rPr>
+        <w:rFonts w:ascii="Courier New" w:hAnsi="Courier New" w:cs="Courier New" w:hint="default"/>
+      </w:rPr>
+    </w:lvl>
+    <w:lvl w:ilvl="8" w:tplc="08160005" w:tentative="1">
+      <w:start w:val="1"/>
+      <w:numFmt w:val="bullet"/>
+      <w:lvlText w:val=""/>
+      <w:lvlJc w:val="left"/>
+      <w:pPr>
+        <w:ind w:left="6480" w:hanging="360"/>
+      </w:pPr>
+      <w:rPr>
+        <w:rFonts w:ascii="Wingdings" w:hAnsi="Wingdings" w:hint="default"/>
+      </w:rPr>
+    </w:lvl>
+  </w:abstractNum>
+  <w:abstractNum w:abstractNumId="9" w15:restartNumberingAfterBreak="0">
     <w:nsid w:val="4A7114F8"/>
     <w:multiLevelType w:val="hybridMultilevel"/>
     <w:tmpl w:val="235E4F3E"/>
@@ -12728,7 +14476,121 @@
       </w:rPr>
     </w:lvl>
   </w:abstractNum>
-  <w:abstractNum w:abstractNumId="8" w15:restartNumberingAfterBreak="0">
+  <w:abstractNum w:abstractNumId="10" w15:restartNumberingAfterBreak="0">
+    <w:nsid w:val="654B3C54"/>
+    <w:multiLevelType w:val="hybridMultilevel"/>
+    <w:tmpl w:val="312CF0F4"/>
+    <w:lvl w:ilvl="0" w:tplc="1E981BFC">
+      <w:start w:val="1"/>
+      <w:numFmt w:val="bullet"/>
+      <w:lvlText w:val=""/>
+      <w:lvlJc w:val="left"/>
+      <w:pPr>
+        <w:ind w:left="720" w:hanging="360"/>
+      </w:pPr>
+      <w:rPr>
+        <w:rFonts w:ascii="Symbol" w:hAnsi="Symbol" w:hint="default"/>
+        <w:color w:val="000000" w:themeColor="text1"/>
+      </w:rPr>
+    </w:lvl>
+    <w:lvl w:ilvl="1" w:tplc="08160003" w:tentative="1">
+      <w:start w:val="1"/>
+      <w:numFmt w:val="bullet"/>
+      <w:lvlText w:val="o"/>
+      <w:lvlJc w:val="left"/>
+      <w:pPr>
+        <w:ind w:left="1440" w:hanging="360"/>
+      </w:pPr>
+      <w:rPr>
+        <w:rFonts w:ascii="Courier New" w:hAnsi="Courier New" w:cs="Courier New" w:hint="default"/>
+      </w:rPr>
+    </w:lvl>
+    <w:lvl w:ilvl="2" w:tplc="08160005" w:tentative="1">
+      <w:start w:val="1"/>
+      <w:numFmt w:val="bullet"/>
+      <w:lvlText w:val=""/>
+      <w:lvlJc w:val="left"/>
+      <w:pPr>
+        <w:ind w:left="2160" w:hanging="360"/>
+      </w:pPr>
+      <w:rPr>
+        <w:rFonts w:ascii="Wingdings" w:hAnsi="Wingdings" w:hint="default"/>
+      </w:rPr>
+    </w:lvl>
+    <w:lvl w:ilvl="3" w:tplc="08160001" w:tentative="1">
+      <w:start w:val="1"/>
+      <w:numFmt w:val="bullet"/>
+      <w:lvlText w:val=""/>
+      <w:lvlJc w:val="left"/>
+      <w:pPr>
+        <w:ind w:left="2880" w:hanging="360"/>
+      </w:pPr>
+      <w:rPr>
+        <w:rFonts w:ascii="Symbol" w:hAnsi="Symbol" w:hint="default"/>
+      </w:rPr>
+    </w:lvl>
+    <w:lvl w:ilvl="4" w:tplc="08160003" w:tentative="1">
+      <w:start w:val="1"/>
+      <w:numFmt w:val="bullet"/>
+      <w:lvlText w:val="o"/>
+      <w:lvlJc w:val="left"/>
+      <w:pPr>
+        <w:ind w:left="3600" w:hanging="360"/>
+      </w:pPr>
+      <w:rPr>
+        <w:rFonts w:ascii="Courier New" w:hAnsi="Courier New" w:cs="Courier New" w:hint="default"/>
+      </w:rPr>
+    </w:lvl>
+    <w:lvl w:ilvl="5" w:tplc="08160005" w:tentative="1">
+      <w:start w:val="1"/>
+      <w:numFmt w:val="bullet"/>
+      <w:lvlText w:val=""/>
+      <w:lvlJc w:val="left"/>
+      <w:pPr>
+        <w:ind w:left="4320" w:hanging="360"/>
+      </w:pPr>
+      <w:rPr>
+        <w:rFonts w:ascii="Wingdings" w:hAnsi="Wingdings" w:hint="default"/>
+      </w:rPr>
+    </w:lvl>
+    <w:lvl w:ilvl="6" w:tplc="08160001" w:tentative="1">
+      <w:start w:val="1"/>
+      <w:numFmt w:val="bullet"/>
+      <w:lvlText w:val=""/>
+      <w:lvlJc w:val="left"/>
+      <w:pPr>
+        <w:ind w:left="5040" w:hanging="360"/>
+      </w:pPr>
+      <w:rPr>
+        <w:rFonts w:ascii="Symbol" w:hAnsi="Symbol" w:hint="default"/>
+      </w:rPr>
+    </w:lvl>
+    <w:lvl w:ilvl="7" w:tplc="08160003" w:tentative="1">
+      <w:start w:val="1"/>
+      <w:numFmt w:val="bullet"/>
+      <w:lvlText w:val="o"/>
+      <w:lvlJc w:val="left"/>
+      <w:pPr>
+        <w:ind w:left="5760" w:hanging="360"/>
+      </w:pPr>
+      <w:rPr>
+        <w:rFonts w:ascii="Courier New" w:hAnsi="Courier New" w:cs="Courier New" w:hint="default"/>
+      </w:rPr>
+    </w:lvl>
+    <w:lvl w:ilvl="8" w:tplc="08160005" w:tentative="1">
+      <w:start w:val="1"/>
+      <w:numFmt w:val="bullet"/>
+      <w:lvlText w:val=""/>
+      <w:lvlJc w:val="left"/>
+      <w:pPr>
+        <w:ind w:left="6480" w:hanging="360"/>
+      </w:pPr>
+      <w:rPr>
+        <w:rFonts w:ascii="Wingdings" w:hAnsi="Wingdings" w:hint="default"/>
+      </w:rPr>
+    </w:lvl>
+  </w:abstractNum>
+  <w:abstractNum w:abstractNumId="11" w15:restartNumberingAfterBreak="0">
     <w:nsid w:val="661E4B43"/>
     <w:multiLevelType w:val="hybridMultilevel"/>
     <w:tmpl w:val="360A9956"/>
@@ -12841,7 +14703,7 @@
       </w:rPr>
     </w:lvl>
   </w:abstractNum>
-  <w:abstractNum w:abstractNumId="9" w15:restartNumberingAfterBreak="0">
+  <w:abstractNum w:abstractNumId="12" w15:restartNumberingAfterBreak="0">
     <w:nsid w:val="66CE46AF"/>
     <w:multiLevelType w:val="multilevel"/>
     <w:tmpl w:val="E46CAC1C"/>
@@ -12954,7 +14816,7 @@
       </w:pPr>
     </w:lvl>
   </w:abstractNum>
-  <w:abstractNum w:abstractNumId="10" w15:restartNumberingAfterBreak="0">
+  <w:abstractNum w:abstractNumId="13" w15:restartNumberingAfterBreak="0">
     <w:nsid w:val="6FB37CE4"/>
     <w:multiLevelType w:val="hybridMultilevel"/>
     <w:tmpl w:val="09B6F17E"/>
@@ -13067,10 +14929,10 @@
       </w:rPr>
     </w:lvl>
   </w:abstractNum>
-  <w:abstractNum w:abstractNumId="11" w15:restartNumberingAfterBreak="0">
-    <w:nsid w:val="775D7688"/>
+  <w:abstractNum w:abstractNumId="14" w15:restartNumberingAfterBreak="0">
+    <w:nsid w:val="76B60916"/>
     <w:multiLevelType w:val="hybridMultilevel"/>
-    <w:tmpl w:val="3DEA9846"/>
+    <w:tmpl w:val="69984A68"/>
     <w:lvl w:ilvl="0" w:tplc="08160001">
       <w:start w:val="1"/>
       <w:numFmt w:val="bullet"/>
@@ -13180,10 +15042,10 @@
       </w:rPr>
     </w:lvl>
   </w:abstractNum>
-  <w:abstractNum w:abstractNumId="12" w15:restartNumberingAfterBreak="0">
-    <w:nsid w:val="77E1523E"/>
+  <w:abstractNum w:abstractNumId="15" w15:restartNumberingAfterBreak="0">
+    <w:nsid w:val="775D7688"/>
     <w:multiLevelType w:val="hybridMultilevel"/>
-    <w:tmpl w:val="AF4A5A3E"/>
+    <w:tmpl w:val="3DEA9846"/>
     <w:lvl w:ilvl="0" w:tplc="08160001">
       <w:start w:val="1"/>
       <w:numFmt w:val="bullet"/>
@@ -13293,44 +15155,169 @@
       </w:rPr>
     </w:lvl>
   </w:abstractNum>
+  <w:abstractNum w:abstractNumId="16" w15:restartNumberingAfterBreak="0">
+    <w:nsid w:val="77E1523E"/>
+    <w:multiLevelType w:val="hybridMultilevel"/>
+    <w:tmpl w:val="AF4A5A3E"/>
+    <w:lvl w:ilvl="0" w:tplc="08160001">
+      <w:start w:val="1"/>
+      <w:numFmt w:val="bullet"/>
+      <w:lvlText w:val=""/>
+      <w:lvlJc w:val="left"/>
+      <w:pPr>
+        <w:ind w:left="720" w:hanging="360"/>
+      </w:pPr>
+      <w:rPr>
+        <w:rFonts w:ascii="Symbol" w:hAnsi="Symbol" w:hint="default"/>
+      </w:rPr>
+    </w:lvl>
+    <w:lvl w:ilvl="1" w:tplc="08160003" w:tentative="1">
+      <w:start w:val="1"/>
+      <w:numFmt w:val="bullet"/>
+      <w:lvlText w:val="o"/>
+      <w:lvlJc w:val="left"/>
+      <w:pPr>
+        <w:ind w:left="1440" w:hanging="360"/>
+      </w:pPr>
+      <w:rPr>
+        <w:rFonts w:ascii="Courier New" w:hAnsi="Courier New" w:cs="Courier New" w:hint="default"/>
+      </w:rPr>
+    </w:lvl>
+    <w:lvl w:ilvl="2" w:tplc="08160005" w:tentative="1">
+      <w:start w:val="1"/>
+      <w:numFmt w:val="bullet"/>
+      <w:lvlText w:val=""/>
+      <w:lvlJc w:val="left"/>
+      <w:pPr>
+        <w:ind w:left="2160" w:hanging="360"/>
+      </w:pPr>
+      <w:rPr>
+        <w:rFonts w:ascii="Wingdings" w:hAnsi="Wingdings" w:hint="default"/>
+      </w:rPr>
+    </w:lvl>
+    <w:lvl w:ilvl="3" w:tplc="08160001" w:tentative="1">
+      <w:start w:val="1"/>
+      <w:numFmt w:val="bullet"/>
+      <w:lvlText w:val=""/>
+      <w:lvlJc w:val="left"/>
+      <w:pPr>
+        <w:ind w:left="2880" w:hanging="360"/>
+      </w:pPr>
+      <w:rPr>
+        <w:rFonts w:ascii="Symbol" w:hAnsi="Symbol" w:hint="default"/>
+      </w:rPr>
+    </w:lvl>
+    <w:lvl w:ilvl="4" w:tplc="08160003" w:tentative="1">
+      <w:start w:val="1"/>
+      <w:numFmt w:val="bullet"/>
+      <w:lvlText w:val="o"/>
+      <w:lvlJc w:val="left"/>
+      <w:pPr>
+        <w:ind w:left="3600" w:hanging="360"/>
+      </w:pPr>
+      <w:rPr>
+        <w:rFonts w:ascii="Courier New" w:hAnsi="Courier New" w:cs="Courier New" w:hint="default"/>
+      </w:rPr>
+    </w:lvl>
+    <w:lvl w:ilvl="5" w:tplc="08160005" w:tentative="1">
+      <w:start w:val="1"/>
+      <w:numFmt w:val="bullet"/>
+      <w:lvlText w:val=""/>
+      <w:lvlJc w:val="left"/>
+      <w:pPr>
+        <w:ind w:left="4320" w:hanging="360"/>
+      </w:pPr>
+      <w:rPr>
+        <w:rFonts w:ascii="Wingdings" w:hAnsi="Wingdings" w:hint="default"/>
+      </w:rPr>
+    </w:lvl>
+    <w:lvl w:ilvl="6" w:tplc="08160001" w:tentative="1">
+      <w:start w:val="1"/>
+      <w:numFmt w:val="bullet"/>
+      <w:lvlText w:val=""/>
+      <w:lvlJc w:val="left"/>
+      <w:pPr>
+        <w:ind w:left="5040" w:hanging="360"/>
+      </w:pPr>
+      <w:rPr>
+        <w:rFonts w:ascii="Symbol" w:hAnsi="Symbol" w:hint="default"/>
+      </w:rPr>
+    </w:lvl>
+    <w:lvl w:ilvl="7" w:tplc="08160003" w:tentative="1">
+      <w:start w:val="1"/>
+      <w:numFmt w:val="bullet"/>
+      <w:lvlText w:val="o"/>
+      <w:lvlJc w:val="left"/>
+      <w:pPr>
+        <w:ind w:left="5760" w:hanging="360"/>
+      </w:pPr>
+      <w:rPr>
+        <w:rFonts w:ascii="Courier New" w:hAnsi="Courier New" w:cs="Courier New" w:hint="default"/>
+      </w:rPr>
+    </w:lvl>
+    <w:lvl w:ilvl="8" w:tplc="08160005" w:tentative="1">
+      <w:start w:val="1"/>
+      <w:numFmt w:val="bullet"/>
+      <w:lvlText w:val=""/>
+      <w:lvlJc w:val="left"/>
+      <w:pPr>
+        <w:ind w:left="6480" w:hanging="360"/>
+      </w:pPr>
+      <w:rPr>
+        <w:rFonts w:ascii="Wingdings" w:hAnsi="Wingdings" w:hint="default"/>
+      </w:rPr>
+    </w:lvl>
+  </w:abstractNum>
   <w:num w:numId="1">
-    <w:abstractNumId w:val="1"/>
+    <w:abstractNumId w:val="2"/>
   </w:num>
   <w:num w:numId="2">
-    <w:abstractNumId w:val="11"/>
+    <w:abstractNumId w:val="15"/>
   </w:num>
   <w:num w:numId="3">
-    <w:abstractNumId w:val="2"/>
+    <w:abstractNumId w:val="3"/>
   </w:num>
   <w:num w:numId="4">
     <w:abstractNumId w:val="0"/>
   </w:num>
   <w:num w:numId="5">
+    <w:abstractNumId w:val="9"/>
+  </w:num>
+  <w:num w:numId="6">
+    <w:abstractNumId w:val="11"/>
+  </w:num>
+  <w:num w:numId="7">
+    <w:abstractNumId w:val="16"/>
+  </w:num>
+  <w:num w:numId="8">
+    <w:abstractNumId w:val="5"/>
+  </w:num>
+  <w:num w:numId="9">
+    <w:abstractNumId w:val="13"/>
+  </w:num>
+  <w:num w:numId="10">
     <w:abstractNumId w:val="7"/>
   </w:num>
-  <w:num w:numId="6">
+  <w:num w:numId="11">
+    <w:abstractNumId w:val="12"/>
+  </w:num>
+  <w:num w:numId="12">
+    <w:abstractNumId w:val="6"/>
+  </w:num>
+  <w:num w:numId="13">
+    <w:abstractNumId w:val="4"/>
+  </w:num>
+  <w:num w:numId="14">
+    <w:abstractNumId w:val="14"/>
+  </w:num>
+  <w:num w:numId="15">
     <w:abstractNumId w:val="8"/>
   </w:num>
-  <w:num w:numId="7">
-    <w:abstractNumId w:val="12"/>
+  <w:num w:numId="16">
+    <w:abstractNumId w:val="1"/>
   </w:num>
-  <w:num w:numId="8">
-    <w:abstractNumId w:val="4"/>
-  </w:num>
-  <w:num w:numId="9">
+  <w:num w:numId="17">
     <w:abstractNumId w:val="10"/>
-  </w:num>
-  <w:num w:numId="10">
-    <w:abstractNumId w:val="6"/>
-  </w:num>
-  <w:num w:numId="11">
-    <w:abstractNumId w:val="9"/>
-  </w:num>
-  <w:num w:numId="12">
-    <w:abstractNumId w:val="5"/>
-  </w:num>
-  <w:num w:numId="13">
-    <w:abstractNumId w:val="3"/>
   </w:num>
 </w:numbering>
 </file>
@@ -14105,578 +16092,6 @@
 </w:styles>
 </file>
 
-<file path=word/glossary/document.xml><?xml version="1.0" encoding="utf-8"?>
-<w:glossaryDocument xmlns:wpc="http://schemas.microsoft.com/office/word/2010/wordprocessingCanvas" xmlns:cx="http://schemas.microsoft.com/office/drawing/2014/chartex" xmlns:cx1="http://schemas.microsoft.com/office/drawing/2015/9/8/chartex" xmlns:cx2="http://schemas.microsoft.com/office/drawing/2015/10/21/chartex" xmlns:cx3="http://schemas.microsoft.com/office/drawing/2016/5/9/chartex" xmlns:cx4="http://schemas.microsoft.com/office/drawing/2016/5/10/chartex" xmlns:cx5="http://schemas.microsoft.com/office/drawing/2016/5/11/chartex" xmlns:cx6="http://schemas.microsoft.com/office/drawing/2016/5/12/chartex" xmlns:cx7="http://schemas.microsoft.com/office/drawing/2016/5/13/chartex" xmlns:cx8="http://schemas.microsoft.com/office/drawing/2016/5/14/chartex" xmlns:mc="http://schemas.openxmlformats.org/markup-compatibility/2006" xmlns:aink="http://schemas.microsoft.com/office/drawing/2016/ink" xmlns:am3d="http://schemas.microsoft.com/office/drawing/2017/model3d" xmlns:o="urn:schemas-microsoft-com:office:office" xmlns:r="http://schemas.openxmlformats.org/officeDocument/2006/relationships" xmlns:m="http://schemas.openxmlformats.org/officeDocument/2006/math" xmlns:v="urn:schemas-microsoft-com:vml" xmlns:wp14="http://schemas.microsoft.com/office/word/2010/wordprocessingDrawing" xmlns:wp="http://schemas.openxmlformats.org/drawingml/2006/wordprocessingDrawing" xmlns:w10="urn:schemas-microsoft-com:office:word" xmlns:w="http://schemas.openxmlformats.org/wordprocessingml/2006/main" xmlns:w14="http://schemas.microsoft.com/office/word/2010/wordml" xmlns:w15="http://schemas.microsoft.com/office/word/2012/wordml" xmlns:w16cid="http://schemas.microsoft.com/office/word/2016/wordml/cid" xmlns:w16se="http://schemas.microsoft.com/office/word/2015/wordml/symex" xmlns:wpg="http://schemas.microsoft.com/office/word/2010/wordprocessingGroup" xmlns:wpi="http://schemas.microsoft.com/office/word/2010/wordprocessingInk" xmlns:wne="http://schemas.microsoft.com/office/word/2006/wordml" xmlns:wps="http://schemas.microsoft.com/office/word/2010/wordprocessingShape" mc:Ignorable="w14 w15 w16se w16cid wp14"/>
-</file>
-
-<file path=word/glossary/fontTable.xml><?xml version="1.0" encoding="utf-8"?>
-<w:fonts xmlns:mc="http://schemas.openxmlformats.org/markup-compatibility/2006" xmlns:r="http://schemas.openxmlformats.org/officeDocument/2006/relationships" xmlns:w="http://schemas.openxmlformats.org/wordprocessingml/2006/main" xmlns:w14="http://schemas.microsoft.com/office/word/2010/wordml" xmlns:w15="http://schemas.microsoft.com/office/word/2012/wordml" xmlns:w16cid="http://schemas.microsoft.com/office/word/2016/wordml/cid" xmlns:w16se="http://schemas.microsoft.com/office/word/2015/wordml/symex" mc:Ignorable="w14 w15 w16se w16cid">
-  <w:font w:name="Symbol">
-    <w:panose1 w:val="05050102010706020507"/>
-    <w:charset w:val="02"/>
-    <w:family w:val="roman"/>
-    <w:pitch w:val="variable"/>
-    <w:sig w:usb0="00000000" w:usb1="10000000" w:usb2="00000000" w:usb3="00000000" w:csb0="80000000" w:csb1="00000000"/>
-  </w:font>
-  <w:font w:name="Times New Roman">
-    <w:panose1 w:val="02020603050405020304"/>
-    <w:charset w:val="00"/>
-    <w:family w:val="roman"/>
-    <w:pitch w:val="variable"/>
-    <w:sig w:usb0="E0002EFF" w:usb1="C000785B" w:usb2="00000009" w:usb3="00000000" w:csb0="000001FF" w:csb1="00000000"/>
-  </w:font>
-  <w:font w:name="Courier New">
-    <w:panose1 w:val="02070309020205020404"/>
-    <w:charset w:val="00"/>
-    <w:family w:val="modern"/>
-    <w:pitch w:val="fixed"/>
-    <w:sig w:usb0="E0002EFF" w:usb1="C0007843" w:usb2="00000009" w:usb3="00000000" w:csb0="000001FF" w:csb1="00000000"/>
-  </w:font>
-  <w:font w:name="Wingdings">
-    <w:panose1 w:val="05000000000000000000"/>
-    <w:charset w:val="02"/>
-    <w:family w:val="auto"/>
-    <w:pitch w:val="variable"/>
-    <w:sig w:usb0="00000000" w:usb1="10000000" w:usb2="00000000" w:usb3="00000000" w:csb0="80000000" w:csb1="00000000"/>
-  </w:font>
-  <w:font w:name="Calibri">
-    <w:panose1 w:val="020F0502020204030204"/>
-    <w:charset w:val="00"/>
-    <w:family w:val="swiss"/>
-    <w:pitch w:val="variable"/>
-    <w:sig w:usb0="E0002AFF" w:usb1="C000247B" w:usb2="00000009" w:usb3="00000000" w:csb0="000001FF" w:csb1="00000000"/>
-  </w:font>
-  <w:font w:name="Calibri Light">
-    <w:panose1 w:val="020F0302020204030204"/>
-    <w:charset w:val="00"/>
-    <w:family w:val="swiss"/>
-    <w:pitch w:val="variable"/>
-    <w:sig w:usb0="E0002AFF" w:usb1="C000247B" w:usb2="00000009" w:usb3="00000000" w:csb0="000001FF" w:csb1="00000000"/>
-  </w:font>
-  <w:font w:name="Segoe UI">
-    <w:panose1 w:val="020B0502040204020203"/>
-    <w:charset w:val="00"/>
-    <w:family w:val="swiss"/>
-    <w:pitch w:val="variable"/>
-    <w:sig w:usb0="E4002EFF" w:usb1="C000E47F" w:usb2="00000009" w:usb3="00000000" w:csb0="000001FF" w:csb1="00000000"/>
-  </w:font>
-  <w:font w:name="Trebuchet MS">
-    <w:panose1 w:val="020B0603020202020204"/>
-    <w:charset w:val="00"/>
-    <w:family w:val="swiss"/>
-    <w:pitch w:val="variable"/>
-    <w:sig w:usb0="00000687" w:usb1="00000000" w:usb2="00000000" w:usb3="00000000" w:csb0="0000009F" w:csb1="00000000"/>
-  </w:font>
-  <w:font w:name="Arial">
-    <w:panose1 w:val="020B0604020202020204"/>
-    <w:charset w:val="00"/>
-    <w:family w:val="swiss"/>
-    <w:pitch w:val="variable"/>
-    <w:sig w:usb0="E0002EFF" w:usb1="C0007843" w:usb2="00000009" w:usb3="00000000" w:csb0="000001FF" w:csb1="00000000"/>
-  </w:font>
-  <w:font w:name="Cambria Math">
-    <w:panose1 w:val="02040503050406030204"/>
-    <w:charset w:val="00"/>
-    <w:family w:val="roman"/>
-    <w:pitch w:val="variable"/>
-    <w:sig w:usb0="E00006FF" w:usb1="420024FF" w:usb2="02000000" w:usb3="00000000" w:csb0="0000019F" w:csb1="00000000"/>
-  </w:font>
-  <w:font w:name="Consolas">
-    <w:panose1 w:val="020B0609020204030204"/>
-    <w:charset w:val="00"/>
-    <w:family w:val="modern"/>
-    <w:pitch w:val="fixed"/>
-    <w:sig w:usb0="E00006FF" w:usb1="0000FCFF" w:usb2="00000001" w:usb3="00000000" w:csb0="0000019F" w:csb1="00000000"/>
-  </w:font>
-</w:fonts>
-</file>
-
-<file path=word/glossary/settings.xml><?xml version="1.0" encoding="utf-8"?>
-<w:settings xmlns:mc="http://schemas.openxmlformats.org/markup-compatibility/2006" xmlns:o="urn:schemas-microsoft-com:office:office" xmlns:r="http://schemas.openxmlformats.org/officeDocument/2006/relationships" xmlns:m="http://schemas.openxmlformats.org/officeDocument/2006/math" xmlns:v="urn:schemas-microsoft-com:vml" xmlns:w10="urn:schemas-microsoft-com:office:word" xmlns:w="http://schemas.openxmlformats.org/wordprocessingml/2006/main" xmlns:w14="http://schemas.microsoft.com/office/word/2010/wordml" xmlns:w15="http://schemas.microsoft.com/office/word/2012/wordml" xmlns:w16cid="http://schemas.microsoft.com/office/word/2016/wordml/cid" xmlns:w16se="http://schemas.microsoft.com/office/word/2015/wordml/symex" xmlns:sl="http://schemas.openxmlformats.org/schemaLibrary/2006/main" mc:Ignorable="w14 w15 w16se w16cid">
-  <w:view w:val="normal"/>
-  <w:defaultTabStop w:val="708"/>
-  <w:hyphenationZone w:val="425"/>
-  <w:characterSpacingControl w:val="doNotCompress"/>
-  <w:compat>
-    <w:useFELayout/>
-    <w:compatSetting w:name="compatibilityMode" w:uri="http://schemas.microsoft.com/office/word" w:val="15"/>
-    <w:compatSetting w:name="overrideTableStyleFontSizeAndJustification" w:uri="http://schemas.microsoft.com/office/word" w:val="1"/>
-    <w:compatSetting w:name="enableOpenTypeFeatures" w:uri="http://schemas.microsoft.com/office/word" w:val="1"/>
-    <w:compatSetting w:name="doNotFlipMirrorIndents" w:uri="http://schemas.microsoft.com/office/word" w:val="1"/>
-    <w:compatSetting w:name="differentiateMultirowTableHeaders" w:uri="http://schemas.microsoft.com/office/word" w:val="1"/>
-    <w:compatSetting w:name="useWord2013TrackBottomHyphenation" w:uri="http://schemas.microsoft.com/office/word" w:val="0"/>
-  </w:compat>
-  <w:rsids>
-    <w:rsidRoot w:val="004D6F1B"/>
-    <w:rsid w:val="004D6F1B"/>
-    <w:rsid w:val="00DB5A0B"/>
-  </w:rsids>
-  <m:mathPr>
-    <m:mathFont m:val="Cambria Math"/>
-    <m:brkBin m:val="before"/>
-    <m:brkBinSub m:val="--"/>
-    <m:smallFrac m:val="0"/>
-    <m:dispDef/>
-    <m:lMargin m:val="0"/>
-    <m:rMargin m:val="0"/>
-    <m:defJc m:val="centerGroup"/>
-    <m:wrapIndent m:val="1440"/>
-    <m:intLim m:val="subSup"/>
-    <m:naryLim m:val="undOvr"/>
-  </m:mathPr>
-  <w:themeFontLang w:val="pt-PT"/>
-  <w:clrSchemeMapping w:bg1="light1" w:t1="dark1" w:bg2="light2" w:t2="dark2" w:accent1="accent1" w:accent2="accent2" w:accent3="accent3" w:accent4="accent4" w:accent5="accent5" w:accent6="accent6" w:hyperlink="hyperlink" w:followedHyperlink="followedHyperlink"/>
-  <w:decimalSymbol w:val=","/>
-  <w:listSeparator w:val=";"/>
-  <w15:chartTrackingRefBased/>
-</w:settings>
-</file>
-
-<file path=word/glossary/styles.xml><?xml version="1.0" encoding="utf-8"?>
-<w:styles xmlns:mc="http://schemas.openxmlformats.org/markup-compatibility/2006" xmlns:r="http://schemas.openxmlformats.org/officeDocument/2006/relationships" xmlns:w="http://schemas.openxmlformats.org/wordprocessingml/2006/main" xmlns:w14="http://schemas.microsoft.com/office/word/2010/wordml" xmlns:w15="http://schemas.microsoft.com/office/word/2012/wordml" xmlns:w16cid="http://schemas.microsoft.com/office/word/2016/wordml/cid" xmlns:w16se="http://schemas.microsoft.com/office/word/2015/wordml/symex" mc:Ignorable="w14 w15 w16se w16cid">
-  <w:docDefaults>
-    <w:rPrDefault>
-      <w:rPr>
-        <w:rFonts w:asciiTheme="minorHAnsi" w:eastAsiaTheme="minorEastAsia" w:hAnsiTheme="minorHAnsi" w:cstheme="minorBidi"/>
-        <w:sz w:val="22"/>
-        <w:szCs w:val="22"/>
-        <w:lang w:val="pt-PT" w:eastAsia="pt-PT" w:bidi="ar-SA"/>
-      </w:rPr>
-    </w:rPrDefault>
-    <w:pPrDefault>
-      <w:pPr>
-        <w:spacing w:after="160" w:line="259" w:lineRule="auto"/>
-      </w:pPr>
-    </w:pPrDefault>
-  </w:docDefaults>
-  <w:latentStyles w:defLockedState="0" w:defUIPriority="99" w:defSemiHidden="0" w:defUnhideWhenUsed="0" w:defQFormat="0" w:count="375">
-    <w:lsdException w:name="Normal" w:uiPriority="0" w:qFormat="1"/>
-    <w:lsdException w:name="heading 1" w:uiPriority="9" w:qFormat="1"/>
-    <w:lsdException w:name="heading 2" w:semiHidden="1" w:uiPriority="9" w:unhideWhenUsed="1" w:qFormat="1"/>
-    <w:lsdException w:name="heading 3" w:semiHidden="1" w:uiPriority="9" w:unhideWhenUsed="1" w:qFormat="1"/>
-    <w:lsdException w:name="heading 4" w:semiHidden="1" w:uiPriority="9" w:unhideWhenUsed="1" w:qFormat="1"/>
-    <w:lsdException w:name="heading 5" w:semiHidden="1" w:uiPriority="9" w:unhideWhenUsed="1" w:qFormat="1"/>
-    <w:lsdException w:name="heading 6" w:semiHidden="1" w:uiPriority="9" w:unhideWhenUsed="1" w:qFormat="1"/>
-    <w:lsdException w:name="heading 7" w:semiHidden="1" w:uiPriority="9" w:unhideWhenUsed="1" w:qFormat="1"/>
-    <w:lsdException w:name="heading 8" w:semiHidden="1" w:uiPriority="9" w:unhideWhenUsed="1" w:qFormat="1"/>
-    <w:lsdException w:name="heading 9" w:semiHidden="1" w:uiPriority="9" w:unhideWhenUsed="1" w:qFormat="1"/>
-    <w:lsdException w:name="index 1" w:semiHidden="1" w:unhideWhenUsed="1"/>
-    <w:lsdException w:name="index 2" w:semiHidden="1" w:unhideWhenUsed="1"/>
-    <w:lsdException w:name="index 3" w:semiHidden="1" w:unhideWhenUsed="1"/>
-    <w:lsdException w:name="index 4" w:semiHidden="1" w:unhideWhenUsed="1"/>
-    <w:lsdException w:name="index 5" w:semiHidden="1" w:unhideWhenUsed="1"/>
-    <w:lsdException w:name="index 6" w:semiHidden="1" w:unhideWhenUsed="1"/>
-    <w:lsdException w:name="index 7" w:semiHidden="1" w:unhideWhenUsed="1"/>
-    <w:lsdException w:name="index 8" w:semiHidden="1" w:unhideWhenUsed="1"/>
-    <w:lsdException w:name="index 9" w:semiHidden="1" w:unhideWhenUsed="1"/>
-    <w:lsdException w:name="toc 1" w:semiHidden="1" w:uiPriority="39" w:unhideWhenUsed="1"/>
-    <w:lsdException w:name="toc 2" w:semiHidden="1" w:uiPriority="39" w:unhideWhenUsed="1"/>
-    <w:lsdException w:name="toc 3" w:semiHidden="1" w:uiPriority="39" w:unhideWhenUsed="1"/>
-    <w:lsdException w:name="toc 4" w:semiHidden="1" w:uiPriority="39" w:unhideWhenUsed="1"/>
-    <w:lsdException w:name="toc 5" w:semiHidden="1" w:uiPriority="39" w:unhideWhenUsed="1"/>
-    <w:lsdException w:name="toc 6" w:semiHidden="1" w:uiPriority="39" w:unhideWhenUsed="1"/>
-    <w:lsdException w:name="toc 7" w:semiHidden="1" w:uiPriority="39" w:unhideWhenUsed="1"/>
-    <w:lsdException w:name="toc 8" w:semiHidden="1" w:uiPriority="39" w:unhideWhenUsed="1"/>
-    <w:lsdException w:name="toc 9" w:semiHidden="1" w:uiPriority="39" w:unhideWhenUsed="1"/>
-    <w:lsdException w:name="Normal Indent" w:semiHidden="1" w:unhideWhenUsed="1"/>
-    <w:lsdException w:name="footnote text" w:semiHidden="1" w:unhideWhenUsed="1"/>
-    <w:lsdException w:name="annotation text" w:semiHidden="1" w:unhideWhenUsed="1"/>
-    <w:lsdException w:name="header" w:semiHidden="1" w:unhideWhenUsed="1"/>
-    <w:lsdException w:name="footer" w:semiHidden="1" w:unhideWhenUsed="1"/>
-    <w:lsdException w:name="index heading" w:semiHidden="1" w:unhideWhenUsed="1"/>
-    <w:lsdException w:name="caption" w:semiHidden="1" w:uiPriority="35" w:unhideWhenUsed="1" w:qFormat="1"/>
-    <w:lsdException w:name="table of figures" w:semiHidden="1" w:unhideWhenUsed="1"/>
-    <w:lsdException w:name="envelope address" w:semiHidden="1" w:unhideWhenUsed="1"/>
-    <w:lsdException w:name="envelope return" w:semiHidden="1" w:unhideWhenUsed="1"/>
-    <w:lsdException w:name="footnote reference" w:semiHidden="1" w:unhideWhenUsed="1"/>
-    <w:lsdException w:name="annotation reference" w:semiHidden="1" w:unhideWhenUsed="1"/>
-    <w:lsdException w:name="line number" w:semiHidden="1" w:unhideWhenUsed="1"/>
-    <w:lsdException w:name="page number" w:semiHidden="1" w:unhideWhenUsed="1"/>
-    <w:lsdException w:name="endnote reference" w:semiHidden="1" w:unhideWhenUsed="1"/>
-    <w:lsdException w:name="endnote text" w:semiHidden="1" w:unhideWhenUsed="1"/>
-    <w:lsdException w:name="table of authorities" w:semiHidden="1" w:unhideWhenUsed="1"/>
-    <w:lsdException w:name="macro" w:semiHidden="1" w:unhideWhenUsed="1"/>
-    <w:lsdException w:name="toa heading" w:semiHidden="1" w:unhideWhenUsed="1"/>
-    <w:lsdException w:name="List" w:semiHidden="1" w:unhideWhenUsed="1"/>
-    <w:lsdException w:name="List Bullet" w:semiHidden="1" w:unhideWhenUsed="1"/>
-    <w:lsdException w:name="List Number" w:semiHidden="1" w:unhideWhenUsed="1"/>
-    <w:lsdException w:name="List 2" w:semiHidden="1" w:unhideWhenUsed="1"/>
-    <w:lsdException w:name="List 3" w:semiHidden="1" w:unhideWhenUsed="1"/>
-    <w:lsdException w:name="List 4" w:semiHidden="1" w:unhideWhenUsed="1"/>
-    <w:lsdException w:name="List 5" w:semiHidden="1" w:unhideWhenUsed="1"/>
-    <w:lsdException w:name="List Bullet 2" w:semiHidden="1" w:unhideWhenUsed="1"/>
-    <w:lsdException w:name="List Bullet 3" w:semiHidden="1" w:unhideWhenUsed="1"/>
-    <w:lsdException w:name="List Bullet 4" w:semiHidden="1" w:unhideWhenUsed="1"/>
-    <w:lsdException w:name="List Bullet 5" w:semiHidden="1" w:unhideWhenUsed="1"/>
-    <w:lsdException w:name="List Number 2" w:semiHidden="1" w:unhideWhenUsed="1"/>
-    <w:lsdException w:name="List Number 3" w:semiHidden="1" w:unhideWhenUsed="1"/>
-    <w:lsdException w:name="List Number 4" w:semiHidden="1" w:unhideWhenUsed="1"/>
-    <w:lsdException w:name="List Number 5" w:semiHidden="1" w:unhideWhenUsed="1"/>
-    <w:lsdException w:name="Title" w:uiPriority="10" w:qFormat="1"/>
-    <w:lsdException w:name="Closing" w:semiHidden="1" w:unhideWhenUsed="1"/>
-    <w:lsdException w:name="Signature" w:semiHidden="1" w:unhideWhenUsed="1"/>
-    <w:lsdException w:name="Default Paragraph Font" w:semiHidden="1" w:uiPriority="1" w:unhideWhenUsed="1"/>
-    <w:lsdException w:name="Body Text" w:semiHidden="1" w:unhideWhenUsed="1"/>
-    <w:lsdException w:name="Body Text Indent" w:semiHidden="1" w:unhideWhenUsed="1"/>
-    <w:lsdException w:name="List Continue" w:semiHidden="1" w:unhideWhenUsed="1"/>
-    <w:lsdException w:name="List Continue 2" w:semiHidden="1" w:unhideWhenUsed="1"/>
-    <w:lsdException w:name="List Continue 3" w:semiHidden="1" w:unhideWhenUsed="1"/>
-    <w:lsdException w:name="List Continue 4" w:semiHidden="1" w:unhideWhenUsed="1"/>
-    <w:lsdException w:name="List Continue 5" w:semiHidden="1" w:unhideWhenUsed="1"/>
-    <w:lsdException w:name="Message Header" w:semiHidden="1" w:unhideWhenUsed="1"/>
-    <w:lsdException w:name="Subtitle" w:uiPriority="11" w:qFormat="1"/>
-    <w:lsdException w:name="Salutation" w:semiHidden="1" w:unhideWhenUsed="1"/>
-    <w:lsdException w:name="Date" w:semiHidden="1" w:unhideWhenUsed="1"/>
-    <w:lsdException w:name="Body Text First Indent" w:semiHidden="1" w:unhideWhenUsed="1"/>
-    <w:lsdException w:name="Body Text First Indent 2" w:semiHidden="1" w:unhideWhenUsed="1"/>
-    <w:lsdException w:name="Note Heading" w:semiHidden="1" w:unhideWhenUsed="1"/>
-    <w:lsdException w:name="Body Text 2" w:semiHidden="1" w:unhideWhenUsed="1"/>
-    <w:lsdException w:name="Body Text 3" w:semiHidden="1" w:unhideWhenUsed="1"/>
-    <w:lsdException w:name="Body Text Indent 2" w:semiHidden="1" w:unhideWhenUsed="1"/>
-    <w:lsdException w:name="Body Text Indent 3" w:semiHidden="1" w:unhideWhenUsed="1"/>
-    <w:lsdException w:name="Block Text" w:semiHidden="1" w:unhideWhenUsed="1"/>
-    <w:lsdException w:name="Hyperlink" w:semiHidden="1" w:unhideWhenUsed="1"/>
-    <w:lsdException w:name="FollowedHyperlink" w:semiHidden="1" w:unhideWhenUsed="1"/>
-    <w:lsdException w:name="Strong" w:uiPriority="22" w:qFormat="1"/>
-    <w:lsdException w:name="Emphasis" w:uiPriority="20" w:qFormat="1"/>
-    <w:lsdException w:name="Document Map" w:semiHidden="1" w:unhideWhenUsed="1"/>
-    <w:lsdException w:name="Plain Text" w:semiHidden="1" w:unhideWhenUsed="1"/>
-    <w:lsdException w:name="E-mail Signature" w:semiHidden="1" w:unhideWhenUsed="1"/>
-    <w:lsdException w:name="HTML Top of Form" w:semiHidden="1" w:unhideWhenUsed="1"/>
-    <w:lsdException w:name="HTML Bottom of Form" w:semiHidden="1" w:unhideWhenUsed="1"/>
-    <w:lsdException w:name="Normal (Web)" w:semiHidden="1" w:unhideWhenUsed="1"/>
-    <w:lsdException w:name="HTML Acronym" w:semiHidden="1" w:unhideWhenUsed="1"/>
-    <w:lsdException w:name="HTML Address" w:semiHidden="1" w:unhideWhenUsed="1"/>
-    <w:lsdException w:name="HTML Cite" w:semiHidden="1" w:unhideWhenUsed="1"/>
-    <w:lsdException w:name="HTML Code" w:semiHidden="1" w:unhideWhenUsed="1"/>
-    <w:lsdException w:name="HTML Definition" w:semiHidden="1" w:unhideWhenUsed="1"/>
-    <w:lsdException w:name="HTML Keyboard" w:semiHidden="1" w:unhideWhenUsed="1"/>
-    <w:lsdException w:name="HTML Preformatted" w:semiHidden="1" w:unhideWhenUsed="1"/>
-    <w:lsdException w:name="HTML Sample" w:semiHidden="1" w:unhideWhenUsed="1"/>
-    <w:lsdException w:name="HTML Typewriter" w:semiHidden="1" w:unhideWhenUsed="1"/>
-    <w:lsdException w:name="HTML Variable" w:semiHidden="1" w:unhideWhenUsed="1"/>
-    <w:lsdException w:name="Normal Table" w:semiHidden="1" w:unhideWhenUsed="1"/>
-    <w:lsdException w:name="annotation subject" w:semiHidden="1" w:unhideWhenUsed="1"/>
-    <w:lsdException w:name="No List" w:semiHidden="1" w:unhideWhenUsed="1"/>
-    <w:lsdException w:name="Outline List 1" w:semiHidden="1" w:unhideWhenUsed="1"/>
-    <w:lsdException w:name="Outline List 2" w:semiHidden="1" w:unhideWhenUsed="1"/>
-    <w:lsdException w:name="Outline List 3" w:semiHidden="1" w:unhideWhenUsed="1"/>
-    <w:lsdException w:name="Table Simple 1" w:semiHidden="1" w:unhideWhenUsed="1"/>
-    <w:lsdException w:name="Table Simple 2" w:semiHidden="1" w:unhideWhenUsed="1"/>
-    <w:lsdException w:name="Table Simple 3" w:semiHidden="1" w:unhideWhenUsed="1"/>
-    <w:lsdException w:name="Table Classic 1" w:semiHidden="1" w:unhideWhenUsed="1"/>
-    <w:lsdException w:name="Table Classic 2" w:semiHidden="1" w:unhideWhenUsed="1"/>
-    <w:lsdException w:name="Table Classic 3" w:semiHidden="1" w:unhideWhenUsed="1"/>
-    <w:lsdException w:name="Table Classic 4" w:semiHidden="1" w:unhideWhenUsed="1"/>
-    <w:lsdException w:name="Table Colorful 1" w:semiHidden="1" w:unhideWhenUsed="1"/>
-    <w:lsdException w:name="Table Colorful 2" w:semiHidden="1" w:unhideWhenUsed="1"/>
-    <w:lsdException w:name="Table Colorful 3" w:semiHidden="1" w:unhideWhenUsed="1"/>
-    <w:lsdException w:name="Table Columns 1" w:semiHidden="1" w:unhideWhenUsed="1"/>
-    <w:lsdException w:name="Table Columns 2" w:semiHidden="1" w:unhideWhenUsed="1"/>
-    <w:lsdException w:name="Table Columns 3" w:semiHidden="1" w:unhideWhenUsed="1"/>
-    <w:lsdException w:name="Table Columns 4" w:semiHidden="1" w:unhideWhenUsed="1"/>
-    <w:lsdException w:name="Table Columns 5" w:semiHidden="1" w:unhideWhenUsed="1"/>
-    <w:lsdException w:name="Table Grid 1" w:semiHidden="1" w:unhideWhenUsed="1"/>
-    <w:lsdException w:name="Table Grid 2" w:semiHidden="1" w:unhideWhenUsed="1"/>
-    <w:lsdException w:name="Table Grid 3" w:semiHidden="1" w:unhideWhenUsed="1"/>
-    <w:lsdException w:name="Table Grid 4" w:semiHidden="1" w:unhideWhenUsed="1"/>
-    <w:lsdException w:name="Table Grid 5" w:semiHidden="1" w:unhideWhenUsed="1"/>
-    <w:lsdException w:name="Table Grid 6" w:semiHidden="1" w:unhideWhenUsed="1"/>
-    <w:lsdException w:name="Table Grid 7" w:semiHidden="1" w:unhideWhenUsed="1"/>
-    <w:lsdException w:name="Table Grid 8" w:semiHidden="1" w:unhideWhenUsed="1"/>
-    <w:lsdException w:name="Table List 1" w:semiHidden="1" w:unhideWhenUsed="1"/>
-    <w:lsdException w:name="Table List 2" w:semiHidden="1" w:unhideWhenUsed="1"/>
-    <w:lsdException w:name="Table List 3" w:semiHidden="1" w:unhideWhenUsed="1"/>
-    <w:lsdException w:name="Table List 4" w:semiHidden="1" w:unhideWhenUsed="1"/>
-    <w:lsdException w:name="Table List 5" w:semiHidden="1" w:unhideWhenUsed="1"/>
-    <w:lsdException w:name="Table List 6" w:semiHidden="1" w:unhideWhenUsed="1"/>
-    <w:lsdException w:name="Table List 7" w:semiHidden="1" w:unhideWhenUsed="1"/>
-    <w:lsdException w:name="Table List 8" w:semiHidden="1" w:unhideWhenUsed="1"/>
-    <w:lsdException w:name="Table 3D effects 1" w:semiHidden="1" w:unhideWhenUsed="1"/>
-    <w:lsdException w:name="Table 3D effects 2" w:semiHidden="1" w:unhideWhenUsed="1"/>
-    <w:lsdException w:name="Table 3D effects 3" w:semiHidden="1" w:unhideWhenUsed="1"/>
-    <w:lsdException w:name="Table Contemporary" w:semiHidden="1" w:unhideWhenUsed="1"/>
-    <w:lsdException w:name="Table Elegant" w:semiHidden="1" w:unhideWhenUsed="1"/>
-    <w:lsdException w:name="Table Professional" w:semiHidden="1" w:unhideWhenUsed="1"/>
-    <w:lsdException w:name="Table Subtle 1" w:semiHidden="1" w:unhideWhenUsed="1"/>
-    <w:lsdException w:name="Table Subtle 2" w:semiHidden="1" w:unhideWhenUsed="1"/>
-    <w:lsdException w:name="Table Web 1" w:semiHidden="1" w:unhideWhenUsed="1"/>
-    <w:lsdException w:name="Table Web 2" w:semiHidden="1" w:unhideWhenUsed="1"/>
-    <w:lsdException w:name="Table Web 3" w:semiHidden="1" w:unhideWhenUsed="1"/>
-    <w:lsdException w:name="Balloon Text" w:semiHidden="1" w:unhideWhenUsed="1"/>
-    <w:lsdException w:name="Table Grid" w:uiPriority="39"/>
-    <w:lsdException w:name="Table Theme" w:semiHidden="1" w:unhideWhenUsed="1"/>
-    <w:lsdException w:name="Placeholder Text" w:semiHidden="1"/>
-    <w:lsdException w:name="No Spacing" w:uiPriority="1" w:qFormat="1"/>
-    <w:lsdException w:name="Light Shading" w:uiPriority="60"/>
-    <w:lsdException w:name="Light List" w:uiPriority="61"/>
-    <w:lsdException w:name="Light Grid" w:uiPriority="62"/>
-    <w:lsdException w:name="Medium Shading 1" w:uiPriority="63"/>
-    <w:lsdException w:name="Medium Shading 2" w:uiPriority="64"/>
-    <w:lsdException w:name="Medium List 1" w:uiPriority="65"/>
-    <w:lsdException w:name="Medium List 2" w:uiPriority="66"/>
-    <w:lsdException w:name="Medium Grid 1" w:uiPriority="67"/>
-    <w:lsdException w:name="Medium Grid 2" w:uiPriority="68"/>
-    <w:lsdException w:name="Medium Grid 3" w:uiPriority="69"/>
-    <w:lsdException w:name="Dark List" w:uiPriority="70"/>
-    <w:lsdException w:name="Colorful Shading" w:uiPriority="71"/>
-    <w:lsdException w:name="Colorful List" w:uiPriority="72"/>
-    <w:lsdException w:name="Colorful Grid" w:uiPriority="73"/>
-    <w:lsdException w:name="Light Shading Accent 1" w:uiPriority="60"/>
-    <w:lsdException w:name="Light List Accent 1" w:uiPriority="61"/>
-    <w:lsdException w:name="Light Grid Accent 1" w:uiPriority="62"/>
-    <w:lsdException w:name="Medium Shading 1 Accent 1" w:uiPriority="63"/>
-    <w:lsdException w:name="Medium Shading 2 Accent 1" w:uiPriority="64"/>
-    <w:lsdException w:name="Medium List 1 Accent 1" w:uiPriority="65"/>
-    <w:lsdException w:name="Revision" w:semiHidden="1"/>
-    <w:lsdException w:name="List Paragraph" w:uiPriority="34" w:qFormat="1"/>
-    <w:lsdException w:name="Quote" w:uiPriority="29" w:qFormat="1"/>
-    <w:lsdException w:name="Intense Quote" w:uiPriority="30" w:qFormat="1"/>
-    <w:lsdException w:name="Medium List 2 Accent 1" w:uiPriority="66"/>
-    <w:lsdException w:name="Medium Grid 1 Accent 1" w:uiPriority="67"/>
-    <w:lsdException w:name="Medium Grid 2 Accent 1" w:uiPriority="68"/>
-    <w:lsdException w:name="Medium Grid 3 Accent 1" w:uiPriority="69"/>
-    <w:lsdException w:name="Dark List Accent 1" w:uiPriority="70"/>
-    <w:lsdException w:name="Colorful Shading Accent 1" w:uiPriority="71"/>
-    <w:lsdException w:name="Colorful List Accent 1" w:uiPriority="72"/>
-    <w:lsdException w:name="Colorful Grid Accent 1" w:uiPriority="73"/>
-    <w:lsdException w:name="Light Shading Accent 2" w:uiPriority="60"/>
-    <w:lsdException w:name="Light List Accent 2" w:uiPriority="61"/>
-    <w:lsdException w:name="Light Grid Accent 2" w:uiPriority="62"/>
-    <w:lsdException w:name="Medium Shading 1 Accent 2" w:uiPriority="63"/>
-    <w:lsdException w:name="Medium Shading 2 Accent 2" w:uiPriority="64"/>
-    <w:lsdException w:name="Medium List 1 Accent 2" w:uiPriority="65"/>
-    <w:lsdException w:name="Medium List 2 Accent 2" w:uiPriority="66"/>
-    <w:lsdException w:name="Medium Grid 1 Accent 2" w:uiPriority="67"/>
-    <w:lsdException w:name="Medium Grid 2 Accent 2" w:uiPriority="68"/>
-    <w:lsdException w:name="Medium Grid 3 Accent 2" w:uiPriority="69"/>
-    <w:lsdException w:name="Dark List Accent 2" w:uiPriority="70"/>
-    <w:lsdException w:name="Colorful Shading Accent 2" w:uiPriority="71"/>
-    <w:lsdException w:name="Colorful List Accent 2" w:uiPriority="72"/>
-    <w:lsdException w:name="Colorful Grid Accent 2" w:uiPriority="73"/>
-    <w:lsdException w:name="Light Shading Accent 3" w:uiPriority="60"/>
-    <w:lsdException w:name="Light List Accent 3" w:uiPriority="61"/>
-    <w:lsdException w:name="Light Grid Accent 3" w:uiPriority="62"/>
-    <w:lsdException w:name="Medium Shading 1 Accent 3" w:uiPriority="63"/>
-    <w:lsdException w:name="Medium Shading 2 Accent 3" w:uiPriority="64"/>
-    <w:lsdException w:name="Medium List 1 Accent 3" w:uiPriority="65"/>
-    <w:lsdException w:name="Medium List 2 Accent 3" w:uiPriority="66"/>
-    <w:lsdException w:name="Medium Grid 1 Accent 3" w:uiPriority="67"/>
-    <w:lsdException w:name="Medium Grid 2 Accent 3" w:uiPriority="68"/>
-    <w:lsdException w:name="Medium Grid 3 Accent 3" w:uiPriority="69"/>
-    <w:lsdException w:name="Dark List Accent 3" w:uiPriority="70"/>
-    <w:lsdException w:name="Colorful Shading Accent 3" w:uiPriority="71"/>
-    <w:lsdException w:name="Colorful List Accent 3" w:uiPriority="72"/>
-    <w:lsdException w:name="Colorful Grid Accent 3" w:uiPriority="73"/>
-    <w:lsdException w:name="Light Shading Accent 4" w:uiPriority="60"/>
-    <w:lsdException w:name="Light List Accent 4" w:uiPriority="61"/>
-    <w:lsdException w:name="Light Grid Accent 4" w:uiPriority="62"/>
-    <w:lsdException w:name="Medium Shading 1 Accent 4" w:uiPriority="63"/>
-    <w:lsdException w:name="Medium Shading 2 Accent 4" w:uiPriority="64"/>
-    <w:lsdException w:name="Medium List 1 Accent 4" w:uiPriority="65"/>
-    <w:lsdException w:name="Medium List 2 Accent 4" w:uiPriority="66"/>
-    <w:lsdException w:name="Medium Grid 1 Accent 4" w:uiPriority="67"/>
-    <w:lsdException w:name="Medium Grid 2 Accent 4" w:uiPriority="68"/>
-    <w:lsdException w:name="Medium Grid 3 Accent 4" w:uiPriority="69"/>
-    <w:lsdException w:name="Dark List Accent 4" w:uiPriority="70"/>
-    <w:lsdException w:name="Colorful Shading Accent 4" w:uiPriority="71"/>
-    <w:lsdException w:name="Colorful List Accent 4" w:uiPriority="72"/>
-    <w:lsdException w:name="Colorful Grid Accent 4" w:uiPriority="73"/>
-    <w:lsdException w:name="Light Shading Accent 5" w:uiPriority="60"/>
-    <w:lsdException w:name="Light List Accent 5" w:uiPriority="61"/>
-    <w:lsdException w:name="Light Grid Accent 5" w:uiPriority="62"/>
-    <w:lsdException w:name="Medium Shading 1 Accent 5" w:uiPriority="63"/>
-    <w:lsdException w:name="Medium Shading 2 Accent 5" w:uiPriority="64"/>
-    <w:lsdException w:name="Medium List 1 Accent 5" w:uiPriority="65"/>
-    <w:lsdException w:name="Medium List 2 Accent 5" w:uiPriority="66"/>
-    <w:lsdException w:name="Medium Grid 1 Accent 5" w:uiPriority="67"/>
-    <w:lsdException w:name="Medium Grid 2 Accent 5" w:uiPriority="68"/>
-    <w:lsdException w:name="Medium Grid 3 Accent 5" w:uiPriority="69"/>
-    <w:lsdException w:name="Dark List Accent 5" w:uiPriority="70"/>
-    <w:lsdException w:name="Colorful Shading Accent 5" w:uiPriority="71"/>
-    <w:lsdException w:name="Colorful List Accent 5" w:uiPriority="72"/>
-    <w:lsdException w:name="Colorful Grid Accent 5" w:uiPriority="73"/>
-    <w:lsdException w:name="Light Shading Accent 6" w:uiPriority="60"/>
-    <w:lsdException w:name="Light List Accent 6" w:uiPriority="61"/>
-    <w:lsdException w:name="Light Grid Accent 6" w:uiPriority="62"/>
-    <w:lsdException w:name="Medium Shading 1 Accent 6" w:uiPriority="63"/>
-    <w:lsdException w:name="Medium Shading 2 Accent 6" w:uiPriority="64"/>
-    <w:lsdException w:name="Medium List 1 Accent 6" w:uiPriority="65"/>
-    <w:lsdException w:name="Medium List 2 Accent 6" w:uiPriority="66"/>
-    <w:lsdException w:name="Medium Grid 1 Accent 6" w:uiPriority="67"/>
-    <w:lsdException w:name="Medium Grid 2 Accent 6" w:uiPriority="68"/>
-    <w:lsdException w:name="Medium Grid 3 Accent 6" w:uiPriority="69"/>
-    <w:lsdException w:name="Dark List Accent 6" w:uiPriority="70"/>
-    <w:lsdException w:name="Colorful Shading Accent 6" w:uiPriority="71"/>
-    <w:lsdException w:name="Colorful List Accent 6" w:uiPriority="72"/>
-    <w:lsdException w:name="Colorful Grid Accent 6" w:uiPriority="73"/>
-    <w:lsdException w:name="Subtle Emphasis" w:uiPriority="19" w:qFormat="1"/>
-    <w:lsdException w:name="Intense Emphasis" w:uiPriority="21" w:qFormat="1"/>
-    <w:lsdException w:name="Subtle Reference" w:uiPriority="31" w:qFormat="1"/>
-    <w:lsdException w:name="Intense Reference" w:uiPriority="32" w:qFormat="1"/>
-    <w:lsdException w:name="Book Title" w:uiPriority="33" w:qFormat="1"/>
-    <w:lsdException w:name="Bibliography" w:semiHidden="1" w:uiPriority="37" w:unhideWhenUsed="1"/>
-    <w:lsdException w:name="TOC Heading" w:semiHidden="1" w:uiPriority="39" w:unhideWhenUsed="1" w:qFormat="1"/>
-    <w:lsdException w:name="Plain Table 1" w:uiPriority="41"/>
-    <w:lsdException w:name="Plain Table 2" w:uiPriority="42"/>
-    <w:lsdException w:name="Plain Table 3" w:uiPriority="43"/>
-    <w:lsdException w:name="Plain Table 4" w:uiPriority="44"/>
-    <w:lsdException w:name="Plain Table 5" w:uiPriority="45"/>
-    <w:lsdException w:name="Grid Table Light" w:uiPriority="40"/>
-    <w:lsdException w:name="Grid Table 1 Light" w:uiPriority="46"/>
-    <w:lsdException w:name="Grid Table 2" w:uiPriority="47"/>
-    <w:lsdException w:name="Grid Table 3" w:uiPriority="48"/>
-    <w:lsdException w:name="Grid Table 4" w:uiPriority="49"/>
-    <w:lsdException w:name="Grid Table 5 Dark" w:uiPriority="50"/>
-    <w:lsdException w:name="Grid Table 6 Colorful" w:uiPriority="51"/>
-    <w:lsdException w:name="Grid Table 7 Colorful" w:uiPriority="52"/>
-    <w:lsdException w:name="Grid Table 1 Light Accent 1" w:uiPriority="46"/>
-    <w:lsdException w:name="Grid Table 2 Accent 1" w:uiPriority="47"/>
-    <w:lsdException w:name="Grid Table 3 Accent 1" w:uiPriority="48"/>
-    <w:lsdException w:name="Grid Table 4 Accent 1" w:uiPriority="49"/>
-    <w:lsdException w:name="Grid Table 5 Dark Accent 1" w:uiPriority="50"/>
-    <w:lsdException w:name="Grid Table 6 Colorful Accent 1" w:uiPriority="51"/>
-    <w:lsdException w:name="Grid Table 7 Colorful Accent 1" w:uiPriority="52"/>
-    <w:lsdException w:name="Grid Table 1 Light Accent 2" w:uiPriority="46"/>
-    <w:lsdException w:name="Grid Table 2 Accent 2" w:uiPriority="47"/>
-    <w:lsdException w:name="Grid Table 3 Accent 2" w:uiPriority="48"/>
-    <w:lsdException w:name="Grid Table 4 Accent 2" w:uiPriority="49"/>
-    <w:lsdException w:name="Grid Table 5 Dark Accent 2" w:uiPriority="50"/>
-    <w:lsdException w:name="Grid Table 6 Colorful Accent 2" w:uiPriority="51"/>
-    <w:lsdException w:name="Grid Table 7 Colorful Accent 2" w:uiPriority="52"/>
-    <w:lsdException w:name="Grid Table 1 Light Accent 3" w:uiPriority="46"/>
-    <w:lsdException w:name="Grid Table 2 Accent 3" w:uiPriority="47"/>
-    <w:lsdException w:name="Grid Table 3 Accent 3" w:uiPriority="48"/>
-    <w:lsdException w:name="Grid Table 4 Accent 3" w:uiPriority="49"/>
-    <w:lsdException w:name="Grid Table 5 Dark Accent 3" w:uiPriority="50"/>
-    <w:lsdException w:name="Grid Table 6 Colorful Accent 3" w:uiPriority="51"/>
-    <w:lsdException w:name="Grid Table 7 Colorful Accent 3" w:uiPriority="52"/>
-    <w:lsdException w:name="Grid Table 1 Light Accent 4" w:uiPriority="46"/>
-    <w:lsdException w:name="Grid Table 2 Accent 4" w:uiPriority="47"/>
-    <w:lsdException w:name="Grid Table 3 Accent 4" w:uiPriority="48"/>
-    <w:lsdException w:name="Grid Table 4 Accent 4" w:uiPriority="49"/>
-    <w:lsdException w:name="Grid Table 5 Dark Accent 4" w:uiPriority="50"/>
-    <w:lsdException w:name="Grid Table 6 Colorful Accent 4" w:uiPriority="51"/>
-    <w:lsdException w:name="Grid Table 7 Colorful Accent 4" w:uiPriority="52"/>
-    <w:lsdException w:name="Grid Table 1 Light Accent 5" w:uiPriority="46"/>
-    <w:lsdException w:name="Grid Table 2 Accent 5" w:uiPriority="47"/>
-    <w:lsdException w:name="Grid Table 3 Accent 5" w:uiPriority="48"/>
-    <w:lsdException w:name="Grid Table 4 Accent 5" w:uiPriority="49"/>
-    <w:lsdException w:name="Grid Table 5 Dark Accent 5" w:uiPriority="50"/>
-    <w:lsdException w:name="Grid Table 6 Colorful Accent 5" w:uiPriority="51"/>
-    <w:lsdException w:name="Grid Table 7 Colorful Accent 5" w:uiPriority="52"/>
-    <w:lsdException w:name="Grid Table 1 Light Accent 6" w:uiPriority="46"/>
-    <w:lsdException w:name="Grid Table 2 Accent 6" w:uiPriority="47"/>
-    <w:lsdException w:name="Grid Table 3 Accent 6" w:uiPriority="48"/>
-    <w:lsdException w:name="Grid Table 4 Accent 6" w:uiPriority="49"/>
-    <w:lsdException w:name="Grid Table 5 Dark Accent 6" w:uiPriority="50"/>
-    <w:lsdException w:name="Grid Table 6 Colorful Accent 6" w:uiPriority="51"/>
-    <w:lsdException w:name="Grid Table 7 Colorful Accent 6" w:uiPriority="52"/>
-    <w:lsdException w:name="List Table 1 Light" w:uiPriority="46"/>
-    <w:lsdException w:name="List Table 2" w:uiPriority="47"/>
-    <w:lsdException w:name="List Table 3" w:uiPriority="48"/>
-    <w:lsdException w:name="List Table 4" w:uiPriority="49"/>
-    <w:lsdException w:name="List Table 5 Dark" w:uiPriority="50"/>
-    <w:lsdException w:name="List Table 6 Colorful" w:uiPriority="51"/>
-    <w:lsdException w:name="List Table 7 Colorful" w:uiPriority="52"/>
-    <w:lsdException w:name="List Table 1 Light Accent 1" w:uiPriority="46"/>
-    <w:lsdException w:name="List Table 2 Accent 1" w:uiPriority="47"/>
-    <w:lsdException w:name="List Table 3 Accent 1" w:uiPriority="48"/>
-    <w:lsdException w:name="List Table 4 Accent 1" w:uiPriority="49"/>
-    <w:lsdException w:name="List Table 5 Dark Accent 1" w:uiPriority="50"/>
-    <w:lsdException w:name="List Table 6 Colorful Accent 1" w:uiPriority="51"/>
-    <w:lsdException w:name="List Table 7 Colorful Accent 1" w:uiPriority="52"/>
-    <w:lsdException w:name="List Table 1 Light Accent 2" w:uiPriority="46"/>
-    <w:lsdException w:name="List Table 2 Accent 2" w:uiPriority="47"/>
-    <w:lsdException w:name="List Table 3 Accent 2" w:uiPriority="48"/>
-    <w:lsdException w:name="List Table 4 Accent 2" w:uiPriority="49"/>
-    <w:lsdException w:name="List Table 5 Dark Accent 2" w:uiPriority="50"/>
-    <w:lsdException w:name="List Table 6 Colorful Accent 2" w:uiPriority="51"/>
-    <w:lsdException w:name="List Table 7 Colorful Accent 2" w:uiPriority="52"/>
-    <w:lsdException w:name="List Table 1 Light Accent 3" w:uiPriority="46"/>
-    <w:lsdException w:name="List Table 2 Accent 3" w:uiPriority="47"/>
-    <w:lsdException w:name="List Table 3 Accent 3" w:uiPriority="48"/>
-    <w:lsdException w:name="List Table 4 Accent 3" w:uiPriority="49"/>
-    <w:lsdException w:name="List Table 5 Dark Accent 3" w:uiPriority="50"/>
-    <w:lsdException w:name="List Table 6 Colorful Accent 3" w:uiPriority="51"/>
-    <w:lsdException w:name="List Table 7 Colorful Accent 3" w:uiPriority="52"/>
-    <w:lsdException w:name="List Table 1 Light Accent 4" w:uiPriority="46"/>
-    <w:lsdException w:name="List Table 2 Accent 4" w:uiPriority="47"/>
-    <w:lsdException w:name="List Table 3 Accent 4" w:uiPriority="48"/>
-    <w:lsdException w:name="List Table 4 Accent 4" w:uiPriority="49"/>
-    <w:lsdException w:name="List Table 5 Dark Accent 4" w:uiPriority="50"/>
-    <w:lsdException w:name="List Table 6 Colorful Accent 4" w:uiPriority="51"/>
-    <w:lsdException w:name="List Table 7 Colorful Accent 4" w:uiPriority="52"/>
-    <w:lsdException w:name="List Table 1 Light Accent 5" w:uiPriority="46"/>
-    <w:lsdException w:name="List Table 2 Accent 5" w:uiPriority="47"/>
-    <w:lsdException w:name="List Table 3 Accent 5" w:uiPriority="48"/>
-    <w:lsdException w:name="List Table 4 Accent 5" w:uiPriority="49"/>
-    <w:lsdException w:name="List Table 5 Dark Accent 5" w:uiPriority="50"/>
-    <w:lsdException w:name="List Table 6 Colorful Accent 5" w:uiPriority="51"/>
-    <w:lsdException w:name="List Table 7 Colorful Accent 5" w:uiPriority="52"/>
-    <w:lsdException w:name="List Table 1 Light Accent 6" w:uiPriority="46"/>
-    <w:lsdException w:name="List Table 2 Accent 6" w:uiPriority="47"/>
-    <w:lsdException w:name="List Table 3 Accent 6" w:uiPriority="48"/>
-    <w:lsdException w:name="List Table 4 Accent 6" w:uiPriority="49"/>
-    <w:lsdException w:name="List Table 5 Dark Accent 6" w:uiPriority="50"/>
-    <w:lsdException w:name="List Table 6 Colorful Accent 6" w:uiPriority="51"/>
-    <w:lsdException w:name="List Table 7 Colorful Accent 6" w:uiPriority="52"/>
-    <w:lsdException w:name="Mention" w:semiHidden="1" w:unhideWhenUsed="1"/>
-    <w:lsdException w:name="Smart Hyperlink" w:semiHidden="1" w:unhideWhenUsed="1"/>
-    <w:lsdException w:name="Hashtag" w:semiHidden="1" w:unhideWhenUsed="1"/>
-    <w:lsdException w:name="Unresolved Mention" w:semiHidden="1" w:unhideWhenUsed="1"/>
-  </w:latentStyles>
-  <w:style w:type="paragraph" w:default="1" w:styleId="Normal">
-    <w:name w:val="Normal"/>
-    <w:qFormat/>
-  </w:style>
-  <w:style w:type="character" w:default="1" w:styleId="Tipodeletrapredefinidodopargrafo">
-    <w:name w:val="Default Paragraph Font"/>
-    <w:uiPriority w:val="1"/>
-    <w:semiHidden/>
-    <w:unhideWhenUsed/>
-  </w:style>
-  <w:style w:type="table" w:default="1" w:styleId="Tabelanormal">
-    <w:name w:val="Normal Table"/>
-    <w:uiPriority w:val="99"/>
-    <w:semiHidden/>
-    <w:unhideWhenUsed/>
-    <w:tblPr>
-      <w:tblInd w:w="0" w:type="dxa"/>
-      <w:tblCellMar>
-        <w:top w:w="0" w:type="dxa"/>
-        <w:left w:w="108" w:type="dxa"/>
-        <w:bottom w:w="0" w:type="dxa"/>
-        <w:right w:w="108" w:type="dxa"/>
-      </w:tblCellMar>
-    </w:tblPr>
-  </w:style>
-  <w:style w:type="numbering" w:default="1" w:styleId="Semlista">
-    <w:name w:val="No List"/>
-    <w:uiPriority w:val="99"/>
-    <w:semiHidden/>
-    <w:unhideWhenUsed/>
-  </w:style>
-  <w:style w:type="character" w:styleId="TextodoMarcadordePosio">
-    <w:name w:val="Placeholder Text"/>
-    <w:basedOn w:val="Tipodeletrapredefinidodopargrafo"/>
-    <w:uiPriority w:val="99"/>
-    <w:semiHidden/>
-    <w:rsid w:val="004D6F1B"/>
-    <w:rPr>
-      <w:color w:val="808080"/>
-    </w:rPr>
-  </w:style>
-</w:styles>
-</file>
-
-<file path=word/glossary/webSettings.xml><?xml version="1.0" encoding="utf-8"?>
-<w:webSettings xmlns:mc="http://schemas.openxmlformats.org/markup-compatibility/2006" xmlns:r="http://schemas.openxmlformats.org/officeDocument/2006/relationships" xmlns:w="http://schemas.openxmlformats.org/wordprocessingml/2006/main" xmlns:w14="http://schemas.microsoft.com/office/word/2010/wordml" xmlns:w15="http://schemas.microsoft.com/office/word/2012/wordml" xmlns:w16cid="http://schemas.microsoft.com/office/word/2016/wordml/cid" xmlns:w16se="http://schemas.microsoft.com/office/word/2015/wordml/symex" mc:Ignorable="w14 w15 w16se w16cid">
-  <w:optimizeForBrowser/>
-  <w:allowPNG/>
-</w:webSettings>
-</file>
-
 <file path=word/theme/theme1.xml><?xml version="1.0" encoding="utf-8"?>
 <a:theme xmlns:a="http://schemas.openxmlformats.org/drawingml/2006/main" name="Tema do Office">
   <a:themeElements>
@@ -14977,7 +16392,7 @@
 </file>
 
 <file path=customXml/itemProps1.xml><?xml version="1.0" encoding="utf-8"?>
-<ds:datastoreItem xmlns:ds="http://schemas.openxmlformats.org/officeDocument/2006/customXml" ds:itemID="{D6EBAC55-C79E-430B-A344-F071B5000156}">
+<ds:datastoreItem xmlns:ds="http://schemas.openxmlformats.org/officeDocument/2006/customXml" ds:itemID="{07B10C95-959C-4C60-A4D3-2BEBCD5C5067}">
   <ds:schemaRefs>
     <ds:schemaRef ds:uri="http://schemas.openxmlformats.org/officeDocument/2006/bibliography"/>
   </ds:schemaRefs>

</xml_diff>

<commit_message>
added casos de utilizacao and especificaçao das estruturas de dados
</commit_message>
<xml_diff>
--- a/RELATORIO.docx
+++ b/RELATORIO.docx
@@ -6611,7 +6611,6 @@
       </w:r>
     </w:p>
     <w:p/>
-    <w:p/>
     <w:p>
       <w:pPr>
         <w:rPr>
@@ -6670,6 +6669,310 @@
     <w:p>
       <w:pPr>
         <w:rPr>
+          <w:sz w:val="26"/>
+          <w:szCs w:val="26"/>
+        </w:rPr>
+      </w:pPr>
+      <w:r>
+        <w:rPr>
+          <w:sz w:val="26"/>
+          <w:szCs w:val="26"/>
+        </w:rPr>
+        <w:t xml:space="preserve">A classe </w:t>
+      </w:r>
+      <w:proofErr w:type="spellStart"/>
+      <w:r>
+        <w:rPr>
+          <w:sz w:val="26"/>
+          <w:szCs w:val="26"/>
+        </w:rPr>
+        <w:t>Vertex</w:t>
+      </w:r>
+      <w:proofErr w:type="spellEnd"/>
+      <w:r>
+        <w:rPr>
+          <w:sz w:val="26"/>
+          <w:szCs w:val="26"/>
+        </w:rPr>
+        <w:t xml:space="preserve"> representa um vértice de um grafo. No contexto apresentado representa uma via de ligação entre dois pontos do mapa. Cada vértice é caracterizado por:</w:t>
+      </w:r>
+    </w:p>
+    <w:p>
+      <w:pPr>
+        <w:pStyle w:val="PargrafodaLista"/>
+        <w:numPr>
+          <w:ilvl w:val="0"/>
+          <w:numId w:val="21"/>
+        </w:numPr>
+        <w:rPr>
+          <w:sz w:val="26"/>
+          <w:szCs w:val="26"/>
+        </w:rPr>
+      </w:pPr>
+      <w:proofErr w:type="spellStart"/>
+      <w:r>
+        <w:rPr>
+          <w:sz w:val="26"/>
+          <w:szCs w:val="26"/>
+        </w:rPr>
+        <w:t>vertexId</w:t>
+      </w:r>
+      <w:proofErr w:type="spellEnd"/>
+      <w:r>
+        <w:rPr>
+          <w:sz w:val="26"/>
+          <w:szCs w:val="26"/>
+        </w:rPr>
+        <w:t xml:space="preserve"> – identificador único de um vértice. Este é atributo tem relevância na implementação do </w:t>
+      </w:r>
+      <w:proofErr w:type="spellStart"/>
+      <w:r>
+        <w:rPr>
+          <w:sz w:val="26"/>
+          <w:szCs w:val="26"/>
+        </w:rPr>
+        <w:t>GraphViewer</w:t>
+      </w:r>
+      <w:proofErr w:type="spellEnd"/>
+    </w:p>
+    <w:p>
+      <w:pPr>
+        <w:pStyle w:val="PargrafodaLista"/>
+        <w:numPr>
+          <w:ilvl w:val="0"/>
+          <w:numId w:val="21"/>
+        </w:numPr>
+        <w:rPr>
+          <w:sz w:val="26"/>
+          <w:szCs w:val="26"/>
+        </w:rPr>
+      </w:pPr>
+      <w:proofErr w:type="spellStart"/>
+      <w:r>
+        <w:rPr>
+          <w:sz w:val="26"/>
+          <w:szCs w:val="26"/>
+        </w:rPr>
+        <w:t>lastVertexId</w:t>
+      </w:r>
+      <w:proofErr w:type="spellEnd"/>
+      <w:r>
+        <w:rPr>
+          <w:sz w:val="26"/>
+          <w:szCs w:val="26"/>
+        </w:rPr>
+        <w:t xml:space="preserve"> – permite a incrementação estática do </w:t>
+      </w:r>
+      <w:proofErr w:type="spellStart"/>
+      <w:r>
+        <w:rPr>
+          <w:sz w:val="26"/>
+          <w:szCs w:val="26"/>
+        </w:rPr>
+        <w:t>vertexId</w:t>
+      </w:r>
+      <w:proofErr w:type="spellEnd"/>
+      <w:r>
+        <w:rPr>
+          <w:sz w:val="26"/>
+          <w:szCs w:val="26"/>
+        </w:rPr>
+        <w:t xml:space="preserve"> cada vez que um novo vértice é construído. Armazena a informação do último </w:t>
+      </w:r>
+      <w:proofErr w:type="spellStart"/>
+      <w:r>
+        <w:rPr>
+          <w:sz w:val="26"/>
+          <w:szCs w:val="26"/>
+        </w:rPr>
+        <w:t>vertexId</w:t>
+      </w:r>
+      <w:proofErr w:type="spellEnd"/>
+      <w:r>
+        <w:rPr>
+          <w:sz w:val="26"/>
+          <w:szCs w:val="26"/>
+        </w:rPr>
+        <w:t xml:space="preserve"> criado</w:t>
+      </w:r>
+    </w:p>
+    <w:p>
+      <w:pPr>
+        <w:pStyle w:val="PargrafodaLista"/>
+        <w:numPr>
+          <w:ilvl w:val="0"/>
+          <w:numId w:val="21"/>
+        </w:numPr>
+        <w:rPr>
+          <w:sz w:val="26"/>
+          <w:szCs w:val="26"/>
+        </w:rPr>
+      </w:pPr>
+      <w:proofErr w:type="spellStart"/>
+      <w:r>
+        <w:rPr>
+          <w:sz w:val="26"/>
+          <w:szCs w:val="26"/>
+        </w:rPr>
+        <w:t>Info</w:t>
+      </w:r>
+      <w:proofErr w:type="spellEnd"/>
+      <w:r>
+        <w:rPr>
+          <w:sz w:val="26"/>
+          <w:szCs w:val="26"/>
+        </w:rPr>
+        <w:t xml:space="preserve"> – informação única de um vértice. Funciona como outro tipo de identificador</w:t>
+      </w:r>
+    </w:p>
+    <w:p>
+      <w:pPr>
+        <w:pStyle w:val="PargrafodaLista"/>
+        <w:numPr>
+          <w:ilvl w:val="0"/>
+          <w:numId w:val="21"/>
+        </w:numPr>
+        <w:rPr>
+          <w:sz w:val="26"/>
+          <w:szCs w:val="26"/>
+        </w:rPr>
+      </w:pPr>
+      <w:r>
+        <w:rPr>
+          <w:sz w:val="26"/>
+          <w:szCs w:val="26"/>
+        </w:rPr>
+        <w:t xml:space="preserve">x -  </w:t>
+      </w:r>
+      <w:proofErr w:type="gramStart"/>
+      <w:r>
+        <w:rPr>
+          <w:sz w:val="26"/>
+          <w:szCs w:val="26"/>
+        </w:rPr>
+        <w:t>coordenada</w:t>
+      </w:r>
+      <w:proofErr w:type="gramEnd"/>
+      <w:r>
+        <w:rPr>
+          <w:sz w:val="26"/>
+          <w:szCs w:val="26"/>
+        </w:rPr>
+        <w:t xml:space="preserve"> x do vértice. Relevante na implementação do </w:t>
+      </w:r>
+      <w:proofErr w:type="spellStart"/>
+      <w:r>
+        <w:rPr>
+          <w:sz w:val="26"/>
+          <w:szCs w:val="26"/>
+        </w:rPr>
+        <w:t>GraphViewer</w:t>
+      </w:r>
+      <w:proofErr w:type="spellEnd"/>
+    </w:p>
+    <w:p>
+      <w:pPr>
+        <w:pStyle w:val="PargrafodaLista"/>
+        <w:numPr>
+          <w:ilvl w:val="0"/>
+          <w:numId w:val="21"/>
+        </w:numPr>
+        <w:rPr>
+          <w:sz w:val="26"/>
+          <w:szCs w:val="26"/>
+        </w:rPr>
+      </w:pPr>
+      <w:r>
+        <w:rPr>
+          <w:sz w:val="26"/>
+          <w:szCs w:val="26"/>
+        </w:rPr>
+        <w:t xml:space="preserve">y - </w:t>
+      </w:r>
+      <w:proofErr w:type="gramStart"/>
+      <w:r>
+        <w:rPr>
+          <w:sz w:val="26"/>
+          <w:szCs w:val="26"/>
+        </w:rPr>
+        <w:t>coordenada</w:t>
+      </w:r>
+      <w:proofErr w:type="gramEnd"/>
+      <w:r>
+        <w:rPr>
+          <w:sz w:val="26"/>
+          <w:szCs w:val="26"/>
+        </w:rPr>
+        <w:t xml:space="preserve"> </w:t>
+      </w:r>
+      <w:r>
+        <w:rPr>
+          <w:sz w:val="26"/>
+          <w:szCs w:val="26"/>
+        </w:rPr>
+        <w:t>y</w:t>
+      </w:r>
+      <w:r>
+        <w:rPr>
+          <w:sz w:val="26"/>
+          <w:szCs w:val="26"/>
+        </w:rPr>
+        <w:t xml:space="preserve"> do vértice. Relevante na implementação do </w:t>
+      </w:r>
+      <w:proofErr w:type="spellStart"/>
+      <w:r>
+        <w:rPr>
+          <w:sz w:val="26"/>
+          <w:szCs w:val="26"/>
+        </w:rPr>
+        <w:t>GraphViewer</w:t>
+      </w:r>
+      <w:proofErr w:type="spellEnd"/>
+    </w:p>
+    <w:p>
+      <w:pPr>
+        <w:pStyle w:val="PargrafodaLista"/>
+        <w:numPr>
+          <w:ilvl w:val="0"/>
+          <w:numId w:val="21"/>
+        </w:numPr>
+        <w:rPr>
+          <w:sz w:val="26"/>
+          <w:szCs w:val="26"/>
+        </w:rPr>
+      </w:pPr>
+      <w:proofErr w:type="spellStart"/>
+      <w:r>
+        <w:rPr>
+          <w:sz w:val="26"/>
+          <w:szCs w:val="26"/>
+        </w:rPr>
+        <w:t>adj</w:t>
+      </w:r>
+      <w:proofErr w:type="spellEnd"/>
+      <w:r>
+        <w:rPr>
+          <w:sz w:val="26"/>
+          <w:szCs w:val="26"/>
+        </w:rPr>
+        <w:t xml:space="preserve"> – </w:t>
+      </w:r>
+      <w:r>
+        <w:rPr>
+          <w:sz w:val="26"/>
+          <w:szCs w:val="26"/>
+        </w:rPr>
+        <w:t>vetor de apontadores para as arestas adjacentes ao vértice</w:t>
+      </w:r>
+    </w:p>
+    <w:p>
+      <w:pPr>
+        <w:pStyle w:val="PargrafodaLista"/>
+        <w:numPr>
+          <w:ilvl w:val="0"/>
+          <w:numId w:val="21"/>
+        </w:numPr>
+        <w:rPr>
           <w:color w:val="FF0000"/>
           <w:sz w:val="26"/>
           <w:szCs w:val="26"/>
@@ -6682,6 +6985,378 @@
           <w:sz w:val="26"/>
           <w:szCs w:val="26"/>
         </w:rPr>
+        <w:t>visited</w:t>
+      </w:r>
+      <w:proofErr w:type="spellEnd"/>
+      <w:r>
+        <w:rPr>
+          <w:color w:val="FF0000"/>
+          <w:sz w:val="26"/>
+          <w:szCs w:val="26"/>
+        </w:rPr>
+        <w:t xml:space="preserve"> –</w:t>
+      </w:r>
+      <w:r>
+        <w:rPr>
+          <w:color w:val="FF0000"/>
+          <w:sz w:val="26"/>
+          <w:szCs w:val="26"/>
+        </w:rPr>
+        <w:t xml:space="preserve"> campo auxiliar usado por </w:t>
+      </w:r>
+      <w:proofErr w:type="spellStart"/>
+      <w:r>
+        <w:rPr>
+          <w:color w:val="FF0000"/>
+          <w:sz w:val="26"/>
+          <w:szCs w:val="26"/>
+        </w:rPr>
+        <w:t>dfs</w:t>
+      </w:r>
+      <w:proofErr w:type="spellEnd"/>
+      <w:r>
+        <w:rPr>
+          <w:color w:val="FF0000"/>
+          <w:sz w:val="26"/>
+          <w:szCs w:val="26"/>
+        </w:rPr>
+        <w:t xml:space="preserve"> e </w:t>
+      </w:r>
+      <w:proofErr w:type="spellStart"/>
+      <w:r>
+        <w:rPr>
+          <w:color w:val="FF0000"/>
+          <w:sz w:val="26"/>
+          <w:szCs w:val="26"/>
+        </w:rPr>
+        <w:t>bfs</w:t>
+      </w:r>
+      <w:proofErr w:type="spellEnd"/>
+    </w:p>
+    <w:p>
+      <w:pPr>
+        <w:pStyle w:val="PargrafodaLista"/>
+        <w:numPr>
+          <w:ilvl w:val="0"/>
+          <w:numId w:val="21"/>
+        </w:numPr>
+        <w:rPr>
+          <w:color w:val="FF0000"/>
+          <w:sz w:val="26"/>
+          <w:szCs w:val="26"/>
+        </w:rPr>
+      </w:pPr>
+      <w:proofErr w:type="spellStart"/>
+      <w:r>
+        <w:rPr>
+          <w:color w:val="FF0000"/>
+          <w:sz w:val="26"/>
+          <w:szCs w:val="26"/>
+        </w:rPr>
+        <w:t>indegree</w:t>
+      </w:r>
+      <w:proofErr w:type="spellEnd"/>
+      <w:r>
+        <w:rPr>
+          <w:color w:val="FF0000"/>
+          <w:sz w:val="26"/>
+          <w:szCs w:val="26"/>
+        </w:rPr>
+        <w:t xml:space="preserve"> –</w:t>
+      </w:r>
+      <w:r>
+        <w:rPr>
+          <w:color w:val="FF0000"/>
+          <w:sz w:val="26"/>
+          <w:szCs w:val="26"/>
+        </w:rPr>
+        <w:t xml:space="preserve"> campo auxiliar usado por </w:t>
+      </w:r>
+      <w:proofErr w:type="spellStart"/>
+      <w:r>
+        <w:rPr>
+          <w:color w:val="FF0000"/>
+          <w:sz w:val="26"/>
+          <w:szCs w:val="26"/>
+        </w:rPr>
+        <w:t>topsort</w:t>
+      </w:r>
+      <w:proofErr w:type="spellEnd"/>
+    </w:p>
+    <w:p>
+      <w:pPr>
+        <w:pStyle w:val="PargrafodaLista"/>
+        <w:numPr>
+          <w:ilvl w:val="0"/>
+          <w:numId w:val="21"/>
+        </w:numPr>
+        <w:rPr>
+          <w:color w:val="FF0000"/>
+          <w:sz w:val="26"/>
+          <w:szCs w:val="26"/>
+        </w:rPr>
+      </w:pPr>
+      <w:proofErr w:type="spellStart"/>
+      <w:r>
+        <w:rPr>
+          <w:color w:val="FF0000"/>
+          <w:sz w:val="26"/>
+          <w:szCs w:val="26"/>
+        </w:rPr>
+        <w:t>processing</w:t>
+      </w:r>
+      <w:proofErr w:type="spellEnd"/>
+      <w:r>
+        <w:rPr>
+          <w:color w:val="FF0000"/>
+          <w:sz w:val="26"/>
+          <w:szCs w:val="26"/>
+        </w:rPr>
+        <w:t xml:space="preserve"> – </w:t>
+      </w:r>
+      <w:r>
+        <w:rPr>
+          <w:color w:val="FF0000"/>
+          <w:sz w:val="26"/>
+          <w:szCs w:val="26"/>
+        </w:rPr>
+        <w:t xml:space="preserve">campo auxiliar usado por </w:t>
+      </w:r>
+      <w:proofErr w:type="spellStart"/>
+      <w:r>
+        <w:rPr>
+          <w:color w:val="FF0000"/>
+          <w:sz w:val="26"/>
+          <w:szCs w:val="26"/>
+        </w:rPr>
+        <w:t>isDAG</w:t>
+      </w:r>
+      <w:proofErr w:type="spellEnd"/>
+    </w:p>
+    <w:p>
+      <w:pPr>
+        <w:pStyle w:val="PargrafodaLista"/>
+        <w:numPr>
+          <w:ilvl w:val="0"/>
+          <w:numId w:val="21"/>
+        </w:numPr>
+        <w:rPr>
+          <w:color w:val="FF0000"/>
+          <w:sz w:val="26"/>
+          <w:szCs w:val="26"/>
+        </w:rPr>
+      </w:pPr>
+      <w:proofErr w:type="spellStart"/>
+      <w:r>
+        <w:rPr>
+          <w:color w:val="FF0000"/>
+          <w:sz w:val="26"/>
+          <w:szCs w:val="26"/>
+        </w:rPr>
+        <w:lastRenderedPageBreak/>
+        <w:t>notConnected</w:t>
+      </w:r>
+      <w:proofErr w:type="spellEnd"/>
+      <w:r>
+        <w:rPr>
+          <w:color w:val="FF0000"/>
+          <w:sz w:val="26"/>
+          <w:szCs w:val="26"/>
+        </w:rPr>
+        <w:t xml:space="preserve"> – </w:t>
+      </w:r>
+      <w:r>
+        <w:rPr>
+          <w:color w:val="FF0000"/>
+          <w:sz w:val="26"/>
+          <w:szCs w:val="26"/>
+        </w:rPr>
+        <w:t xml:space="preserve">vetor de apontadores para os vértices que não estão ligados a este </w:t>
+      </w:r>
+      <w:proofErr w:type="gramStart"/>
+      <w:r>
+        <w:rPr>
+          <w:color w:val="FF0000"/>
+          <w:sz w:val="26"/>
+          <w:szCs w:val="26"/>
+        </w:rPr>
+        <w:t>vértice ??</w:t>
+      </w:r>
+      <w:proofErr w:type="gramEnd"/>
+    </w:p>
+    <w:p>
+      <w:pPr>
+        <w:pStyle w:val="PargrafodaLista"/>
+        <w:numPr>
+          <w:ilvl w:val="0"/>
+          <w:numId w:val="21"/>
+        </w:numPr>
+        <w:rPr>
+          <w:sz w:val="26"/>
+          <w:szCs w:val="26"/>
+        </w:rPr>
+      </w:pPr>
+      <w:proofErr w:type="spellStart"/>
+      <w:r>
+        <w:rPr>
+          <w:sz w:val="26"/>
+          <w:szCs w:val="26"/>
+        </w:rPr>
+        <w:t>distance</w:t>
+      </w:r>
+      <w:proofErr w:type="spellEnd"/>
+      <w:r>
+        <w:rPr>
+          <w:sz w:val="26"/>
+          <w:szCs w:val="26"/>
+        </w:rPr>
+        <w:t xml:space="preserve"> – </w:t>
+      </w:r>
+    </w:p>
+    <w:p>
+      <w:pPr>
+        <w:pStyle w:val="PargrafodaLista"/>
+        <w:numPr>
+          <w:ilvl w:val="0"/>
+          <w:numId w:val="21"/>
+        </w:numPr>
+        <w:rPr>
+          <w:sz w:val="26"/>
+          <w:szCs w:val="26"/>
+        </w:rPr>
+      </w:pPr>
+      <w:r>
+        <w:rPr>
+          <w:sz w:val="26"/>
+          <w:szCs w:val="26"/>
+        </w:rPr>
+        <w:t>time –</w:t>
+      </w:r>
+      <w:r>
+        <w:rPr>
+          <w:sz w:val="26"/>
+          <w:szCs w:val="26"/>
+        </w:rPr>
+        <w:t xml:space="preserve"> </w:t>
+      </w:r>
+    </w:p>
+    <w:p>
+      <w:pPr>
+        <w:pStyle w:val="PargrafodaLista"/>
+        <w:numPr>
+          <w:ilvl w:val="0"/>
+          <w:numId w:val="21"/>
+        </w:numPr>
+        <w:rPr>
+          <w:sz w:val="26"/>
+          <w:szCs w:val="26"/>
+        </w:rPr>
+      </w:pPr>
+      <w:proofErr w:type="spellStart"/>
+      <w:r>
+        <w:rPr>
+          <w:sz w:val="26"/>
+          <w:szCs w:val="26"/>
+        </w:rPr>
+        <w:t>previous</w:t>
+      </w:r>
+      <w:proofErr w:type="spellEnd"/>
+      <w:r>
+        <w:rPr>
+          <w:sz w:val="26"/>
+          <w:szCs w:val="26"/>
+        </w:rPr>
+        <w:t xml:space="preserve"> –</w:t>
+      </w:r>
+      <w:r>
+        <w:rPr>
+          <w:sz w:val="26"/>
+          <w:szCs w:val="26"/>
+        </w:rPr>
+        <w:t xml:space="preserve"> apontador do vértice do qual se partiu para se chegar ao vértice em questão</w:t>
+      </w:r>
+    </w:p>
+    <w:p>
+      <w:pPr>
+        <w:pStyle w:val="PargrafodaLista"/>
+        <w:numPr>
+          <w:ilvl w:val="0"/>
+          <w:numId w:val="21"/>
+        </w:numPr>
+        <w:rPr>
+          <w:sz w:val="26"/>
+          <w:szCs w:val="26"/>
+        </w:rPr>
+      </w:pPr>
+      <w:proofErr w:type="spellStart"/>
+      <w:r>
+        <w:rPr>
+          <w:sz w:val="26"/>
+          <w:szCs w:val="26"/>
+        </w:rPr>
+        <w:t>queueIndex</w:t>
+      </w:r>
+      <w:proofErr w:type="spellEnd"/>
+      <w:r>
+        <w:rPr>
+          <w:sz w:val="26"/>
+          <w:szCs w:val="26"/>
+        </w:rPr>
+        <w:t xml:space="preserve"> –</w:t>
+      </w:r>
+    </w:p>
+    <w:p>
+      <w:pPr>
+        <w:pStyle w:val="PargrafodaLista"/>
+        <w:numPr>
+          <w:ilvl w:val="0"/>
+          <w:numId w:val="21"/>
+        </w:numPr>
+        <w:rPr>
+          <w:sz w:val="26"/>
+          <w:szCs w:val="26"/>
+        </w:rPr>
+      </w:pPr>
+      <w:proofErr w:type="spellStart"/>
+      <w:r>
+        <w:rPr>
+          <w:sz w:val="26"/>
+          <w:szCs w:val="26"/>
+        </w:rPr>
+        <w:t>pickedUp</w:t>
+      </w:r>
+      <w:proofErr w:type="spellEnd"/>
+      <w:r>
+        <w:rPr>
+          <w:sz w:val="26"/>
+          <w:szCs w:val="26"/>
+        </w:rPr>
+        <w:t xml:space="preserve"> - </w:t>
+      </w:r>
+    </w:p>
+    <w:p>
+      <w:pPr>
+        <w:rPr>
+          <w:sz w:val="26"/>
+          <w:szCs w:val="26"/>
+        </w:rPr>
+      </w:pPr>
+    </w:p>
+    <w:p>
+      <w:pPr>
+        <w:rPr>
+          <w:color w:val="FF0000"/>
+          <w:sz w:val="26"/>
+          <w:szCs w:val="26"/>
+        </w:rPr>
+      </w:pPr>
+      <w:proofErr w:type="spellStart"/>
+      <w:r>
+        <w:rPr>
+          <w:color w:val="FF0000"/>
+          <w:sz w:val="26"/>
+          <w:szCs w:val="26"/>
+        </w:rPr>
         <w:t>VertexPtr</w:t>
       </w:r>
       <w:proofErr w:type="spellEnd"/>
@@ -6713,7 +7388,13 @@
     </w:p>
     <w:p>
       <w:pPr>
-        <w:rPr>
+        <w:pStyle w:val="PargrafodaLista"/>
+        <w:numPr>
+          <w:ilvl w:val="0"/>
+          <w:numId w:val="22"/>
+        </w:numPr>
+        <w:rPr>
+          <w:color w:val="FF0000"/>
           <w:sz w:val="26"/>
           <w:szCs w:val="26"/>
         </w:rPr>
@@ -6721,12 +7402,239 @@
       <w:proofErr w:type="spellStart"/>
       <w:r>
         <w:rPr>
+          <w:color w:val="FF0000"/>
+          <w:sz w:val="26"/>
+          <w:szCs w:val="26"/>
+        </w:rPr>
+        <w:t>dest</w:t>
+      </w:r>
+      <w:proofErr w:type="spellEnd"/>
+      <w:r>
+        <w:rPr>
+          <w:color w:val="FF0000"/>
+          <w:sz w:val="26"/>
+          <w:szCs w:val="26"/>
+        </w:rPr>
+        <w:t xml:space="preserve"> – </w:t>
+      </w:r>
+      <w:r>
+        <w:rPr>
+          <w:color w:val="FF0000"/>
+          <w:sz w:val="26"/>
+          <w:szCs w:val="26"/>
+        </w:rPr>
+        <w:t>apontador para vértice de destino desta aresta</w:t>
+      </w:r>
+    </w:p>
+    <w:p>
+      <w:pPr>
+        <w:pStyle w:val="PargrafodaLista"/>
+        <w:numPr>
+          <w:ilvl w:val="0"/>
+          <w:numId w:val="22"/>
+        </w:numPr>
+        <w:rPr>
+          <w:sz w:val="26"/>
+          <w:szCs w:val="26"/>
+        </w:rPr>
+      </w:pPr>
+      <w:proofErr w:type="spellStart"/>
+      <w:r>
+        <w:rPr>
+          <w:sz w:val="26"/>
+          <w:szCs w:val="26"/>
+        </w:rPr>
+        <w:t>weight</w:t>
+      </w:r>
+      <w:proofErr w:type="spellEnd"/>
+      <w:r>
+        <w:rPr>
+          <w:sz w:val="26"/>
+          <w:szCs w:val="26"/>
+        </w:rPr>
+        <w:t xml:space="preserve"> – peso da aresta</w:t>
+      </w:r>
+    </w:p>
+    <w:p>
+      <w:pPr>
+        <w:pStyle w:val="PargrafodaLista"/>
+        <w:numPr>
+          <w:ilvl w:val="0"/>
+          <w:numId w:val="22"/>
+        </w:numPr>
+        <w:rPr>
+          <w:sz w:val="26"/>
+          <w:szCs w:val="26"/>
+        </w:rPr>
+      </w:pPr>
+      <w:proofErr w:type="spellStart"/>
+      <w:r>
+        <w:rPr>
+          <w:sz w:val="26"/>
+          <w:szCs w:val="26"/>
+        </w:rPr>
+        <w:t>numP</w:t>
+      </w:r>
+      <w:proofErr w:type="spellEnd"/>
+      <w:r>
+        <w:rPr>
+          <w:sz w:val="26"/>
+          <w:szCs w:val="26"/>
+        </w:rPr>
+        <w:t xml:space="preserve"> – número de pessoas que aguardam transporte na aresta</w:t>
+      </w:r>
+    </w:p>
+    <w:p>
+      <w:pPr>
+        <w:pStyle w:val="PargrafodaLista"/>
+        <w:numPr>
+          <w:ilvl w:val="0"/>
+          <w:numId w:val="22"/>
+        </w:numPr>
+        <w:rPr>
+          <w:sz w:val="26"/>
+          <w:szCs w:val="26"/>
+        </w:rPr>
+      </w:pPr>
+      <w:proofErr w:type="spellStart"/>
+      <w:r>
+        <w:rPr>
+          <w:sz w:val="26"/>
+          <w:szCs w:val="26"/>
+        </w:rPr>
+        <w:t>waiting</w:t>
+      </w:r>
+      <w:proofErr w:type="spellEnd"/>
+      <w:r>
+        <w:rPr>
+          <w:sz w:val="26"/>
+          <w:szCs w:val="26"/>
+        </w:rPr>
+        <w:t xml:space="preserve"> – vetor de apontadores para os passageiros que aguardam transporte na aresta</w:t>
+      </w:r>
+    </w:p>
+    <w:p>
+      <w:pPr>
+        <w:pStyle w:val="PargrafodaLista"/>
+        <w:numPr>
+          <w:ilvl w:val="0"/>
+          <w:numId w:val="22"/>
+        </w:numPr>
+        <w:rPr>
+          <w:sz w:val="26"/>
+          <w:szCs w:val="26"/>
+        </w:rPr>
+      </w:pPr>
+      <w:proofErr w:type="spellStart"/>
+      <w:r>
+        <w:rPr>
+          <w:sz w:val="26"/>
+          <w:szCs w:val="26"/>
+        </w:rPr>
+        <w:t>edgeId</w:t>
+      </w:r>
+      <w:proofErr w:type="spellEnd"/>
+      <w:r>
+        <w:rPr>
+          <w:sz w:val="26"/>
+          <w:szCs w:val="26"/>
+        </w:rPr>
+        <w:t xml:space="preserve"> – identificador único de uma aresta. </w:t>
+      </w:r>
+      <w:r>
+        <w:rPr>
+          <w:sz w:val="26"/>
+          <w:szCs w:val="26"/>
+        </w:rPr>
+        <w:t xml:space="preserve">Este é atributo tem </w:t>
+      </w:r>
+      <w:r>
+        <w:rPr>
+          <w:sz w:val="26"/>
+          <w:szCs w:val="26"/>
+        </w:rPr>
+        <w:t xml:space="preserve">especial </w:t>
+      </w:r>
+      <w:r>
+        <w:rPr>
+          <w:sz w:val="26"/>
+          <w:szCs w:val="26"/>
+        </w:rPr>
+        <w:t xml:space="preserve">relevância na implementação do </w:t>
+      </w:r>
+      <w:proofErr w:type="spellStart"/>
+      <w:r>
+        <w:rPr>
+          <w:sz w:val="26"/>
+          <w:szCs w:val="26"/>
+        </w:rPr>
+        <w:t>GraphViewer</w:t>
+      </w:r>
+      <w:proofErr w:type="spellEnd"/>
+    </w:p>
+    <w:p>
+      <w:pPr>
+        <w:rPr>
+          <w:sz w:val="26"/>
+          <w:szCs w:val="26"/>
+        </w:rPr>
+      </w:pPr>
+    </w:p>
+    <w:p>
+      <w:pPr>
+        <w:rPr>
+          <w:sz w:val="26"/>
+          <w:szCs w:val="26"/>
+        </w:rPr>
+      </w:pPr>
+      <w:proofErr w:type="spellStart"/>
+      <w:r>
+        <w:rPr>
           <w:sz w:val="26"/>
           <w:szCs w:val="26"/>
         </w:rPr>
         <w:t>Graph</w:t>
       </w:r>
       <w:proofErr w:type="spellEnd"/>
+    </w:p>
+    <w:p>
+      <w:pPr>
+        <w:pStyle w:val="PargrafodaLista"/>
+        <w:numPr>
+          <w:ilvl w:val="0"/>
+          <w:numId w:val="23"/>
+        </w:numPr>
+        <w:rPr>
+          <w:sz w:val="26"/>
+          <w:szCs w:val="26"/>
+        </w:rPr>
+      </w:pPr>
+      <w:proofErr w:type="spellStart"/>
+      <w:r>
+        <w:rPr>
+          <w:sz w:val="26"/>
+          <w:szCs w:val="26"/>
+        </w:rPr>
+        <w:t>vertexSet</w:t>
+      </w:r>
+      <w:proofErr w:type="spellEnd"/>
+      <w:r>
+        <w:rPr>
+          <w:sz w:val="26"/>
+          <w:szCs w:val="26"/>
+        </w:rPr>
+        <w:t xml:space="preserve"> – vetor de vértices pertencentes ao grafo</w:t>
+      </w:r>
+      <w:bookmarkStart w:id="15" w:name="_GoBack"/>
+      <w:bookmarkEnd w:id="15"/>
+    </w:p>
+    <w:p>
+      <w:pPr>
+        <w:rPr>
+          <w:sz w:val="26"/>
+          <w:szCs w:val="26"/>
+        </w:rPr>
+      </w:pPr>
     </w:p>
     <w:p>
       <w:pPr>
@@ -6970,6 +7878,7 @@
           <w:sz w:val="26"/>
           <w:szCs w:val="26"/>
         </w:rPr>
+        <w:lastRenderedPageBreak/>
         <w:t>Driver</w:t>
       </w:r>
     </w:p>
@@ -7164,15 +8073,7 @@
           <w:sz w:val="26"/>
           <w:szCs w:val="26"/>
         </w:rPr>
-        <w:t>A chave desta estrutura é um apontador para o vértice em questão e o valor mapeado é um apontador para o passageiro</w:t>
-      </w:r>
-      <w:r>
-        <w:rPr>
-          <w:color w:val="000000" w:themeColor="text1"/>
-          <w:sz w:val="26"/>
-          <w:szCs w:val="26"/>
-        </w:rPr>
-        <w:t xml:space="preserve"> </w:t>
+        <w:t xml:space="preserve">A chave desta estrutura é um apontador para o vértice em questão e o valor mapeado é um apontador para o passageiro </w:t>
       </w:r>
     </w:p>
     <w:p>
@@ -7509,23 +8410,7 @@
           <w:sz w:val="26"/>
           <w:szCs w:val="26"/>
         </w:rPr>
-        <w:t xml:space="preserve"> – lista de apontadores para os vértices percorridos desde o ponto de origem até ao </w:t>
-      </w:r>
-      <w:r>
-        <w:rPr>
-          <w:color w:val="000000" w:themeColor="text1"/>
-          <w:sz w:val="26"/>
-          <w:szCs w:val="26"/>
-        </w:rPr>
-        <w:t>ponto atual</w:t>
-      </w:r>
-      <w:r>
-        <w:rPr>
-          <w:color w:val="000000" w:themeColor="text1"/>
-          <w:sz w:val="26"/>
-          <w:szCs w:val="26"/>
-        </w:rPr>
-        <w:t>, corresponde ao itinerário percorrido</w:t>
+        <w:t xml:space="preserve"> – lista de apontadores para os vértices percorridos desde o ponto de origem até ao ponto atual, corresponde ao itinerário percorrido</w:t>
       </w:r>
     </w:p>
     <w:p>
@@ -7604,7 +8489,6 @@
           <w:sz w:val="26"/>
           <w:szCs w:val="26"/>
         </w:rPr>
-        <w:lastRenderedPageBreak/>
         <w:t>pos</w:t>
       </w:r>
       <w:proofErr w:type="spellEnd"/>
@@ -7634,6 +8518,7 @@
           <w:sz w:val="26"/>
           <w:szCs w:val="26"/>
         </w:rPr>
+        <w:lastRenderedPageBreak/>
         <w:t>prevPos</w:t>
       </w:r>
       <w:proofErr w:type="spellEnd"/>
@@ -7942,8 +8827,6 @@
         </w:rPr>
         <w:t xml:space="preserve"> que armazena apontadores para os condutores</w:t>
       </w:r>
-      <w:bookmarkStart w:id="15" w:name="_GoBack"/>
-      <w:bookmarkEnd w:id="15"/>
     </w:p>
     <w:p>
       <w:pPr>
@@ -8969,11 +9852,589 @@
         </w:rPr>
         <w:t xml:space="preserve">. A solução apresentada não é ótima, uma vez que não é capaz de, por exemplo, deixar de apanhar um grupo que não lhe encha o carro para mais à frente, apanhar outro grupo que preencha a totalidade do carro. </w:t>
       </w:r>
-      <w:r>
-        <w:rPr>
-          <w:sz w:val="26"/>
-          <w:szCs w:val="26"/>
-        </w:rPr>
+    </w:p>
+    <w:p>
+      <w:pPr>
+        <w:rPr>
+          <w:sz w:val="26"/>
+          <w:szCs w:val="26"/>
+        </w:rPr>
+      </w:pPr>
+    </w:p>
+    <w:p>
+      <w:pPr>
+        <w:spacing w:line="259" w:lineRule="auto"/>
+        <w:rPr>
+          <w:sz w:val="26"/>
+          <w:szCs w:val="26"/>
+        </w:rPr>
+      </w:pPr>
+      <w:r>
+        <w:rPr>
+          <w:sz w:val="26"/>
+          <w:szCs w:val="26"/>
+        </w:rPr>
+        <w:br w:type="page"/>
+      </w:r>
+    </w:p>
+    <w:p>
+      <w:pPr>
+        <w:pStyle w:val="Cabealho3"/>
+        <w:rPr>
+          <w:rFonts w:asciiTheme="minorHAnsi" w:hAnsiTheme="minorHAnsi" w:cstheme="minorHAnsi"/>
+          <w:sz w:val="40"/>
+          <w:szCs w:val="40"/>
+        </w:rPr>
+      </w:pPr>
+      <w:r>
+        <w:rPr>
+          <w:rFonts w:asciiTheme="minorHAnsi" w:hAnsiTheme="minorHAnsi" w:cstheme="minorHAnsi"/>
+          <w:sz w:val="40"/>
+          <w:szCs w:val="40"/>
+        </w:rPr>
+        <w:lastRenderedPageBreak/>
+        <w:t>Casos de utilização</w:t>
+      </w:r>
+    </w:p>
+    <w:p>
+      <w:pPr>
+        <w:pStyle w:val="Cabealho3"/>
+        <w:rPr>
+          <w:rFonts w:asciiTheme="minorHAnsi" w:hAnsiTheme="minorHAnsi" w:cstheme="minorHAnsi"/>
+          <w:sz w:val="40"/>
+          <w:szCs w:val="40"/>
+        </w:rPr>
+      </w:pPr>
+    </w:p>
+    <w:p>
+      <w:pPr>
+        <w:rPr>
+          <w:sz w:val="26"/>
+          <w:szCs w:val="26"/>
+        </w:rPr>
+      </w:pPr>
+      <w:r>
+        <w:rPr>
+          <w:sz w:val="26"/>
+          <w:szCs w:val="26"/>
+        </w:rPr>
+        <w:t xml:space="preserve">A plataforma implementada permite simular o processo de gestão de um mapa e geração de percursos de </w:t>
+      </w:r>
+      <w:r>
+        <w:rPr>
+          <w:i/>
+          <w:sz w:val="26"/>
+          <w:szCs w:val="26"/>
+        </w:rPr>
+        <w:t xml:space="preserve">ride </w:t>
+      </w:r>
+      <w:proofErr w:type="spellStart"/>
+      <w:r>
+        <w:rPr>
+          <w:i/>
+          <w:sz w:val="26"/>
+          <w:szCs w:val="26"/>
+        </w:rPr>
+        <w:t>sharing</w:t>
+      </w:r>
+      <w:proofErr w:type="spellEnd"/>
+      <w:r>
+        <w:rPr>
+          <w:sz w:val="26"/>
+          <w:szCs w:val="26"/>
+        </w:rPr>
+        <w:t xml:space="preserve"> para diferentes condutores e passageiros.</w:t>
+      </w:r>
+      <w:r>
+        <w:rPr>
+          <w:sz w:val="26"/>
+          <w:szCs w:val="26"/>
+        </w:rPr>
+        <w:t xml:space="preserve"> Em particular, o programa apresenta as seguintes opções e funcionalidades:</w:t>
+      </w:r>
+    </w:p>
+    <w:p>
+      <w:pPr>
+        <w:pStyle w:val="PargrafodaLista"/>
+        <w:numPr>
+          <w:ilvl w:val="0"/>
+          <w:numId w:val="20"/>
+        </w:numPr>
+        <w:rPr>
+          <w:sz w:val="26"/>
+          <w:szCs w:val="26"/>
+        </w:rPr>
+      </w:pPr>
+      <w:r>
+        <w:rPr>
+          <w:sz w:val="26"/>
+          <w:szCs w:val="26"/>
+        </w:rPr>
+        <w:t>Escolh</w:t>
+      </w:r>
+      <w:r>
+        <w:rPr>
+          <w:sz w:val="26"/>
+          <w:szCs w:val="26"/>
+        </w:rPr>
+        <w:t>er</w:t>
+      </w:r>
+      <w:r>
+        <w:rPr>
+          <w:sz w:val="26"/>
+          <w:szCs w:val="26"/>
+        </w:rPr>
+        <w:t xml:space="preserve"> um mapa</w:t>
+      </w:r>
+    </w:p>
+    <w:p>
+      <w:pPr>
+        <w:pStyle w:val="PargrafodaLista"/>
+        <w:numPr>
+          <w:ilvl w:val="0"/>
+          <w:numId w:val="20"/>
+        </w:numPr>
+        <w:rPr>
+          <w:sz w:val="26"/>
+          <w:szCs w:val="26"/>
+        </w:rPr>
+      </w:pPr>
+      <w:r>
+        <w:rPr>
+          <w:sz w:val="26"/>
+          <w:szCs w:val="26"/>
+        </w:rPr>
+        <w:t>Carreg</w:t>
+      </w:r>
+      <w:r>
+        <w:rPr>
+          <w:sz w:val="26"/>
+          <w:szCs w:val="26"/>
+        </w:rPr>
+        <w:t>ar</w:t>
+      </w:r>
+      <w:r>
+        <w:rPr>
+          <w:sz w:val="26"/>
+          <w:szCs w:val="26"/>
+        </w:rPr>
+        <w:t xml:space="preserve"> os dados do mapa, dos condutores e dos passageiros a partir de ficheiros selecionados consoante a escolha do mapa</w:t>
+      </w:r>
+    </w:p>
+    <w:p>
+      <w:pPr>
+        <w:pStyle w:val="PargrafodaLista"/>
+        <w:numPr>
+          <w:ilvl w:val="0"/>
+          <w:numId w:val="20"/>
+        </w:numPr>
+        <w:rPr>
+          <w:sz w:val="26"/>
+          <w:szCs w:val="26"/>
+        </w:rPr>
+      </w:pPr>
+      <w:r>
+        <w:rPr>
+          <w:sz w:val="26"/>
+          <w:szCs w:val="26"/>
+        </w:rPr>
+        <w:t>Visualiz</w:t>
+      </w:r>
+      <w:r>
+        <w:rPr>
+          <w:sz w:val="26"/>
+          <w:szCs w:val="26"/>
+        </w:rPr>
+        <w:t>ar</w:t>
+      </w:r>
+      <w:r>
+        <w:rPr>
+          <w:sz w:val="26"/>
+          <w:szCs w:val="26"/>
+        </w:rPr>
+        <w:t xml:space="preserve"> o mapa</w:t>
+      </w:r>
+    </w:p>
+    <w:p>
+      <w:pPr>
+        <w:pStyle w:val="PargrafodaLista"/>
+        <w:numPr>
+          <w:ilvl w:val="0"/>
+          <w:numId w:val="20"/>
+        </w:numPr>
+        <w:rPr>
+          <w:sz w:val="26"/>
+          <w:szCs w:val="26"/>
+        </w:rPr>
+      </w:pPr>
+      <w:r>
+        <w:rPr>
+          <w:sz w:val="26"/>
+          <w:szCs w:val="26"/>
+        </w:rPr>
+        <w:t>Verifica</w:t>
+      </w:r>
+      <w:r>
+        <w:rPr>
+          <w:sz w:val="26"/>
+          <w:szCs w:val="26"/>
+        </w:rPr>
+        <w:t>r</w:t>
+      </w:r>
+      <w:r>
+        <w:rPr>
+          <w:sz w:val="26"/>
+          <w:szCs w:val="26"/>
+        </w:rPr>
+        <w:t xml:space="preserve"> a conetividade do grafo</w:t>
+      </w:r>
+      <w:r>
+        <w:rPr>
+          <w:sz w:val="26"/>
+          <w:szCs w:val="26"/>
+        </w:rPr>
+        <w:t xml:space="preserve"> que representa o mapa</w:t>
+      </w:r>
+    </w:p>
+    <w:p>
+      <w:pPr>
+        <w:pStyle w:val="PargrafodaLista"/>
+        <w:numPr>
+          <w:ilvl w:val="0"/>
+          <w:numId w:val="20"/>
+        </w:numPr>
+        <w:rPr>
+          <w:sz w:val="26"/>
+          <w:szCs w:val="26"/>
+        </w:rPr>
+      </w:pPr>
+      <w:r>
+        <w:rPr>
+          <w:sz w:val="26"/>
+          <w:szCs w:val="26"/>
+        </w:rPr>
+        <w:t>Adi</w:t>
+      </w:r>
+      <w:r>
+        <w:rPr>
+          <w:sz w:val="26"/>
+          <w:szCs w:val="26"/>
+        </w:rPr>
+        <w:t>cionar</w:t>
+      </w:r>
+      <w:r>
+        <w:rPr>
+          <w:sz w:val="26"/>
+          <w:szCs w:val="26"/>
+        </w:rPr>
+        <w:t xml:space="preserve"> novos pontos ao mapa, isto é, vértices ao grafo</w:t>
+      </w:r>
+    </w:p>
+    <w:p>
+      <w:pPr>
+        <w:pStyle w:val="PargrafodaLista"/>
+        <w:numPr>
+          <w:ilvl w:val="0"/>
+          <w:numId w:val="20"/>
+        </w:numPr>
+        <w:rPr>
+          <w:sz w:val="26"/>
+          <w:szCs w:val="26"/>
+        </w:rPr>
+      </w:pPr>
+      <w:r>
+        <w:rPr>
+          <w:sz w:val="26"/>
+          <w:szCs w:val="26"/>
+        </w:rPr>
+        <w:t>Adi</w:t>
+      </w:r>
+      <w:r>
+        <w:rPr>
+          <w:sz w:val="26"/>
+          <w:szCs w:val="26"/>
+        </w:rPr>
+        <w:t>cionar</w:t>
+      </w:r>
+      <w:r>
+        <w:rPr>
+          <w:sz w:val="26"/>
+          <w:szCs w:val="26"/>
+        </w:rPr>
+        <w:t xml:space="preserve"> </w:t>
+      </w:r>
+      <w:r>
+        <w:rPr>
+          <w:sz w:val="26"/>
+          <w:szCs w:val="26"/>
+        </w:rPr>
+        <w:t>novas vias ao mapa, isto é, arestas ao grafo</w:t>
+      </w:r>
+    </w:p>
+    <w:p>
+      <w:pPr>
+        <w:pStyle w:val="PargrafodaLista"/>
+        <w:numPr>
+          <w:ilvl w:val="0"/>
+          <w:numId w:val="20"/>
+        </w:numPr>
+        <w:rPr>
+          <w:sz w:val="26"/>
+          <w:szCs w:val="26"/>
+        </w:rPr>
+      </w:pPr>
+      <w:r>
+        <w:rPr>
+          <w:sz w:val="26"/>
+          <w:szCs w:val="26"/>
+        </w:rPr>
+        <w:t>A</w:t>
+      </w:r>
+      <w:r>
+        <w:rPr>
+          <w:sz w:val="26"/>
+          <w:szCs w:val="26"/>
+        </w:rPr>
+        <w:t>dicionar</w:t>
+      </w:r>
+      <w:r>
+        <w:rPr>
+          <w:sz w:val="26"/>
+          <w:szCs w:val="26"/>
+        </w:rPr>
+        <w:t xml:space="preserve"> novos passageiros</w:t>
+      </w:r>
+    </w:p>
+    <w:p>
+      <w:pPr>
+        <w:pStyle w:val="PargrafodaLista"/>
+        <w:numPr>
+          <w:ilvl w:val="0"/>
+          <w:numId w:val="20"/>
+        </w:numPr>
+        <w:rPr>
+          <w:sz w:val="26"/>
+          <w:szCs w:val="26"/>
+        </w:rPr>
+      </w:pPr>
+      <w:r>
+        <w:rPr>
+          <w:sz w:val="26"/>
+          <w:szCs w:val="26"/>
+        </w:rPr>
+        <w:t>A</w:t>
+      </w:r>
+      <w:r>
+        <w:rPr>
+          <w:sz w:val="26"/>
+          <w:szCs w:val="26"/>
+        </w:rPr>
+        <w:t>di</w:t>
+      </w:r>
+      <w:r>
+        <w:rPr>
+          <w:sz w:val="26"/>
+          <w:szCs w:val="26"/>
+        </w:rPr>
+        <w:t>cionar</w:t>
+      </w:r>
+      <w:r>
+        <w:rPr>
+          <w:sz w:val="26"/>
+          <w:szCs w:val="26"/>
+        </w:rPr>
+        <w:t xml:space="preserve"> novos condutores</w:t>
+      </w:r>
+    </w:p>
+    <w:p>
+      <w:pPr>
+        <w:pStyle w:val="PargrafodaLista"/>
+        <w:numPr>
+          <w:ilvl w:val="0"/>
+          <w:numId w:val="20"/>
+        </w:numPr>
+        <w:rPr>
+          <w:sz w:val="26"/>
+          <w:szCs w:val="26"/>
+        </w:rPr>
+      </w:pPr>
+      <w:r>
+        <w:rPr>
+          <w:color w:val="FF0000"/>
+          <w:sz w:val="26"/>
+          <w:szCs w:val="26"/>
+        </w:rPr>
+        <w:t xml:space="preserve">Salvamento </w:t>
+      </w:r>
+      <w:r>
+        <w:rPr>
+          <w:sz w:val="26"/>
+          <w:szCs w:val="26"/>
+        </w:rPr>
+        <w:t>das mudanças efetuadas</w:t>
+      </w:r>
+    </w:p>
+    <w:p>
+      <w:pPr>
+        <w:pStyle w:val="PargrafodaLista"/>
+        <w:numPr>
+          <w:ilvl w:val="0"/>
+          <w:numId w:val="20"/>
+        </w:numPr>
+        <w:rPr>
+          <w:sz w:val="26"/>
+          <w:szCs w:val="26"/>
+        </w:rPr>
+      </w:pPr>
+      <w:r>
+        <w:rPr>
+          <w:sz w:val="26"/>
+          <w:szCs w:val="26"/>
+        </w:rPr>
+        <w:t>C</w:t>
+      </w:r>
+      <w:r>
+        <w:rPr>
+          <w:sz w:val="26"/>
+          <w:szCs w:val="26"/>
+        </w:rPr>
+        <w:t>alcular o</w:t>
+      </w:r>
+      <w:r>
+        <w:rPr>
+          <w:sz w:val="26"/>
+          <w:szCs w:val="26"/>
+        </w:rPr>
+        <w:t>s percursos para todos os condutores</w:t>
+      </w:r>
+    </w:p>
+    <w:p>
+      <w:pPr>
+        <w:pStyle w:val="PargrafodaLista"/>
+        <w:numPr>
+          <w:ilvl w:val="0"/>
+          <w:numId w:val="20"/>
+        </w:numPr>
+        <w:rPr>
+          <w:sz w:val="26"/>
+          <w:szCs w:val="26"/>
+        </w:rPr>
+      </w:pPr>
+      <w:r>
+        <w:rPr>
+          <w:sz w:val="26"/>
+          <w:szCs w:val="26"/>
+        </w:rPr>
+        <w:t>Visualizar a informação dos percursos de todos os condutores</w:t>
+      </w:r>
+    </w:p>
+    <w:p>
+      <w:pPr>
+        <w:pStyle w:val="PargrafodaLista"/>
+        <w:numPr>
+          <w:ilvl w:val="0"/>
+          <w:numId w:val="20"/>
+        </w:numPr>
+        <w:rPr>
+          <w:sz w:val="26"/>
+          <w:szCs w:val="26"/>
+        </w:rPr>
+      </w:pPr>
+      <w:r>
+        <w:rPr>
+          <w:sz w:val="26"/>
+          <w:szCs w:val="26"/>
+        </w:rPr>
+        <w:t>Selecionar um condutor e visualizar a informação do seu percurso</w:t>
+      </w:r>
+    </w:p>
+    <w:p>
+      <w:pPr>
+        <w:pStyle w:val="PargrafodaLista"/>
+        <w:numPr>
+          <w:ilvl w:val="0"/>
+          <w:numId w:val="20"/>
+        </w:numPr>
+        <w:rPr>
+          <w:sz w:val="26"/>
+          <w:szCs w:val="26"/>
+        </w:rPr>
+      </w:pPr>
+      <w:r>
+        <w:rPr>
+          <w:sz w:val="26"/>
+          <w:szCs w:val="26"/>
+        </w:rPr>
+        <w:t>Selecionar um condutor e visualizar o seu percurso no mapa</w:t>
+      </w:r>
+    </w:p>
+    <w:p>
+      <w:pPr>
+        <w:pStyle w:val="PargrafodaLista"/>
+        <w:numPr>
+          <w:ilvl w:val="0"/>
+          <w:numId w:val="20"/>
+        </w:numPr>
+        <w:rPr>
+          <w:sz w:val="26"/>
+          <w:szCs w:val="26"/>
+        </w:rPr>
+      </w:pPr>
+      <w:r>
+        <w:rPr>
+          <w:sz w:val="26"/>
+          <w:szCs w:val="26"/>
+        </w:rPr>
+        <w:t>Selecionar um passageiro e visualizar a informação do seu percurso</w:t>
+      </w:r>
+    </w:p>
+    <w:p>
+      <w:pPr>
+        <w:pStyle w:val="PargrafodaLista"/>
+        <w:numPr>
+          <w:ilvl w:val="0"/>
+          <w:numId w:val="20"/>
+        </w:numPr>
+        <w:rPr>
+          <w:sz w:val="26"/>
+          <w:szCs w:val="26"/>
+        </w:rPr>
+      </w:pPr>
+      <w:r>
+        <w:rPr>
+          <w:sz w:val="26"/>
+          <w:szCs w:val="26"/>
+        </w:rPr>
+        <w:t>Selecionar um passageiro e visualizar o seu percurso no mapa</w:t>
+      </w:r>
+    </w:p>
+    <w:p>
+      <w:pPr>
+        <w:pStyle w:val="PargrafodaLista"/>
+        <w:rPr>
+          <w:sz w:val="26"/>
+          <w:szCs w:val="26"/>
+        </w:rPr>
+      </w:pPr>
+    </w:p>
+    <w:p>
+      <w:pPr>
+        <w:ind w:left="360"/>
+        <w:rPr>
+          <w:sz w:val="26"/>
+          <w:szCs w:val="26"/>
+        </w:rPr>
+      </w:pPr>
+    </w:p>
+    <w:p>
+      <w:pPr>
+        <w:pStyle w:val="PargrafodaLista"/>
+        <w:numPr>
+          <w:ilvl w:val="0"/>
+          <w:numId w:val="19"/>
+        </w:numPr>
+      </w:pPr>
+      <w:r>
         <w:br w:type="page"/>
       </w:r>
     </w:p>
@@ -14137,6 +15598,119 @@
     </w:lvl>
   </w:abstractNum>
   <w:abstractNum w:abstractNumId="7" w15:restartNumberingAfterBreak="0">
+    <w:nsid w:val="468071CF"/>
+    <w:multiLevelType w:val="hybridMultilevel"/>
+    <w:tmpl w:val="AFA60F4C"/>
+    <w:lvl w:ilvl="0" w:tplc="08160001">
+      <w:start w:val="1"/>
+      <w:numFmt w:val="bullet"/>
+      <w:lvlText w:val=""/>
+      <w:lvlJc w:val="left"/>
+      <w:pPr>
+        <w:ind w:left="720" w:hanging="360"/>
+      </w:pPr>
+      <w:rPr>
+        <w:rFonts w:ascii="Symbol" w:hAnsi="Symbol" w:hint="default"/>
+      </w:rPr>
+    </w:lvl>
+    <w:lvl w:ilvl="1" w:tplc="08160003" w:tentative="1">
+      <w:start w:val="1"/>
+      <w:numFmt w:val="bullet"/>
+      <w:lvlText w:val="o"/>
+      <w:lvlJc w:val="left"/>
+      <w:pPr>
+        <w:ind w:left="1440" w:hanging="360"/>
+      </w:pPr>
+      <w:rPr>
+        <w:rFonts w:ascii="Courier New" w:hAnsi="Courier New" w:cs="Courier New" w:hint="default"/>
+      </w:rPr>
+    </w:lvl>
+    <w:lvl w:ilvl="2" w:tplc="08160005" w:tentative="1">
+      <w:start w:val="1"/>
+      <w:numFmt w:val="bullet"/>
+      <w:lvlText w:val=""/>
+      <w:lvlJc w:val="left"/>
+      <w:pPr>
+        <w:ind w:left="2160" w:hanging="360"/>
+      </w:pPr>
+      <w:rPr>
+        <w:rFonts w:ascii="Wingdings" w:hAnsi="Wingdings" w:hint="default"/>
+      </w:rPr>
+    </w:lvl>
+    <w:lvl w:ilvl="3" w:tplc="08160001" w:tentative="1">
+      <w:start w:val="1"/>
+      <w:numFmt w:val="bullet"/>
+      <w:lvlText w:val=""/>
+      <w:lvlJc w:val="left"/>
+      <w:pPr>
+        <w:ind w:left="2880" w:hanging="360"/>
+      </w:pPr>
+      <w:rPr>
+        <w:rFonts w:ascii="Symbol" w:hAnsi="Symbol" w:hint="default"/>
+      </w:rPr>
+    </w:lvl>
+    <w:lvl w:ilvl="4" w:tplc="08160003" w:tentative="1">
+      <w:start w:val="1"/>
+      <w:numFmt w:val="bullet"/>
+      <w:lvlText w:val="o"/>
+      <w:lvlJc w:val="left"/>
+      <w:pPr>
+        <w:ind w:left="3600" w:hanging="360"/>
+      </w:pPr>
+      <w:rPr>
+        <w:rFonts w:ascii="Courier New" w:hAnsi="Courier New" w:cs="Courier New" w:hint="default"/>
+      </w:rPr>
+    </w:lvl>
+    <w:lvl w:ilvl="5" w:tplc="08160005" w:tentative="1">
+      <w:start w:val="1"/>
+      <w:numFmt w:val="bullet"/>
+      <w:lvlText w:val=""/>
+      <w:lvlJc w:val="left"/>
+      <w:pPr>
+        <w:ind w:left="4320" w:hanging="360"/>
+      </w:pPr>
+      <w:rPr>
+        <w:rFonts w:ascii="Wingdings" w:hAnsi="Wingdings" w:hint="default"/>
+      </w:rPr>
+    </w:lvl>
+    <w:lvl w:ilvl="6" w:tplc="08160001" w:tentative="1">
+      <w:start w:val="1"/>
+      <w:numFmt w:val="bullet"/>
+      <w:lvlText w:val=""/>
+      <w:lvlJc w:val="left"/>
+      <w:pPr>
+        <w:ind w:left="5040" w:hanging="360"/>
+      </w:pPr>
+      <w:rPr>
+        <w:rFonts w:ascii="Symbol" w:hAnsi="Symbol" w:hint="default"/>
+      </w:rPr>
+    </w:lvl>
+    <w:lvl w:ilvl="7" w:tplc="08160003" w:tentative="1">
+      <w:start w:val="1"/>
+      <w:numFmt w:val="bullet"/>
+      <w:lvlText w:val="o"/>
+      <w:lvlJc w:val="left"/>
+      <w:pPr>
+        <w:ind w:left="5760" w:hanging="360"/>
+      </w:pPr>
+      <w:rPr>
+        <w:rFonts w:ascii="Courier New" w:hAnsi="Courier New" w:cs="Courier New" w:hint="default"/>
+      </w:rPr>
+    </w:lvl>
+    <w:lvl w:ilvl="8" w:tplc="08160005" w:tentative="1">
+      <w:start w:val="1"/>
+      <w:numFmt w:val="bullet"/>
+      <w:lvlText w:val=""/>
+      <w:lvlJc w:val="left"/>
+      <w:pPr>
+        <w:ind w:left="6480" w:hanging="360"/>
+      </w:pPr>
+      <w:rPr>
+        <w:rFonts w:ascii="Wingdings" w:hAnsi="Wingdings" w:hint="default"/>
+      </w:rPr>
+    </w:lvl>
+  </w:abstractNum>
+  <w:abstractNum w:abstractNumId="8" w15:restartNumberingAfterBreak="0">
     <w:nsid w:val="4750171F"/>
     <w:multiLevelType w:val="hybridMultilevel"/>
     <w:tmpl w:val="8ACC58E2"/>
@@ -14249,7 +15823,120 @@
       </w:rPr>
     </w:lvl>
   </w:abstractNum>
-  <w:abstractNum w:abstractNumId="8" w15:restartNumberingAfterBreak="0">
+  <w:abstractNum w:abstractNumId="9" w15:restartNumberingAfterBreak="0">
+    <w:nsid w:val="49477E8F"/>
+    <w:multiLevelType w:val="hybridMultilevel"/>
+    <w:tmpl w:val="03308088"/>
+    <w:lvl w:ilvl="0" w:tplc="08160001">
+      <w:start w:val="1"/>
+      <w:numFmt w:val="bullet"/>
+      <w:lvlText w:val=""/>
+      <w:lvlJc w:val="left"/>
+      <w:pPr>
+        <w:ind w:left="3600" w:hanging="360"/>
+      </w:pPr>
+      <w:rPr>
+        <w:rFonts w:ascii="Symbol" w:hAnsi="Symbol" w:hint="default"/>
+      </w:rPr>
+    </w:lvl>
+    <w:lvl w:ilvl="1" w:tplc="08160003" w:tentative="1">
+      <w:start w:val="1"/>
+      <w:numFmt w:val="bullet"/>
+      <w:lvlText w:val="o"/>
+      <w:lvlJc w:val="left"/>
+      <w:pPr>
+        <w:ind w:left="4320" w:hanging="360"/>
+      </w:pPr>
+      <w:rPr>
+        <w:rFonts w:ascii="Courier New" w:hAnsi="Courier New" w:cs="Courier New" w:hint="default"/>
+      </w:rPr>
+    </w:lvl>
+    <w:lvl w:ilvl="2" w:tplc="08160005" w:tentative="1">
+      <w:start w:val="1"/>
+      <w:numFmt w:val="bullet"/>
+      <w:lvlText w:val=""/>
+      <w:lvlJc w:val="left"/>
+      <w:pPr>
+        <w:ind w:left="5040" w:hanging="360"/>
+      </w:pPr>
+      <w:rPr>
+        <w:rFonts w:ascii="Wingdings" w:hAnsi="Wingdings" w:hint="default"/>
+      </w:rPr>
+    </w:lvl>
+    <w:lvl w:ilvl="3" w:tplc="08160001" w:tentative="1">
+      <w:start w:val="1"/>
+      <w:numFmt w:val="bullet"/>
+      <w:lvlText w:val=""/>
+      <w:lvlJc w:val="left"/>
+      <w:pPr>
+        <w:ind w:left="5760" w:hanging="360"/>
+      </w:pPr>
+      <w:rPr>
+        <w:rFonts w:ascii="Symbol" w:hAnsi="Symbol" w:hint="default"/>
+      </w:rPr>
+    </w:lvl>
+    <w:lvl w:ilvl="4" w:tplc="08160003" w:tentative="1">
+      <w:start w:val="1"/>
+      <w:numFmt w:val="bullet"/>
+      <w:lvlText w:val="o"/>
+      <w:lvlJc w:val="left"/>
+      <w:pPr>
+        <w:ind w:left="6480" w:hanging="360"/>
+      </w:pPr>
+      <w:rPr>
+        <w:rFonts w:ascii="Courier New" w:hAnsi="Courier New" w:cs="Courier New" w:hint="default"/>
+      </w:rPr>
+    </w:lvl>
+    <w:lvl w:ilvl="5" w:tplc="08160005" w:tentative="1">
+      <w:start w:val="1"/>
+      <w:numFmt w:val="bullet"/>
+      <w:lvlText w:val=""/>
+      <w:lvlJc w:val="left"/>
+      <w:pPr>
+        <w:ind w:left="7200" w:hanging="360"/>
+      </w:pPr>
+      <w:rPr>
+        <w:rFonts w:ascii="Wingdings" w:hAnsi="Wingdings" w:hint="default"/>
+      </w:rPr>
+    </w:lvl>
+    <w:lvl w:ilvl="6" w:tplc="08160001" w:tentative="1">
+      <w:start w:val="1"/>
+      <w:numFmt w:val="bullet"/>
+      <w:lvlText w:val=""/>
+      <w:lvlJc w:val="left"/>
+      <w:pPr>
+        <w:ind w:left="7920" w:hanging="360"/>
+      </w:pPr>
+      <w:rPr>
+        <w:rFonts w:ascii="Symbol" w:hAnsi="Symbol" w:hint="default"/>
+      </w:rPr>
+    </w:lvl>
+    <w:lvl w:ilvl="7" w:tplc="08160003" w:tentative="1">
+      <w:start w:val="1"/>
+      <w:numFmt w:val="bullet"/>
+      <w:lvlText w:val="o"/>
+      <w:lvlJc w:val="left"/>
+      <w:pPr>
+        <w:ind w:left="8640" w:hanging="360"/>
+      </w:pPr>
+      <w:rPr>
+        <w:rFonts w:ascii="Courier New" w:hAnsi="Courier New" w:cs="Courier New" w:hint="default"/>
+      </w:rPr>
+    </w:lvl>
+    <w:lvl w:ilvl="8" w:tplc="08160005" w:tentative="1">
+      <w:start w:val="1"/>
+      <w:numFmt w:val="bullet"/>
+      <w:lvlText w:val=""/>
+      <w:lvlJc w:val="left"/>
+      <w:pPr>
+        <w:ind w:left="9360" w:hanging="360"/>
+      </w:pPr>
+      <w:rPr>
+        <w:rFonts w:ascii="Wingdings" w:hAnsi="Wingdings" w:hint="default"/>
+      </w:rPr>
+    </w:lvl>
+  </w:abstractNum>
+  <w:abstractNum w:abstractNumId="10" w15:restartNumberingAfterBreak="0">
     <w:nsid w:val="4A195E8D"/>
     <w:multiLevelType w:val="hybridMultilevel"/>
     <w:tmpl w:val="9A9E3406"/>
@@ -14363,7 +16050,7 @@
       </w:rPr>
     </w:lvl>
   </w:abstractNum>
-  <w:abstractNum w:abstractNumId="9" w15:restartNumberingAfterBreak="0">
+  <w:abstractNum w:abstractNumId="11" w15:restartNumberingAfterBreak="0">
     <w:nsid w:val="4A7114F8"/>
     <w:multiLevelType w:val="hybridMultilevel"/>
     <w:tmpl w:val="235E4F3E"/>
@@ -14476,7 +16163,459 @@
       </w:rPr>
     </w:lvl>
   </w:abstractNum>
-  <w:abstractNum w:abstractNumId="10" w15:restartNumberingAfterBreak="0">
+  <w:abstractNum w:abstractNumId="12" w15:restartNumberingAfterBreak="0">
+    <w:nsid w:val="4CFE770F"/>
+    <w:multiLevelType w:val="hybridMultilevel"/>
+    <w:tmpl w:val="725E1D66"/>
+    <w:lvl w:ilvl="0" w:tplc="08160001">
+      <w:start w:val="1"/>
+      <w:numFmt w:val="bullet"/>
+      <w:lvlText w:val=""/>
+      <w:lvlJc w:val="left"/>
+      <w:pPr>
+        <w:ind w:left="720" w:hanging="360"/>
+      </w:pPr>
+      <w:rPr>
+        <w:rFonts w:ascii="Symbol" w:hAnsi="Symbol" w:hint="default"/>
+      </w:rPr>
+    </w:lvl>
+    <w:lvl w:ilvl="1" w:tplc="08160003" w:tentative="1">
+      <w:start w:val="1"/>
+      <w:numFmt w:val="bullet"/>
+      <w:lvlText w:val="o"/>
+      <w:lvlJc w:val="left"/>
+      <w:pPr>
+        <w:ind w:left="1440" w:hanging="360"/>
+      </w:pPr>
+      <w:rPr>
+        <w:rFonts w:ascii="Courier New" w:hAnsi="Courier New" w:cs="Courier New" w:hint="default"/>
+      </w:rPr>
+    </w:lvl>
+    <w:lvl w:ilvl="2" w:tplc="08160005" w:tentative="1">
+      <w:start w:val="1"/>
+      <w:numFmt w:val="bullet"/>
+      <w:lvlText w:val=""/>
+      <w:lvlJc w:val="left"/>
+      <w:pPr>
+        <w:ind w:left="2160" w:hanging="360"/>
+      </w:pPr>
+      <w:rPr>
+        <w:rFonts w:ascii="Wingdings" w:hAnsi="Wingdings" w:hint="default"/>
+      </w:rPr>
+    </w:lvl>
+    <w:lvl w:ilvl="3" w:tplc="08160001" w:tentative="1">
+      <w:start w:val="1"/>
+      <w:numFmt w:val="bullet"/>
+      <w:lvlText w:val=""/>
+      <w:lvlJc w:val="left"/>
+      <w:pPr>
+        <w:ind w:left="2880" w:hanging="360"/>
+      </w:pPr>
+      <w:rPr>
+        <w:rFonts w:ascii="Symbol" w:hAnsi="Symbol" w:hint="default"/>
+      </w:rPr>
+    </w:lvl>
+    <w:lvl w:ilvl="4" w:tplc="08160003" w:tentative="1">
+      <w:start w:val="1"/>
+      <w:numFmt w:val="bullet"/>
+      <w:lvlText w:val="o"/>
+      <w:lvlJc w:val="left"/>
+      <w:pPr>
+        <w:ind w:left="3600" w:hanging="360"/>
+      </w:pPr>
+      <w:rPr>
+        <w:rFonts w:ascii="Courier New" w:hAnsi="Courier New" w:cs="Courier New" w:hint="default"/>
+      </w:rPr>
+    </w:lvl>
+    <w:lvl w:ilvl="5" w:tplc="08160005" w:tentative="1">
+      <w:start w:val="1"/>
+      <w:numFmt w:val="bullet"/>
+      <w:lvlText w:val=""/>
+      <w:lvlJc w:val="left"/>
+      <w:pPr>
+        <w:ind w:left="4320" w:hanging="360"/>
+      </w:pPr>
+      <w:rPr>
+        <w:rFonts w:ascii="Wingdings" w:hAnsi="Wingdings" w:hint="default"/>
+      </w:rPr>
+    </w:lvl>
+    <w:lvl w:ilvl="6" w:tplc="08160001" w:tentative="1">
+      <w:start w:val="1"/>
+      <w:numFmt w:val="bullet"/>
+      <w:lvlText w:val=""/>
+      <w:lvlJc w:val="left"/>
+      <w:pPr>
+        <w:ind w:left="5040" w:hanging="360"/>
+      </w:pPr>
+      <w:rPr>
+        <w:rFonts w:ascii="Symbol" w:hAnsi="Symbol" w:hint="default"/>
+      </w:rPr>
+    </w:lvl>
+    <w:lvl w:ilvl="7" w:tplc="08160003" w:tentative="1">
+      <w:start w:val="1"/>
+      <w:numFmt w:val="bullet"/>
+      <w:lvlText w:val="o"/>
+      <w:lvlJc w:val="left"/>
+      <w:pPr>
+        <w:ind w:left="5760" w:hanging="360"/>
+      </w:pPr>
+      <w:rPr>
+        <w:rFonts w:ascii="Courier New" w:hAnsi="Courier New" w:cs="Courier New" w:hint="default"/>
+      </w:rPr>
+    </w:lvl>
+    <w:lvl w:ilvl="8" w:tplc="08160005" w:tentative="1">
+      <w:start w:val="1"/>
+      <w:numFmt w:val="bullet"/>
+      <w:lvlText w:val=""/>
+      <w:lvlJc w:val="left"/>
+      <w:pPr>
+        <w:ind w:left="6480" w:hanging="360"/>
+      </w:pPr>
+      <w:rPr>
+        <w:rFonts w:ascii="Wingdings" w:hAnsi="Wingdings" w:hint="default"/>
+      </w:rPr>
+    </w:lvl>
+  </w:abstractNum>
+  <w:abstractNum w:abstractNumId="13" w15:restartNumberingAfterBreak="0">
+    <w:nsid w:val="56AC45E6"/>
+    <w:multiLevelType w:val="hybridMultilevel"/>
+    <w:tmpl w:val="92D467D4"/>
+    <w:lvl w:ilvl="0" w:tplc="08160001">
+      <w:start w:val="1"/>
+      <w:numFmt w:val="bullet"/>
+      <w:lvlText w:val=""/>
+      <w:lvlJc w:val="left"/>
+      <w:pPr>
+        <w:ind w:left="720" w:hanging="360"/>
+      </w:pPr>
+      <w:rPr>
+        <w:rFonts w:ascii="Symbol" w:hAnsi="Symbol" w:hint="default"/>
+      </w:rPr>
+    </w:lvl>
+    <w:lvl w:ilvl="1" w:tplc="08160003" w:tentative="1">
+      <w:start w:val="1"/>
+      <w:numFmt w:val="bullet"/>
+      <w:lvlText w:val="o"/>
+      <w:lvlJc w:val="left"/>
+      <w:pPr>
+        <w:ind w:left="1440" w:hanging="360"/>
+      </w:pPr>
+      <w:rPr>
+        <w:rFonts w:ascii="Courier New" w:hAnsi="Courier New" w:cs="Courier New" w:hint="default"/>
+      </w:rPr>
+    </w:lvl>
+    <w:lvl w:ilvl="2" w:tplc="08160005" w:tentative="1">
+      <w:start w:val="1"/>
+      <w:numFmt w:val="bullet"/>
+      <w:lvlText w:val=""/>
+      <w:lvlJc w:val="left"/>
+      <w:pPr>
+        <w:ind w:left="2160" w:hanging="360"/>
+      </w:pPr>
+      <w:rPr>
+        <w:rFonts w:ascii="Wingdings" w:hAnsi="Wingdings" w:hint="default"/>
+      </w:rPr>
+    </w:lvl>
+    <w:lvl w:ilvl="3" w:tplc="08160001" w:tentative="1">
+      <w:start w:val="1"/>
+      <w:numFmt w:val="bullet"/>
+      <w:lvlText w:val=""/>
+      <w:lvlJc w:val="left"/>
+      <w:pPr>
+        <w:ind w:left="2880" w:hanging="360"/>
+      </w:pPr>
+      <w:rPr>
+        <w:rFonts w:ascii="Symbol" w:hAnsi="Symbol" w:hint="default"/>
+      </w:rPr>
+    </w:lvl>
+    <w:lvl w:ilvl="4" w:tplc="08160003" w:tentative="1">
+      <w:start w:val="1"/>
+      <w:numFmt w:val="bullet"/>
+      <w:lvlText w:val="o"/>
+      <w:lvlJc w:val="left"/>
+      <w:pPr>
+        <w:ind w:left="3600" w:hanging="360"/>
+      </w:pPr>
+      <w:rPr>
+        <w:rFonts w:ascii="Courier New" w:hAnsi="Courier New" w:cs="Courier New" w:hint="default"/>
+      </w:rPr>
+    </w:lvl>
+    <w:lvl w:ilvl="5" w:tplc="08160005" w:tentative="1">
+      <w:start w:val="1"/>
+      <w:numFmt w:val="bullet"/>
+      <w:lvlText w:val=""/>
+      <w:lvlJc w:val="left"/>
+      <w:pPr>
+        <w:ind w:left="4320" w:hanging="360"/>
+      </w:pPr>
+      <w:rPr>
+        <w:rFonts w:ascii="Wingdings" w:hAnsi="Wingdings" w:hint="default"/>
+      </w:rPr>
+    </w:lvl>
+    <w:lvl w:ilvl="6" w:tplc="08160001" w:tentative="1">
+      <w:start w:val="1"/>
+      <w:numFmt w:val="bullet"/>
+      <w:lvlText w:val=""/>
+      <w:lvlJc w:val="left"/>
+      <w:pPr>
+        <w:ind w:left="5040" w:hanging="360"/>
+      </w:pPr>
+      <w:rPr>
+        <w:rFonts w:ascii="Symbol" w:hAnsi="Symbol" w:hint="default"/>
+      </w:rPr>
+    </w:lvl>
+    <w:lvl w:ilvl="7" w:tplc="08160003" w:tentative="1">
+      <w:start w:val="1"/>
+      <w:numFmt w:val="bullet"/>
+      <w:lvlText w:val="o"/>
+      <w:lvlJc w:val="left"/>
+      <w:pPr>
+        <w:ind w:left="5760" w:hanging="360"/>
+      </w:pPr>
+      <w:rPr>
+        <w:rFonts w:ascii="Courier New" w:hAnsi="Courier New" w:cs="Courier New" w:hint="default"/>
+      </w:rPr>
+    </w:lvl>
+    <w:lvl w:ilvl="8" w:tplc="08160005" w:tentative="1">
+      <w:start w:val="1"/>
+      <w:numFmt w:val="bullet"/>
+      <w:lvlText w:val=""/>
+      <w:lvlJc w:val="left"/>
+      <w:pPr>
+        <w:ind w:left="6480" w:hanging="360"/>
+      </w:pPr>
+      <w:rPr>
+        <w:rFonts w:ascii="Wingdings" w:hAnsi="Wingdings" w:hint="default"/>
+      </w:rPr>
+    </w:lvl>
+  </w:abstractNum>
+  <w:abstractNum w:abstractNumId="14" w15:restartNumberingAfterBreak="0">
+    <w:nsid w:val="64A60B9B"/>
+    <w:multiLevelType w:val="hybridMultilevel"/>
+    <w:tmpl w:val="D4904B0E"/>
+    <w:lvl w:ilvl="0" w:tplc="08160001">
+      <w:start w:val="1"/>
+      <w:numFmt w:val="bullet"/>
+      <w:lvlText w:val=""/>
+      <w:lvlJc w:val="left"/>
+      <w:pPr>
+        <w:ind w:left="6480" w:hanging="360"/>
+      </w:pPr>
+      <w:rPr>
+        <w:rFonts w:ascii="Symbol" w:hAnsi="Symbol" w:hint="default"/>
+      </w:rPr>
+    </w:lvl>
+    <w:lvl w:ilvl="1" w:tplc="08160003" w:tentative="1">
+      <w:start w:val="1"/>
+      <w:numFmt w:val="bullet"/>
+      <w:lvlText w:val="o"/>
+      <w:lvlJc w:val="left"/>
+      <w:pPr>
+        <w:ind w:left="7200" w:hanging="360"/>
+      </w:pPr>
+      <w:rPr>
+        <w:rFonts w:ascii="Courier New" w:hAnsi="Courier New" w:cs="Courier New" w:hint="default"/>
+      </w:rPr>
+    </w:lvl>
+    <w:lvl w:ilvl="2" w:tplc="08160005" w:tentative="1">
+      <w:start w:val="1"/>
+      <w:numFmt w:val="bullet"/>
+      <w:lvlText w:val=""/>
+      <w:lvlJc w:val="left"/>
+      <w:pPr>
+        <w:ind w:left="7920" w:hanging="360"/>
+      </w:pPr>
+      <w:rPr>
+        <w:rFonts w:ascii="Wingdings" w:hAnsi="Wingdings" w:hint="default"/>
+      </w:rPr>
+    </w:lvl>
+    <w:lvl w:ilvl="3" w:tplc="08160001" w:tentative="1">
+      <w:start w:val="1"/>
+      <w:numFmt w:val="bullet"/>
+      <w:lvlText w:val=""/>
+      <w:lvlJc w:val="left"/>
+      <w:pPr>
+        <w:ind w:left="8640" w:hanging="360"/>
+      </w:pPr>
+      <w:rPr>
+        <w:rFonts w:ascii="Symbol" w:hAnsi="Symbol" w:hint="default"/>
+      </w:rPr>
+    </w:lvl>
+    <w:lvl w:ilvl="4" w:tplc="08160003" w:tentative="1">
+      <w:start w:val="1"/>
+      <w:numFmt w:val="bullet"/>
+      <w:lvlText w:val="o"/>
+      <w:lvlJc w:val="left"/>
+      <w:pPr>
+        <w:ind w:left="9360" w:hanging="360"/>
+      </w:pPr>
+      <w:rPr>
+        <w:rFonts w:ascii="Courier New" w:hAnsi="Courier New" w:cs="Courier New" w:hint="default"/>
+      </w:rPr>
+    </w:lvl>
+    <w:lvl w:ilvl="5" w:tplc="08160005" w:tentative="1">
+      <w:start w:val="1"/>
+      <w:numFmt w:val="bullet"/>
+      <w:lvlText w:val=""/>
+      <w:lvlJc w:val="left"/>
+      <w:pPr>
+        <w:ind w:left="10080" w:hanging="360"/>
+      </w:pPr>
+      <w:rPr>
+        <w:rFonts w:ascii="Wingdings" w:hAnsi="Wingdings" w:hint="default"/>
+      </w:rPr>
+    </w:lvl>
+    <w:lvl w:ilvl="6" w:tplc="08160001" w:tentative="1">
+      <w:start w:val="1"/>
+      <w:numFmt w:val="bullet"/>
+      <w:lvlText w:val=""/>
+      <w:lvlJc w:val="left"/>
+      <w:pPr>
+        <w:ind w:left="10800" w:hanging="360"/>
+      </w:pPr>
+      <w:rPr>
+        <w:rFonts w:ascii="Symbol" w:hAnsi="Symbol" w:hint="default"/>
+      </w:rPr>
+    </w:lvl>
+    <w:lvl w:ilvl="7" w:tplc="08160003" w:tentative="1">
+      <w:start w:val="1"/>
+      <w:numFmt w:val="bullet"/>
+      <w:lvlText w:val="o"/>
+      <w:lvlJc w:val="left"/>
+      <w:pPr>
+        <w:ind w:left="11520" w:hanging="360"/>
+      </w:pPr>
+      <w:rPr>
+        <w:rFonts w:ascii="Courier New" w:hAnsi="Courier New" w:cs="Courier New" w:hint="default"/>
+      </w:rPr>
+    </w:lvl>
+    <w:lvl w:ilvl="8" w:tplc="08160005" w:tentative="1">
+      <w:start w:val="1"/>
+      <w:numFmt w:val="bullet"/>
+      <w:lvlText w:val=""/>
+      <w:lvlJc w:val="left"/>
+      <w:pPr>
+        <w:ind w:left="12240" w:hanging="360"/>
+      </w:pPr>
+      <w:rPr>
+        <w:rFonts w:ascii="Wingdings" w:hAnsi="Wingdings" w:hint="default"/>
+      </w:rPr>
+    </w:lvl>
+  </w:abstractNum>
+  <w:abstractNum w:abstractNumId="15" w15:restartNumberingAfterBreak="0">
+    <w:nsid w:val="64E87033"/>
+    <w:multiLevelType w:val="hybridMultilevel"/>
+    <w:tmpl w:val="5C824A20"/>
+    <w:lvl w:ilvl="0" w:tplc="08160001">
+      <w:start w:val="1"/>
+      <w:numFmt w:val="bullet"/>
+      <w:lvlText w:val=""/>
+      <w:lvlJc w:val="left"/>
+      <w:pPr>
+        <w:ind w:left="720" w:hanging="360"/>
+      </w:pPr>
+      <w:rPr>
+        <w:rFonts w:ascii="Symbol" w:hAnsi="Symbol" w:hint="default"/>
+      </w:rPr>
+    </w:lvl>
+    <w:lvl w:ilvl="1" w:tplc="08160003" w:tentative="1">
+      <w:start w:val="1"/>
+      <w:numFmt w:val="bullet"/>
+      <w:lvlText w:val="o"/>
+      <w:lvlJc w:val="left"/>
+      <w:pPr>
+        <w:ind w:left="1440" w:hanging="360"/>
+      </w:pPr>
+      <w:rPr>
+        <w:rFonts w:ascii="Courier New" w:hAnsi="Courier New" w:cs="Courier New" w:hint="default"/>
+      </w:rPr>
+    </w:lvl>
+    <w:lvl w:ilvl="2" w:tplc="08160005" w:tentative="1">
+      <w:start w:val="1"/>
+      <w:numFmt w:val="bullet"/>
+      <w:lvlText w:val=""/>
+      <w:lvlJc w:val="left"/>
+      <w:pPr>
+        <w:ind w:left="2160" w:hanging="360"/>
+      </w:pPr>
+      <w:rPr>
+        <w:rFonts w:ascii="Wingdings" w:hAnsi="Wingdings" w:hint="default"/>
+      </w:rPr>
+    </w:lvl>
+    <w:lvl w:ilvl="3" w:tplc="08160001" w:tentative="1">
+      <w:start w:val="1"/>
+      <w:numFmt w:val="bullet"/>
+      <w:lvlText w:val=""/>
+      <w:lvlJc w:val="left"/>
+      <w:pPr>
+        <w:ind w:left="2880" w:hanging="360"/>
+      </w:pPr>
+      <w:rPr>
+        <w:rFonts w:ascii="Symbol" w:hAnsi="Symbol" w:hint="default"/>
+      </w:rPr>
+    </w:lvl>
+    <w:lvl w:ilvl="4" w:tplc="08160003" w:tentative="1">
+      <w:start w:val="1"/>
+      <w:numFmt w:val="bullet"/>
+      <w:lvlText w:val="o"/>
+      <w:lvlJc w:val="left"/>
+      <w:pPr>
+        <w:ind w:left="3600" w:hanging="360"/>
+      </w:pPr>
+      <w:rPr>
+        <w:rFonts w:ascii="Courier New" w:hAnsi="Courier New" w:cs="Courier New" w:hint="default"/>
+      </w:rPr>
+    </w:lvl>
+    <w:lvl w:ilvl="5" w:tplc="08160005" w:tentative="1">
+      <w:start w:val="1"/>
+      <w:numFmt w:val="bullet"/>
+      <w:lvlText w:val=""/>
+      <w:lvlJc w:val="left"/>
+      <w:pPr>
+        <w:ind w:left="4320" w:hanging="360"/>
+      </w:pPr>
+      <w:rPr>
+        <w:rFonts w:ascii="Wingdings" w:hAnsi="Wingdings" w:hint="default"/>
+      </w:rPr>
+    </w:lvl>
+    <w:lvl w:ilvl="6" w:tplc="08160001" w:tentative="1">
+      <w:start w:val="1"/>
+      <w:numFmt w:val="bullet"/>
+      <w:lvlText w:val=""/>
+      <w:lvlJc w:val="left"/>
+      <w:pPr>
+        <w:ind w:left="5040" w:hanging="360"/>
+      </w:pPr>
+      <w:rPr>
+        <w:rFonts w:ascii="Symbol" w:hAnsi="Symbol" w:hint="default"/>
+      </w:rPr>
+    </w:lvl>
+    <w:lvl w:ilvl="7" w:tplc="08160003" w:tentative="1">
+      <w:start w:val="1"/>
+      <w:numFmt w:val="bullet"/>
+      <w:lvlText w:val="o"/>
+      <w:lvlJc w:val="left"/>
+      <w:pPr>
+        <w:ind w:left="5760" w:hanging="360"/>
+      </w:pPr>
+      <w:rPr>
+        <w:rFonts w:ascii="Courier New" w:hAnsi="Courier New" w:cs="Courier New" w:hint="default"/>
+      </w:rPr>
+    </w:lvl>
+    <w:lvl w:ilvl="8" w:tplc="08160005" w:tentative="1">
+      <w:start w:val="1"/>
+      <w:numFmt w:val="bullet"/>
+      <w:lvlText w:val=""/>
+      <w:lvlJc w:val="left"/>
+      <w:pPr>
+        <w:ind w:left="6480" w:hanging="360"/>
+      </w:pPr>
+      <w:rPr>
+        <w:rFonts w:ascii="Wingdings" w:hAnsi="Wingdings" w:hint="default"/>
+      </w:rPr>
+    </w:lvl>
+  </w:abstractNum>
+  <w:abstractNum w:abstractNumId="16" w15:restartNumberingAfterBreak="0">
     <w:nsid w:val="654B3C54"/>
     <w:multiLevelType w:val="hybridMultilevel"/>
     <w:tmpl w:val="312CF0F4"/>
@@ -14590,7 +16729,7 @@
       </w:rPr>
     </w:lvl>
   </w:abstractNum>
-  <w:abstractNum w:abstractNumId="11" w15:restartNumberingAfterBreak="0">
+  <w:abstractNum w:abstractNumId="17" w15:restartNumberingAfterBreak="0">
     <w:nsid w:val="661E4B43"/>
     <w:multiLevelType w:val="hybridMultilevel"/>
     <w:tmpl w:val="360A9956"/>
@@ -14703,7 +16842,7 @@
       </w:rPr>
     </w:lvl>
   </w:abstractNum>
-  <w:abstractNum w:abstractNumId="12" w15:restartNumberingAfterBreak="0">
+  <w:abstractNum w:abstractNumId="18" w15:restartNumberingAfterBreak="0">
     <w:nsid w:val="66CE46AF"/>
     <w:multiLevelType w:val="multilevel"/>
     <w:tmpl w:val="E46CAC1C"/>
@@ -14816,7 +16955,7 @@
       </w:pPr>
     </w:lvl>
   </w:abstractNum>
-  <w:abstractNum w:abstractNumId="13" w15:restartNumberingAfterBreak="0">
+  <w:abstractNum w:abstractNumId="19" w15:restartNumberingAfterBreak="0">
     <w:nsid w:val="6FB37CE4"/>
     <w:multiLevelType w:val="hybridMultilevel"/>
     <w:tmpl w:val="09B6F17E"/>
@@ -14929,7 +17068,7 @@
       </w:rPr>
     </w:lvl>
   </w:abstractNum>
-  <w:abstractNum w:abstractNumId="14" w15:restartNumberingAfterBreak="0">
+  <w:abstractNum w:abstractNumId="20" w15:restartNumberingAfterBreak="0">
     <w:nsid w:val="76B60916"/>
     <w:multiLevelType w:val="hybridMultilevel"/>
     <w:tmpl w:val="69984A68"/>
@@ -15042,7 +17181,7 @@
       </w:rPr>
     </w:lvl>
   </w:abstractNum>
-  <w:abstractNum w:abstractNumId="15" w15:restartNumberingAfterBreak="0">
+  <w:abstractNum w:abstractNumId="21" w15:restartNumberingAfterBreak="0">
     <w:nsid w:val="775D7688"/>
     <w:multiLevelType w:val="hybridMultilevel"/>
     <w:tmpl w:val="3DEA9846"/>
@@ -15155,7 +17294,7 @@
       </w:rPr>
     </w:lvl>
   </w:abstractNum>
-  <w:abstractNum w:abstractNumId="16" w15:restartNumberingAfterBreak="0">
+  <w:abstractNum w:abstractNumId="22" w15:restartNumberingAfterBreak="0">
     <w:nsid w:val="77E1523E"/>
     <w:multiLevelType w:val="hybridMultilevel"/>
     <w:tmpl w:val="AF4A5A3E"/>
@@ -15272,7 +17411,7 @@
     <w:abstractNumId w:val="2"/>
   </w:num>
   <w:num w:numId="2">
-    <w:abstractNumId w:val="15"/>
+    <w:abstractNumId w:val="21"/>
   </w:num>
   <w:num w:numId="3">
     <w:abstractNumId w:val="3"/>
@@ -15281,25 +17420,25 @@
     <w:abstractNumId w:val="0"/>
   </w:num>
   <w:num w:numId="5">
-    <w:abstractNumId w:val="9"/>
+    <w:abstractNumId w:val="11"/>
   </w:num>
   <w:num w:numId="6">
-    <w:abstractNumId w:val="11"/>
+    <w:abstractNumId w:val="17"/>
   </w:num>
   <w:num w:numId="7">
-    <w:abstractNumId w:val="16"/>
+    <w:abstractNumId w:val="22"/>
   </w:num>
   <w:num w:numId="8">
     <w:abstractNumId w:val="5"/>
   </w:num>
   <w:num w:numId="9">
-    <w:abstractNumId w:val="13"/>
+    <w:abstractNumId w:val="19"/>
   </w:num>
   <w:num w:numId="10">
-    <w:abstractNumId w:val="7"/>
+    <w:abstractNumId w:val="8"/>
   </w:num>
   <w:num w:numId="11">
-    <w:abstractNumId w:val="12"/>
+    <w:abstractNumId w:val="18"/>
   </w:num>
   <w:num w:numId="12">
     <w:abstractNumId w:val="6"/>
@@ -15308,16 +17447,34 @@
     <w:abstractNumId w:val="4"/>
   </w:num>
   <w:num w:numId="14">
-    <w:abstractNumId w:val="14"/>
+    <w:abstractNumId w:val="20"/>
   </w:num>
   <w:num w:numId="15">
-    <w:abstractNumId w:val="8"/>
+    <w:abstractNumId w:val="10"/>
   </w:num>
   <w:num w:numId="16">
     <w:abstractNumId w:val="1"/>
   </w:num>
   <w:num w:numId="17">
-    <w:abstractNumId w:val="10"/>
+    <w:abstractNumId w:val="16"/>
+  </w:num>
+  <w:num w:numId="18">
+    <w:abstractNumId w:val="9"/>
+  </w:num>
+  <w:num w:numId="19">
+    <w:abstractNumId w:val="14"/>
+  </w:num>
+  <w:num w:numId="20">
+    <w:abstractNumId w:val="15"/>
+  </w:num>
+  <w:num w:numId="21">
+    <w:abstractNumId w:val="12"/>
+  </w:num>
+  <w:num w:numId="22">
+    <w:abstractNumId w:val="7"/>
+  </w:num>
+  <w:num w:numId="23">
+    <w:abstractNumId w:val="13"/>
   </w:num>
 </w:numbering>
 </file>
@@ -16392,7 +18549,7 @@
 </file>
 
 <file path=customXml/itemProps1.xml><?xml version="1.0" encoding="utf-8"?>
-<ds:datastoreItem xmlns:ds="http://schemas.openxmlformats.org/officeDocument/2006/customXml" ds:itemID="{07B10C95-959C-4C60-A4D3-2BEBCD5C5067}">
+<ds:datastoreItem xmlns:ds="http://schemas.openxmlformats.org/officeDocument/2006/customXml" ds:itemID="{41E9D25A-4FCB-4852-BB45-16921E27C262}">
   <ds:schemaRefs>
     <ds:schemaRef ds:uri="http://schemas.openxmlformats.org/officeDocument/2006/bibliography"/>
   </ds:schemaRefs>

</xml_diff>